<commit_message>
testlerde  ve raporda düzenlemeler yapıldı
</commit_message>
<xml_diff>
--- a/İlk Hafta Proje Raporu.docx
+++ b/İlk Hafta Proje Raporu.docx
@@ -1414,7 +1414,7 @@
           <w:noProof/>
         </w:rPr>
         <w:drawing>
-          <wp:inline distT="0" distB="0" distL="0" distR="0" wp14:anchorId="0587B689" wp14:editId="26D19B23">
+          <wp:inline distT="0" distB="0" distL="0" distR="0" wp14:anchorId="0587B689" wp14:editId="6909D92E">
             <wp:extent cx="4287157" cy="1928446"/>
             <wp:effectExtent l="0" t="0" r="0" b="0"/>
             <wp:docPr id="508972819" name="Resim 1" descr="metin, ekran görüntüsü, yazı tipi içeren bir resim&#10;&#10;Yapay zeka tarafından oluşturulmuş içerik yanlış olabilir."/>
@@ -11452,7 +11452,7 @@
           <w:noProof/>
         </w:rPr>
         <w:drawing>
-          <wp:inline distT="0" distB="0" distL="0" distR="0" wp14:anchorId="199A01A8" wp14:editId="78A32BBB">
+          <wp:inline distT="0" distB="0" distL="0" distR="0" wp14:anchorId="199A01A8" wp14:editId="180A952F">
             <wp:extent cx="5972810" cy="1091565"/>
             <wp:effectExtent l="0" t="0" r="8890" b="0"/>
             <wp:docPr id="1896121904" name="Resim 3" descr="metin, ekran görüntüsü içeren bir resim&#10;&#10;Yapay zeka tarafından oluşturulmuş içerik yanlış olabilir."/>
@@ -12175,7 +12175,7 @@
           <w:noProof/>
         </w:rPr>
         <w:drawing>
-          <wp:inline distT="0" distB="0" distL="0" distR="0" wp14:anchorId="33C091D6" wp14:editId="1BAA8AFF">
+          <wp:inline distT="0" distB="0" distL="0" distR="0" wp14:anchorId="33C091D6" wp14:editId="51F3FBAA">
             <wp:extent cx="5972810" cy="1188085"/>
             <wp:effectExtent l="0" t="0" r="8890" b="0"/>
             <wp:docPr id="287060533" name="Resim 4" descr="metin, ekran görüntüsü, yazı tipi içeren bir resim&#10;&#10;Yapay zeka tarafından oluşturulmuş içerik yanlış olabilir."/>
@@ -13770,7 +13770,7 @@
           <w:noProof/>
         </w:rPr>
         <w:drawing>
-          <wp:inline distT="0" distB="0" distL="0" distR="0" wp14:anchorId="6A2D095C" wp14:editId="011EF506">
+          <wp:inline distT="0" distB="0" distL="0" distR="0" wp14:anchorId="6A2D095C" wp14:editId="7A02A154">
             <wp:extent cx="5972810" cy="761365"/>
             <wp:effectExtent l="0" t="0" r="8890" b="635"/>
             <wp:docPr id="1878269361" name="Resim 1"/>
@@ -14130,7 +14130,7 @@
           <w:noProof/>
         </w:rPr>
         <w:drawing>
-          <wp:inline distT="0" distB="0" distL="0" distR="0" wp14:anchorId="1BCD5F77" wp14:editId="61D69BAC">
+          <wp:inline distT="0" distB="0" distL="0" distR="0" wp14:anchorId="1BCD5F77" wp14:editId="3FFD7873">
             <wp:extent cx="5972810" cy="884555"/>
             <wp:effectExtent l="0" t="0" r="8890" b="0"/>
             <wp:docPr id="1368405768" name="Resim 2" descr="metin, ekran görüntüsü içeren bir resim&#10;&#10;Yapay zeka tarafından oluşturulmuş içerik yanlış olabilir."/>
@@ -14364,25 +14364,7 @@
           <w:sz w:val="22"/>
           <w:szCs w:val="22"/>
         </w:rPr>
-        <w:t xml:space="preserve"> - </w:t>
-      </w:r>
-      <w:proofErr w:type="spellStart"/>
-      <w:r>
-        <w:rPr>
-          <w:rFonts w:ascii="Arial" w:hAnsi="Arial" w:cs="Arial"/>
-          <w:sz w:val="22"/>
-          <w:szCs w:val="22"/>
-        </w:rPr>
-        <w:t>Bölüme</w:t>
-      </w:r>
-      <w:proofErr w:type="spellEnd"/>
-      <w:r>
-        <w:rPr>
-          <w:rFonts w:ascii="Arial" w:hAnsi="Arial" w:cs="Arial"/>
-          <w:sz w:val="22"/>
-          <w:szCs w:val="22"/>
-        </w:rPr>
-        <w:t> </w:t>
+        <w:t xml:space="preserve"> - Bölüme </w:t>
       </w:r>
       <w:proofErr w:type="spellStart"/>
       <w:r>
@@ -14783,25 +14765,7 @@
           <w:sz w:val="22"/>
           <w:szCs w:val="22"/>
         </w:rPr>
-        <w:t xml:space="preserve"> - </w:t>
-      </w:r>
-      <w:proofErr w:type="spellStart"/>
-      <w:r>
-        <w:rPr>
-          <w:rFonts w:ascii="Arial" w:hAnsi="Arial" w:cs="Arial"/>
-          <w:sz w:val="22"/>
-          <w:szCs w:val="22"/>
-        </w:rPr>
-        <w:t>Bölüme</w:t>
-      </w:r>
-      <w:proofErr w:type="spellEnd"/>
-      <w:r>
-        <w:rPr>
-          <w:rFonts w:ascii="Arial" w:hAnsi="Arial" w:cs="Arial"/>
-          <w:sz w:val="22"/>
-          <w:szCs w:val="22"/>
-        </w:rPr>
-        <w:t xml:space="preserve"> </w:t>
+        <w:t xml:space="preserve"> - Bölüme </w:t>
       </w:r>
       <w:proofErr w:type="spellStart"/>
       <w:r>
@@ -20364,13 +20328,24 @@
         <w:jc w:val="both"/>
         <w:rPr>
           <w:rFonts w:ascii="Arial" w:hAnsi="Arial" w:cs="Arial"/>
+          <w:sz w:val="22"/>
+          <w:szCs w:val="22"/>
+        </w:rPr>
+      </w:pPr>
+      <w:r>
+        <w:rPr>
+          <w:rFonts w:ascii="Arial" w:hAnsi="Arial" w:cs="Arial"/>
           <w:b/>
           <w:bCs/>
           <w:sz w:val="22"/>
           <w:szCs w:val="22"/>
         </w:rPr>
-      </w:pPr>
-      <w:r>
+        <w:t>5. TEST_REPORT_PART1.md</w:t>
+      </w:r>
+    </w:p>
+    <w:p>
+      <w:pPr>
+        <w:jc w:val="both"/>
         <w:rPr>
           <w:rFonts w:ascii="Arial" w:hAnsi="Arial" w:cs="Arial"/>
           <w:b/>
@@ -20378,19 +20353,62 @@
           <w:sz w:val="22"/>
           <w:szCs w:val="22"/>
         </w:rPr>
-        <w:t>5. TEST_REPORT_PART1.md</w:t>
-      </w:r>
+      </w:pPr>
+      <w:r>
+        <w:rPr>
+          <w:rFonts w:ascii="Arial" w:hAnsi="Arial" w:cs="Arial"/>
+          <w:b/>
+          <w:bCs/>
+          <w:sz w:val="22"/>
+          <w:szCs w:val="22"/>
+        </w:rPr>
+        <w:t>Test </w:t>
+      </w:r>
+      <w:proofErr w:type="spellStart"/>
+      <w:r>
+        <w:rPr>
+          <w:rFonts w:ascii="Arial" w:hAnsi="Arial" w:cs="Arial"/>
+          <w:b/>
+          <w:bCs/>
+          <w:sz w:val="22"/>
+          <w:szCs w:val="22"/>
+        </w:rPr>
+        <w:t>Kategorileri</w:t>
+      </w:r>
+      <w:proofErr w:type="spellEnd"/>
     </w:p>
     <w:p>
       <w:pPr>
         <w:jc w:val="both"/>
         <w:rPr>
           <w:rFonts w:ascii="Arial" w:hAnsi="Arial" w:cs="Arial"/>
+          <w:sz w:val="22"/>
+          <w:szCs w:val="22"/>
+        </w:rPr>
+      </w:pPr>
+      <w:r>
+        <w:rPr>
+          <w:rFonts w:ascii="Arial" w:hAnsi="Arial" w:cs="Arial"/>
           <w:b/>
           <w:bCs/>
           <w:sz w:val="22"/>
           <w:szCs w:val="22"/>
         </w:rPr>
+        <w:t>Backend:</w:t>
+      </w:r>
+    </w:p>
+    <w:p>
+      <w:pPr>
+        <w:numPr>
+          <w:ilvl w:val="0"/>
+          <w:numId w:val="29"/>
+        </w:numPr>
+        <w:jc w:val="both"/>
+        <w:rPr>
+          <w:rFonts w:ascii="Arial" w:hAnsi="Arial" w:cs="Arial"/>
+          <w:sz w:val="22"/>
+          <w:szCs w:val="22"/>
+        </w:rPr>
       </w:pPr>
       <w:r>
         <w:rPr>
@@ -20400,9 +20418,106 @@
           <w:sz w:val="22"/>
           <w:szCs w:val="22"/>
         </w:rPr>
-        <w:t xml:space="preserve">Test </w:t>
-      </w:r>
-      <w:proofErr w:type="spellStart"/>
+        <w:t>Unit Tests:</w:t>
+      </w:r>
+      <w:r>
+        <w:rPr>
+          <w:rFonts w:ascii="Arial" w:hAnsi="Arial" w:cs="Arial"/>
+          <w:sz w:val="22"/>
+          <w:szCs w:val="22"/>
+        </w:rPr>
+        <w:t xml:space="preserve"> Auth </w:t>
+      </w:r>
+      <w:proofErr w:type="spellStart"/>
+      <w:r>
+        <w:rPr>
+          <w:rFonts w:ascii="Arial" w:hAnsi="Arial" w:cs="Arial"/>
+          <w:sz w:val="22"/>
+          <w:szCs w:val="22"/>
+        </w:rPr>
+        <w:t>servisi</w:t>
+      </w:r>
+      <w:proofErr w:type="spellEnd"/>
+      <w:r>
+        <w:rPr>
+          <w:rFonts w:ascii="Arial" w:hAnsi="Arial" w:cs="Arial"/>
+          <w:sz w:val="22"/>
+          <w:szCs w:val="22"/>
+        </w:rPr>
+        <w:t xml:space="preserve"> (register, login, token generation) ve User </w:t>
+      </w:r>
+      <w:proofErr w:type="spellStart"/>
+      <w:r>
+        <w:rPr>
+          <w:rFonts w:ascii="Arial" w:hAnsi="Arial" w:cs="Arial"/>
+          <w:sz w:val="22"/>
+          <w:szCs w:val="22"/>
+        </w:rPr>
+        <w:t>servisi</w:t>
+      </w:r>
+      <w:proofErr w:type="spellEnd"/>
+      <w:r>
+        <w:rPr>
+          <w:rFonts w:ascii="Arial" w:hAnsi="Arial" w:cs="Arial"/>
+          <w:sz w:val="22"/>
+          <w:szCs w:val="22"/>
+        </w:rPr>
+        <w:t xml:space="preserve"> </w:t>
+      </w:r>
+      <w:proofErr w:type="spellStart"/>
+      <w:r>
+        <w:rPr>
+          <w:rFonts w:ascii="Arial" w:hAnsi="Arial" w:cs="Arial"/>
+          <w:sz w:val="22"/>
+          <w:szCs w:val="22"/>
+        </w:rPr>
+        <w:t>fonksiyonları</w:t>
+      </w:r>
+      <w:proofErr w:type="spellEnd"/>
+      <w:r>
+        <w:rPr>
+          <w:rFonts w:ascii="Arial" w:hAnsi="Arial" w:cs="Arial"/>
+          <w:sz w:val="22"/>
+          <w:szCs w:val="22"/>
+        </w:rPr>
+        <w:t xml:space="preserve"> </w:t>
+      </w:r>
+      <w:proofErr w:type="spellStart"/>
+      <w:r>
+        <w:rPr>
+          <w:rFonts w:ascii="Arial" w:hAnsi="Arial" w:cs="Arial"/>
+          <w:sz w:val="22"/>
+          <w:szCs w:val="22"/>
+        </w:rPr>
+        <w:t>için</w:t>
+      </w:r>
+      <w:proofErr w:type="spellEnd"/>
+      <w:r>
+        <w:rPr>
+          <w:rFonts w:ascii="Arial" w:hAnsi="Arial" w:cs="Arial"/>
+          <w:sz w:val="22"/>
+          <w:szCs w:val="22"/>
+        </w:rPr>
+        <w:t xml:space="preserve"> </w:t>
+      </w:r>
+      <w:proofErr w:type="spellStart"/>
+      <w:r>
+        <w:rPr>
+          <w:rFonts w:ascii="Arial" w:hAnsi="Arial" w:cs="Arial"/>
+          <w:sz w:val="22"/>
+          <w:szCs w:val="22"/>
+        </w:rPr>
+        <w:t>toplam</w:t>
+      </w:r>
+      <w:proofErr w:type="spellEnd"/>
+      <w:r>
+        <w:rPr>
+          <w:rFonts w:ascii="Arial" w:hAnsi="Arial" w:cs="Arial"/>
+          <w:sz w:val="22"/>
+          <w:szCs w:val="22"/>
+        </w:rPr>
+        <w:t> </w:t>
+      </w:r>
       <w:r>
         <w:rPr>
           <w:rFonts w:ascii="Arial" w:hAnsi="Arial" w:cs="Arial"/>
@@ -20411,12 +20526,75 @@
           <w:sz w:val="22"/>
           <w:szCs w:val="22"/>
         </w:rPr>
-        <w:t>Kategorileri</w:t>
-      </w:r>
-      <w:proofErr w:type="spellEnd"/>
+        <w:t>68 </w:t>
+      </w:r>
+      <w:proofErr w:type="spellStart"/>
+      <w:r>
+        <w:rPr>
+          <w:rFonts w:ascii="Arial" w:hAnsi="Arial" w:cs="Arial"/>
+          <w:b/>
+          <w:bCs/>
+          <w:sz w:val="22"/>
+          <w:szCs w:val="22"/>
+        </w:rPr>
+        <w:t>birim</w:t>
+      </w:r>
+      <w:proofErr w:type="spellEnd"/>
+      <w:r>
+        <w:rPr>
+          <w:rFonts w:ascii="Arial" w:hAnsi="Arial" w:cs="Arial"/>
+          <w:b/>
+          <w:bCs/>
+          <w:sz w:val="22"/>
+          <w:szCs w:val="22"/>
+        </w:rPr>
+        <w:t xml:space="preserve"> </w:t>
+      </w:r>
+      <w:proofErr w:type="spellStart"/>
+      <w:r>
+        <w:rPr>
+          <w:rFonts w:ascii="Arial" w:hAnsi="Arial" w:cs="Arial"/>
+          <w:b/>
+          <w:bCs/>
+          <w:sz w:val="22"/>
+          <w:szCs w:val="22"/>
+        </w:rPr>
+        <w:t>testi</w:t>
+      </w:r>
+      <w:proofErr w:type="spellEnd"/>
+      <w:r>
+        <w:rPr>
+          <w:rFonts w:ascii="Arial" w:hAnsi="Arial" w:cs="Arial"/>
+          <w:sz w:val="22"/>
+          <w:szCs w:val="22"/>
+        </w:rPr>
+        <w:t> </w:t>
+      </w:r>
+      <w:proofErr w:type="spellStart"/>
+      <w:r>
+        <w:rPr>
+          <w:rFonts w:ascii="Arial" w:hAnsi="Arial" w:cs="Arial"/>
+          <w:sz w:val="22"/>
+          <w:szCs w:val="22"/>
+        </w:rPr>
+        <w:t>yazılmıştır</w:t>
+      </w:r>
+      <w:proofErr w:type="spellEnd"/>
+      <w:r>
+        <w:rPr>
+          <w:rFonts w:ascii="Arial" w:hAnsi="Arial" w:cs="Arial"/>
+          <w:sz w:val="22"/>
+          <w:szCs w:val="22"/>
+        </w:rPr>
+        <w:t>.</w:t>
+      </w:r>
     </w:p>
     <w:p>
       <w:pPr>
+        <w:numPr>
+          <w:ilvl w:val="0"/>
+          <w:numId w:val="30"/>
+        </w:numPr>
         <w:jc w:val="both"/>
         <w:rPr>
           <w:rFonts w:ascii="Arial" w:hAnsi="Arial" w:cs="Arial"/>
@@ -20432,33 +20610,123 @@
           <w:sz w:val="22"/>
           <w:szCs w:val="22"/>
         </w:rPr>
-        <w:t>Unit Tests:</w:t>
-      </w:r>
-      <w:r>
-        <w:rPr>
-          <w:rFonts w:ascii="Arial" w:hAnsi="Arial" w:cs="Arial"/>
-          <w:sz w:val="22"/>
-          <w:szCs w:val="22"/>
-        </w:rPr>
-        <w:t xml:space="preserve"> Password </w:t>
-      </w:r>
-      <w:proofErr w:type="spellStart"/>
-      <w:r>
-        <w:rPr>
-          <w:rFonts w:ascii="Arial" w:hAnsi="Arial" w:cs="Arial"/>
-          <w:sz w:val="22"/>
-          <w:szCs w:val="22"/>
-        </w:rPr>
-        <w:t>hashleme</w:t>
-      </w:r>
-      <w:proofErr w:type="spellEnd"/>
-      <w:r>
-        <w:rPr>
-          <w:rFonts w:ascii="Arial" w:hAnsi="Arial" w:cs="Arial"/>
-          <w:sz w:val="22"/>
-          <w:szCs w:val="22"/>
-        </w:rPr>
-        <w:t>, JWT token </w:t>
+        <w:t>Integration Tests:</w:t>
+      </w:r>
+      <w:r>
+        <w:rPr>
+          <w:rFonts w:ascii="Arial" w:hAnsi="Arial" w:cs="Arial"/>
+          <w:sz w:val="22"/>
+          <w:szCs w:val="22"/>
+        </w:rPr>
+        <w:t> Auth API (</w:t>
+      </w:r>
+      <w:proofErr w:type="spellStart"/>
+      <w:r>
+        <w:rPr>
+          <w:rFonts w:ascii="Arial" w:hAnsi="Arial" w:cs="Arial"/>
+          <w:sz w:val="22"/>
+          <w:szCs w:val="22"/>
+        </w:rPr>
+        <w:t>kayıt</w:t>
+      </w:r>
+      <w:proofErr w:type="spellEnd"/>
+      <w:r>
+        <w:rPr>
+          <w:rFonts w:ascii="Arial" w:hAnsi="Arial" w:cs="Arial"/>
+          <w:sz w:val="22"/>
+          <w:szCs w:val="22"/>
+        </w:rPr>
+        <w:t xml:space="preserve">, </w:t>
+      </w:r>
+      <w:proofErr w:type="spellStart"/>
+      <w:r>
+        <w:rPr>
+          <w:rFonts w:ascii="Arial" w:hAnsi="Arial" w:cs="Arial"/>
+          <w:sz w:val="22"/>
+          <w:szCs w:val="22"/>
+        </w:rPr>
+        <w:t>giriş</w:t>
+      </w:r>
+      <w:proofErr w:type="spellEnd"/>
+      <w:r>
+        <w:rPr>
+          <w:rFonts w:ascii="Arial" w:hAnsi="Arial" w:cs="Arial"/>
+          <w:sz w:val="22"/>
+          <w:szCs w:val="22"/>
+        </w:rPr>
+        <w:t xml:space="preserve">, token </w:t>
+      </w:r>
+      <w:proofErr w:type="spellStart"/>
+      <w:r>
+        <w:rPr>
+          <w:rFonts w:ascii="Arial" w:hAnsi="Arial" w:cs="Arial"/>
+          <w:sz w:val="22"/>
+          <w:szCs w:val="22"/>
+        </w:rPr>
+        <w:t>yenileme</w:t>
+      </w:r>
+      <w:proofErr w:type="spellEnd"/>
+      <w:r>
+        <w:rPr>
+          <w:rFonts w:ascii="Arial" w:hAnsi="Arial" w:cs="Arial"/>
+          <w:sz w:val="22"/>
+          <w:szCs w:val="22"/>
+        </w:rPr>
+        <w:t xml:space="preserve">, </w:t>
+      </w:r>
+      <w:proofErr w:type="spellStart"/>
+      <w:r>
+        <w:rPr>
+          <w:rFonts w:ascii="Arial" w:hAnsi="Arial" w:cs="Arial"/>
+          <w:sz w:val="22"/>
+          <w:szCs w:val="22"/>
+        </w:rPr>
+        <w:t>şifre</w:t>
+      </w:r>
+      <w:proofErr w:type="spellEnd"/>
+      <w:r>
+        <w:rPr>
+          <w:rFonts w:ascii="Arial" w:hAnsi="Arial" w:cs="Arial"/>
+          <w:sz w:val="22"/>
+          <w:szCs w:val="22"/>
+        </w:rPr>
+        <w:t xml:space="preserve"> </w:t>
+      </w:r>
+      <w:proofErr w:type="spellStart"/>
+      <w:r>
+        <w:rPr>
+          <w:rFonts w:ascii="Arial" w:hAnsi="Arial" w:cs="Arial"/>
+          <w:sz w:val="22"/>
+          <w:szCs w:val="22"/>
+        </w:rPr>
+        <w:t>sıfırlama</w:t>
+      </w:r>
+      <w:proofErr w:type="spellEnd"/>
+      <w:r>
+        <w:rPr>
+          <w:rFonts w:ascii="Arial" w:hAnsi="Arial" w:cs="Arial"/>
+          <w:sz w:val="22"/>
+          <w:szCs w:val="22"/>
+        </w:rPr>
+        <w:t> - 31 test) ve User API (</w:t>
+      </w:r>
+      <w:proofErr w:type="spellStart"/>
+      <w:r>
+        <w:rPr>
+          <w:rFonts w:ascii="Arial" w:hAnsi="Arial" w:cs="Arial"/>
+          <w:sz w:val="22"/>
+          <w:szCs w:val="22"/>
+        </w:rPr>
+        <w:t>profil</w:t>
+      </w:r>
+      <w:proofErr w:type="spellEnd"/>
+      <w:r>
+        <w:rPr>
+          <w:rFonts w:ascii="Arial" w:hAnsi="Arial" w:cs="Arial"/>
+          <w:sz w:val="22"/>
+          <w:szCs w:val="22"/>
+        </w:rPr>
+        <w:t xml:space="preserve">, admin </w:t>
       </w:r>
       <w:proofErr w:type="spellStart"/>
       <w:r>
@@ -20476,115 +20744,7 @@
           <w:sz w:val="22"/>
           <w:szCs w:val="22"/>
         </w:rPr>
-        <w:t xml:space="preserve">, </w:t>
-      </w:r>
-      <w:proofErr w:type="spellStart"/>
-      <w:r>
-        <w:rPr>
-          <w:rFonts w:ascii="Arial" w:hAnsi="Arial" w:cs="Arial"/>
-          <w:sz w:val="22"/>
-          <w:szCs w:val="22"/>
-        </w:rPr>
-        <w:t>validasyon</w:t>
-      </w:r>
-      <w:proofErr w:type="spellEnd"/>
-      <w:r>
-        <w:rPr>
-          <w:rFonts w:ascii="Arial" w:hAnsi="Arial" w:cs="Arial"/>
-          <w:sz w:val="22"/>
-          <w:szCs w:val="22"/>
-        </w:rPr>
-        <w:t xml:space="preserve"> </w:t>
-      </w:r>
-      <w:proofErr w:type="spellStart"/>
-      <w:r>
-        <w:rPr>
-          <w:rFonts w:ascii="Arial" w:hAnsi="Arial" w:cs="Arial"/>
-          <w:sz w:val="22"/>
-          <w:szCs w:val="22"/>
-        </w:rPr>
-        <w:t>şemaları</w:t>
-      </w:r>
-      <w:proofErr w:type="spellEnd"/>
-      <w:r>
-        <w:rPr>
-          <w:rFonts w:ascii="Arial" w:hAnsi="Arial" w:cs="Arial"/>
-          <w:sz w:val="22"/>
-          <w:szCs w:val="22"/>
-        </w:rPr>
-        <w:t xml:space="preserve">, </w:t>
-      </w:r>
-      <w:proofErr w:type="spellStart"/>
-      <w:r>
-        <w:rPr>
-          <w:rFonts w:ascii="Arial" w:hAnsi="Arial" w:cs="Arial"/>
-          <w:sz w:val="22"/>
-          <w:szCs w:val="22"/>
-        </w:rPr>
-        <w:t>kullanıcı</w:t>
-      </w:r>
-      <w:proofErr w:type="spellEnd"/>
-      <w:r>
-        <w:rPr>
-          <w:rFonts w:ascii="Arial" w:hAnsi="Arial" w:cs="Arial"/>
-          <w:sz w:val="22"/>
-          <w:szCs w:val="22"/>
-        </w:rPr>
-        <w:t xml:space="preserve"> </w:t>
-      </w:r>
-      <w:proofErr w:type="spellStart"/>
-      <w:r>
-        <w:rPr>
-          <w:rFonts w:ascii="Arial" w:hAnsi="Arial" w:cs="Arial"/>
-          <w:sz w:val="22"/>
-          <w:szCs w:val="22"/>
-        </w:rPr>
-        <w:t>servisi</w:t>
-      </w:r>
-      <w:proofErr w:type="spellEnd"/>
-      <w:r>
-        <w:rPr>
-          <w:rFonts w:ascii="Arial" w:hAnsi="Arial" w:cs="Arial"/>
-          <w:sz w:val="22"/>
-          <w:szCs w:val="22"/>
-        </w:rPr>
-        <w:t xml:space="preserve"> ve auth </w:t>
-      </w:r>
-      <w:proofErr w:type="spellStart"/>
-      <w:r>
-        <w:rPr>
-          <w:rFonts w:ascii="Arial" w:hAnsi="Arial" w:cs="Arial"/>
-          <w:sz w:val="22"/>
-          <w:szCs w:val="22"/>
-        </w:rPr>
-        <w:t>servisi</w:t>
-      </w:r>
-      <w:proofErr w:type="spellEnd"/>
-      <w:r>
-        <w:rPr>
-          <w:rFonts w:ascii="Arial" w:hAnsi="Arial" w:cs="Arial"/>
-          <w:sz w:val="22"/>
-          <w:szCs w:val="22"/>
-        </w:rPr>
-        <w:t xml:space="preserve"> </w:t>
-      </w:r>
-      <w:proofErr w:type="spellStart"/>
-      <w:r>
-        <w:rPr>
-          <w:rFonts w:ascii="Arial" w:hAnsi="Arial" w:cs="Arial"/>
-          <w:sz w:val="22"/>
-          <w:szCs w:val="22"/>
-        </w:rPr>
-        <w:t>fonksiyonları</w:t>
-      </w:r>
-      <w:proofErr w:type="spellEnd"/>
-      <w:r>
-        <w:rPr>
-          <w:rFonts w:ascii="Arial" w:hAnsi="Arial" w:cs="Arial"/>
-          <w:sz w:val="22"/>
-          <w:szCs w:val="22"/>
-        </w:rPr>
-        <w:t xml:space="preserve"> </w:t>
+        <w:t xml:space="preserve"> - 18 test) </w:t>
       </w:r>
       <w:proofErr w:type="spellStart"/>
       <w:r>
@@ -20602,71 +20762,25 @@
           <w:sz w:val="22"/>
           <w:szCs w:val="22"/>
         </w:rPr>
+        <w:t xml:space="preserve"> </w:t>
+      </w:r>
+      <w:proofErr w:type="spellStart"/>
+      <w:r>
+        <w:rPr>
+          <w:rFonts w:ascii="Arial" w:hAnsi="Arial" w:cs="Arial"/>
+          <w:sz w:val="22"/>
+          <w:szCs w:val="22"/>
+        </w:rPr>
+        <w:t>toplam</w:t>
+      </w:r>
+      <w:proofErr w:type="spellEnd"/>
+      <w:r>
+        <w:rPr>
+          <w:rFonts w:ascii="Arial" w:hAnsi="Arial" w:cs="Arial"/>
+          <w:sz w:val="22"/>
+          <w:szCs w:val="22"/>
+        </w:rPr>
         <w:t> </w:t>
-      </w:r>
-      <w:proofErr w:type="spellStart"/>
-      <w:r>
-        <w:rPr>
-          <w:rFonts w:ascii="Arial" w:hAnsi="Arial" w:cs="Arial"/>
-          <w:sz w:val="22"/>
-          <w:szCs w:val="22"/>
-        </w:rPr>
-        <w:t>toplam</w:t>
-      </w:r>
-      <w:proofErr w:type="spellEnd"/>
-      <w:r>
-        <w:rPr>
-          <w:rFonts w:ascii="Arial" w:hAnsi="Arial" w:cs="Arial"/>
-          <w:sz w:val="22"/>
-          <w:szCs w:val="22"/>
-        </w:rPr>
-        <w:t xml:space="preserve"> 95 </w:t>
-      </w:r>
-      <w:proofErr w:type="spellStart"/>
-      <w:r>
-        <w:rPr>
-          <w:rFonts w:ascii="Arial" w:hAnsi="Arial" w:cs="Arial"/>
-          <w:sz w:val="22"/>
-          <w:szCs w:val="22"/>
-        </w:rPr>
-        <w:t>birim</w:t>
-      </w:r>
-      <w:proofErr w:type="spellEnd"/>
-      <w:r>
-        <w:rPr>
-          <w:rFonts w:ascii="Arial" w:hAnsi="Arial" w:cs="Arial"/>
-          <w:sz w:val="22"/>
-          <w:szCs w:val="22"/>
-        </w:rPr>
-        <w:t xml:space="preserve"> </w:t>
-      </w:r>
-      <w:proofErr w:type="spellStart"/>
-      <w:r>
-        <w:rPr>
-          <w:rFonts w:ascii="Arial" w:hAnsi="Arial" w:cs="Arial"/>
-          <w:sz w:val="22"/>
-          <w:szCs w:val="22"/>
-        </w:rPr>
-        <w:t>testi</w:t>
-      </w:r>
-      <w:proofErr w:type="spellEnd"/>
-      <w:r>
-        <w:rPr>
-          <w:rFonts w:ascii="Arial" w:hAnsi="Arial" w:cs="Arial"/>
-          <w:sz w:val="22"/>
-          <w:szCs w:val="22"/>
-        </w:rPr>
-        <w:t xml:space="preserve"> </w:t>
-      </w:r>
-      <w:proofErr w:type="spellStart"/>
-      <w:proofErr w:type="gramStart"/>
-      <w:r>
-        <w:rPr>
-          <w:rFonts w:ascii="Arial" w:hAnsi="Arial" w:cs="Arial"/>
-          <w:sz w:val="22"/>
-          <w:szCs w:val="22"/>
-        </w:rPr>
-        <w:t>yazılmıştır.</w:t>
       </w:r>
       <w:r>
         <w:rPr>
@@ -20676,10 +20790,9 @@
           <w:sz w:val="22"/>
           <w:szCs w:val="22"/>
         </w:rPr>
-        <w:t>Integration</w:t>
-      </w:r>
-      <w:proofErr w:type="spellEnd"/>
-      <w:proofErr w:type="gramEnd"/>
+        <w:t xml:space="preserve">49 </w:t>
+      </w:r>
+      <w:proofErr w:type="spellStart"/>
       <w:r>
         <w:rPr>
           <w:rFonts w:ascii="Arial" w:hAnsi="Arial" w:cs="Arial"/>
@@ -20688,132 +20801,29 @@
           <w:sz w:val="22"/>
           <w:szCs w:val="22"/>
         </w:rPr>
-        <w:t xml:space="preserve"> Tests:</w:t>
-      </w:r>
-      <w:r>
-        <w:rPr>
-          <w:rFonts w:ascii="Arial" w:hAnsi="Arial" w:cs="Arial"/>
-          <w:sz w:val="22"/>
-          <w:szCs w:val="22"/>
-        </w:rPr>
-        <w:t> Auth API (</w:t>
-      </w:r>
-      <w:proofErr w:type="spellStart"/>
-      <w:r>
-        <w:rPr>
-          <w:rFonts w:ascii="Arial" w:hAnsi="Arial" w:cs="Arial"/>
-          <w:sz w:val="22"/>
-          <w:szCs w:val="22"/>
-        </w:rPr>
-        <w:t>kayıt</w:t>
-      </w:r>
-      <w:proofErr w:type="spellEnd"/>
-      <w:r>
-        <w:rPr>
-          <w:rFonts w:ascii="Arial" w:hAnsi="Arial" w:cs="Arial"/>
-          <w:sz w:val="22"/>
-          <w:szCs w:val="22"/>
-        </w:rPr>
-        <w:t xml:space="preserve">, </w:t>
-      </w:r>
-      <w:proofErr w:type="spellStart"/>
-      <w:r>
-        <w:rPr>
-          <w:rFonts w:ascii="Arial" w:hAnsi="Arial" w:cs="Arial"/>
-          <w:sz w:val="22"/>
-          <w:szCs w:val="22"/>
-        </w:rPr>
-        <w:t>giriş</w:t>
-      </w:r>
-      <w:proofErr w:type="spellEnd"/>
-      <w:r>
-        <w:rPr>
-          <w:rFonts w:ascii="Arial" w:hAnsi="Arial" w:cs="Arial"/>
-          <w:sz w:val="22"/>
-          <w:szCs w:val="22"/>
-        </w:rPr>
-        <w:t xml:space="preserve">, token, </w:t>
-      </w:r>
-      <w:proofErr w:type="spellStart"/>
-      <w:r>
-        <w:rPr>
-          <w:rFonts w:ascii="Arial" w:hAnsi="Arial" w:cs="Arial"/>
-          <w:sz w:val="22"/>
-          <w:szCs w:val="22"/>
-        </w:rPr>
-        <w:t>şifre</w:t>
-      </w:r>
-      <w:proofErr w:type="spellEnd"/>
-      <w:r>
-        <w:rPr>
-          <w:rFonts w:ascii="Arial" w:hAnsi="Arial" w:cs="Arial"/>
-          <w:sz w:val="22"/>
-          <w:szCs w:val="22"/>
-        </w:rPr>
-        <w:t xml:space="preserve"> </w:t>
-      </w:r>
-      <w:proofErr w:type="spellStart"/>
-      <w:r>
-        <w:rPr>
-          <w:rFonts w:ascii="Arial" w:hAnsi="Arial" w:cs="Arial"/>
-          <w:sz w:val="22"/>
-          <w:szCs w:val="22"/>
-        </w:rPr>
-        <w:t>sıfırlama</w:t>
-      </w:r>
-      <w:proofErr w:type="spellEnd"/>
-      <w:r>
-        <w:rPr>
-          <w:rFonts w:ascii="Arial" w:hAnsi="Arial" w:cs="Arial"/>
-          <w:sz w:val="22"/>
-          <w:szCs w:val="22"/>
-        </w:rPr>
-        <w:t>) ve User API (</w:t>
-      </w:r>
-      <w:proofErr w:type="spellStart"/>
-      <w:r>
-        <w:rPr>
-          <w:rFonts w:ascii="Arial" w:hAnsi="Arial" w:cs="Arial"/>
-          <w:sz w:val="22"/>
-          <w:szCs w:val="22"/>
-        </w:rPr>
-        <w:t>profil</w:t>
-      </w:r>
-      <w:proofErr w:type="spellEnd"/>
-      <w:r>
-        <w:rPr>
-          <w:rFonts w:ascii="Arial" w:hAnsi="Arial" w:cs="Arial"/>
-          <w:sz w:val="22"/>
-          <w:szCs w:val="22"/>
-        </w:rPr>
-        <w:t xml:space="preserve">, admin </w:t>
-      </w:r>
-      <w:proofErr w:type="spellStart"/>
-      <w:r>
-        <w:rPr>
-          <w:rFonts w:ascii="Arial" w:hAnsi="Arial" w:cs="Arial"/>
-          <w:sz w:val="22"/>
-          <w:szCs w:val="22"/>
-        </w:rPr>
-        <w:t>işlemleri</w:t>
-      </w:r>
-      <w:proofErr w:type="spellEnd"/>
-      <w:r>
-        <w:rPr>
-          <w:rFonts w:ascii="Arial" w:hAnsi="Arial" w:cs="Arial"/>
-          <w:sz w:val="22"/>
-          <w:szCs w:val="22"/>
-        </w:rPr>
-        <w:t xml:space="preserve">) </w:t>
-      </w:r>
-      <w:proofErr w:type="spellStart"/>
-      <w:r>
-        <w:rPr>
-          <w:rFonts w:ascii="Arial" w:hAnsi="Arial" w:cs="Arial"/>
-          <w:sz w:val="22"/>
-          <w:szCs w:val="22"/>
-        </w:rPr>
-        <w:t>için</w:t>
+        <w:t>entegrasyon</w:t>
+      </w:r>
+      <w:proofErr w:type="spellEnd"/>
+      <w:r>
+        <w:rPr>
+          <w:rFonts w:ascii="Arial" w:hAnsi="Arial" w:cs="Arial"/>
+          <w:b/>
+          <w:bCs/>
+          <w:sz w:val="22"/>
+          <w:szCs w:val="22"/>
+        </w:rPr>
+        <w:t xml:space="preserve"> </w:t>
+      </w:r>
+      <w:proofErr w:type="spellStart"/>
+      <w:r>
+        <w:rPr>
+          <w:rFonts w:ascii="Arial" w:hAnsi="Arial" w:cs="Arial"/>
+          <w:b/>
+          <w:bCs/>
+          <w:sz w:val="22"/>
+          <w:szCs w:val="22"/>
+        </w:rPr>
+        <w:t>testi</w:t>
       </w:r>
       <w:proofErr w:type="spellEnd"/>
       <w:r>
@@ -20823,60 +20833,6 @@
           <w:szCs w:val="22"/>
         </w:rPr>
         <w:t> </w:t>
-      </w:r>
-      <w:proofErr w:type="spellStart"/>
-      <w:r>
-        <w:rPr>
-          <w:rFonts w:ascii="Arial" w:hAnsi="Arial" w:cs="Arial"/>
-          <w:sz w:val="22"/>
-          <w:szCs w:val="22"/>
-        </w:rPr>
-        <w:t>toplam</w:t>
-      </w:r>
-      <w:proofErr w:type="spellEnd"/>
-      <w:r>
-        <w:rPr>
-          <w:rFonts w:ascii="Arial" w:hAnsi="Arial" w:cs="Arial"/>
-          <w:sz w:val="22"/>
-          <w:szCs w:val="22"/>
-        </w:rPr>
-        <w:t xml:space="preserve"> 54 </w:t>
-      </w:r>
-      <w:proofErr w:type="spellStart"/>
-      <w:r>
-        <w:rPr>
-          <w:rFonts w:ascii="Arial" w:hAnsi="Arial" w:cs="Arial"/>
-          <w:sz w:val="22"/>
-          <w:szCs w:val="22"/>
-        </w:rPr>
-        <w:t>entegrasyon</w:t>
-      </w:r>
-      <w:proofErr w:type="spellEnd"/>
-      <w:r>
-        <w:rPr>
-          <w:rFonts w:ascii="Arial" w:hAnsi="Arial" w:cs="Arial"/>
-          <w:sz w:val="22"/>
-          <w:szCs w:val="22"/>
-        </w:rPr>
-        <w:t xml:space="preserve"> </w:t>
-      </w:r>
-      <w:proofErr w:type="spellStart"/>
-      <w:r>
-        <w:rPr>
-          <w:rFonts w:ascii="Arial" w:hAnsi="Arial" w:cs="Arial"/>
-          <w:sz w:val="22"/>
-          <w:szCs w:val="22"/>
-        </w:rPr>
-        <w:t>testi</w:t>
-      </w:r>
-      <w:proofErr w:type="spellEnd"/>
-      <w:r>
-        <w:rPr>
-          <w:rFonts w:ascii="Arial" w:hAnsi="Arial" w:cs="Arial"/>
-          <w:sz w:val="22"/>
-          <w:szCs w:val="22"/>
-        </w:rPr>
-        <w:t xml:space="preserve"> </w:t>
       </w:r>
       <w:proofErr w:type="spellStart"/>
       <w:r>
@@ -20902,11 +20858,33 @@
         <w:jc w:val="both"/>
         <w:rPr>
           <w:rFonts w:ascii="Arial" w:hAnsi="Arial" w:cs="Arial"/>
+          <w:sz w:val="22"/>
+          <w:szCs w:val="22"/>
+        </w:rPr>
+      </w:pPr>
+      <w:r>
+        <w:rPr>
+          <w:rFonts w:ascii="Arial" w:hAnsi="Arial" w:cs="Arial"/>
           <w:b/>
           <w:bCs/>
           <w:sz w:val="22"/>
           <w:szCs w:val="22"/>
         </w:rPr>
+        <w:t>Frontend:</w:t>
+      </w:r>
+    </w:p>
+    <w:p>
+      <w:pPr>
+        <w:numPr>
+          <w:ilvl w:val="0"/>
+          <w:numId w:val="31"/>
+        </w:numPr>
+        <w:jc w:val="both"/>
+        <w:rPr>
+          <w:rFonts w:ascii="Arial" w:hAnsi="Arial" w:cs="Arial"/>
+          <w:sz w:val="22"/>
+          <w:szCs w:val="22"/>
+        </w:rPr>
       </w:pPr>
       <w:r>
         <w:rPr>
@@ -20916,9 +20894,70 @@
           <w:sz w:val="22"/>
           <w:szCs w:val="22"/>
         </w:rPr>
-        <w:t xml:space="preserve">Manuel Test </w:t>
-      </w:r>
-      <w:proofErr w:type="spellStart"/>
+        <w:t>Component Tests:</w:t>
+      </w:r>
+      <w:r>
+        <w:rPr>
+          <w:rFonts w:ascii="Arial" w:hAnsi="Arial" w:cs="Arial"/>
+          <w:sz w:val="22"/>
+          <w:szCs w:val="22"/>
+        </w:rPr>
+        <w:t xml:space="preserve"> Login form (27 test) ve Register form (31 test) </w:t>
+      </w:r>
+      <w:proofErr w:type="spellStart"/>
+      <w:r>
+        <w:rPr>
+          <w:rFonts w:ascii="Arial" w:hAnsi="Arial" w:cs="Arial"/>
+          <w:sz w:val="22"/>
+          <w:szCs w:val="22"/>
+        </w:rPr>
+        <w:t>bileşenleri</w:t>
+      </w:r>
+      <w:proofErr w:type="spellEnd"/>
+      <w:r>
+        <w:rPr>
+          <w:rFonts w:ascii="Arial" w:hAnsi="Arial" w:cs="Arial"/>
+          <w:sz w:val="22"/>
+          <w:szCs w:val="22"/>
+        </w:rPr>
+        <w:t xml:space="preserve"> </w:t>
+      </w:r>
+      <w:proofErr w:type="spellStart"/>
+      <w:r>
+        <w:rPr>
+          <w:rFonts w:ascii="Arial" w:hAnsi="Arial" w:cs="Arial"/>
+          <w:sz w:val="22"/>
+          <w:szCs w:val="22"/>
+        </w:rPr>
+        <w:t>için</w:t>
+      </w:r>
+      <w:proofErr w:type="spellEnd"/>
+      <w:r>
+        <w:rPr>
+          <w:rFonts w:ascii="Arial" w:hAnsi="Arial" w:cs="Arial"/>
+          <w:sz w:val="22"/>
+          <w:szCs w:val="22"/>
+        </w:rPr>
+        <w:t xml:space="preserve"> </w:t>
+      </w:r>
+      <w:proofErr w:type="spellStart"/>
+      <w:r>
+        <w:rPr>
+          <w:rFonts w:ascii="Arial" w:hAnsi="Arial" w:cs="Arial"/>
+          <w:sz w:val="22"/>
+          <w:szCs w:val="22"/>
+        </w:rPr>
+        <w:t>toplam</w:t>
+      </w:r>
+      <w:proofErr w:type="spellEnd"/>
+      <w:r>
+        <w:rPr>
+          <w:rFonts w:ascii="Arial" w:hAnsi="Arial" w:cs="Arial"/>
+          <w:sz w:val="22"/>
+          <w:szCs w:val="22"/>
+        </w:rPr>
+        <w:t> </w:t>
+      </w:r>
       <w:r>
         <w:rPr>
           <w:rFonts w:ascii="Arial" w:hAnsi="Arial" w:cs="Arial"/>
@@ -20927,12 +20966,75 @@
           <w:sz w:val="22"/>
           <w:szCs w:val="22"/>
         </w:rPr>
-        <w:t>Sonuçları</w:t>
-      </w:r>
-      <w:proofErr w:type="spellEnd"/>
+        <w:t xml:space="preserve">58 </w:t>
+      </w:r>
+      <w:proofErr w:type="spellStart"/>
+      <w:r>
+        <w:rPr>
+          <w:rFonts w:ascii="Arial" w:hAnsi="Arial" w:cs="Arial"/>
+          <w:b/>
+          <w:bCs/>
+          <w:sz w:val="22"/>
+          <w:szCs w:val="22"/>
+        </w:rPr>
+        <w:t>bileşen</w:t>
+      </w:r>
+      <w:proofErr w:type="spellEnd"/>
+      <w:r>
+        <w:rPr>
+          <w:rFonts w:ascii="Arial" w:hAnsi="Arial" w:cs="Arial"/>
+          <w:b/>
+          <w:bCs/>
+          <w:sz w:val="22"/>
+          <w:szCs w:val="22"/>
+        </w:rPr>
+        <w:t xml:space="preserve"> </w:t>
+      </w:r>
+      <w:proofErr w:type="spellStart"/>
+      <w:r>
+        <w:rPr>
+          <w:rFonts w:ascii="Arial" w:hAnsi="Arial" w:cs="Arial"/>
+          <w:b/>
+          <w:bCs/>
+          <w:sz w:val="22"/>
+          <w:szCs w:val="22"/>
+        </w:rPr>
+        <w:t>testi</w:t>
+      </w:r>
+      <w:proofErr w:type="spellEnd"/>
+      <w:r>
+        <w:rPr>
+          <w:rFonts w:ascii="Arial" w:hAnsi="Arial" w:cs="Arial"/>
+          <w:sz w:val="22"/>
+          <w:szCs w:val="22"/>
+        </w:rPr>
+        <w:t> </w:t>
+      </w:r>
+      <w:proofErr w:type="spellStart"/>
+      <w:r>
+        <w:rPr>
+          <w:rFonts w:ascii="Arial" w:hAnsi="Arial" w:cs="Arial"/>
+          <w:sz w:val="22"/>
+          <w:szCs w:val="22"/>
+        </w:rPr>
+        <w:t>yazılmıştır</w:t>
+      </w:r>
+      <w:proofErr w:type="spellEnd"/>
+      <w:r>
+        <w:rPr>
+          <w:rFonts w:ascii="Arial" w:hAnsi="Arial" w:cs="Arial"/>
+          <w:sz w:val="22"/>
+          <w:szCs w:val="22"/>
+        </w:rPr>
+        <w:t>.</w:t>
+      </w:r>
     </w:p>
     <w:p>
       <w:pPr>
+        <w:numPr>
+          <w:ilvl w:val="0"/>
+          <w:numId w:val="32"/>
+        </w:numPr>
         <w:jc w:val="both"/>
         <w:rPr>
           <w:rFonts w:ascii="Arial" w:hAnsi="Arial" w:cs="Arial"/>
@@ -20940,86 +21042,69 @@
           <w:szCs w:val="22"/>
         </w:rPr>
       </w:pPr>
-      <w:proofErr w:type="spellStart"/>
-      <w:r>
-        <w:rPr>
-          <w:rFonts w:ascii="Arial" w:hAnsi="Arial" w:cs="Arial"/>
-          <w:sz w:val="22"/>
-          <w:szCs w:val="22"/>
-        </w:rPr>
-        <w:t>Tüm</w:t>
-      </w:r>
-      <w:proofErr w:type="spellEnd"/>
-      <w:r>
-        <w:rPr>
-          <w:rFonts w:ascii="Arial" w:hAnsi="Arial" w:cs="Arial"/>
-          <w:sz w:val="22"/>
-          <w:szCs w:val="22"/>
-        </w:rPr>
-        <w:t xml:space="preserve"> </w:t>
-      </w:r>
-      <w:proofErr w:type="spellStart"/>
-      <w:r>
-        <w:rPr>
-          <w:rFonts w:ascii="Arial" w:hAnsi="Arial" w:cs="Arial"/>
-          <w:sz w:val="22"/>
-          <w:szCs w:val="22"/>
-        </w:rPr>
-        <w:t>temel</w:t>
-      </w:r>
-      <w:proofErr w:type="spellEnd"/>
-      <w:r>
-        <w:rPr>
-          <w:rFonts w:ascii="Arial" w:hAnsi="Arial" w:cs="Arial"/>
-          <w:sz w:val="22"/>
-          <w:szCs w:val="22"/>
-        </w:rPr>
-        <w:t xml:space="preserve"> </w:t>
-      </w:r>
-      <w:proofErr w:type="spellStart"/>
-      <w:r>
-        <w:rPr>
-          <w:rFonts w:ascii="Arial" w:hAnsi="Arial" w:cs="Arial"/>
-          <w:sz w:val="22"/>
-          <w:szCs w:val="22"/>
-        </w:rPr>
-        <w:t>kullanıcı</w:t>
-      </w:r>
-      <w:proofErr w:type="spellEnd"/>
-      <w:r>
-        <w:rPr>
-          <w:rFonts w:ascii="Arial" w:hAnsi="Arial" w:cs="Arial"/>
-          <w:sz w:val="22"/>
-          <w:szCs w:val="22"/>
-        </w:rPr>
-        <w:t xml:space="preserve"> </w:t>
-      </w:r>
-      <w:proofErr w:type="spellStart"/>
-      <w:r>
-        <w:rPr>
-          <w:rFonts w:ascii="Arial" w:hAnsi="Arial" w:cs="Arial"/>
-          <w:sz w:val="22"/>
-          <w:szCs w:val="22"/>
-        </w:rPr>
-        <w:t>senaryoları</w:t>
-      </w:r>
-      <w:proofErr w:type="spellEnd"/>
-      <w:r>
-        <w:rPr>
-          <w:rFonts w:ascii="Arial" w:hAnsi="Arial" w:cs="Arial"/>
-          <w:sz w:val="22"/>
-          <w:szCs w:val="22"/>
-        </w:rPr>
-        <w:t xml:space="preserve"> </w:t>
-      </w:r>
-      <w:proofErr w:type="spellStart"/>
-      <w:r>
-        <w:rPr>
-          <w:rFonts w:ascii="Arial" w:hAnsi="Arial" w:cs="Arial"/>
-          <w:sz w:val="22"/>
-          <w:szCs w:val="22"/>
-        </w:rPr>
-        <w:t>manuel</w:t>
+      <w:r>
+        <w:rPr>
+          <w:rFonts w:ascii="Arial" w:hAnsi="Arial" w:cs="Arial"/>
+          <w:b/>
+          <w:bCs/>
+          <w:sz w:val="22"/>
+          <w:szCs w:val="22"/>
+        </w:rPr>
+        <w:lastRenderedPageBreak/>
+        <w:t>Integration Tests:</w:t>
+      </w:r>
+      <w:r>
+        <w:rPr>
+          <w:rFonts w:ascii="Arial" w:hAnsi="Arial" w:cs="Arial"/>
+          <w:sz w:val="22"/>
+          <w:szCs w:val="22"/>
+        </w:rPr>
+        <w:t xml:space="preserve"> Auth flow (login, register, </w:t>
+      </w:r>
+      <w:proofErr w:type="spellStart"/>
+      <w:r>
+        <w:rPr>
+          <w:rFonts w:ascii="Arial" w:hAnsi="Arial" w:cs="Arial"/>
+          <w:sz w:val="22"/>
+          <w:szCs w:val="22"/>
+        </w:rPr>
+        <w:t>navigasyon</w:t>
+      </w:r>
+      <w:proofErr w:type="spellEnd"/>
+      <w:r>
+        <w:rPr>
+          <w:rFonts w:ascii="Arial" w:hAnsi="Arial" w:cs="Arial"/>
+          <w:sz w:val="22"/>
+          <w:szCs w:val="22"/>
+        </w:rPr>
+        <w:t xml:space="preserve">) </w:t>
+      </w:r>
+      <w:proofErr w:type="spellStart"/>
+      <w:r>
+        <w:rPr>
+          <w:rFonts w:ascii="Arial" w:hAnsi="Arial" w:cs="Arial"/>
+          <w:sz w:val="22"/>
+          <w:szCs w:val="22"/>
+        </w:rPr>
+        <w:t>için</w:t>
+      </w:r>
+      <w:proofErr w:type="spellEnd"/>
+      <w:r>
+        <w:rPr>
+          <w:rFonts w:ascii="Arial" w:hAnsi="Arial" w:cs="Arial"/>
+          <w:sz w:val="22"/>
+          <w:szCs w:val="22"/>
+        </w:rPr>
+        <w:t xml:space="preserve"> </w:t>
+      </w:r>
+      <w:proofErr w:type="spellStart"/>
+      <w:r>
+        <w:rPr>
+          <w:rFonts w:ascii="Arial" w:hAnsi="Arial" w:cs="Arial"/>
+          <w:sz w:val="22"/>
+          <w:szCs w:val="22"/>
+        </w:rPr>
+        <w:t>toplam</w:t>
       </w:r>
       <w:proofErr w:type="spellEnd"/>
       <w:r>
@@ -21030,68 +21115,48 @@
         </w:rPr>
         <w:t> </w:t>
       </w:r>
-      <w:proofErr w:type="spellStart"/>
-      <w:r>
-        <w:rPr>
-          <w:rFonts w:ascii="Arial" w:hAnsi="Arial" w:cs="Arial"/>
-          <w:sz w:val="22"/>
-          <w:szCs w:val="22"/>
-        </w:rPr>
-        <w:t>olarak</w:t>
-      </w:r>
-      <w:proofErr w:type="spellEnd"/>
-      <w:r>
-        <w:rPr>
-          <w:rFonts w:ascii="Arial" w:hAnsi="Arial" w:cs="Arial"/>
-          <w:sz w:val="22"/>
-          <w:szCs w:val="22"/>
-        </w:rPr>
-        <w:t xml:space="preserve"> test </w:t>
-      </w:r>
-      <w:proofErr w:type="spellStart"/>
-      <w:r>
-        <w:rPr>
-          <w:rFonts w:ascii="Arial" w:hAnsi="Arial" w:cs="Arial"/>
-          <w:sz w:val="22"/>
-          <w:szCs w:val="22"/>
-        </w:rPr>
-        <w:t>edilmiş</w:t>
-      </w:r>
-      <w:proofErr w:type="spellEnd"/>
-      <w:r>
-        <w:rPr>
-          <w:rFonts w:ascii="Arial" w:hAnsi="Arial" w:cs="Arial"/>
-          <w:sz w:val="22"/>
-          <w:szCs w:val="22"/>
-        </w:rPr>
-        <w:t xml:space="preserve"> ve </w:t>
-      </w:r>
-      <w:proofErr w:type="spellStart"/>
-      <w:r>
-        <w:rPr>
-          <w:rFonts w:ascii="Arial" w:hAnsi="Arial" w:cs="Arial"/>
-          <w:sz w:val="22"/>
-          <w:szCs w:val="22"/>
-        </w:rPr>
-        <w:t>başarılı</w:t>
-      </w:r>
-      <w:proofErr w:type="spellEnd"/>
-      <w:r>
-        <w:rPr>
-          <w:rFonts w:ascii="Arial" w:hAnsi="Arial" w:cs="Arial"/>
-          <w:sz w:val="22"/>
-          <w:szCs w:val="22"/>
-        </w:rPr>
-        <w:t xml:space="preserve"> </w:t>
-      </w:r>
-      <w:proofErr w:type="spellStart"/>
-      <w:r>
-        <w:rPr>
-          <w:rFonts w:ascii="Arial" w:hAnsi="Arial" w:cs="Arial"/>
-          <w:sz w:val="22"/>
-          <w:szCs w:val="22"/>
-        </w:rPr>
-        <w:t>sonuç</w:t>
+      <w:r>
+        <w:rPr>
+          <w:rFonts w:ascii="Arial" w:hAnsi="Arial" w:cs="Arial"/>
+          <w:b/>
+          <w:bCs/>
+          <w:sz w:val="22"/>
+          <w:szCs w:val="22"/>
+        </w:rPr>
+        <w:t xml:space="preserve">24 </w:t>
+      </w:r>
+      <w:proofErr w:type="spellStart"/>
+      <w:r>
+        <w:rPr>
+          <w:rFonts w:ascii="Arial" w:hAnsi="Arial" w:cs="Arial"/>
+          <w:b/>
+          <w:bCs/>
+          <w:sz w:val="22"/>
+          <w:szCs w:val="22"/>
+        </w:rPr>
+        <w:t>entegrasyon</w:t>
+      </w:r>
+      <w:proofErr w:type="spellEnd"/>
+      <w:r>
+        <w:rPr>
+          <w:rFonts w:ascii="Arial" w:hAnsi="Arial" w:cs="Arial"/>
+          <w:b/>
+          <w:bCs/>
+          <w:sz w:val="22"/>
+          <w:szCs w:val="22"/>
+        </w:rPr>
+        <w:t xml:space="preserve"> </w:t>
+      </w:r>
+      <w:proofErr w:type="spellStart"/>
+      <w:r>
+        <w:rPr>
+          <w:rFonts w:ascii="Arial" w:hAnsi="Arial" w:cs="Arial"/>
+          <w:b/>
+          <w:bCs/>
+          <w:sz w:val="22"/>
+          <w:szCs w:val="22"/>
+        </w:rPr>
+        <w:t>testi</w:t>
       </w:r>
       <w:proofErr w:type="spellEnd"/>
       <w:r>
@@ -21109,259 +21174,7 @@
           <w:sz w:val="22"/>
           <w:szCs w:val="22"/>
         </w:rPr>
-        <w:t>alınmıştır</w:t>
-      </w:r>
-      <w:proofErr w:type="spellEnd"/>
-      <w:r>
-        <w:rPr>
-          <w:rFonts w:ascii="Arial" w:hAnsi="Arial" w:cs="Arial"/>
-          <w:sz w:val="22"/>
-          <w:szCs w:val="22"/>
-        </w:rPr>
-        <w:t xml:space="preserve">: </w:t>
-      </w:r>
-      <w:proofErr w:type="spellStart"/>
-      <w:r>
-        <w:rPr>
-          <w:rFonts w:ascii="Arial" w:hAnsi="Arial" w:cs="Arial"/>
-          <w:sz w:val="22"/>
-          <w:szCs w:val="22"/>
-        </w:rPr>
-        <w:t>kayıt</w:t>
-      </w:r>
-      <w:proofErr w:type="spellEnd"/>
-      <w:r>
-        <w:rPr>
-          <w:rFonts w:ascii="Arial" w:hAnsi="Arial" w:cs="Arial"/>
-          <w:sz w:val="22"/>
-          <w:szCs w:val="22"/>
-        </w:rPr>
-        <w:t>, e-</w:t>
-      </w:r>
-      <w:proofErr w:type="spellStart"/>
-      <w:r>
-        <w:rPr>
-          <w:rFonts w:ascii="Arial" w:hAnsi="Arial" w:cs="Arial"/>
-          <w:sz w:val="22"/>
-          <w:szCs w:val="22"/>
-        </w:rPr>
-        <w:t>posta</w:t>
-      </w:r>
-      <w:proofErr w:type="spellEnd"/>
-      <w:r>
-        <w:rPr>
-          <w:rFonts w:ascii="Arial" w:hAnsi="Arial" w:cs="Arial"/>
-          <w:sz w:val="22"/>
-          <w:szCs w:val="22"/>
-        </w:rPr>
-        <w:t xml:space="preserve"> </w:t>
-      </w:r>
-      <w:proofErr w:type="spellStart"/>
-      <w:r>
-        <w:rPr>
-          <w:rFonts w:ascii="Arial" w:hAnsi="Arial" w:cs="Arial"/>
-          <w:sz w:val="22"/>
-          <w:szCs w:val="22"/>
-        </w:rPr>
-        <w:t>doğrulama</w:t>
-      </w:r>
-      <w:proofErr w:type="spellEnd"/>
-      <w:r>
-        <w:rPr>
-          <w:rFonts w:ascii="Arial" w:hAnsi="Arial" w:cs="Arial"/>
-          <w:sz w:val="22"/>
-          <w:szCs w:val="22"/>
-        </w:rPr>
-        <w:t xml:space="preserve">, </w:t>
-      </w:r>
-      <w:proofErr w:type="spellStart"/>
-      <w:r>
-        <w:rPr>
-          <w:rFonts w:ascii="Arial" w:hAnsi="Arial" w:cs="Arial"/>
-          <w:sz w:val="22"/>
-          <w:szCs w:val="22"/>
-        </w:rPr>
-        <w:t>giriş</w:t>
-      </w:r>
-      <w:proofErr w:type="spellEnd"/>
-      <w:r>
-        <w:rPr>
-          <w:rFonts w:ascii="Arial" w:hAnsi="Arial" w:cs="Arial"/>
-          <w:sz w:val="22"/>
-          <w:szCs w:val="22"/>
-        </w:rPr>
-        <w:t xml:space="preserve">, </w:t>
-      </w:r>
-      <w:proofErr w:type="spellStart"/>
-      <w:r>
-        <w:rPr>
-          <w:rFonts w:ascii="Arial" w:hAnsi="Arial" w:cs="Arial"/>
-          <w:sz w:val="22"/>
-          <w:szCs w:val="22"/>
-        </w:rPr>
-        <w:t>profil</w:t>
-      </w:r>
-      <w:proofErr w:type="spellEnd"/>
-      <w:r>
-        <w:rPr>
-          <w:rFonts w:ascii="Arial" w:hAnsi="Arial" w:cs="Arial"/>
-          <w:sz w:val="22"/>
-          <w:szCs w:val="22"/>
-        </w:rPr>
-        <w:t xml:space="preserve"> </w:t>
-      </w:r>
-      <w:proofErr w:type="spellStart"/>
-      <w:r>
-        <w:rPr>
-          <w:rFonts w:ascii="Arial" w:hAnsi="Arial" w:cs="Arial"/>
-          <w:sz w:val="22"/>
-          <w:szCs w:val="22"/>
-        </w:rPr>
-        <w:t>güncelleme</w:t>
-      </w:r>
-      <w:proofErr w:type="spellEnd"/>
-      <w:r>
-        <w:rPr>
-          <w:rFonts w:ascii="Arial" w:hAnsi="Arial" w:cs="Arial"/>
-          <w:sz w:val="22"/>
-          <w:szCs w:val="22"/>
-        </w:rPr>
-        <w:t xml:space="preserve">, </w:t>
-      </w:r>
-      <w:proofErr w:type="spellStart"/>
-      <w:r>
-        <w:rPr>
-          <w:rFonts w:ascii="Arial" w:hAnsi="Arial" w:cs="Arial"/>
-          <w:sz w:val="22"/>
-          <w:szCs w:val="22"/>
-        </w:rPr>
-        <w:t>fotoğraf</w:t>
-      </w:r>
-      <w:proofErr w:type="spellEnd"/>
-      <w:r>
-        <w:rPr>
-          <w:rFonts w:ascii="Arial" w:hAnsi="Arial" w:cs="Arial"/>
-          <w:sz w:val="22"/>
-          <w:szCs w:val="22"/>
-        </w:rPr>
-        <w:t xml:space="preserve"> </w:t>
-      </w:r>
-      <w:proofErr w:type="spellStart"/>
-      <w:r>
-        <w:rPr>
-          <w:rFonts w:ascii="Arial" w:hAnsi="Arial" w:cs="Arial"/>
-          <w:sz w:val="22"/>
-          <w:szCs w:val="22"/>
-        </w:rPr>
-        <w:t>yükleme</w:t>
-      </w:r>
-      <w:proofErr w:type="spellEnd"/>
-      <w:r>
-        <w:rPr>
-          <w:rFonts w:ascii="Arial" w:hAnsi="Arial" w:cs="Arial"/>
-          <w:sz w:val="22"/>
-          <w:szCs w:val="22"/>
-        </w:rPr>
-        <w:t xml:space="preserve">, </w:t>
-      </w:r>
-      <w:proofErr w:type="spellStart"/>
-      <w:r>
-        <w:rPr>
-          <w:rFonts w:ascii="Arial" w:hAnsi="Arial" w:cs="Arial"/>
-          <w:sz w:val="22"/>
-          <w:szCs w:val="22"/>
-        </w:rPr>
-        <w:t>şifre</w:t>
-      </w:r>
-      <w:proofErr w:type="spellEnd"/>
-      <w:r>
-        <w:rPr>
-          <w:rFonts w:ascii="Arial" w:hAnsi="Arial" w:cs="Arial"/>
-          <w:sz w:val="22"/>
-          <w:szCs w:val="22"/>
-        </w:rPr>
-        <w:t xml:space="preserve"> </w:t>
-      </w:r>
-      <w:proofErr w:type="spellStart"/>
-      <w:r>
-        <w:rPr>
-          <w:rFonts w:ascii="Arial" w:hAnsi="Arial" w:cs="Arial"/>
-          <w:sz w:val="22"/>
-          <w:szCs w:val="22"/>
-        </w:rPr>
-        <w:t>değiştirme</w:t>
-      </w:r>
-      <w:proofErr w:type="spellEnd"/>
-      <w:r>
-        <w:rPr>
-          <w:rFonts w:ascii="Arial" w:hAnsi="Arial" w:cs="Arial"/>
-          <w:sz w:val="22"/>
-          <w:szCs w:val="22"/>
-        </w:rPr>
-        <w:t xml:space="preserve">, </w:t>
-      </w:r>
-      <w:proofErr w:type="spellStart"/>
-      <w:r>
-        <w:rPr>
-          <w:rFonts w:ascii="Arial" w:hAnsi="Arial" w:cs="Arial"/>
-          <w:sz w:val="22"/>
-          <w:szCs w:val="22"/>
-        </w:rPr>
-        <w:t>şifre</w:t>
-      </w:r>
-      <w:proofErr w:type="spellEnd"/>
-      <w:r>
-        <w:rPr>
-          <w:rFonts w:ascii="Arial" w:hAnsi="Arial" w:cs="Arial"/>
-          <w:sz w:val="22"/>
-          <w:szCs w:val="22"/>
-        </w:rPr>
-        <w:t xml:space="preserve"> </w:t>
-      </w:r>
-      <w:proofErr w:type="spellStart"/>
-      <w:r>
-        <w:rPr>
-          <w:rFonts w:ascii="Arial" w:hAnsi="Arial" w:cs="Arial"/>
-          <w:sz w:val="22"/>
-          <w:szCs w:val="22"/>
-        </w:rPr>
-        <w:t>sıfırlama</w:t>
-      </w:r>
-      <w:proofErr w:type="spellEnd"/>
-      <w:r>
-        <w:rPr>
-          <w:rFonts w:ascii="Arial" w:hAnsi="Arial" w:cs="Arial"/>
-          <w:sz w:val="22"/>
-          <w:szCs w:val="22"/>
-        </w:rPr>
-        <w:t> ve </w:t>
-      </w:r>
-      <w:proofErr w:type="spellStart"/>
-      <w:r>
-        <w:rPr>
-          <w:rFonts w:ascii="Arial" w:hAnsi="Arial" w:cs="Arial"/>
-          <w:sz w:val="22"/>
-          <w:szCs w:val="22"/>
-        </w:rPr>
-        <w:t>çıkış</w:t>
-      </w:r>
-      <w:proofErr w:type="spellEnd"/>
-      <w:r>
-        <w:rPr>
-          <w:rFonts w:ascii="Arial" w:hAnsi="Arial" w:cs="Arial"/>
-          <w:sz w:val="22"/>
-          <w:szCs w:val="22"/>
-        </w:rPr>
-        <w:t xml:space="preserve"> </w:t>
-      </w:r>
-      <w:proofErr w:type="spellStart"/>
-      <w:r>
-        <w:rPr>
-          <w:rFonts w:ascii="Arial" w:hAnsi="Arial" w:cs="Arial"/>
-          <w:sz w:val="22"/>
-          <w:szCs w:val="22"/>
-        </w:rPr>
-        <w:t>işlemleri</w:t>
+        <w:t>yazılmıştır</w:t>
       </w:r>
       <w:proofErr w:type="spellEnd"/>
       <w:r>
@@ -21384,7 +21197,6 @@
           <w:szCs w:val="22"/>
         </w:rPr>
       </w:pPr>
-      <w:proofErr w:type="spellStart"/>
       <w:r>
         <w:rPr>
           <w:rFonts w:ascii="Arial" w:hAnsi="Arial" w:cs="Arial"/>
@@ -21393,16 +21205,23 @@
           <w:sz w:val="22"/>
           <w:szCs w:val="22"/>
         </w:rPr>
-        <w:t>Sonuç</w:t>
+        <w:t xml:space="preserve">Manuel Test </w:t>
+      </w:r>
+      <w:proofErr w:type="spellStart"/>
+      <w:r>
+        <w:rPr>
+          <w:rFonts w:ascii="Arial" w:hAnsi="Arial" w:cs="Arial"/>
+          <w:b/>
+          <w:bCs/>
+          <w:sz w:val="22"/>
+          <w:szCs w:val="22"/>
+        </w:rPr>
+        <w:t>Sonuçları</w:t>
       </w:r>
       <w:proofErr w:type="spellEnd"/>
     </w:p>
     <w:p>
       <w:pPr>
-        <w:numPr>
-          <w:ilvl w:val="0"/>
-          <w:numId w:val="25"/>
-        </w:numPr>
         <w:jc w:val="both"/>
         <w:rPr>
           <w:rFonts w:ascii="Arial" w:hAnsi="Arial" w:cs="Arial"/>
@@ -21410,136 +21229,475 @@
           <w:szCs w:val="22"/>
         </w:rPr>
       </w:pPr>
-      <w:r>
-        <w:rPr>
-          <w:rFonts w:ascii="Arial" w:hAnsi="Arial" w:cs="Arial"/>
-          <w:sz w:val="22"/>
-          <w:szCs w:val="22"/>
-        </w:rPr>
-        <w:t xml:space="preserve">149 test </w:t>
-      </w:r>
-      <w:proofErr w:type="spellStart"/>
-      <w:r>
-        <w:rPr>
-          <w:rFonts w:ascii="Arial" w:hAnsi="Arial" w:cs="Arial"/>
-          <w:sz w:val="22"/>
-          <w:szCs w:val="22"/>
-        </w:rPr>
-        <w:t>senaryosu</w:t>
-      </w:r>
-      <w:proofErr w:type="spellEnd"/>
-      <w:r>
-        <w:rPr>
-          <w:rFonts w:ascii="Arial" w:hAnsi="Arial" w:cs="Arial"/>
-          <w:sz w:val="22"/>
-          <w:szCs w:val="22"/>
-        </w:rPr>
-        <w:t xml:space="preserve">, %92 </w:t>
-      </w:r>
-      <w:proofErr w:type="spellStart"/>
-      <w:r>
-        <w:rPr>
-          <w:rFonts w:ascii="Arial" w:hAnsi="Arial" w:cs="Arial"/>
-          <w:sz w:val="22"/>
-          <w:szCs w:val="22"/>
-        </w:rPr>
-        <w:t>başarı</w:t>
-      </w:r>
-      <w:proofErr w:type="spellEnd"/>
-      <w:r>
-        <w:rPr>
-          <w:rFonts w:ascii="Arial" w:hAnsi="Arial" w:cs="Arial"/>
-          <w:sz w:val="22"/>
-          <w:szCs w:val="22"/>
-        </w:rPr>
-        <w:t xml:space="preserve"> </w:t>
-      </w:r>
-      <w:proofErr w:type="spellStart"/>
-      <w:r>
-        <w:rPr>
-          <w:rFonts w:ascii="Arial" w:hAnsi="Arial" w:cs="Arial"/>
-          <w:sz w:val="22"/>
-          <w:szCs w:val="22"/>
-        </w:rPr>
-        <w:t>oranı</w:t>
-      </w:r>
-      <w:proofErr w:type="spellEnd"/>
+      <w:proofErr w:type="spellStart"/>
+      <w:r>
+        <w:rPr>
+          <w:rFonts w:ascii="Arial" w:hAnsi="Arial" w:cs="Arial"/>
+          <w:sz w:val="22"/>
+          <w:szCs w:val="22"/>
+        </w:rPr>
+        <w:t>Tüm</w:t>
+      </w:r>
+      <w:proofErr w:type="spellEnd"/>
+      <w:r>
+        <w:rPr>
+          <w:rFonts w:ascii="Arial" w:hAnsi="Arial" w:cs="Arial"/>
+          <w:sz w:val="22"/>
+          <w:szCs w:val="22"/>
+        </w:rPr>
+        <w:t xml:space="preserve"> </w:t>
+      </w:r>
+      <w:proofErr w:type="spellStart"/>
+      <w:r>
+        <w:rPr>
+          <w:rFonts w:ascii="Arial" w:hAnsi="Arial" w:cs="Arial"/>
+          <w:sz w:val="22"/>
+          <w:szCs w:val="22"/>
+        </w:rPr>
+        <w:t>temel</w:t>
+      </w:r>
+      <w:proofErr w:type="spellEnd"/>
+      <w:r>
+        <w:rPr>
+          <w:rFonts w:ascii="Arial" w:hAnsi="Arial" w:cs="Arial"/>
+          <w:sz w:val="22"/>
+          <w:szCs w:val="22"/>
+        </w:rPr>
+        <w:t xml:space="preserve"> </w:t>
+      </w:r>
+      <w:proofErr w:type="spellStart"/>
+      <w:r>
+        <w:rPr>
+          <w:rFonts w:ascii="Arial" w:hAnsi="Arial" w:cs="Arial"/>
+          <w:sz w:val="22"/>
+          <w:szCs w:val="22"/>
+        </w:rPr>
+        <w:t>kullanıcı</w:t>
+      </w:r>
+      <w:proofErr w:type="spellEnd"/>
+      <w:r>
+        <w:rPr>
+          <w:rFonts w:ascii="Arial" w:hAnsi="Arial" w:cs="Arial"/>
+          <w:sz w:val="22"/>
+          <w:szCs w:val="22"/>
+        </w:rPr>
+        <w:t xml:space="preserve"> </w:t>
+      </w:r>
+      <w:proofErr w:type="spellStart"/>
+      <w:r>
+        <w:rPr>
+          <w:rFonts w:ascii="Arial" w:hAnsi="Arial" w:cs="Arial"/>
+          <w:sz w:val="22"/>
+          <w:szCs w:val="22"/>
+        </w:rPr>
+        <w:t>senaryoları</w:t>
+      </w:r>
+      <w:proofErr w:type="spellEnd"/>
+      <w:r>
+        <w:rPr>
+          <w:rFonts w:ascii="Arial" w:hAnsi="Arial" w:cs="Arial"/>
+          <w:sz w:val="22"/>
+          <w:szCs w:val="22"/>
+        </w:rPr>
+        <w:t xml:space="preserve"> </w:t>
+      </w:r>
+      <w:proofErr w:type="spellStart"/>
+      <w:r>
+        <w:rPr>
+          <w:rFonts w:ascii="Arial" w:hAnsi="Arial" w:cs="Arial"/>
+          <w:sz w:val="22"/>
+          <w:szCs w:val="22"/>
+        </w:rPr>
+        <w:t>manuel</w:t>
+      </w:r>
+      <w:proofErr w:type="spellEnd"/>
+      <w:r>
+        <w:rPr>
+          <w:rFonts w:ascii="Arial" w:hAnsi="Arial" w:cs="Arial"/>
+          <w:sz w:val="22"/>
+          <w:szCs w:val="22"/>
+        </w:rPr>
+        <w:t xml:space="preserve"> </w:t>
+      </w:r>
+      <w:proofErr w:type="spellStart"/>
+      <w:r>
+        <w:rPr>
+          <w:rFonts w:ascii="Arial" w:hAnsi="Arial" w:cs="Arial"/>
+          <w:sz w:val="22"/>
+          <w:szCs w:val="22"/>
+        </w:rPr>
+        <w:t>olarak</w:t>
+      </w:r>
+      <w:proofErr w:type="spellEnd"/>
+      <w:r>
+        <w:rPr>
+          <w:rFonts w:ascii="Arial" w:hAnsi="Arial" w:cs="Arial"/>
+          <w:sz w:val="22"/>
+          <w:szCs w:val="22"/>
+        </w:rPr>
+        <w:t xml:space="preserve"> test </w:t>
+      </w:r>
+      <w:proofErr w:type="spellStart"/>
+      <w:r>
+        <w:rPr>
+          <w:rFonts w:ascii="Arial" w:hAnsi="Arial" w:cs="Arial"/>
+          <w:sz w:val="22"/>
+          <w:szCs w:val="22"/>
+        </w:rPr>
+        <w:t>edilmiş</w:t>
+      </w:r>
+      <w:proofErr w:type="spellEnd"/>
+      <w:r>
+        <w:rPr>
+          <w:rFonts w:ascii="Arial" w:hAnsi="Arial" w:cs="Arial"/>
+          <w:sz w:val="22"/>
+          <w:szCs w:val="22"/>
+        </w:rPr>
+        <w:t xml:space="preserve"> ve </w:t>
+      </w:r>
+      <w:proofErr w:type="spellStart"/>
+      <w:r>
+        <w:rPr>
+          <w:rFonts w:ascii="Arial" w:hAnsi="Arial" w:cs="Arial"/>
+          <w:sz w:val="22"/>
+          <w:szCs w:val="22"/>
+        </w:rPr>
+        <w:t>başarılı</w:t>
+      </w:r>
+      <w:proofErr w:type="spellEnd"/>
+      <w:r>
+        <w:rPr>
+          <w:rFonts w:ascii="Arial" w:hAnsi="Arial" w:cs="Arial"/>
+          <w:sz w:val="22"/>
+          <w:szCs w:val="22"/>
+        </w:rPr>
+        <w:t xml:space="preserve"> </w:t>
+      </w:r>
+      <w:proofErr w:type="spellStart"/>
+      <w:r>
+        <w:rPr>
+          <w:rFonts w:ascii="Arial" w:hAnsi="Arial" w:cs="Arial"/>
+          <w:sz w:val="22"/>
+          <w:szCs w:val="22"/>
+        </w:rPr>
+        <w:t>sonuç</w:t>
+      </w:r>
+      <w:proofErr w:type="spellEnd"/>
+      <w:r>
+        <w:rPr>
+          <w:rFonts w:ascii="Arial" w:hAnsi="Arial" w:cs="Arial"/>
+          <w:sz w:val="22"/>
+          <w:szCs w:val="22"/>
+        </w:rPr>
+        <w:t xml:space="preserve"> </w:t>
+      </w:r>
+      <w:proofErr w:type="spellStart"/>
+      <w:r>
+        <w:rPr>
+          <w:rFonts w:ascii="Arial" w:hAnsi="Arial" w:cs="Arial"/>
+          <w:sz w:val="22"/>
+          <w:szCs w:val="22"/>
+        </w:rPr>
+        <w:t>alınmıştır</w:t>
+      </w:r>
+      <w:proofErr w:type="spellEnd"/>
+      <w:r>
+        <w:rPr>
+          <w:rFonts w:ascii="Arial" w:hAnsi="Arial" w:cs="Arial"/>
+          <w:sz w:val="22"/>
+          <w:szCs w:val="22"/>
+        </w:rPr>
+        <w:t xml:space="preserve">: </w:t>
+      </w:r>
+      <w:proofErr w:type="spellStart"/>
+      <w:r>
+        <w:rPr>
+          <w:rFonts w:ascii="Arial" w:hAnsi="Arial" w:cs="Arial"/>
+          <w:sz w:val="22"/>
+          <w:szCs w:val="22"/>
+        </w:rPr>
+        <w:t>kayıt</w:t>
+      </w:r>
+      <w:proofErr w:type="spellEnd"/>
+      <w:r>
+        <w:rPr>
+          <w:rFonts w:ascii="Arial" w:hAnsi="Arial" w:cs="Arial"/>
+          <w:sz w:val="22"/>
+          <w:szCs w:val="22"/>
+        </w:rPr>
+        <w:t>, e-</w:t>
+      </w:r>
+      <w:proofErr w:type="spellStart"/>
+      <w:r>
+        <w:rPr>
+          <w:rFonts w:ascii="Arial" w:hAnsi="Arial" w:cs="Arial"/>
+          <w:sz w:val="22"/>
+          <w:szCs w:val="22"/>
+        </w:rPr>
+        <w:t>posta</w:t>
+      </w:r>
+      <w:proofErr w:type="spellEnd"/>
+      <w:r>
+        <w:rPr>
+          <w:rFonts w:ascii="Arial" w:hAnsi="Arial" w:cs="Arial"/>
+          <w:sz w:val="22"/>
+          <w:szCs w:val="22"/>
+        </w:rPr>
+        <w:t> </w:t>
+      </w:r>
+      <w:proofErr w:type="spellStart"/>
+      <w:r>
+        <w:rPr>
+          <w:rFonts w:ascii="Arial" w:hAnsi="Arial" w:cs="Arial"/>
+          <w:sz w:val="22"/>
+          <w:szCs w:val="22"/>
+        </w:rPr>
+        <w:t>doğrulama</w:t>
+      </w:r>
+      <w:proofErr w:type="spellEnd"/>
+      <w:r>
+        <w:rPr>
+          <w:rFonts w:ascii="Arial" w:hAnsi="Arial" w:cs="Arial"/>
+          <w:sz w:val="22"/>
+          <w:szCs w:val="22"/>
+        </w:rPr>
+        <w:t xml:space="preserve">, </w:t>
+      </w:r>
+      <w:proofErr w:type="spellStart"/>
+      <w:r>
+        <w:rPr>
+          <w:rFonts w:ascii="Arial" w:hAnsi="Arial" w:cs="Arial"/>
+          <w:sz w:val="22"/>
+          <w:szCs w:val="22"/>
+        </w:rPr>
+        <w:t>giriş</w:t>
+      </w:r>
+      <w:proofErr w:type="spellEnd"/>
+      <w:r>
+        <w:rPr>
+          <w:rFonts w:ascii="Arial" w:hAnsi="Arial" w:cs="Arial"/>
+          <w:sz w:val="22"/>
+          <w:szCs w:val="22"/>
+        </w:rPr>
+        <w:t xml:space="preserve">, </w:t>
+      </w:r>
+      <w:proofErr w:type="spellStart"/>
+      <w:r>
+        <w:rPr>
+          <w:rFonts w:ascii="Arial" w:hAnsi="Arial" w:cs="Arial"/>
+          <w:sz w:val="22"/>
+          <w:szCs w:val="22"/>
+        </w:rPr>
+        <w:t>profil</w:t>
+      </w:r>
+      <w:proofErr w:type="spellEnd"/>
+      <w:r>
+        <w:rPr>
+          <w:rFonts w:ascii="Arial" w:hAnsi="Arial" w:cs="Arial"/>
+          <w:sz w:val="22"/>
+          <w:szCs w:val="22"/>
+        </w:rPr>
+        <w:t xml:space="preserve"> </w:t>
+      </w:r>
+      <w:proofErr w:type="spellStart"/>
+      <w:r>
+        <w:rPr>
+          <w:rFonts w:ascii="Arial" w:hAnsi="Arial" w:cs="Arial"/>
+          <w:sz w:val="22"/>
+          <w:szCs w:val="22"/>
+        </w:rPr>
+        <w:t>güncelleme</w:t>
+      </w:r>
+      <w:proofErr w:type="spellEnd"/>
+      <w:r>
+        <w:rPr>
+          <w:rFonts w:ascii="Arial" w:hAnsi="Arial" w:cs="Arial"/>
+          <w:sz w:val="22"/>
+          <w:szCs w:val="22"/>
+        </w:rPr>
+        <w:t xml:space="preserve">, </w:t>
+      </w:r>
+      <w:proofErr w:type="spellStart"/>
+      <w:r>
+        <w:rPr>
+          <w:rFonts w:ascii="Arial" w:hAnsi="Arial" w:cs="Arial"/>
+          <w:sz w:val="22"/>
+          <w:szCs w:val="22"/>
+        </w:rPr>
+        <w:t>fotoğraf</w:t>
+      </w:r>
+      <w:proofErr w:type="spellEnd"/>
+      <w:r>
+        <w:rPr>
+          <w:rFonts w:ascii="Arial" w:hAnsi="Arial" w:cs="Arial"/>
+          <w:sz w:val="22"/>
+          <w:szCs w:val="22"/>
+        </w:rPr>
+        <w:t xml:space="preserve"> </w:t>
+      </w:r>
+      <w:proofErr w:type="spellStart"/>
+      <w:r>
+        <w:rPr>
+          <w:rFonts w:ascii="Arial" w:hAnsi="Arial" w:cs="Arial"/>
+          <w:sz w:val="22"/>
+          <w:szCs w:val="22"/>
+        </w:rPr>
+        <w:t>yükleme</w:t>
+      </w:r>
+      <w:proofErr w:type="spellEnd"/>
+      <w:r>
+        <w:rPr>
+          <w:rFonts w:ascii="Arial" w:hAnsi="Arial" w:cs="Arial"/>
+          <w:sz w:val="22"/>
+          <w:szCs w:val="22"/>
+        </w:rPr>
+        <w:t xml:space="preserve">, </w:t>
+      </w:r>
+      <w:proofErr w:type="spellStart"/>
+      <w:r>
+        <w:rPr>
+          <w:rFonts w:ascii="Arial" w:hAnsi="Arial" w:cs="Arial"/>
+          <w:sz w:val="22"/>
+          <w:szCs w:val="22"/>
+        </w:rPr>
+        <w:t>şifre</w:t>
+      </w:r>
+      <w:proofErr w:type="spellEnd"/>
+      <w:r>
+        <w:rPr>
+          <w:rFonts w:ascii="Arial" w:hAnsi="Arial" w:cs="Arial"/>
+          <w:sz w:val="22"/>
+          <w:szCs w:val="22"/>
+        </w:rPr>
+        <w:t xml:space="preserve"> </w:t>
+      </w:r>
+      <w:proofErr w:type="spellStart"/>
+      <w:r>
+        <w:rPr>
+          <w:rFonts w:ascii="Arial" w:hAnsi="Arial" w:cs="Arial"/>
+          <w:sz w:val="22"/>
+          <w:szCs w:val="22"/>
+        </w:rPr>
+        <w:t>değiştirme</w:t>
+      </w:r>
+      <w:proofErr w:type="spellEnd"/>
+      <w:r>
+        <w:rPr>
+          <w:rFonts w:ascii="Arial" w:hAnsi="Arial" w:cs="Arial"/>
+          <w:sz w:val="22"/>
+          <w:szCs w:val="22"/>
+        </w:rPr>
+        <w:t xml:space="preserve">, </w:t>
+      </w:r>
+      <w:proofErr w:type="spellStart"/>
+      <w:r>
+        <w:rPr>
+          <w:rFonts w:ascii="Arial" w:hAnsi="Arial" w:cs="Arial"/>
+          <w:sz w:val="22"/>
+          <w:szCs w:val="22"/>
+        </w:rPr>
+        <w:t>şifre</w:t>
+      </w:r>
+      <w:proofErr w:type="spellEnd"/>
+      <w:r>
+        <w:rPr>
+          <w:rFonts w:ascii="Arial" w:hAnsi="Arial" w:cs="Arial"/>
+          <w:sz w:val="22"/>
+          <w:szCs w:val="22"/>
+        </w:rPr>
+        <w:t xml:space="preserve"> </w:t>
+      </w:r>
+      <w:proofErr w:type="spellStart"/>
+      <w:r>
+        <w:rPr>
+          <w:rFonts w:ascii="Arial" w:hAnsi="Arial" w:cs="Arial"/>
+          <w:sz w:val="22"/>
+          <w:szCs w:val="22"/>
+        </w:rPr>
+        <w:t>sıfırlama</w:t>
+      </w:r>
+      <w:proofErr w:type="spellEnd"/>
+      <w:r>
+        <w:rPr>
+          <w:rFonts w:ascii="Arial" w:hAnsi="Arial" w:cs="Arial"/>
+          <w:sz w:val="22"/>
+          <w:szCs w:val="22"/>
+        </w:rPr>
+        <w:t xml:space="preserve"> ve </w:t>
+      </w:r>
+      <w:proofErr w:type="spellStart"/>
+      <w:r>
+        <w:rPr>
+          <w:rFonts w:ascii="Arial" w:hAnsi="Arial" w:cs="Arial"/>
+          <w:sz w:val="22"/>
+          <w:szCs w:val="22"/>
+        </w:rPr>
+        <w:t>çıkış</w:t>
+      </w:r>
+      <w:proofErr w:type="spellEnd"/>
+      <w:r>
+        <w:rPr>
+          <w:rFonts w:ascii="Arial" w:hAnsi="Arial" w:cs="Arial"/>
+          <w:sz w:val="22"/>
+          <w:szCs w:val="22"/>
+        </w:rPr>
+        <w:t xml:space="preserve"> </w:t>
+      </w:r>
+      <w:proofErr w:type="spellStart"/>
+      <w:r>
+        <w:rPr>
+          <w:rFonts w:ascii="Arial" w:hAnsi="Arial" w:cs="Arial"/>
+          <w:sz w:val="22"/>
+          <w:szCs w:val="22"/>
+        </w:rPr>
+        <w:t>işlemleri</w:t>
+      </w:r>
+      <w:proofErr w:type="spellEnd"/>
+      <w:r>
+        <w:rPr>
+          <w:rFonts w:ascii="Arial" w:hAnsi="Arial" w:cs="Arial"/>
+          <w:sz w:val="22"/>
+          <w:szCs w:val="22"/>
+        </w:rPr>
+        <w:t>.</w:t>
+      </w:r>
     </w:p>
     <w:p>
       <w:pPr>
-        <w:numPr>
-          <w:ilvl w:val="0"/>
-          <w:numId w:val="26"/>
-        </w:numPr>
         <w:jc w:val="both"/>
         <w:rPr>
           <w:rFonts w:ascii="Arial" w:hAnsi="Arial" w:cs="Arial"/>
-          <w:sz w:val="22"/>
-          <w:szCs w:val="22"/>
-        </w:rPr>
-      </w:pPr>
-      <w:r>
-        <w:rPr>
-          <w:rFonts w:ascii="Arial" w:hAnsi="Arial" w:cs="Arial"/>
-          <w:sz w:val="22"/>
-          <w:szCs w:val="22"/>
-        </w:rPr>
-        <w:lastRenderedPageBreak/>
-        <w:t xml:space="preserve"> %76+ </w:t>
-      </w:r>
-      <w:proofErr w:type="spellStart"/>
-      <w:r>
-        <w:rPr>
-          <w:rFonts w:ascii="Arial" w:hAnsi="Arial" w:cs="Arial"/>
-          <w:sz w:val="22"/>
-          <w:szCs w:val="22"/>
-        </w:rPr>
-        <w:t>kod</w:t>
-      </w:r>
-      <w:proofErr w:type="spellEnd"/>
-      <w:r>
-        <w:rPr>
-          <w:rFonts w:ascii="Arial" w:hAnsi="Arial" w:cs="Arial"/>
-          <w:sz w:val="22"/>
-          <w:szCs w:val="22"/>
-        </w:rPr>
-        <w:t xml:space="preserve"> </w:t>
-      </w:r>
-      <w:proofErr w:type="spellStart"/>
-      <w:r>
-        <w:rPr>
-          <w:rFonts w:ascii="Arial" w:hAnsi="Arial" w:cs="Arial"/>
-          <w:sz w:val="22"/>
-          <w:szCs w:val="22"/>
-        </w:rPr>
-        <w:t>kapsama</w:t>
-      </w:r>
-      <w:proofErr w:type="spellEnd"/>
-      <w:r>
-        <w:rPr>
-          <w:rFonts w:ascii="Arial" w:hAnsi="Arial" w:cs="Arial"/>
-          <w:sz w:val="22"/>
-          <w:szCs w:val="22"/>
-        </w:rPr>
-        <w:t xml:space="preserve"> </w:t>
-      </w:r>
-      <w:proofErr w:type="spellStart"/>
-      <w:r>
-        <w:rPr>
-          <w:rFonts w:ascii="Arial" w:hAnsi="Arial" w:cs="Arial"/>
-          <w:sz w:val="22"/>
-          <w:szCs w:val="22"/>
-        </w:rPr>
-        <w:t>oranı</w:t>
+          <w:b/>
+          <w:bCs/>
+          <w:sz w:val="22"/>
+          <w:szCs w:val="22"/>
+        </w:rPr>
+      </w:pPr>
+      <w:r>
+        <w:rPr>
+          <w:rFonts w:ascii="Arial" w:hAnsi="Arial" w:cs="Arial"/>
+          <w:b/>
+          <w:bCs/>
+          <w:sz w:val="22"/>
+          <w:szCs w:val="22"/>
+        </w:rPr>
+        <w:t xml:space="preserve">Backend Test </w:t>
+      </w:r>
+      <w:proofErr w:type="spellStart"/>
+      <w:r>
+        <w:rPr>
+          <w:rFonts w:ascii="Arial" w:hAnsi="Arial" w:cs="Arial"/>
+          <w:b/>
+          <w:bCs/>
+          <w:sz w:val="22"/>
+          <w:szCs w:val="22"/>
+        </w:rPr>
+        <w:t>Oranı</w:t>
       </w:r>
       <w:proofErr w:type="spellEnd"/>
     </w:p>
     <w:p>
       <w:pPr>
-        <w:numPr>
-          <w:ilvl w:val="0"/>
-          <w:numId w:val="27"/>
-        </w:numPr>
         <w:jc w:val="both"/>
         <w:rPr>
           <w:rFonts w:ascii="Arial" w:hAnsi="Arial" w:cs="Arial"/>
@@ -21553,160 +21711,11 @@
           <w:sz w:val="22"/>
           <w:szCs w:val="22"/>
         </w:rPr>
-        <w:t xml:space="preserve"> Authentication ve User Management </w:t>
-      </w:r>
-      <w:proofErr w:type="spellStart"/>
-      <w:r>
-        <w:rPr>
-          <w:rFonts w:ascii="Arial" w:hAnsi="Arial" w:cs="Arial"/>
-          <w:sz w:val="22"/>
-          <w:szCs w:val="22"/>
-        </w:rPr>
-        <w:t>endpoint'leri</w:t>
-      </w:r>
-      <w:proofErr w:type="spellEnd"/>
-      <w:r>
-        <w:rPr>
-          <w:rFonts w:ascii="Arial" w:hAnsi="Arial" w:cs="Arial"/>
-          <w:sz w:val="22"/>
-          <w:szCs w:val="22"/>
-        </w:rPr>
-        <w:t xml:space="preserve"> test </w:t>
-      </w:r>
-      <w:proofErr w:type="spellStart"/>
-      <w:r>
-        <w:rPr>
-          <w:rFonts w:ascii="Arial" w:hAnsi="Arial" w:cs="Arial"/>
-          <w:sz w:val="22"/>
-          <w:szCs w:val="22"/>
-        </w:rPr>
-        <w:t>edildi</w:t>
-      </w:r>
-      <w:proofErr w:type="spellEnd"/>
-    </w:p>
-    <w:p>
-      <w:pPr>
-        <w:numPr>
-          <w:ilvl w:val="0"/>
-          <w:numId w:val="28"/>
-        </w:numPr>
-        <w:jc w:val="both"/>
-        <w:rPr>
-          <w:rFonts w:ascii="Arial" w:hAnsi="Arial" w:cs="Arial"/>
-          <w:sz w:val="22"/>
-          <w:szCs w:val="22"/>
-        </w:rPr>
-      </w:pPr>
-      <w:r>
-        <w:rPr>
-          <w:rFonts w:ascii="Arial" w:hAnsi="Arial" w:cs="Arial"/>
-          <w:sz w:val="22"/>
-          <w:szCs w:val="22"/>
-        </w:rPr>
-        <w:t xml:space="preserve"> Manuel </w:t>
-      </w:r>
-      <w:proofErr w:type="spellStart"/>
-      <w:r>
-        <w:rPr>
-          <w:rFonts w:ascii="Arial" w:hAnsi="Arial" w:cs="Arial"/>
-          <w:sz w:val="22"/>
-          <w:szCs w:val="22"/>
-        </w:rPr>
-        <w:t>testler</w:t>
-      </w:r>
-      <w:proofErr w:type="spellEnd"/>
-      <w:r>
-        <w:rPr>
-          <w:rFonts w:ascii="Arial" w:hAnsi="Arial" w:cs="Arial"/>
-          <w:sz w:val="22"/>
-          <w:szCs w:val="22"/>
-        </w:rPr>
-        <w:t xml:space="preserve"> </w:t>
-      </w:r>
-      <w:proofErr w:type="spellStart"/>
-      <w:r>
-        <w:rPr>
-          <w:rFonts w:ascii="Arial" w:hAnsi="Arial" w:cs="Arial"/>
-          <w:sz w:val="22"/>
-          <w:szCs w:val="22"/>
-        </w:rPr>
-        <w:t>başarıyla</w:t>
-      </w:r>
-      <w:proofErr w:type="spellEnd"/>
-      <w:r>
-        <w:rPr>
-          <w:rFonts w:ascii="Arial" w:hAnsi="Arial" w:cs="Arial"/>
-          <w:sz w:val="22"/>
-          <w:szCs w:val="22"/>
-        </w:rPr>
-        <w:t xml:space="preserve"> </w:t>
-      </w:r>
-      <w:proofErr w:type="spellStart"/>
-      <w:r>
-        <w:rPr>
-          <w:rFonts w:ascii="Arial" w:hAnsi="Arial" w:cs="Arial"/>
-          <w:sz w:val="22"/>
-          <w:szCs w:val="22"/>
-        </w:rPr>
-        <w:t>tamamlandı</w:t>
-      </w:r>
-      <w:proofErr w:type="spellEnd"/>
-    </w:p>
-    <w:p>
-      <w:pPr>
-        <w:jc w:val="both"/>
-        <w:rPr>
-          <w:rFonts w:ascii="Arial" w:hAnsi="Arial" w:cs="Arial"/>
-          <w:b/>
-          <w:bCs/>
-          <w:sz w:val="22"/>
-          <w:szCs w:val="22"/>
-        </w:rPr>
-      </w:pPr>
-      <w:r>
-        <w:rPr>
-          <w:rFonts w:ascii="Arial" w:hAnsi="Arial" w:cs="Arial"/>
-          <w:b/>
-          <w:bCs/>
-          <w:sz w:val="22"/>
-          <w:szCs w:val="22"/>
-        </w:rPr>
-        <w:t xml:space="preserve">Backend Test </w:t>
-      </w:r>
-      <w:proofErr w:type="spellStart"/>
-      <w:r>
-        <w:rPr>
-          <w:rFonts w:ascii="Arial" w:hAnsi="Arial" w:cs="Arial"/>
-          <w:b/>
-          <w:bCs/>
-          <w:sz w:val="22"/>
-          <w:szCs w:val="22"/>
-        </w:rPr>
-        <w:t>Oranı</w:t>
-      </w:r>
-      <w:proofErr w:type="spellEnd"/>
-    </w:p>
-    <w:p>
-      <w:pPr>
-        <w:jc w:val="both"/>
-        <w:rPr>
-          <w:rFonts w:ascii="Arial" w:hAnsi="Arial" w:cs="Arial"/>
-          <w:sz w:val="22"/>
-          <w:szCs w:val="22"/>
-        </w:rPr>
-      </w:pPr>
-      <w:r>
-        <w:rPr>
-          <w:rFonts w:ascii="Arial" w:hAnsi="Arial" w:cs="Arial"/>
-          <w:noProof/>
-          <w:sz w:val="22"/>
-          <w:szCs w:val="22"/>
-        </w:rPr>
         <w:drawing>
-          <wp:inline distT="0" distB="0" distL="0" distR="0" wp14:anchorId="00E1FC3E" wp14:editId="26EAE102">
-            <wp:extent cx="5156085" cy="3645877"/>
-            <wp:effectExtent l="0" t="0" r="6985" b="0"/>
-            <wp:docPr id="832465253" name="Resim 1" descr="metin, ekran görüntüsü içeren bir resim&#10;&#10;Yapay zeka tarafından oluşturulmuş içerik yanlış olabilir."/>
+          <wp:inline distT="0" distB="0" distL="0" distR="0" wp14:anchorId="58FB9472" wp14:editId="68DAF5E5">
+            <wp:extent cx="6567805" cy="1790546"/>
+            <wp:effectExtent l="0" t="0" r="4445" b="635"/>
+            <wp:docPr id="1280072419" name="Resim 1" descr="metin, ekran görüntüsü, sayı, numara, yazı tipi içeren bir resim&#10;&#10;Yapay zeka tarafından oluşturulmuş içerik yanlış olabilir."/>
             <wp:cNvGraphicFramePr>
               <a:graphicFrameLocks xmlns:a="http://schemas.openxmlformats.org/drawingml/2006/main" noChangeAspect="1"/>
             </wp:cNvGraphicFramePr>
@@ -21714,7 +21723,7 @@
               <a:graphicData uri="http://schemas.openxmlformats.org/drawingml/2006/picture">
                 <pic:pic xmlns:pic="http://schemas.openxmlformats.org/drawingml/2006/picture">
                   <pic:nvPicPr>
-                    <pic:cNvPr id="832465253" name="Resim 1" descr="metin, ekran görüntüsü içeren bir resim&#10;&#10;Yapay zeka tarafından oluşturulmuş içerik yanlış olabilir."/>
+                    <pic:cNvPr id="1280072419" name="Resim 1" descr="metin, ekran görüntüsü, sayı, numara, yazı tipi içeren bir resim&#10;&#10;Yapay zeka tarafından oluşturulmuş içerik yanlış olabilir."/>
                     <pic:cNvPicPr/>
                   </pic:nvPicPr>
                   <pic:blipFill>
@@ -21726,7 +21735,7 @@
                   <pic:spPr>
                     <a:xfrm>
                       <a:off x="0" y="0"/>
-                      <a:ext cx="5182958" cy="3664879"/>
+                      <a:ext cx="6628616" cy="1807124"/>
                     </a:xfrm>
                     <a:prstGeom prst="rect">
                       <a:avLst/>
@@ -21744,13 +21753,38 @@
         <w:jc w:val="both"/>
         <w:rPr>
           <w:rFonts w:ascii="Arial" w:hAnsi="Arial" w:cs="Arial"/>
-          <w:sz w:val="22"/>
-          <w:szCs w:val="22"/>
-        </w:rPr>
-      </w:pPr>
+          <w:b/>
+          <w:bCs/>
+          <w:sz w:val="22"/>
+          <w:szCs w:val="22"/>
+        </w:rPr>
+      </w:pPr>
+      <w:r>
+        <w:rPr>
+          <w:rFonts w:ascii="Arial" w:hAnsi="Arial" w:cs="Arial"/>
+          <w:b/>
+          <w:bCs/>
+          <w:sz w:val="22"/>
+          <w:szCs w:val="22"/>
+        </w:rPr>
+        <w:t xml:space="preserve">Frontend Test </w:t>
+      </w:r>
+      <w:proofErr w:type="spellStart"/>
+      <w:r>
+        <w:rPr>
+          <w:rFonts w:ascii="Arial" w:hAnsi="Arial" w:cs="Arial"/>
+          <w:b/>
+          <w:bCs/>
+          <w:sz w:val="22"/>
+          <w:szCs w:val="22"/>
+        </w:rPr>
+        <w:t>Oranı</w:t>
+      </w:r>
+      <w:proofErr w:type="spellEnd"/>
     </w:p>
     <w:p>
       <w:pPr>
+        <w:ind w:left="360"/>
         <w:jc w:val="both"/>
         <w:rPr>
           <w:rFonts w:ascii="Arial" w:hAnsi="Arial" w:cs="Arial"/>
@@ -21760,56 +21794,27 @@
           <w:szCs w:val="22"/>
         </w:rPr>
       </w:pPr>
-      <w:r>
-        <w:rPr>
-          <w:rFonts w:ascii="Arial" w:hAnsi="Arial" w:cs="Arial"/>
-          <w:b/>
-          <w:bCs/>
-          <w:sz w:val="22"/>
-          <w:szCs w:val="22"/>
-        </w:rPr>
-        <w:t xml:space="preserve">Frontend Test </w:t>
-      </w:r>
-      <w:proofErr w:type="spellStart"/>
-      <w:r>
-        <w:rPr>
-          <w:rFonts w:ascii="Arial" w:hAnsi="Arial" w:cs="Arial"/>
-          <w:b/>
-          <w:bCs/>
-          <w:sz w:val="22"/>
-          <w:szCs w:val="22"/>
-        </w:rPr>
-        <w:t>Oranı</w:t>
-      </w:r>
-      <w:proofErr w:type="spellEnd"/>
     </w:p>
     <w:p>
       <w:pPr>
-        <w:ind w:left="360"/>
         <w:jc w:val="both"/>
         <w:rPr>
           <w:rFonts w:ascii="Arial" w:hAnsi="Arial" w:cs="Arial"/>
-          <w:b/>
-          <w:bCs/>
-          <w:sz w:val="22"/>
-          <w:szCs w:val="22"/>
-        </w:rPr>
-      </w:pPr>
-      <w:r>
-        <w:rPr>
-          <w:rFonts w:ascii="Arial" w:hAnsi="Arial" w:cs="Arial"/>
-          <w:b/>
-          <w:bCs/>
-          <w:noProof/>
-          <w:sz w:val="22"/>
-          <w:szCs w:val="22"/>
-        </w:rPr>
-        <w:lastRenderedPageBreak/>
+          <w:sz w:val="22"/>
+          <w:szCs w:val="22"/>
+        </w:rPr>
+      </w:pPr>
+      <w:r>
+        <w:rPr>
+          <w:rFonts w:ascii="Arial" w:hAnsi="Arial" w:cs="Arial"/>
+          <w:sz w:val="22"/>
+          <w:szCs w:val="22"/>
+        </w:rPr>
         <w:drawing>
-          <wp:inline distT="0" distB="0" distL="0" distR="0" wp14:anchorId="4AA7FEF1" wp14:editId="322387FD">
-            <wp:extent cx="5196277" cy="4015154"/>
-            <wp:effectExtent l="0" t="0" r="4445" b="4445"/>
-            <wp:docPr id="916784359" name="Resim 1" descr="metin, ekran görüntüsü, yazılım, multimedya yazılımı içeren bir resim&#10;&#10;Yapay zeka tarafından oluşturulmuş içerik yanlış olabilir."/>
+          <wp:inline distT="0" distB="0" distL="0" distR="0" wp14:anchorId="64797B57" wp14:editId="6831C4BA">
+            <wp:extent cx="6807781" cy="1485900"/>
+            <wp:effectExtent l="0" t="0" r="0" b="0"/>
+            <wp:docPr id="913083682" name="Resim 1" descr="metin, ekran görüntüsü, çizgi, sayı, numara içeren bir resim&#10;&#10;Yapay zeka tarafından oluşturulmuş içerik yanlış olabilir."/>
             <wp:cNvGraphicFramePr>
               <a:graphicFrameLocks xmlns:a="http://schemas.openxmlformats.org/drawingml/2006/main" noChangeAspect="1"/>
             </wp:cNvGraphicFramePr>
@@ -21817,7 +21822,7 @@
               <a:graphicData uri="http://schemas.openxmlformats.org/drawingml/2006/picture">
                 <pic:pic xmlns:pic="http://schemas.openxmlformats.org/drawingml/2006/picture">
                   <pic:nvPicPr>
-                    <pic:cNvPr id="916784359" name="Resim 1" descr="metin, ekran görüntüsü, yazılım, multimedya yazılımı içeren bir resim&#10;&#10;Yapay zeka tarafından oluşturulmuş içerik yanlış olabilir."/>
+                    <pic:cNvPr id="913083682" name="Resim 1" descr="metin, ekran görüntüsü, çizgi, sayı, numara içeren bir resim&#10;&#10;Yapay zeka tarafından oluşturulmuş içerik yanlış olabilir."/>
                     <pic:cNvPicPr/>
                   </pic:nvPicPr>
                   <pic:blipFill>
@@ -21829,7 +21834,7 @@
                   <pic:spPr>
                     <a:xfrm>
                       <a:off x="0" y="0"/>
-                      <a:ext cx="5199847" cy="4017913"/>
+                      <a:ext cx="6820777" cy="1488737"/>
                     </a:xfrm>
                     <a:prstGeom prst="rect">
                       <a:avLst/>
@@ -21841,16 +21846,6 @@
           </wp:inline>
         </w:drawing>
       </w:r>
-    </w:p>
-    <w:p>
-      <w:pPr>
-        <w:jc w:val="both"/>
-        <w:rPr>
-          <w:rFonts w:ascii="Arial" w:hAnsi="Arial" w:cs="Arial"/>
-          <w:sz w:val="22"/>
-          <w:szCs w:val="22"/>
-        </w:rPr>
-      </w:pPr>
     </w:p>
     <w:sectPr>
       <w:pgSz w:w="12240" w:h="15840"/>
@@ -22014,6 +22009,155 @@
     </w:lvl>
   </w:abstractNum>
   <w:abstractNum w:abstractNumId="1" w15:restartNumberingAfterBreak="0">
+    <w:nsid w:val="039F2173"/>
+    <w:multiLevelType w:val="multilevel"/>
+    <w:tmpl w:val="CB1C928C"/>
+    <w:lvl w:ilvl="0">
+      <w:start w:val="1"/>
+      <w:numFmt w:val="bullet"/>
+      <w:lvlText w:val=""/>
+      <w:lvlJc w:val="left"/>
+      <w:pPr>
+        <w:tabs>
+          <w:tab w:val="num" w:pos="720"/>
+        </w:tabs>
+        <w:ind w:left="720" w:hanging="360"/>
+      </w:pPr>
+      <w:rPr>
+        <w:rFonts w:ascii="Symbol" w:hAnsi="Symbol" w:hint="default"/>
+        <w:sz w:val="20"/>
+      </w:rPr>
+    </w:lvl>
+    <w:lvl w:ilvl="1" w:tentative="1">
+      <w:start w:val="1"/>
+      <w:numFmt w:val="bullet"/>
+      <w:lvlText w:val="o"/>
+      <w:lvlJc w:val="left"/>
+      <w:pPr>
+        <w:tabs>
+          <w:tab w:val="num" w:pos="1440"/>
+        </w:tabs>
+        <w:ind w:left="1440" w:hanging="360"/>
+      </w:pPr>
+      <w:rPr>
+        <w:rFonts w:ascii="Courier New" w:hAnsi="Courier New" w:hint="default"/>
+        <w:sz w:val="20"/>
+      </w:rPr>
+    </w:lvl>
+    <w:lvl w:ilvl="2" w:tentative="1">
+      <w:start w:val="1"/>
+      <w:numFmt w:val="bullet"/>
+      <w:lvlText w:val=""/>
+      <w:lvlJc w:val="left"/>
+      <w:pPr>
+        <w:tabs>
+          <w:tab w:val="num" w:pos="2160"/>
+        </w:tabs>
+        <w:ind w:left="2160" w:hanging="360"/>
+      </w:pPr>
+      <w:rPr>
+        <w:rFonts w:ascii="Wingdings" w:hAnsi="Wingdings" w:hint="default"/>
+        <w:sz w:val="20"/>
+      </w:rPr>
+    </w:lvl>
+    <w:lvl w:ilvl="3" w:tentative="1">
+      <w:start w:val="1"/>
+      <w:numFmt w:val="bullet"/>
+      <w:lvlText w:val=""/>
+      <w:lvlJc w:val="left"/>
+      <w:pPr>
+        <w:tabs>
+          <w:tab w:val="num" w:pos="2880"/>
+        </w:tabs>
+        <w:ind w:left="2880" w:hanging="360"/>
+      </w:pPr>
+      <w:rPr>
+        <w:rFonts w:ascii="Wingdings" w:hAnsi="Wingdings" w:hint="default"/>
+        <w:sz w:val="20"/>
+      </w:rPr>
+    </w:lvl>
+    <w:lvl w:ilvl="4" w:tentative="1">
+      <w:start w:val="1"/>
+      <w:numFmt w:val="bullet"/>
+      <w:lvlText w:val=""/>
+      <w:lvlJc w:val="left"/>
+      <w:pPr>
+        <w:tabs>
+          <w:tab w:val="num" w:pos="3600"/>
+        </w:tabs>
+        <w:ind w:left="3600" w:hanging="360"/>
+      </w:pPr>
+      <w:rPr>
+        <w:rFonts w:ascii="Wingdings" w:hAnsi="Wingdings" w:hint="default"/>
+        <w:sz w:val="20"/>
+      </w:rPr>
+    </w:lvl>
+    <w:lvl w:ilvl="5" w:tentative="1">
+      <w:start w:val="1"/>
+      <w:numFmt w:val="bullet"/>
+      <w:lvlText w:val=""/>
+      <w:lvlJc w:val="left"/>
+      <w:pPr>
+        <w:tabs>
+          <w:tab w:val="num" w:pos="4320"/>
+        </w:tabs>
+        <w:ind w:left="4320" w:hanging="360"/>
+      </w:pPr>
+      <w:rPr>
+        <w:rFonts w:ascii="Wingdings" w:hAnsi="Wingdings" w:hint="default"/>
+        <w:sz w:val="20"/>
+      </w:rPr>
+    </w:lvl>
+    <w:lvl w:ilvl="6" w:tentative="1">
+      <w:start w:val="1"/>
+      <w:numFmt w:val="bullet"/>
+      <w:lvlText w:val=""/>
+      <w:lvlJc w:val="left"/>
+      <w:pPr>
+        <w:tabs>
+          <w:tab w:val="num" w:pos="5040"/>
+        </w:tabs>
+        <w:ind w:left="5040" w:hanging="360"/>
+      </w:pPr>
+      <w:rPr>
+        <w:rFonts w:ascii="Wingdings" w:hAnsi="Wingdings" w:hint="default"/>
+        <w:sz w:val="20"/>
+      </w:rPr>
+    </w:lvl>
+    <w:lvl w:ilvl="7" w:tentative="1">
+      <w:start w:val="1"/>
+      <w:numFmt w:val="bullet"/>
+      <w:lvlText w:val=""/>
+      <w:lvlJc w:val="left"/>
+      <w:pPr>
+        <w:tabs>
+          <w:tab w:val="num" w:pos="5760"/>
+        </w:tabs>
+        <w:ind w:left="5760" w:hanging="360"/>
+      </w:pPr>
+      <w:rPr>
+        <w:rFonts w:ascii="Wingdings" w:hAnsi="Wingdings" w:hint="default"/>
+        <w:sz w:val="20"/>
+      </w:rPr>
+    </w:lvl>
+    <w:lvl w:ilvl="8" w:tentative="1">
+      <w:start w:val="1"/>
+      <w:numFmt w:val="bullet"/>
+      <w:lvlText w:val=""/>
+      <w:lvlJc w:val="left"/>
+      <w:pPr>
+        <w:tabs>
+          <w:tab w:val="num" w:pos="6480"/>
+        </w:tabs>
+        <w:ind w:left="6480" w:hanging="360"/>
+      </w:pPr>
+      <w:rPr>
+        <w:rFonts w:ascii="Wingdings" w:hAnsi="Wingdings" w:hint="default"/>
+        <w:sz w:val="20"/>
+      </w:rPr>
+    </w:lvl>
+  </w:abstractNum>
+  <w:abstractNum w:abstractNumId="2" w15:restartNumberingAfterBreak="0">
     <w:nsid w:val="07E62069"/>
     <w:multiLevelType w:val="multilevel"/>
     <w:tmpl w:val="17DA8C1E"/>
@@ -22162,7 +22306,7 @@
       </w:rPr>
     </w:lvl>
   </w:abstractNum>
-  <w:abstractNum w:abstractNumId="2" w15:restartNumberingAfterBreak="0">
+  <w:abstractNum w:abstractNumId="3" w15:restartNumberingAfterBreak="0">
     <w:nsid w:val="07E927F9"/>
     <w:multiLevelType w:val="multilevel"/>
     <w:tmpl w:val="4FFAB5DC"/>
@@ -22311,7 +22455,7 @@
       </w:rPr>
     </w:lvl>
   </w:abstractNum>
-  <w:abstractNum w:abstractNumId="3" w15:restartNumberingAfterBreak="0">
+  <w:abstractNum w:abstractNumId="4" w15:restartNumberingAfterBreak="0">
     <w:nsid w:val="0F347665"/>
     <w:multiLevelType w:val="multilevel"/>
     <w:tmpl w:val="AB508BE4"/>
@@ -22460,7 +22604,7 @@
       </w:rPr>
     </w:lvl>
   </w:abstractNum>
-  <w:abstractNum w:abstractNumId="4" w15:restartNumberingAfterBreak="0">
+  <w:abstractNum w:abstractNumId="5" w15:restartNumberingAfterBreak="0">
     <w:nsid w:val="0F4E4A1B"/>
     <w:multiLevelType w:val="multilevel"/>
     <w:tmpl w:val="83E09C86"/>
@@ -22609,7 +22753,156 @@
       </w:rPr>
     </w:lvl>
   </w:abstractNum>
-  <w:abstractNum w:abstractNumId="5" w15:restartNumberingAfterBreak="0">
+  <w:abstractNum w:abstractNumId="6" w15:restartNumberingAfterBreak="0">
+    <w:nsid w:val="139B44B1"/>
+    <w:multiLevelType w:val="multilevel"/>
+    <w:tmpl w:val="1C04497A"/>
+    <w:lvl w:ilvl="0">
+      <w:start w:val="1"/>
+      <w:numFmt w:val="bullet"/>
+      <w:lvlText w:val=""/>
+      <w:lvlJc w:val="left"/>
+      <w:pPr>
+        <w:tabs>
+          <w:tab w:val="num" w:pos="720"/>
+        </w:tabs>
+        <w:ind w:left="720" w:hanging="360"/>
+      </w:pPr>
+      <w:rPr>
+        <w:rFonts w:ascii="Symbol" w:hAnsi="Symbol" w:hint="default"/>
+        <w:sz w:val="20"/>
+      </w:rPr>
+    </w:lvl>
+    <w:lvl w:ilvl="1" w:tentative="1">
+      <w:start w:val="1"/>
+      <w:numFmt w:val="bullet"/>
+      <w:lvlText w:val="o"/>
+      <w:lvlJc w:val="left"/>
+      <w:pPr>
+        <w:tabs>
+          <w:tab w:val="num" w:pos="1440"/>
+        </w:tabs>
+        <w:ind w:left="1440" w:hanging="360"/>
+      </w:pPr>
+      <w:rPr>
+        <w:rFonts w:ascii="Courier New" w:hAnsi="Courier New" w:hint="default"/>
+        <w:sz w:val="20"/>
+      </w:rPr>
+    </w:lvl>
+    <w:lvl w:ilvl="2" w:tentative="1">
+      <w:start w:val="1"/>
+      <w:numFmt w:val="bullet"/>
+      <w:lvlText w:val=""/>
+      <w:lvlJc w:val="left"/>
+      <w:pPr>
+        <w:tabs>
+          <w:tab w:val="num" w:pos="2160"/>
+        </w:tabs>
+        <w:ind w:left="2160" w:hanging="360"/>
+      </w:pPr>
+      <w:rPr>
+        <w:rFonts w:ascii="Wingdings" w:hAnsi="Wingdings" w:hint="default"/>
+        <w:sz w:val="20"/>
+      </w:rPr>
+    </w:lvl>
+    <w:lvl w:ilvl="3" w:tentative="1">
+      <w:start w:val="1"/>
+      <w:numFmt w:val="bullet"/>
+      <w:lvlText w:val=""/>
+      <w:lvlJc w:val="left"/>
+      <w:pPr>
+        <w:tabs>
+          <w:tab w:val="num" w:pos="2880"/>
+        </w:tabs>
+        <w:ind w:left="2880" w:hanging="360"/>
+      </w:pPr>
+      <w:rPr>
+        <w:rFonts w:ascii="Wingdings" w:hAnsi="Wingdings" w:hint="default"/>
+        <w:sz w:val="20"/>
+      </w:rPr>
+    </w:lvl>
+    <w:lvl w:ilvl="4" w:tentative="1">
+      <w:start w:val="1"/>
+      <w:numFmt w:val="bullet"/>
+      <w:lvlText w:val=""/>
+      <w:lvlJc w:val="left"/>
+      <w:pPr>
+        <w:tabs>
+          <w:tab w:val="num" w:pos="3600"/>
+        </w:tabs>
+        <w:ind w:left="3600" w:hanging="360"/>
+      </w:pPr>
+      <w:rPr>
+        <w:rFonts w:ascii="Wingdings" w:hAnsi="Wingdings" w:hint="default"/>
+        <w:sz w:val="20"/>
+      </w:rPr>
+    </w:lvl>
+    <w:lvl w:ilvl="5" w:tentative="1">
+      <w:start w:val="1"/>
+      <w:numFmt w:val="bullet"/>
+      <w:lvlText w:val=""/>
+      <w:lvlJc w:val="left"/>
+      <w:pPr>
+        <w:tabs>
+          <w:tab w:val="num" w:pos="4320"/>
+        </w:tabs>
+        <w:ind w:left="4320" w:hanging="360"/>
+      </w:pPr>
+      <w:rPr>
+        <w:rFonts w:ascii="Wingdings" w:hAnsi="Wingdings" w:hint="default"/>
+        <w:sz w:val="20"/>
+      </w:rPr>
+    </w:lvl>
+    <w:lvl w:ilvl="6" w:tentative="1">
+      <w:start w:val="1"/>
+      <w:numFmt w:val="bullet"/>
+      <w:lvlText w:val=""/>
+      <w:lvlJc w:val="left"/>
+      <w:pPr>
+        <w:tabs>
+          <w:tab w:val="num" w:pos="5040"/>
+        </w:tabs>
+        <w:ind w:left="5040" w:hanging="360"/>
+      </w:pPr>
+      <w:rPr>
+        <w:rFonts w:ascii="Wingdings" w:hAnsi="Wingdings" w:hint="default"/>
+        <w:sz w:val="20"/>
+      </w:rPr>
+    </w:lvl>
+    <w:lvl w:ilvl="7" w:tentative="1">
+      <w:start w:val="1"/>
+      <w:numFmt w:val="bullet"/>
+      <w:lvlText w:val=""/>
+      <w:lvlJc w:val="left"/>
+      <w:pPr>
+        <w:tabs>
+          <w:tab w:val="num" w:pos="5760"/>
+        </w:tabs>
+        <w:ind w:left="5760" w:hanging="360"/>
+      </w:pPr>
+      <w:rPr>
+        <w:rFonts w:ascii="Wingdings" w:hAnsi="Wingdings" w:hint="default"/>
+        <w:sz w:val="20"/>
+      </w:rPr>
+    </w:lvl>
+    <w:lvl w:ilvl="8" w:tentative="1">
+      <w:start w:val="1"/>
+      <w:numFmt w:val="bullet"/>
+      <w:lvlText w:val=""/>
+      <w:lvlJc w:val="left"/>
+      <w:pPr>
+        <w:tabs>
+          <w:tab w:val="num" w:pos="6480"/>
+        </w:tabs>
+        <w:ind w:left="6480" w:hanging="360"/>
+      </w:pPr>
+      <w:rPr>
+        <w:rFonts w:ascii="Wingdings" w:hAnsi="Wingdings" w:hint="default"/>
+        <w:sz w:val="20"/>
+      </w:rPr>
+    </w:lvl>
+  </w:abstractNum>
+  <w:abstractNum w:abstractNumId="7" w15:restartNumberingAfterBreak="0">
     <w:nsid w:val="194F1678"/>
     <w:multiLevelType w:val="multilevel"/>
     <w:tmpl w:val="800EFF94"/>
@@ -22758,7 +23051,7 @@
       </w:rPr>
     </w:lvl>
   </w:abstractNum>
-  <w:abstractNum w:abstractNumId="6" w15:restartNumberingAfterBreak="0">
+  <w:abstractNum w:abstractNumId="8" w15:restartNumberingAfterBreak="0">
     <w:nsid w:val="19BF6016"/>
     <w:multiLevelType w:val="multilevel"/>
     <w:tmpl w:val="E8047932"/>
@@ -22907,7 +23200,7 @@
       </w:rPr>
     </w:lvl>
   </w:abstractNum>
-  <w:abstractNum w:abstractNumId="7" w15:restartNumberingAfterBreak="0">
+  <w:abstractNum w:abstractNumId="9" w15:restartNumberingAfterBreak="0">
     <w:nsid w:val="1CB61D06"/>
     <w:multiLevelType w:val="multilevel"/>
     <w:tmpl w:val="79AC2EDE"/>
@@ -23052,7 +23345,7 @@
       </w:rPr>
     </w:lvl>
   </w:abstractNum>
-  <w:abstractNum w:abstractNumId="8" w15:restartNumberingAfterBreak="0">
+  <w:abstractNum w:abstractNumId="10" w15:restartNumberingAfterBreak="0">
     <w:nsid w:val="24D401E1"/>
     <w:multiLevelType w:val="multilevel"/>
     <w:tmpl w:val="9BC0A24A"/>
@@ -23201,7 +23494,7 @@
       </w:rPr>
     </w:lvl>
   </w:abstractNum>
-  <w:abstractNum w:abstractNumId="9" w15:restartNumberingAfterBreak="0">
+  <w:abstractNum w:abstractNumId="11" w15:restartNumberingAfterBreak="0">
     <w:nsid w:val="2924120B"/>
     <w:multiLevelType w:val="multilevel"/>
     <w:tmpl w:val="E042CC90"/>
@@ -23350,7 +23643,7 @@
       </w:rPr>
     </w:lvl>
   </w:abstractNum>
-  <w:abstractNum w:abstractNumId="10" w15:restartNumberingAfterBreak="0">
+  <w:abstractNum w:abstractNumId="12" w15:restartNumberingAfterBreak="0">
     <w:nsid w:val="2CD35766"/>
     <w:multiLevelType w:val="multilevel"/>
     <w:tmpl w:val="5A2A9200"/>
@@ -23499,7 +23792,7 @@
       </w:rPr>
     </w:lvl>
   </w:abstractNum>
-  <w:abstractNum w:abstractNumId="11" w15:restartNumberingAfterBreak="0">
+  <w:abstractNum w:abstractNumId="13" w15:restartNumberingAfterBreak="0">
     <w:nsid w:val="2CF152A8"/>
     <w:multiLevelType w:val="multilevel"/>
     <w:tmpl w:val="6688E3CA"/>
@@ -23648,7 +23941,7 @@
       </w:rPr>
     </w:lvl>
   </w:abstractNum>
-  <w:abstractNum w:abstractNumId="12" w15:restartNumberingAfterBreak="0">
+  <w:abstractNum w:abstractNumId="14" w15:restartNumberingAfterBreak="0">
     <w:nsid w:val="2D6A6DB8"/>
     <w:multiLevelType w:val="hybridMultilevel"/>
     <w:tmpl w:val="526A1F10"/>
@@ -23737,7 +24030,7 @@
       </w:pPr>
     </w:lvl>
   </w:abstractNum>
-  <w:abstractNum w:abstractNumId="13" w15:restartNumberingAfterBreak="0">
+  <w:abstractNum w:abstractNumId="15" w15:restartNumberingAfterBreak="0">
     <w:nsid w:val="341D016F"/>
     <w:multiLevelType w:val="multilevel"/>
     <w:tmpl w:val="3C6EA2AC"/>
@@ -23886,7 +24179,7 @@
       </w:rPr>
     </w:lvl>
   </w:abstractNum>
-  <w:abstractNum w:abstractNumId="14" w15:restartNumberingAfterBreak="0">
+  <w:abstractNum w:abstractNumId="16" w15:restartNumberingAfterBreak="0">
     <w:nsid w:val="38FE2458"/>
     <w:multiLevelType w:val="multilevel"/>
     <w:tmpl w:val="1A7C8F38"/>
@@ -24035,7 +24328,7 @@
       </w:rPr>
     </w:lvl>
   </w:abstractNum>
-  <w:abstractNum w:abstractNumId="15" w15:restartNumberingAfterBreak="0">
+  <w:abstractNum w:abstractNumId="17" w15:restartNumberingAfterBreak="0">
     <w:nsid w:val="3DFF2727"/>
     <w:multiLevelType w:val="multilevel"/>
     <w:tmpl w:val="9B04735E"/>
@@ -24184,7 +24477,7 @@
       </w:rPr>
     </w:lvl>
   </w:abstractNum>
-  <w:abstractNum w:abstractNumId="16" w15:restartNumberingAfterBreak="0">
+  <w:abstractNum w:abstractNumId="18" w15:restartNumberingAfterBreak="0">
     <w:nsid w:val="50BD3275"/>
     <w:multiLevelType w:val="hybridMultilevel"/>
     <w:tmpl w:val="C5E8116E"/>
@@ -24273,7 +24566,7 @@
       </w:pPr>
     </w:lvl>
   </w:abstractNum>
-  <w:abstractNum w:abstractNumId="17" w15:restartNumberingAfterBreak="0">
+  <w:abstractNum w:abstractNumId="19" w15:restartNumberingAfterBreak="0">
     <w:nsid w:val="519C0667"/>
     <w:multiLevelType w:val="multilevel"/>
     <w:tmpl w:val="BF8862A4"/>
@@ -24422,7 +24715,7 @@
       </w:rPr>
     </w:lvl>
   </w:abstractNum>
-  <w:abstractNum w:abstractNumId="18" w15:restartNumberingAfterBreak="0">
+  <w:abstractNum w:abstractNumId="20" w15:restartNumberingAfterBreak="0">
     <w:nsid w:val="535D4D3E"/>
     <w:multiLevelType w:val="multilevel"/>
     <w:tmpl w:val="A1FCBBC2"/>
@@ -24571,7 +24864,7 @@
       </w:rPr>
     </w:lvl>
   </w:abstractNum>
-  <w:abstractNum w:abstractNumId="19" w15:restartNumberingAfterBreak="0">
+  <w:abstractNum w:abstractNumId="21" w15:restartNumberingAfterBreak="0">
     <w:nsid w:val="56DD22AB"/>
     <w:multiLevelType w:val="multilevel"/>
     <w:tmpl w:val="77DCA4B4"/>
@@ -24720,7 +25013,305 @@
       </w:rPr>
     </w:lvl>
   </w:abstractNum>
-  <w:abstractNum w:abstractNumId="20" w15:restartNumberingAfterBreak="0">
+  <w:abstractNum w:abstractNumId="22" w15:restartNumberingAfterBreak="0">
+    <w:nsid w:val="5B005D06"/>
+    <w:multiLevelType w:val="multilevel"/>
+    <w:tmpl w:val="D97AC088"/>
+    <w:lvl w:ilvl="0">
+      <w:start w:val="1"/>
+      <w:numFmt w:val="bullet"/>
+      <w:lvlText w:val=""/>
+      <w:lvlJc w:val="left"/>
+      <w:pPr>
+        <w:tabs>
+          <w:tab w:val="num" w:pos="720"/>
+        </w:tabs>
+        <w:ind w:left="720" w:hanging="360"/>
+      </w:pPr>
+      <w:rPr>
+        <w:rFonts w:ascii="Symbol" w:hAnsi="Symbol" w:hint="default"/>
+        <w:sz w:val="20"/>
+      </w:rPr>
+    </w:lvl>
+    <w:lvl w:ilvl="1" w:tentative="1">
+      <w:start w:val="1"/>
+      <w:numFmt w:val="bullet"/>
+      <w:lvlText w:val="o"/>
+      <w:lvlJc w:val="left"/>
+      <w:pPr>
+        <w:tabs>
+          <w:tab w:val="num" w:pos="1440"/>
+        </w:tabs>
+        <w:ind w:left="1440" w:hanging="360"/>
+      </w:pPr>
+      <w:rPr>
+        <w:rFonts w:ascii="Courier New" w:hAnsi="Courier New" w:hint="default"/>
+        <w:sz w:val="20"/>
+      </w:rPr>
+    </w:lvl>
+    <w:lvl w:ilvl="2" w:tentative="1">
+      <w:start w:val="1"/>
+      <w:numFmt w:val="bullet"/>
+      <w:lvlText w:val=""/>
+      <w:lvlJc w:val="left"/>
+      <w:pPr>
+        <w:tabs>
+          <w:tab w:val="num" w:pos="2160"/>
+        </w:tabs>
+        <w:ind w:left="2160" w:hanging="360"/>
+      </w:pPr>
+      <w:rPr>
+        <w:rFonts w:ascii="Wingdings" w:hAnsi="Wingdings" w:hint="default"/>
+        <w:sz w:val="20"/>
+      </w:rPr>
+    </w:lvl>
+    <w:lvl w:ilvl="3" w:tentative="1">
+      <w:start w:val="1"/>
+      <w:numFmt w:val="bullet"/>
+      <w:lvlText w:val=""/>
+      <w:lvlJc w:val="left"/>
+      <w:pPr>
+        <w:tabs>
+          <w:tab w:val="num" w:pos="2880"/>
+        </w:tabs>
+        <w:ind w:left="2880" w:hanging="360"/>
+      </w:pPr>
+      <w:rPr>
+        <w:rFonts w:ascii="Wingdings" w:hAnsi="Wingdings" w:hint="default"/>
+        <w:sz w:val="20"/>
+      </w:rPr>
+    </w:lvl>
+    <w:lvl w:ilvl="4" w:tentative="1">
+      <w:start w:val="1"/>
+      <w:numFmt w:val="bullet"/>
+      <w:lvlText w:val=""/>
+      <w:lvlJc w:val="left"/>
+      <w:pPr>
+        <w:tabs>
+          <w:tab w:val="num" w:pos="3600"/>
+        </w:tabs>
+        <w:ind w:left="3600" w:hanging="360"/>
+      </w:pPr>
+      <w:rPr>
+        <w:rFonts w:ascii="Wingdings" w:hAnsi="Wingdings" w:hint="default"/>
+        <w:sz w:val="20"/>
+      </w:rPr>
+    </w:lvl>
+    <w:lvl w:ilvl="5" w:tentative="1">
+      <w:start w:val="1"/>
+      <w:numFmt w:val="bullet"/>
+      <w:lvlText w:val=""/>
+      <w:lvlJc w:val="left"/>
+      <w:pPr>
+        <w:tabs>
+          <w:tab w:val="num" w:pos="4320"/>
+        </w:tabs>
+        <w:ind w:left="4320" w:hanging="360"/>
+      </w:pPr>
+      <w:rPr>
+        <w:rFonts w:ascii="Wingdings" w:hAnsi="Wingdings" w:hint="default"/>
+        <w:sz w:val="20"/>
+      </w:rPr>
+    </w:lvl>
+    <w:lvl w:ilvl="6" w:tentative="1">
+      <w:start w:val="1"/>
+      <w:numFmt w:val="bullet"/>
+      <w:lvlText w:val=""/>
+      <w:lvlJc w:val="left"/>
+      <w:pPr>
+        <w:tabs>
+          <w:tab w:val="num" w:pos="5040"/>
+        </w:tabs>
+        <w:ind w:left="5040" w:hanging="360"/>
+      </w:pPr>
+      <w:rPr>
+        <w:rFonts w:ascii="Wingdings" w:hAnsi="Wingdings" w:hint="default"/>
+        <w:sz w:val="20"/>
+      </w:rPr>
+    </w:lvl>
+    <w:lvl w:ilvl="7" w:tentative="1">
+      <w:start w:val="1"/>
+      <w:numFmt w:val="bullet"/>
+      <w:lvlText w:val=""/>
+      <w:lvlJc w:val="left"/>
+      <w:pPr>
+        <w:tabs>
+          <w:tab w:val="num" w:pos="5760"/>
+        </w:tabs>
+        <w:ind w:left="5760" w:hanging="360"/>
+      </w:pPr>
+      <w:rPr>
+        <w:rFonts w:ascii="Wingdings" w:hAnsi="Wingdings" w:hint="default"/>
+        <w:sz w:val="20"/>
+      </w:rPr>
+    </w:lvl>
+    <w:lvl w:ilvl="8" w:tentative="1">
+      <w:start w:val="1"/>
+      <w:numFmt w:val="bullet"/>
+      <w:lvlText w:val=""/>
+      <w:lvlJc w:val="left"/>
+      <w:pPr>
+        <w:tabs>
+          <w:tab w:val="num" w:pos="6480"/>
+        </w:tabs>
+        <w:ind w:left="6480" w:hanging="360"/>
+      </w:pPr>
+      <w:rPr>
+        <w:rFonts w:ascii="Wingdings" w:hAnsi="Wingdings" w:hint="default"/>
+        <w:sz w:val="20"/>
+      </w:rPr>
+    </w:lvl>
+  </w:abstractNum>
+  <w:abstractNum w:abstractNumId="23" w15:restartNumberingAfterBreak="0">
+    <w:nsid w:val="5BA21340"/>
+    <w:multiLevelType w:val="multilevel"/>
+    <w:tmpl w:val="64940952"/>
+    <w:lvl w:ilvl="0">
+      <w:start w:val="1"/>
+      <w:numFmt w:val="bullet"/>
+      <w:lvlText w:val=""/>
+      <w:lvlJc w:val="left"/>
+      <w:pPr>
+        <w:tabs>
+          <w:tab w:val="num" w:pos="720"/>
+        </w:tabs>
+        <w:ind w:left="720" w:hanging="360"/>
+      </w:pPr>
+      <w:rPr>
+        <w:rFonts w:ascii="Symbol" w:hAnsi="Symbol" w:hint="default"/>
+        <w:sz w:val="20"/>
+      </w:rPr>
+    </w:lvl>
+    <w:lvl w:ilvl="1" w:tentative="1">
+      <w:start w:val="1"/>
+      <w:numFmt w:val="bullet"/>
+      <w:lvlText w:val="o"/>
+      <w:lvlJc w:val="left"/>
+      <w:pPr>
+        <w:tabs>
+          <w:tab w:val="num" w:pos="1440"/>
+        </w:tabs>
+        <w:ind w:left="1440" w:hanging="360"/>
+      </w:pPr>
+      <w:rPr>
+        <w:rFonts w:ascii="Courier New" w:hAnsi="Courier New" w:hint="default"/>
+        <w:sz w:val="20"/>
+      </w:rPr>
+    </w:lvl>
+    <w:lvl w:ilvl="2" w:tentative="1">
+      <w:start w:val="1"/>
+      <w:numFmt w:val="bullet"/>
+      <w:lvlText w:val=""/>
+      <w:lvlJc w:val="left"/>
+      <w:pPr>
+        <w:tabs>
+          <w:tab w:val="num" w:pos="2160"/>
+        </w:tabs>
+        <w:ind w:left="2160" w:hanging="360"/>
+      </w:pPr>
+      <w:rPr>
+        <w:rFonts w:ascii="Wingdings" w:hAnsi="Wingdings" w:hint="default"/>
+        <w:sz w:val="20"/>
+      </w:rPr>
+    </w:lvl>
+    <w:lvl w:ilvl="3" w:tentative="1">
+      <w:start w:val="1"/>
+      <w:numFmt w:val="bullet"/>
+      <w:lvlText w:val=""/>
+      <w:lvlJc w:val="left"/>
+      <w:pPr>
+        <w:tabs>
+          <w:tab w:val="num" w:pos="2880"/>
+        </w:tabs>
+        <w:ind w:left="2880" w:hanging="360"/>
+      </w:pPr>
+      <w:rPr>
+        <w:rFonts w:ascii="Wingdings" w:hAnsi="Wingdings" w:hint="default"/>
+        <w:sz w:val="20"/>
+      </w:rPr>
+    </w:lvl>
+    <w:lvl w:ilvl="4" w:tentative="1">
+      <w:start w:val="1"/>
+      <w:numFmt w:val="bullet"/>
+      <w:lvlText w:val=""/>
+      <w:lvlJc w:val="left"/>
+      <w:pPr>
+        <w:tabs>
+          <w:tab w:val="num" w:pos="3600"/>
+        </w:tabs>
+        <w:ind w:left="3600" w:hanging="360"/>
+      </w:pPr>
+      <w:rPr>
+        <w:rFonts w:ascii="Wingdings" w:hAnsi="Wingdings" w:hint="default"/>
+        <w:sz w:val="20"/>
+      </w:rPr>
+    </w:lvl>
+    <w:lvl w:ilvl="5" w:tentative="1">
+      <w:start w:val="1"/>
+      <w:numFmt w:val="bullet"/>
+      <w:lvlText w:val=""/>
+      <w:lvlJc w:val="left"/>
+      <w:pPr>
+        <w:tabs>
+          <w:tab w:val="num" w:pos="4320"/>
+        </w:tabs>
+        <w:ind w:left="4320" w:hanging="360"/>
+      </w:pPr>
+      <w:rPr>
+        <w:rFonts w:ascii="Wingdings" w:hAnsi="Wingdings" w:hint="default"/>
+        <w:sz w:val="20"/>
+      </w:rPr>
+    </w:lvl>
+    <w:lvl w:ilvl="6" w:tentative="1">
+      <w:start w:val="1"/>
+      <w:numFmt w:val="bullet"/>
+      <w:lvlText w:val=""/>
+      <w:lvlJc w:val="left"/>
+      <w:pPr>
+        <w:tabs>
+          <w:tab w:val="num" w:pos="5040"/>
+        </w:tabs>
+        <w:ind w:left="5040" w:hanging="360"/>
+      </w:pPr>
+      <w:rPr>
+        <w:rFonts w:ascii="Wingdings" w:hAnsi="Wingdings" w:hint="default"/>
+        <w:sz w:val="20"/>
+      </w:rPr>
+    </w:lvl>
+    <w:lvl w:ilvl="7" w:tentative="1">
+      <w:start w:val="1"/>
+      <w:numFmt w:val="bullet"/>
+      <w:lvlText w:val=""/>
+      <w:lvlJc w:val="left"/>
+      <w:pPr>
+        <w:tabs>
+          <w:tab w:val="num" w:pos="5760"/>
+        </w:tabs>
+        <w:ind w:left="5760" w:hanging="360"/>
+      </w:pPr>
+      <w:rPr>
+        <w:rFonts w:ascii="Wingdings" w:hAnsi="Wingdings" w:hint="default"/>
+        <w:sz w:val="20"/>
+      </w:rPr>
+    </w:lvl>
+    <w:lvl w:ilvl="8" w:tentative="1">
+      <w:start w:val="1"/>
+      <w:numFmt w:val="bullet"/>
+      <w:lvlText w:val=""/>
+      <w:lvlJc w:val="left"/>
+      <w:pPr>
+        <w:tabs>
+          <w:tab w:val="num" w:pos="6480"/>
+        </w:tabs>
+        <w:ind w:left="6480" w:hanging="360"/>
+      </w:pPr>
+      <w:rPr>
+        <w:rFonts w:ascii="Wingdings" w:hAnsi="Wingdings" w:hint="default"/>
+        <w:sz w:val="20"/>
+      </w:rPr>
+    </w:lvl>
+  </w:abstractNum>
+  <w:abstractNum w:abstractNumId="24" w15:restartNumberingAfterBreak="0">
     <w:nsid w:val="5BCF55D5"/>
     <w:multiLevelType w:val="multilevel"/>
     <w:tmpl w:val="3F528D40"/>
@@ -24869,7 +25460,7 @@
       </w:rPr>
     </w:lvl>
   </w:abstractNum>
-  <w:abstractNum w:abstractNumId="21" w15:restartNumberingAfterBreak="0">
+  <w:abstractNum w:abstractNumId="25" w15:restartNumberingAfterBreak="0">
     <w:nsid w:val="5CE46300"/>
     <w:multiLevelType w:val="multilevel"/>
     <w:tmpl w:val="7096CA28"/>
@@ -25018,7 +25609,7 @@
       </w:rPr>
     </w:lvl>
   </w:abstractNum>
-  <w:abstractNum w:abstractNumId="22" w15:restartNumberingAfterBreak="0">
+  <w:abstractNum w:abstractNumId="26" w15:restartNumberingAfterBreak="0">
     <w:nsid w:val="5E732CD2"/>
     <w:multiLevelType w:val="multilevel"/>
     <w:tmpl w:val="8410C9BA"/>
@@ -25167,7 +25758,7 @@
       </w:rPr>
     </w:lvl>
   </w:abstractNum>
-  <w:abstractNum w:abstractNumId="23" w15:restartNumberingAfterBreak="0">
+  <w:abstractNum w:abstractNumId="27" w15:restartNumberingAfterBreak="0">
     <w:nsid w:val="721B3FB4"/>
     <w:multiLevelType w:val="multilevel"/>
     <w:tmpl w:val="2DF2F442"/>
@@ -25316,7 +25907,7 @@
       </w:rPr>
     </w:lvl>
   </w:abstractNum>
-  <w:abstractNum w:abstractNumId="24" w15:restartNumberingAfterBreak="0">
+  <w:abstractNum w:abstractNumId="28" w15:restartNumberingAfterBreak="0">
     <w:nsid w:val="76031A71"/>
     <w:multiLevelType w:val="multilevel"/>
     <w:tmpl w:val="3A48579E"/>
@@ -25465,7 +26056,7 @@
       </w:rPr>
     </w:lvl>
   </w:abstractNum>
-  <w:abstractNum w:abstractNumId="25" w15:restartNumberingAfterBreak="0">
+  <w:abstractNum w:abstractNumId="29" w15:restartNumberingAfterBreak="0">
     <w:nsid w:val="7624163C"/>
     <w:multiLevelType w:val="multilevel"/>
     <w:tmpl w:val="40FA2CE6"/>
@@ -25614,7 +26205,7 @@
       </w:rPr>
     </w:lvl>
   </w:abstractNum>
-  <w:abstractNum w:abstractNumId="26" w15:restartNumberingAfterBreak="0">
+  <w:abstractNum w:abstractNumId="30" w15:restartNumberingAfterBreak="0">
     <w:nsid w:val="78F75C2F"/>
     <w:multiLevelType w:val="multilevel"/>
     <w:tmpl w:val="5DBEAB1C"/>
@@ -25763,7 +26354,7 @@
       </w:rPr>
     </w:lvl>
   </w:abstractNum>
-  <w:abstractNum w:abstractNumId="27" w15:restartNumberingAfterBreak="0">
+  <w:abstractNum w:abstractNumId="31" w15:restartNumberingAfterBreak="0">
     <w:nsid w:val="79F33187"/>
     <w:multiLevelType w:val="multilevel"/>
     <w:tmpl w:val="AF9ED2AC"/>
@@ -25913,88 +26504,100 @@
     </w:lvl>
   </w:abstractNum>
   <w:num w:numId="1" w16cid:durableId="835266221">
+    <w:abstractNumId w:val="18"/>
+  </w:num>
+  <w:num w:numId="2" w16cid:durableId="258220789">
+    <w:abstractNumId w:val="14"/>
+  </w:num>
+  <w:num w:numId="3" w16cid:durableId="836730274">
+    <w:abstractNumId w:val="11"/>
+  </w:num>
+  <w:num w:numId="4" w16cid:durableId="427700993">
+    <w:abstractNumId w:val="4"/>
+  </w:num>
+  <w:num w:numId="5" w16cid:durableId="1758791481">
+    <w:abstractNumId w:val="28"/>
+  </w:num>
+  <w:num w:numId="6" w16cid:durableId="222716997">
+    <w:abstractNumId w:val="15"/>
+  </w:num>
+  <w:num w:numId="7" w16cid:durableId="174733695">
+    <w:abstractNumId w:val="27"/>
+  </w:num>
+  <w:num w:numId="8" w16cid:durableId="485433529">
+    <w:abstractNumId w:val="3"/>
+  </w:num>
+  <w:num w:numId="9" w16cid:durableId="1579293626">
+    <w:abstractNumId w:val="9"/>
+  </w:num>
+  <w:num w:numId="10" w16cid:durableId="1315182194">
+    <w:abstractNumId w:val="26"/>
+  </w:num>
+  <w:num w:numId="11" w16cid:durableId="1308901816">
+    <w:abstractNumId w:val="20"/>
+  </w:num>
+  <w:num w:numId="12" w16cid:durableId="748504009">
+    <w:abstractNumId w:val="10"/>
+  </w:num>
+  <w:num w:numId="13" w16cid:durableId="1549490051">
     <w:abstractNumId w:val="16"/>
   </w:num>
-  <w:num w:numId="2" w16cid:durableId="258220789">
+  <w:num w:numId="14" w16cid:durableId="1673293567">
+    <w:abstractNumId w:val="2"/>
+  </w:num>
+  <w:num w:numId="15" w16cid:durableId="1853109507">
+    <w:abstractNumId w:val="30"/>
+  </w:num>
+  <w:num w:numId="16" w16cid:durableId="1691641741">
+    <w:abstractNumId w:val="29"/>
+  </w:num>
+  <w:num w:numId="17" w16cid:durableId="830219691">
+    <w:abstractNumId w:val="24"/>
+  </w:num>
+  <w:num w:numId="18" w16cid:durableId="422185308">
+    <w:abstractNumId w:val="21"/>
+  </w:num>
+  <w:num w:numId="19" w16cid:durableId="519049258">
+    <w:abstractNumId w:val="17"/>
+  </w:num>
+  <w:num w:numId="20" w16cid:durableId="238444260">
+    <w:abstractNumId w:val="25"/>
+  </w:num>
+  <w:num w:numId="21" w16cid:durableId="1032540238">
     <w:abstractNumId w:val="12"/>
   </w:num>
-  <w:num w:numId="3" w16cid:durableId="836730274">
-    <w:abstractNumId w:val="9"/>
+  <w:num w:numId="22" w16cid:durableId="778528365">
+    <w:abstractNumId w:val="7"/>
   </w:num>
-  <w:num w:numId="4" w16cid:durableId="427700993">
-    <w:abstractNumId w:val="3"/>
-  </w:num>
-  <w:num w:numId="5" w16cid:durableId="1758791481">
-    <w:abstractNumId w:val="24"/>
-  </w:num>
-  <w:num w:numId="6" w16cid:durableId="222716997">
+  <w:num w:numId="23" w16cid:durableId="534387733">
     <w:abstractNumId w:val="13"/>
   </w:num>
-  <w:num w:numId="7" w16cid:durableId="174733695">
-    <w:abstractNumId w:val="23"/>
+  <w:num w:numId="24" w16cid:durableId="790440523">
+    <w:abstractNumId w:val="5"/>
   </w:num>
-  <w:num w:numId="8" w16cid:durableId="485433529">
-    <w:abstractNumId w:val="2"/>
+  <w:num w:numId="25" w16cid:durableId="1707025218">
+    <w:abstractNumId w:val="31"/>
   </w:num>
-  <w:num w:numId="9" w16cid:durableId="1579293626">
-    <w:abstractNumId w:val="7"/>
-  </w:num>
-  <w:num w:numId="10" w16cid:durableId="1315182194">
-    <w:abstractNumId w:val="22"/>
-  </w:num>
-  <w:num w:numId="11" w16cid:durableId="1308901816">
-    <w:abstractNumId w:val="18"/>
-  </w:num>
-  <w:num w:numId="12" w16cid:durableId="748504009">
-    <w:abstractNumId w:val="8"/>
-  </w:num>
-  <w:num w:numId="13" w16cid:durableId="1549490051">
-    <w:abstractNumId w:val="14"/>
-  </w:num>
-  <w:num w:numId="14" w16cid:durableId="1673293567">
-    <w:abstractNumId w:val="1"/>
-  </w:num>
-  <w:num w:numId="15" w16cid:durableId="1853109507">
-    <w:abstractNumId w:val="26"/>
-  </w:num>
-  <w:num w:numId="16" w16cid:durableId="1691641741">
-    <w:abstractNumId w:val="25"/>
-  </w:num>
-  <w:num w:numId="17" w16cid:durableId="830219691">
-    <w:abstractNumId w:val="20"/>
-  </w:num>
-  <w:num w:numId="18" w16cid:durableId="422185308">
+  <w:num w:numId="26" w16cid:durableId="1162700974">
     <w:abstractNumId w:val="19"/>
   </w:num>
-  <w:num w:numId="19" w16cid:durableId="519049258">
-    <w:abstractNumId w:val="15"/>
-  </w:num>
-  <w:num w:numId="20" w16cid:durableId="238444260">
-    <w:abstractNumId w:val="21"/>
-  </w:num>
-  <w:num w:numId="21" w16cid:durableId="1032540238">
-    <w:abstractNumId w:val="10"/>
-  </w:num>
-  <w:num w:numId="22" w16cid:durableId="778528365">
-    <w:abstractNumId w:val="5"/>
-  </w:num>
-  <w:num w:numId="23" w16cid:durableId="534387733">
-    <w:abstractNumId w:val="11"/>
-  </w:num>
-  <w:num w:numId="24" w16cid:durableId="790440523">
-    <w:abstractNumId w:val="4"/>
-  </w:num>
-  <w:num w:numId="25" w16cid:durableId="1707025218">
-    <w:abstractNumId w:val="27"/>
-  </w:num>
-  <w:num w:numId="26" w16cid:durableId="1162700974">
-    <w:abstractNumId w:val="17"/>
-  </w:num>
   <w:num w:numId="27" w16cid:durableId="1731533398">
-    <w:abstractNumId w:val="6"/>
+    <w:abstractNumId w:val="8"/>
   </w:num>
   <w:num w:numId="28" w16cid:durableId="1018234756">
     <w:abstractNumId w:val="0"/>
+  </w:num>
+  <w:num w:numId="29" w16cid:durableId="1304047384">
+    <w:abstractNumId w:val="1"/>
+  </w:num>
+  <w:num w:numId="30" w16cid:durableId="1949851706">
+    <w:abstractNumId w:val="23"/>
+  </w:num>
+  <w:num w:numId="31" w16cid:durableId="1838182337">
+    <w:abstractNumId w:val="22"/>
+  </w:num>
+  <w:num w:numId="32" w16cid:durableId="768042276">
+    <w:abstractNumId w:val="6"/>
   </w:num>
 </w:numbering>
 </file>

</xml_diff>

<commit_message>
email doğrulama hatası çözümü
</commit_message>
<xml_diff>
--- a/İlk Hafta Proje Raporu.docx
+++ b/İlk Hafta Proje Raporu.docx
@@ -1414,7 +1414,7 @@
           <w:noProof/>
         </w:rPr>
         <w:drawing>
-          <wp:inline distT="0" distB="0" distL="0" distR="0" wp14:anchorId="0587B689" wp14:editId="6909D92E">
+          <wp:inline distT="0" distB="0" distL="0" distR="0" wp14:anchorId="0587B689" wp14:editId="26D19B23">
             <wp:extent cx="4287157" cy="1928446"/>
             <wp:effectExtent l="0" t="0" r="0" b="0"/>
             <wp:docPr id="508972819" name="Resim 1" descr="metin, ekran görüntüsü, yazı tipi içeren bir resim&#10;&#10;Yapay zeka tarafından oluşturulmuş içerik yanlış olabilir."/>
@@ -11452,7 +11452,7 @@
           <w:noProof/>
         </w:rPr>
         <w:drawing>
-          <wp:inline distT="0" distB="0" distL="0" distR="0" wp14:anchorId="199A01A8" wp14:editId="180A952F">
+          <wp:inline distT="0" distB="0" distL="0" distR="0" wp14:anchorId="199A01A8" wp14:editId="78A32BBB">
             <wp:extent cx="5972810" cy="1091565"/>
             <wp:effectExtent l="0" t="0" r="8890" b="0"/>
             <wp:docPr id="1896121904" name="Resim 3" descr="metin, ekran görüntüsü içeren bir resim&#10;&#10;Yapay zeka tarafından oluşturulmuş içerik yanlış olabilir."/>
@@ -12175,7 +12175,7 @@
           <w:noProof/>
         </w:rPr>
         <w:drawing>
-          <wp:inline distT="0" distB="0" distL="0" distR="0" wp14:anchorId="33C091D6" wp14:editId="51F3FBAA">
+          <wp:inline distT="0" distB="0" distL="0" distR="0" wp14:anchorId="33C091D6" wp14:editId="1BAA8AFF">
             <wp:extent cx="5972810" cy="1188085"/>
             <wp:effectExtent l="0" t="0" r="8890" b="0"/>
             <wp:docPr id="287060533" name="Resim 4" descr="metin, ekran görüntüsü, yazı tipi içeren bir resim&#10;&#10;Yapay zeka tarafından oluşturulmuş içerik yanlış olabilir."/>
@@ -13770,7 +13770,7 @@
           <w:noProof/>
         </w:rPr>
         <w:drawing>
-          <wp:inline distT="0" distB="0" distL="0" distR="0" wp14:anchorId="6A2D095C" wp14:editId="7A02A154">
+          <wp:inline distT="0" distB="0" distL="0" distR="0" wp14:anchorId="6A2D095C" wp14:editId="011EF506">
             <wp:extent cx="5972810" cy="761365"/>
             <wp:effectExtent l="0" t="0" r="8890" b="635"/>
             <wp:docPr id="1878269361" name="Resim 1"/>
@@ -14130,7 +14130,7 @@
           <w:noProof/>
         </w:rPr>
         <w:drawing>
-          <wp:inline distT="0" distB="0" distL="0" distR="0" wp14:anchorId="1BCD5F77" wp14:editId="3FFD7873">
+          <wp:inline distT="0" distB="0" distL="0" distR="0" wp14:anchorId="1BCD5F77" wp14:editId="61D69BAC">
             <wp:extent cx="5972810" cy="884555"/>
             <wp:effectExtent l="0" t="0" r="8890" b="0"/>
             <wp:docPr id="1368405768" name="Resim 2" descr="metin, ekran görüntüsü içeren bir resim&#10;&#10;Yapay zeka tarafından oluşturulmuş içerik yanlış olabilir."/>
@@ -14364,7 +14364,25 @@
           <w:sz w:val="22"/>
           <w:szCs w:val="22"/>
         </w:rPr>
-        <w:t xml:space="preserve"> - Bölüme </w:t>
+        <w:t xml:space="preserve"> - </w:t>
+      </w:r>
+      <w:proofErr w:type="spellStart"/>
+      <w:r>
+        <w:rPr>
+          <w:rFonts w:ascii="Arial" w:hAnsi="Arial" w:cs="Arial"/>
+          <w:sz w:val="22"/>
+          <w:szCs w:val="22"/>
+        </w:rPr>
+        <w:t>Bölüme</w:t>
+      </w:r>
+      <w:proofErr w:type="spellEnd"/>
+      <w:r>
+        <w:rPr>
+          <w:rFonts w:ascii="Arial" w:hAnsi="Arial" w:cs="Arial"/>
+          <w:sz w:val="22"/>
+          <w:szCs w:val="22"/>
+        </w:rPr>
+        <w:t> </w:t>
       </w:r>
       <w:proofErr w:type="spellStart"/>
       <w:r>
@@ -14765,7 +14783,25 @@
           <w:sz w:val="22"/>
           <w:szCs w:val="22"/>
         </w:rPr>
-        <w:t xml:space="preserve"> - Bölüme </w:t>
+        <w:t xml:space="preserve"> - </w:t>
+      </w:r>
+      <w:proofErr w:type="spellStart"/>
+      <w:r>
+        <w:rPr>
+          <w:rFonts w:ascii="Arial" w:hAnsi="Arial" w:cs="Arial"/>
+          <w:sz w:val="22"/>
+          <w:szCs w:val="22"/>
+        </w:rPr>
+        <w:t>Bölüme</w:t>
+      </w:r>
+      <w:proofErr w:type="spellEnd"/>
+      <w:r>
+        <w:rPr>
+          <w:rFonts w:ascii="Arial" w:hAnsi="Arial" w:cs="Arial"/>
+          <w:sz w:val="22"/>
+          <w:szCs w:val="22"/>
+        </w:rPr>
+        <w:t xml:space="preserve"> </w:t>
       </w:r>
       <w:proofErr w:type="spellStart"/>
       <w:r>
@@ -20328,18 +20364,20 @@
         <w:jc w:val="both"/>
         <w:rPr>
           <w:rFonts w:ascii="Arial" w:hAnsi="Arial" w:cs="Arial"/>
-          <w:sz w:val="22"/>
-          <w:szCs w:val="22"/>
-        </w:rPr>
-      </w:pPr>
-      <w:r>
-        <w:rPr>
-          <w:rFonts w:ascii="Arial" w:hAnsi="Arial" w:cs="Arial"/>
           <w:b/>
           <w:bCs/>
           <w:sz w:val="22"/>
           <w:szCs w:val="22"/>
         </w:rPr>
+      </w:pPr>
+      <w:r>
+        <w:rPr>
+          <w:rFonts w:ascii="Arial" w:hAnsi="Arial" w:cs="Arial"/>
+          <w:b/>
+          <w:bCs/>
+          <w:sz w:val="22"/>
+          <w:szCs w:val="22"/>
+        </w:rPr>
         <w:t>5. TEST_REPORT_PART1.md</w:t>
       </w:r>
     </w:p>
@@ -20362,7 +20400,7 @@
           <w:sz w:val="22"/>
           <w:szCs w:val="22"/>
         </w:rPr>
-        <w:t>Test </w:t>
+        <w:t xml:space="preserve">Test </w:t>
       </w:r>
       <w:proofErr w:type="spellStart"/>
       <w:r>
@@ -20394,14 +20432,976 @@
           <w:sz w:val="22"/>
           <w:szCs w:val="22"/>
         </w:rPr>
-        <w:t>Backend:</w:t>
+        <w:t>Unit Tests:</w:t>
+      </w:r>
+      <w:r>
+        <w:rPr>
+          <w:rFonts w:ascii="Arial" w:hAnsi="Arial" w:cs="Arial"/>
+          <w:sz w:val="22"/>
+          <w:szCs w:val="22"/>
+        </w:rPr>
+        <w:t xml:space="preserve"> Password </w:t>
+      </w:r>
+      <w:proofErr w:type="spellStart"/>
+      <w:r>
+        <w:rPr>
+          <w:rFonts w:ascii="Arial" w:hAnsi="Arial" w:cs="Arial"/>
+          <w:sz w:val="22"/>
+          <w:szCs w:val="22"/>
+        </w:rPr>
+        <w:t>hashleme</w:t>
+      </w:r>
+      <w:proofErr w:type="spellEnd"/>
+      <w:r>
+        <w:rPr>
+          <w:rFonts w:ascii="Arial" w:hAnsi="Arial" w:cs="Arial"/>
+          <w:sz w:val="22"/>
+          <w:szCs w:val="22"/>
+        </w:rPr>
+        <w:t>, JWT token </w:t>
+      </w:r>
+      <w:proofErr w:type="spellStart"/>
+      <w:r>
+        <w:rPr>
+          <w:rFonts w:ascii="Arial" w:hAnsi="Arial" w:cs="Arial"/>
+          <w:sz w:val="22"/>
+          <w:szCs w:val="22"/>
+        </w:rPr>
+        <w:t>işlemleri</w:t>
+      </w:r>
+      <w:proofErr w:type="spellEnd"/>
+      <w:r>
+        <w:rPr>
+          <w:rFonts w:ascii="Arial" w:hAnsi="Arial" w:cs="Arial"/>
+          <w:sz w:val="22"/>
+          <w:szCs w:val="22"/>
+        </w:rPr>
+        <w:t xml:space="preserve">, </w:t>
+      </w:r>
+      <w:proofErr w:type="spellStart"/>
+      <w:r>
+        <w:rPr>
+          <w:rFonts w:ascii="Arial" w:hAnsi="Arial" w:cs="Arial"/>
+          <w:sz w:val="22"/>
+          <w:szCs w:val="22"/>
+        </w:rPr>
+        <w:t>validasyon</w:t>
+      </w:r>
+      <w:proofErr w:type="spellEnd"/>
+      <w:r>
+        <w:rPr>
+          <w:rFonts w:ascii="Arial" w:hAnsi="Arial" w:cs="Arial"/>
+          <w:sz w:val="22"/>
+          <w:szCs w:val="22"/>
+        </w:rPr>
+        <w:t xml:space="preserve"> </w:t>
+      </w:r>
+      <w:proofErr w:type="spellStart"/>
+      <w:r>
+        <w:rPr>
+          <w:rFonts w:ascii="Arial" w:hAnsi="Arial" w:cs="Arial"/>
+          <w:sz w:val="22"/>
+          <w:szCs w:val="22"/>
+        </w:rPr>
+        <w:t>şemaları</w:t>
+      </w:r>
+      <w:proofErr w:type="spellEnd"/>
+      <w:r>
+        <w:rPr>
+          <w:rFonts w:ascii="Arial" w:hAnsi="Arial" w:cs="Arial"/>
+          <w:sz w:val="22"/>
+          <w:szCs w:val="22"/>
+        </w:rPr>
+        <w:t xml:space="preserve">, </w:t>
+      </w:r>
+      <w:proofErr w:type="spellStart"/>
+      <w:r>
+        <w:rPr>
+          <w:rFonts w:ascii="Arial" w:hAnsi="Arial" w:cs="Arial"/>
+          <w:sz w:val="22"/>
+          <w:szCs w:val="22"/>
+        </w:rPr>
+        <w:t>kullanıcı</w:t>
+      </w:r>
+      <w:proofErr w:type="spellEnd"/>
+      <w:r>
+        <w:rPr>
+          <w:rFonts w:ascii="Arial" w:hAnsi="Arial" w:cs="Arial"/>
+          <w:sz w:val="22"/>
+          <w:szCs w:val="22"/>
+        </w:rPr>
+        <w:t xml:space="preserve"> </w:t>
+      </w:r>
+      <w:proofErr w:type="spellStart"/>
+      <w:r>
+        <w:rPr>
+          <w:rFonts w:ascii="Arial" w:hAnsi="Arial" w:cs="Arial"/>
+          <w:sz w:val="22"/>
+          <w:szCs w:val="22"/>
+        </w:rPr>
+        <w:t>servisi</w:t>
+      </w:r>
+      <w:proofErr w:type="spellEnd"/>
+      <w:r>
+        <w:rPr>
+          <w:rFonts w:ascii="Arial" w:hAnsi="Arial" w:cs="Arial"/>
+          <w:sz w:val="22"/>
+          <w:szCs w:val="22"/>
+        </w:rPr>
+        <w:t xml:space="preserve"> ve auth </w:t>
+      </w:r>
+      <w:proofErr w:type="spellStart"/>
+      <w:r>
+        <w:rPr>
+          <w:rFonts w:ascii="Arial" w:hAnsi="Arial" w:cs="Arial"/>
+          <w:sz w:val="22"/>
+          <w:szCs w:val="22"/>
+        </w:rPr>
+        <w:t>servisi</w:t>
+      </w:r>
+      <w:proofErr w:type="spellEnd"/>
+      <w:r>
+        <w:rPr>
+          <w:rFonts w:ascii="Arial" w:hAnsi="Arial" w:cs="Arial"/>
+          <w:sz w:val="22"/>
+          <w:szCs w:val="22"/>
+        </w:rPr>
+        <w:t xml:space="preserve"> </w:t>
+      </w:r>
+      <w:proofErr w:type="spellStart"/>
+      <w:r>
+        <w:rPr>
+          <w:rFonts w:ascii="Arial" w:hAnsi="Arial" w:cs="Arial"/>
+          <w:sz w:val="22"/>
+          <w:szCs w:val="22"/>
+        </w:rPr>
+        <w:t>fonksiyonları</w:t>
+      </w:r>
+      <w:proofErr w:type="spellEnd"/>
+      <w:r>
+        <w:rPr>
+          <w:rFonts w:ascii="Arial" w:hAnsi="Arial" w:cs="Arial"/>
+          <w:sz w:val="22"/>
+          <w:szCs w:val="22"/>
+        </w:rPr>
+        <w:t xml:space="preserve"> </w:t>
+      </w:r>
+      <w:proofErr w:type="spellStart"/>
+      <w:r>
+        <w:rPr>
+          <w:rFonts w:ascii="Arial" w:hAnsi="Arial" w:cs="Arial"/>
+          <w:sz w:val="22"/>
+          <w:szCs w:val="22"/>
+        </w:rPr>
+        <w:t>için</w:t>
+      </w:r>
+      <w:proofErr w:type="spellEnd"/>
+      <w:r>
+        <w:rPr>
+          <w:rFonts w:ascii="Arial" w:hAnsi="Arial" w:cs="Arial"/>
+          <w:sz w:val="22"/>
+          <w:szCs w:val="22"/>
+        </w:rPr>
+        <w:t> </w:t>
+      </w:r>
+      <w:proofErr w:type="spellStart"/>
+      <w:r>
+        <w:rPr>
+          <w:rFonts w:ascii="Arial" w:hAnsi="Arial" w:cs="Arial"/>
+          <w:sz w:val="22"/>
+          <w:szCs w:val="22"/>
+        </w:rPr>
+        <w:t>toplam</w:t>
+      </w:r>
+      <w:proofErr w:type="spellEnd"/>
+      <w:r>
+        <w:rPr>
+          <w:rFonts w:ascii="Arial" w:hAnsi="Arial" w:cs="Arial"/>
+          <w:sz w:val="22"/>
+          <w:szCs w:val="22"/>
+        </w:rPr>
+        <w:t xml:space="preserve"> 95 </w:t>
+      </w:r>
+      <w:proofErr w:type="spellStart"/>
+      <w:r>
+        <w:rPr>
+          <w:rFonts w:ascii="Arial" w:hAnsi="Arial" w:cs="Arial"/>
+          <w:sz w:val="22"/>
+          <w:szCs w:val="22"/>
+        </w:rPr>
+        <w:t>birim</w:t>
+      </w:r>
+      <w:proofErr w:type="spellEnd"/>
+      <w:r>
+        <w:rPr>
+          <w:rFonts w:ascii="Arial" w:hAnsi="Arial" w:cs="Arial"/>
+          <w:sz w:val="22"/>
+          <w:szCs w:val="22"/>
+        </w:rPr>
+        <w:t xml:space="preserve"> </w:t>
+      </w:r>
+      <w:proofErr w:type="spellStart"/>
+      <w:r>
+        <w:rPr>
+          <w:rFonts w:ascii="Arial" w:hAnsi="Arial" w:cs="Arial"/>
+          <w:sz w:val="22"/>
+          <w:szCs w:val="22"/>
+        </w:rPr>
+        <w:t>testi</w:t>
+      </w:r>
+      <w:proofErr w:type="spellEnd"/>
+      <w:r>
+        <w:rPr>
+          <w:rFonts w:ascii="Arial" w:hAnsi="Arial" w:cs="Arial"/>
+          <w:sz w:val="22"/>
+          <w:szCs w:val="22"/>
+        </w:rPr>
+        <w:t xml:space="preserve"> </w:t>
+      </w:r>
+      <w:proofErr w:type="spellStart"/>
+      <w:proofErr w:type="gramStart"/>
+      <w:r>
+        <w:rPr>
+          <w:rFonts w:ascii="Arial" w:hAnsi="Arial" w:cs="Arial"/>
+          <w:sz w:val="22"/>
+          <w:szCs w:val="22"/>
+        </w:rPr>
+        <w:t>yazılmıştır.</w:t>
+      </w:r>
+      <w:r>
+        <w:rPr>
+          <w:rFonts w:ascii="Arial" w:hAnsi="Arial" w:cs="Arial"/>
+          <w:b/>
+          <w:bCs/>
+          <w:sz w:val="22"/>
+          <w:szCs w:val="22"/>
+        </w:rPr>
+        <w:t>Integration</w:t>
+      </w:r>
+      <w:proofErr w:type="spellEnd"/>
+      <w:proofErr w:type="gramEnd"/>
+      <w:r>
+        <w:rPr>
+          <w:rFonts w:ascii="Arial" w:hAnsi="Arial" w:cs="Arial"/>
+          <w:b/>
+          <w:bCs/>
+          <w:sz w:val="22"/>
+          <w:szCs w:val="22"/>
+        </w:rPr>
+        <w:t xml:space="preserve"> Tests:</w:t>
+      </w:r>
+      <w:r>
+        <w:rPr>
+          <w:rFonts w:ascii="Arial" w:hAnsi="Arial" w:cs="Arial"/>
+          <w:sz w:val="22"/>
+          <w:szCs w:val="22"/>
+        </w:rPr>
+        <w:t> Auth API (</w:t>
+      </w:r>
+      <w:proofErr w:type="spellStart"/>
+      <w:r>
+        <w:rPr>
+          <w:rFonts w:ascii="Arial" w:hAnsi="Arial" w:cs="Arial"/>
+          <w:sz w:val="22"/>
+          <w:szCs w:val="22"/>
+        </w:rPr>
+        <w:t>kayıt</w:t>
+      </w:r>
+      <w:proofErr w:type="spellEnd"/>
+      <w:r>
+        <w:rPr>
+          <w:rFonts w:ascii="Arial" w:hAnsi="Arial" w:cs="Arial"/>
+          <w:sz w:val="22"/>
+          <w:szCs w:val="22"/>
+        </w:rPr>
+        <w:t xml:space="preserve">, </w:t>
+      </w:r>
+      <w:proofErr w:type="spellStart"/>
+      <w:r>
+        <w:rPr>
+          <w:rFonts w:ascii="Arial" w:hAnsi="Arial" w:cs="Arial"/>
+          <w:sz w:val="22"/>
+          <w:szCs w:val="22"/>
+        </w:rPr>
+        <w:t>giriş</w:t>
+      </w:r>
+      <w:proofErr w:type="spellEnd"/>
+      <w:r>
+        <w:rPr>
+          <w:rFonts w:ascii="Arial" w:hAnsi="Arial" w:cs="Arial"/>
+          <w:sz w:val="22"/>
+          <w:szCs w:val="22"/>
+        </w:rPr>
+        <w:t xml:space="preserve">, token, </w:t>
+      </w:r>
+      <w:proofErr w:type="spellStart"/>
+      <w:r>
+        <w:rPr>
+          <w:rFonts w:ascii="Arial" w:hAnsi="Arial" w:cs="Arial"/>
+          <w:sz w:val="22"/>
+          <w:szCs w:val="22"/>
+        </w:rPr>
+        <w:t>şifre</w:t>
+      </w:r>
+      <w:proofErr w:type="spellEnd"/>
+      <w:r>
+        <w:rPr>
+          <w:rFonts w:ascii="Arial" w:hAnsi="Arial" w:cs="Arial"/>
+          <w:sz w:val="22"/>
+          <w:szCs w:val="22"/>
+        </w:rPr>
+        <w:t xml:space="preserve"> </w:t>
+      </w:r>
+      <w:proofErr w:type="spellStart"/>
+      <w:r>
+        <w:rPr>
+          <w:rFonts w:ascii="Arial" w:hAnsi="Arial" w:cs="Arial"/>
+          <w:sz w:val="22"/>
+          <w:szCs w:val="22"/>
+        </w:rPr>
+        <w:t>sıfırlama</w:t>
+      </w:r>
+      <w:proofErr w:type="spellEnd"/>
+      <w:r>
+        <w:rPr>
+          <w:rFonts w:ascii="Arial" w:hAnsi="Arial" w:cs="Arial"/>
+          <w:sz w:val="22"/>
+          <w:szCs w:val="22"/>
+        </w:rPr>
+        <w:t>) ve User API (</w:t>
+      </w:r>
+      <w:proofErr w:type="spellStart"/>
+      <w:r>
+        <w:rPr>
+          <w:rFonts w:ascii="Arial" w:hAnsi="Arial" w:cs="Arial"/>
+          <w:sz w:val="22"/>
+          <w:szCs w:val="22"/>
+        </w:rPr>
+        <w:t>profil</w:t>
+      </w:r>
+      <w:proofErr w:type="spellEnd"/>
+      <w:r>
+        <w:rPr>
+          <w:rFonts w:ascii="Arial" w:hAnsi="Arial" w:cs="Arial"/>
+          <w:sz w:val="22"/>
+          <w:szCs w:val="22"/>
+        </w:rPr>
+        <w:t xml:space="preserve">, admin </w:t>
+      </w:r>
+      <w:proofErr w:type="spellStart"/>
+      <w:r>
+        <w:rPr>
+          <w:rFonts w:ascii="Arial" w:hAnsi="Arial" w:cs="Arial"/>
+          <w:sz w:val="22"/>
+          <w:szCs w:val="22"/>
+        </w:rPr>
+        <w:t>işlemleri</w:t>
+      </w:r>
+      <w:proofErr w:type="spellEnd"/>
+      <w:r>
+        <w:rPr>
+          <w:rFonts w:ascii="Arial" w:hAnsi="Arial" w:cs="Arial"/>
+          <w:sz w:val="22"/>
+          <w:szCs w:val="22"/>
+        </w:rPr>
+        <w:t xml:space="preserve">) </w:t>
+      </w:r>
+      <w:proofErr w:type="spellStart"/>
+      <w:r>
+        <w:rPr>
+          <w:rFonts w:ascii="Arial" w:hAnsi="Arial" w:cs="Arial"/>
+          <w:sz w:val="22"/>
+          <w:szCs w:val="22"/>
+        </w:rPr>
+        <w:t>için</w:t>
+      </w:r>
+      <w:proofErr w:type="spellEnd"/>
+      <w:r>
+        <w:rPr>
+          <w:rFonts w:ascii="Arial" w:hAnsi="Arial" w:cs="Arial"/>
+          <w:sz w:val="22"/>
+          <w:szCs w:val="22"/>
+        </w:rPr>
+        <w:t> </w:t>
+      </w:r>
+      <w:proofErr w:type="spellStart"/>
+      <w:r>
+        <w:rPr>
+          <w:rFonts w:ascii="Arial" w:hAnsi="Arial" w:cs="Arial"/>
+          <w:sz w:val="22"/>
+          <w:szCs w:val="22"/>
+        </w:rPr>
+        <w:t>toplam</w:t>
+      </w:r>
+      <w:proofErr w:type="spellEnd"/>
+      <w:r>
+        <w:rPr>
+          <w:rFonts w:ascii="Arial" w:hAnsi="Arial" w:cs="Arial"/>
+          <w:sz w:val="22"/>
+          <w:szCs w:val="22"/>
+        </w:rPr>
+        <w:t xml:space="preserve"> 54 </w:t>
+      </w:r>
+      <w:proofErr w:type="spellStart"/>
+      <w:r>
+        <w:rPr>
+          <w:rFonts w:ascii="Arial" w:hAnsi="Arial" w:cs="Arial"/>
+          <w:sz w:val="22"/>
+          <w:szCs w:val="22"/>
+        </w:rPr>
+        <w:t>entegrasyon</w:t>
+      </w:r>
+      <w:proofErr w:type="spellEnd"/>
+      <w:r>
+        <w:rPr>
+          <w:rFonts w:ascii="Arial" w:hAnsi="Arial" w:cs="Arial"/>
+          <w:sz w:val="22"/>
+          <w:szCs w:val="22"/>
+        </w:rPr>
+        <w:t xml:space="preserve"> </w:t>
+      </w:r>
+      <w:proofErr w:type="spellStart"/>
+      <w:r>
+        <w:rPr>
+          <w:rFonts w:ascii="Arial" w:hAnsi="Arial" w:cs="Arial"/>
+          <w:sz w:val="22"/>
+          <w:szCs w:val="22"/>
+        </w:rPr>
+        <w:t>testi</w:t>
+      </w:r>
+      <w:proofErr w:type="spellEnd"/>
+      <w:r>
+        <w:rPr>
+          <w:rFonts w:ascii="Arial" w:hAnsi="Arial" w:cs="Arial"/>
+          <w:sz w:val="22"/>
+          <w:szCs w:val="22"/>
+        </w:rPr>
+        <w:t xml:space="preserve"> </w:t>
+      </w:r>
+      <w:proofErr w:type="spellStart"/>
+      <w:r>
+        <w:rPr>
+          <w:rFonts w:ascii="Arial" w:hAnsi="Arial" w:cs="Arial"/>
+          <w:sz w:val="22"/>
+          <w:szCs w:val="22"/>
+        </w:rPr>
+        <w:t>yazılmıştır</w:t>
+      </w:r>
+      <w:proofErr w:type="spellEnd"/>
+      <w:r>
+        <w:rPr>
+          <w:rFonts w:ascii="Arial" w:hAnsi="Arial" w:cs="Arial"/>
+          <w:sz w:val="22"/>
+          <w:szCs w:val="22"/>
+        </w:rPr>
+        <w:t>.</w:t>
       </w:r>
     </w:p>
     <w:p>
       <w:pPr>
+        <w:jc w:val="both"/>
+        <w:rPr>
+          <w:rFonts w:ascii="Arial" w:hAnsi="Arial" w:cs="Arial"/>
+          <w:b/>
+          <w:bCs/>
+          <w:sz w:val="22"/>
+          <w:szCs w:val="22"/>
+        </w:rPr>
+      </w:pPr>
+      <w:r>
+        <w:rPr>
+          <w:rFonts w:ascii="Arial" w:hAnsi="Arial" w:cs="Arial"/>
+          <w:b/>
+          <w:bCs/>
+          <w:sz w:val="22"/>
+          <w:szCs w:val="22"/>
+        </w:rPr>
+        <w:t xml:space="preserve">Manuel Test </w:t>
+      </w:r>
+      <w:proofErr w:type="spellStart"/>
+      <w:r>
+        <w:rPr>
+          <w:rFonts w:ascii="Arial" w:hAnsi="Arial" w:cs="Arial"/>
+          <w:b/>
+          <w:bCs/>
+          <w:sz w:val="22"/>
+          <w:szCs w:val="22"/>
+        </w:rPr>
+        <w:t>Sonuçları</w:t>
+      </w:r>
+      <w:proofErr w:type="spellEnd"/>
+    </w:p>
+    <w:p>
+      <w:pPr>
+        <w:jc w:val="both"/>
+        <w:rPr>
+          <w:rFonts w:ascii="Arial" w:hAnsi="Arial" w:cs="Arial"/>
+          <w:sz w:val="22"/>
+          <w:szCs w:val="22"/>
+        </w:rPr>
+      </w:pPr>
+      <w:proofErr w:type="spellStart"/>
+      <w:r>
+        <w:rPr>
+          <w:rFonts w:ascii="Arial" w:hAnsi="Arial" w:cs="Arial"/>
+          <w:sz w:val="22"/>
+          <w:szCs w:val="22"/>
+        </w:rPr>
+        <w:t>Tüm</w:t>
+      </w:r>
+      <w:proofErr w:type="spellEnd"/>
+      <w:r>
+        <w:rPr>
+          <w:rFonts w:ascii="Arial" w:hAnsi="Arial" w:cs="Arial"/>
+          <w:sz w:val="22"/>
+          <w:szCs w:val="22"/>
+        </w:rPr>
+        <w:t xml:space="preserve"> </w:t>
+      </w:r>
+      <w:proofErr w:type="spellStart"/>
+      <w:r>
+        <w:rPr>
+          <w:rFonts w:ascii="Arial" w:hAnsi="Arial" w:cs="Arial"/>
+          <w:sz w:val="22"/>
+          <w:szCs w:val="22"/>
+        </w:rPr>
+        <w:t>temel</w:t>
+      </w:r>
+      <w:proofErr w:type="spellEnd"/>
+      <w:r>
+        <w:rPr>
+          <w:rFonts w:ascii="Arial" w:hAnsi="Arial" w:cs="Arial"/>
+          <w:sz w:val="22"/>
+          <w:szCs w:val="22"/>
+        </w:rPr>
+        <w:t xml:space="preserve"> </w:t>
+      </w:r>
+      <w:proofErr w:type="spellStart"/>
+      <w:r>
+        <w:rPr>
+          <w:rFonts w:ascii="Arial" w:hAnsi="Arial" w:cs="Arial"/>
+          <w:sz w:val="22"/>
+          <w:szCs w:val="22"/>
+        </w:rPr>
+        <w:t>kullanıcı</w:t>
+      </w:r>
+      <w:proofErr w:type="spellEnd"/>
+      <w:r>
+        <w:rPr>
+          <w:rFonts w:ascii="Arial" w:hAnsi="Arial" w:cs="Arial"/>
+          <w:sz w:val="22"/>
+          <w:szCs w:val="22"/>
+        </w:rPr>
+        <w:t xml:space="preserve"> </w:t>
+      </w:r>
+      <w:proofErr w:type="spellStart"/>
+      <w:r>
+        <w:rPr>
+          <w:rFonts w:ascii="Arial" w:hAnsi="Arial" w:cs="Arial"/>
+          <w:sz w:val="22"/>
+          <w:szCs w:val="22"/>
+        </w:rPr>
+        <w:t>senaryoları</w:t>
+      </w:r>
+      <w:proofErr w:type="spellEnd"/>
+      <w:r>
+        <w:rPr>
+          <w:rFonts w:ascii="Arial" w:hAnsi="Arial" w:cs="Arial"/>
+          <w:sz w:val="22"/>
+          <w:szCs w:val="22"/>
+        </w:rPr>
+        <w:t xml:space="preserve"> </w:t>
+      </w:r>
+      <w:proofErr w:type="spellStart"/>
+      <w:r>
+        <w:rPr>
+          <w:rFonts w:ascii="Arial" w:hAnsi="Arial" w:cs="Arial"/>
+          <w:sz w:val="22"/>
+          <w:szCs w:val="22"/>
+        </w:rPr>
+        <w:t>manuel</w:t>
+      </w:r>
+      <w:proofErr w:type="spellEnd"/>
+      <w:r>
+        <w:rPr>
+          <w:rFonts w:ascii="Arial" w:hAnsi="Arial" w:cs="Arial"/>
+          <w:sz w:val="22"/>
+          <w:szCs w:val="22"/>
+        </w:rPr>
+        <w:t> </w:t>
+      </w:r>
+      <w:proofErr w:type="spellStart"/>
+      <w:r>
+        <w:rPr>
+          <w:rFonts w:ascii="Arial" w:hAnsi="Arial" w:cs="Arial"/>
+          <w:sz w:val="22"/>
+          <w:szCs w:val="22"/>
+        </w:rPr>
+        <w:t>olarak</w:t>
+      </w:r>
+      <w:proofErr w:type="spellEnd"/>
+      <w:r>
+        <w:rPr>
+          <w:rFonts w:ascii="Arial" w:hAnsi="Arial" w:cs="Arial"/>
+          <w:sz w:val="22"/>
+          <w:szCs w:val="22"/>
+        </w:rPr>
+        <w:t xml:space="preserve"> test </w:t>
+      </w:r>
+      <w:proofErr w:type="spellStart"/>
+      <w:r>
+        <w:rPr>
+          <w:rFonts w:ascii="Arial" w:hAnsi="Arial" w:cs="Arial"/>
+          <w:sz w:val="22"/>
+          <w:szCs w:val="22"/>
+        </w:rPr>
+        <w:t>edilmiş</w:t>
+      </w:r>
+      <w:proofErr w:type="spellEnd"/>
+      <w:r>
+        <w:rPr>
+          <w:rFonts w:ascii="Arial" w:hAnsi="Arial" w:cs="Arial"/>
+          <w:sz w:val="22"/>
+          <w:szCs w:val="22"/>
+        </w:rPr>
+        <w:t xml:space="preserve"> ve </w:t>
+      </w:r>
+      <w:proofErr w:type="spellStart"/>
+      <w:r>
+        <w:rPr>
+          <w:rFonts w:ascii="Arial" w:hAnsi="Arial" w:cs="Arial"/>
+          <w:sz w:val="22"/>
+          <w:szCs w:val="22"/>
+        </w:rPr>
+        <w:t>başarılı</w:t>
+      </w:r>
+      <w:proofErr w:type="spellEnd"/>
+      <w:r>
+        <w:rPr>
+          <w:rFonts w:ascii="Arial" w:hAnsi="Arial" w:cs="Arial"/>
+          <w:sz w:val="22"/>
+          <w:szCs w:val="22"/>
+        </w:rPr>
+        <w:t xml:space="preserve"> </w:t>
+      </w:r>
+      <w:proofErr w:type="spellStart"/>
+      <w:r>
+        <w:rPr>
+          <w:rFonts w:ascii="Arial" w:hAnsi="Arial" w:cs="Arial"/>
+          <w:sz w:val="22"/>
+          <w:szCs w:val="22"/>
+        </w:rPr>
+        <w:t>sonuç</w:t>
+      </w:r>
+      <w:proofErr w:type="spellEnd"/>
+      <w:r>
+        <w:rPr>
+          <w:rFonts w:ascii="Arial" w:hAnsi="Arial" w:cs="Arial"/>
+          <w:sz w:val="22"/>
+          <w:szCs w:val="22"/>
+        </w:rPr>
+        <w:t> </w:t>
+      </w:r>
+      <w:proofErr w:type="spellStart"/>
+      <w:r>
+        <w:rPr>
+          <w:rFonts w:ascii="Arial" w:hAnsi="Arial" w:cs="Arial"/>
+          <w:sz w:val="22"/>
+          <w:szCs w:val="22"/>
+        </w:rPr>
+        <w:t>alınmıştır</w:t>
+      </w:r>
+      <w:proofErr w:type="spellEnd"/>
+      <w:r>
+        <w:rPr>
+          <w:rFonts w:ascii="Arial" w:hAnsi="Arial" w:cs="Arial"/>
+          <w:sz w:val="22"/>
+          <w:szCs w:val="22"/>
+        </w:rPr>
+        <w:t xml:space="preserve">: </w:t>
+      </w:r>
+      <w:proofErr w:type="spellStart"/>
+      <w:r>
+        <w:rPr>
+          <w:rFonts w:ascii="Arial" w:hAnsi="Arial" w:cs="Arial"/>
+          <w:sz w:val="22"/>
+          <w:szCs w:val="22"/>
+        </w:rPr>
+        <w:t>kayıt</w:t>
+      </w:r>
+      <w:proofErr w:type="spellEnd"/>
+      <w:r>
+        <w:rPr>
+          <w:rFonts w:ascii="Arial" w:hAnsi="Arial" w:cs="Arial"/>
+          <w:sz w:val="22"/>
+          <w:szCs w:val="22"/>
+        </w:rPr>
+        <w:t>, e-</w:t>
+      </w:r>
+      <w:proofErr w:type="spellStart"/>
+      <w:r>
+        <w:rPr>
+          <w:rFonts w:ascii="Arial" w:hAnsi="Arial" w:cs="Arial"/>
+          <w:sz w:val="22"/>
+          <w:szCs w:val="22"/>
+        </w:rPr>
+        <w:t>posta</w:t>
+      </w:r>
+      <w:proofErr w:type="spellEnd"/>
+      <w:r>
+        <w:rPr>
+          <w:rFonts w:ascii="Arial" w:hAnsi="Arial" w:cs="Arial"/>
+          <w:sz w:val="22"/>
+          <w:szCs w:val="22"/>
+        </w:rPr>
+        <w:t xml:space="preserve"> </w:t>
+      </w:r>
+      <w:proofErr w:type="spellStart"/>
+      <w:r>
+        <w:rPr>
+          <w:rFonts w:ascii="Arial" w:hAnsi="Arial" w:cs="Arial"/>
+          <w:sz w:val="22"/>
+          <w:szCs w:val="22"/>
+        </w:rPr>
+        <w:t>doğrulama</w:t>
+      </w:r>
+      <w:proofErr w:type="spellEnd"/>
+      <w:r>
+        <w:rPr>
+          <w:rFonts w:ascii="Arial" w:hAnsi="Arial" w:cs="Arial"/>
+          <w:sz w:val="22"/>
+          <w:szCs w:val="22"/>
+        </w:rPr>
+        <w:t xml:space="preserve">, </w:t>
+      </w:r>
+      <w:proofErr w:type="spellStart"/>
+      <w:r>
+        <w:rPr>
+          <w:rFonts w:ascii="Arial" w:hAnsi="Arial" w:cs="Arial"/>
+          <w:sz w:val="22"/>
+          <w:szCs w:val="22"/>
+        </w:rPr>
+        <w:t>giriş</w:t>
+      </w:r>
+      <w:proofErr w:type="spellEnd"/>
+      <w:r>
+        <w:rPr>
+          <w:rFonts w:ascii="Arial" w:hAnsi="Arial" w:cs="Arial"/>
+          <w:sz w:val="22"/>
+          <w:szCs w:val="22"/>
+        </w:rPr>
+        <w:t xml:space="preserve">, </w:t>
+      </w:r>
+      <w:proofErr w:type="spellStart"/>
+      <w:r>
+        <w:rPr>
+          <w:rFonts w:ascii="Arial" w:hAnsi="Arial" w:cs="Arial"/>
+          <w:sz w:val="22"/>
+          <w:szCs w:val="22"/>
+        </w:rPr>
+        <w:t>profil</w:t>
+      </w:r>
+      <w:proofErr w:type="spellEnd"/>
+      <w:r>
+        <w:rPr>
+          <w:rFonts w:ascii="Arial" w:hAnsi="Arial" w:cs="Arial"/>
+          <w:sz w:val="22"/>
+          <w:szCs w:val="22"/>
+        </w:rPr>
+        <w:t xml:space="preserve"> </w:t>
+      </w:r>
+      <w:proofErr w:type="spellStart"/>
+      <w:r>
+        <w:rPr>
+          <w:rFonts w:ascii="Arial" w:hAnsi="Arial" w:cs="Arial"/>
+          <w:sz w:val="22"/>
+          <w:szCs w:val="22"/>
+        </w:rPr>
+        <w:t>güncelleme</w:t>
+      </w:r>
+      <w:proofErr w:type="spellEnd"/>
+      <w:r>
+        <w:rPr>
+          <w:rFonts w:ascii="Arial" w:hAnsi="Arial" w:cs="Arial"/>
+          <w:sz w:val="22"/>
+          <w:szCs w:val="22"/>
+        </w:rPr>
+        <w:t xml:space="preserve">, </w:t>
+      </w:r>
+      <w:proofErr w:type="spellStart"/>
+      <w:r>
+        <w:rPr>
+          <w:rFonts w:ascii="Arial" w:hAnsi="Arial" w:cs="Arial"/>
+          <w:sz w:val="22"/>
+          <w:szCs w:val="22"/>
+        </w:rPr>
+        <w:t>fotoğraf</w:t>
+      </w:r>
+      <w:proofErr w:type="spellEnd"/>
+      <w:r>
+        <w:rPr>
+          <w:rFonts w:ascii="Arial" w:hAnsi="Arial" w:cs="Arial"/>
+          <w:sz w:val="22"/>
+          <w:szCs w:val="22"/>
+        </w:rPr>
+        <w:t xml:space="preserve"> </w:t>
+      </w:r>
+      <w:proofErr w:type="spellStart"/>
+      <w:r>
+        <w:rPr>
+          <w:rFonts w:ascii="Arial" w:hAnsi="Arial" w:cs="Arial"/>
+          <w:sz w:val="22"/>
+          <w:szCs w:val="22"/>
+        </w:rPr>
+        <w:t>yükleme</w:t>
+      </w:r>
+      <w:proofErr w:type="spellEnd"/>
+      <w:r>
+        <w:rPr>
+          <w:rFonts w:ascii="Arial" w:hAnsi="Arial" w:cs="Arial"/>
+          <w:sz w:val="22"/>
+          <w:szCs w:val="22"/>
+        </w:rPr>
+        <w:t xml:space="preserve">, </w:t>
+      </w:r>
+      <w:proofErr w:type="spellStart"/>
+      <w:r>
+        <w:rPr>
+          <w:rFonts w:ascii="Arial" w:hAnsi="Arial" w:cs="Arial"/>
+          <w:sz w:val="22"/>
+          <w:szCs w:val="22"/>
+        </w:rPr>
+        <w:t>şifre</w:t>
+      </w:r>
+      <w:proofErr w:type="spellEnd"/>
+      <w:r>
+        <w:rPr>
+          <w:rFonts w:ascii="Arial" w:hAnsi="Arial" w:cs="Arial"/>
+          <w:sz w:val="22"/>
+          <w:szCs w:val="22"/>
+        </w:rPr>
+        <w:t xml:space="preserve"> </w:t>
+      </w:r>
+      <w:proofErr w:type="spellStart"/>
+      <w:r>
+        <w:rPr>
+          <w:rFonts w:ascii="Arial" w:hAnsi="Arial" w:cs="Arial"/>
+          <w:sz w:val="22"/>
+          <w:szCs w:val="22"/>
+        </w:rPr>
+        <w:t>değiştirme</w:t>
+      </w:r>
+      <w:proofErr w:type="spellEnd"/>
+      <w:r>
+        <w:rPr>
+          <w:rFonts w:ascii="Arial" w:hAnsi="Arial" w:cs="Arial"/>
+          <w:sz w:val="22"/>
+          <w:szCs w:val="22"/>
+        </w:rPr>
+        <w:t xml:space="preserve">, </w:t>
+      </w:r>
+      <w:proofErr w:type="spellStart"/>
+      <w:r>
+        <w:rPr>
+          <w:rFonts w:ascii="Arial" w:hAnsi="Arial" w:cs="Arial"/>
+          <w:sz w:val="22"/>
+          <w:szCs w:val="22"/>
+        </w:rPr>
+        <w:t>şifre</w:t>
+      </w:r>
+      <w:proofErr w:type="spellEnd"/>
+      <w:r>
+        <w:rPr>
+          <w:rFonts w:ascii="Arial" w:hAnsi="Arial" w:cs="Arial"/>
+          <w:sz w:val="22"/>
+          <w:szCs w:val="22"/>
+        </w:rPr>
+        <w:t xml:space="preserve"> </w:t>
+      </w:r>
+      <w:proofErr w:type="spellStart"/>
+      <w:r>
+        <w:rPr>
+          <w:rFonts w:ascii="Arial" w:hAnsi="Arial" w:cs="Arial"/>
+          <w:sz w:val="22"/>
+          <w:szCs w:val="22"/>
+        </w:rPr>
+        <w:t>sıfırlama</w:t>
+      </w:r>
+      <w:proofErr w:type="spellEnd"/>
+      <w:r>
+        <w:rPr>
+          <w:rFonts w:ascii="Arial" w:hAnsi="Arial" w:cs="Arial"/>
+          <w:sz w:val="22"/>
+          <w:szCs w:val="22"/>
+        </w:rPr>
+        <w:t> ve </w:t>
+      </w:r>
+      <w:proofErr w:type="spellStart"/>
+      <w:r>
+        <w:rPr>
+          <w:rFonts w:ascii="Arial" w:hAnsi="Arial" w:cs="Arial"/>
+          <w:sz w:val="22"/>
+          <w:szCs w:val="22"/>
+        </w:rPr>
+        <w:t>çıkış</w:t>
+      </w:r>
+      <w:proofErr w:type="spellEnd"/>
+      <w:r>
+        <w:rPr>
+          <w:rFonts w:ascii="Arial" w:hAnsi="Arial" w:cs="Arial"/>
+          <w:sz w:val="22"/>
+          <w:szCs w:val="22"/>
+        </w:rPr>
+        <w:t xml:space="preserve"> </w:t>
+      </w:r>
+      <w:proofErr w:type="spellStart"/>
+      <w:r>
+        <w:rPr>
+          <w:rFonts w:ascii="Arial" w:hAnsi="Arial" w:cs="Arial"/>
+          <w:sz w:val="22"/>
+          <w:szCs w:val="22"/>
+        </w:rPr>
+        <w:t>işlemleri</w:t>
+      </w:r>
+      <w:proofErr w:type="spellEnd"/>
+      <w:r>
+        <w:rPr>
+          <w:rFonts w:ascii="Arial" w:hAnsi="Arial" w:cs="Arial"/>
+          <w:sz w:val="22"/>
+          <w:szCs w:val="22"/>
+        </w:rPr>
+        <w:t>.</w:t>
+      </w:r>
+    </w:p>
+    <w:p>
+      <w:pPr>
+        <w:jc w:val="both"/>
+        <w:rPr>
+          <w:rFonts w:ascii="Arial" w:hAnsi="Arial" w:cs="Arial"/>
+          <w:b/>
+          <w:bCs/>
+          <w:sz w:val="22"/>
+          <w:szCs w:val="22"/>
+        </w:rPr>
+      </w:pPr>
+      <w:proofErr w:type="spellStart"/>
+      <w:r>
+        <w:rPr>
+          <w:rFonts w:ascii="Arial" w:hAnsi="Arial" w:cs="Arial"/>
+          <w:b/>
+          <w:bCs/>
+          <w:sz w:val="22"/>
+          <w:szCs w:val="22"/>
+        </w:rPr>
+        <w:t>Sonuç</w:t>
+      </w:r>
+      <w:proofErr w:type="spellEnd"/>
+    </w:p>
+    <w:p>
+      <w:pPr>
         <w:numPr>
           <w:ilvl w:val="0"/>
-          <w:numId w:val="29"/>
+          <w:numId w:val="25"/>
         </w:numPr>
         <w:jc w:val="both"/>
         <w:rPr>
@@ -20413,111 +21413,256 @@
       <w:r>
         <w:rPr>
           <w:rFonts w:ascii="Arial" w:hAnsi="Arial" w:cs="Arial"/>
+          <w:sz w:val="22"/>
+          <w:szCs w:val="22"/>
+        </w:rPr>
+        <w:t xml:space="preserve">149 test </w:t>
+      </w:r>
+      <w:proofErr w:type="spellStart"/>
+      <w:r>
+        <w:rPr>
+          <w:rFonts w:ascii="Arial" w:hAnsi="Arial" w:cs="Arial"/>
+          <w:sz w:val="22"/>
+          <w:szCs w:val="22"/>
+        </w:rPr>
+        <w:t>senaryosu</w:t>
+      </w:r>
+      <w:proofErr w:type="spellEnd"/>
+      <w:r>
+        <w:rPr>
+          <w:rFonts w:ascii="Arial" w:hAnsi="Arial" w:cs="Arial"/>
+          <w:sz w:val="22"/>
+          <w:szCs w:val="22"/>
+        </w:rPr>
+        <w:t xml:space="preserve">, %92 </w:t>
+      </w:r>
+      <w:proofErr w:type="spellStart"/>
+      <w:r>
+        <w:rPr>
+          <w:rFonts w:ascii="Arial" w:hAnsi="Arial" w:cs="Arial"/>
+          <w:sz w:val="22"/>
+          <w:szCs w:val="22"/>
+        </w:rPr>
+        <w:t>başarı</w:t>
+      </w:r>
+      <w:proofErr w:type="spellEnd"/>
+      <w:r>
+        <w:rPr>
+          <w:rFonts w:ascii="Arial" w:hAnsi="Arial" w:cs="Arial"/>
+          <w:sz w:val="22"/>
+          <w:szCs w:val="22"/>
+        </w:rPr>
+        <w:t xml:space="preserve"> </w:t>
+      </w:r>
+      <w:proofErr w:type="spellStart"/>
+      <w:r>
+        <w:rPr>
+          <w:rFonts w:ascii="Arial" w:hAnsi="Arial" w:cs="Arial"/>
+          <w:sz w:val="22"/>
+          <w:szCs w:val="22"/>
+        </w:rPr>
+        <w:t>oranı</w:t>
+      </w:r>
+      <w:proofErr w:type="spellEnd"/>
+    </w:p>
+    <w:p>
+      <w:pPr>
+        <w:numPr>
+          <w:ilvl w:val="0"/>
+          <w:numId w:val="26"/>
+        </w:numPr>
+        <w:jc w:val="both"/>
+        <w:rPr>
+          <w:rFonts w:ascii="Arial" w:hAnsi="Arial" w:cs="Arial"/>
+          <w:sz w:val="22"/>
+          <w:szCs w:val="22"/>
+        </w:rPr>
+      </w:pPr>
+      <w:r>
+        <w:rPr>
+          <w:rFonts w:ascii="Arial" w:hAnsi="Arial" w:cs="Arial"/>
+          <w:sz w:val="22"/>
+          <w:szCs w:val="22"/>
+        </w:rPr>
+        <w:lastRenderedPageBreak/>
+        <w:t xml:space="preserve"> %76+ </w:t>
+      </w:r>
+      <w:proofErr w:type="spellStart"/>
+      <w:r>
+        <w:rPr>
+          <w:rFonts w:ascii="Arial" w:hAnsi="Arial" w:cs="Arial"/>
+          <w:sz w:val="22"/>
+          <w:szCs w:val="22"/>
+        </w:rPr>
+        <w:t>kod</w:t>
+      </w:r>
+      <w:proofErr w:type="spellEnd"/>
+      <w:r>
+        <w:rPr>
+          <w:rFonts w:ascii="Arial" w:hAnsi="Arial" w:cs="Arial"/>
+          <w:sz w:val="22"/>
+          <w:szCs w:val="22"/>
+        </w:rPr>
+        <w:t xml:space="preserve"> </w:t>
+      </w:r>
+      <w:proofErr w:type="spellStart"/>
+      <w:r>
+        <w:rPr>
+          <w:rFonts w:ascii="Arial" w:hAnsi="Arial" w:cs="Arial"/>
+          <w:sz w:val="22"/>
+          <w:szCs w:val="22"/>
+        </w:rPr>
+        <w:t>kapsama</w:t>
+      </w:r>
+      <w:proofErr w:type="spellEnd"/>
+      <w:r>
+        <w:rPr>
+          <w:rFonts w:ascii="Arial" w:hAnsi="Arial" w:cs="Arial"/>
+          <w:sz w:val="22"/>
+          <w:szCs w:val="22"/>
+        </w:rPr>
+        <w:t xml:space="preserve"> </w:t>
+      </w:r>
+      <w:proofErr w:type="spellStart"/>
+      <w:r>
+        <w:rPr>
+          <w:rFonts w:ascii="Arial" w:hAnsi="Arial" w:cs="Arial"/>
+          <w:sz w:val="22"/>
+          <w:szCs w:val="22"/>
+        </w:rPr>
+        <w:t>oranı</w:t>
+      </w:r>
+      <w:proofErr w:type="spellEnd"/>
+    </w:p>
+    <w:p>
+      <w:pPr>
+        <w:numPr>
+          <w:ilvl w:val="0"/>
+          <w:numId w:val="27"/>
+        </w:numPr>
+        <w:jc w:val="both"/>
+        <w:rPr>
+          <w:rFonts w:ascii="Arial" w:hAnsi="Arial" w:cs="Arial"/>
+          <w:sz w:val="22"/>
+          <w:szCs w:val="22"/>
+        </w:rPr>
+      </w:pPr>
+      <w:r>
+        <w:rPr>
+          <w:rFonts w:ascii="Arial" w:hAnsi="Arial" w:cs="Arial"/>
+          <w:sz w:val="22"/>
+          <w:szCs w:val="22"/>
+        </w:rPr>
+        <w:t xml:space="preserve"> Authentication ve User Management </w:t>
+      </w:r>
+      <w:proofErr w:type="spellStart"/>
+      <w:r>
+        <w:rPr>
+          <w:rFonts w:ascii="Arial" w:hAnsi="Arial" w:cs="Arial"/>
+          <w:sz w:val="22"/>
+          <w:szCs w:val="22"/>
+        </w:rPr>
+        <w:t>endpoint'leri</w:t>
+      </w:r>
+      <w:proofErr w:type="spellEnd"/>
+      <w:r>
+        <w:rPr>
+          <w:rFonts w:ascii="Arial" w:hAnsi="Arial" w:cs="Arial"/>
+          <w:sz w:val="22"/>
+          <w:szCs w:val="22"/>
+        </w:rPr>
+        <w:t xml:space="preserve"> test </w:t>
+      </w:r>
+      <w:proofErr w:type="spellStart"/>
+      <w:r>
+        <w:rPr>
+          <w:rFonts w:ascii="Arial" w:hAnsi="Arial" w:cs="Arial"/>
+          <w:sz w:val="22"/>
+          <w:szCs w:val="22"/>
+        </w:rPr>
+        <w:t>edildi</w:t>
+      </w:r>
+      <w:proofErr w:type="spellEnd"/>
+    </w:p>
+    <w:p>
+      <w:pPr>
+        <w:numPr>
+          <w:ilvl w:val="0"/>
+          <w:numId w:val="28"/>
+        </w:numPr>
+        <w:jc w:val="both"/>
+        <w:rPr>
+          <w:rFonts w:ascii="Arial" w:hAnsi="Arial" w:cs="Arial"/>
+          <w:sz w:val="22"/>
+          <w:szCs w:val="22"/>
+        </w:rPr>
+      </w:pPr>
+      <w:r>
+        <w:rPr>
+          <w:rFonts w:ascii="Arial" w:hAnsi="Arial" w:cs="Arial"/>
+          <w:sz w:val="22"/>
+          <w:szCs w:val="22"/>
+        </w:rPr>
+        <w:t xml:space="preserve"> Manuel </w:t>
+      </w:r>
+      <w:proofErr w:type="spellStart"/>
+      <w:r>
+        <w:rPr>
+          <w:rFonts w:ascii="Arial" w:hAnsi="Arial" w:cs="Arial"/>
+          <w:sz w:val="22"/>
+          <w:szCs w:val="22"/>
+        </w:rPr>
+        <w:t>testler</w:t>
+      </w:r>
+      <w:proofErr w:type="spellEnd"/>
+      <w:r>
+        <w:rPr>
+          <w:rFonts w:ascii="Arial" w:hAnsi="Arial" w:cs="Arial"/>
+          <w:sz w:val="22"/>
+          <w:szCs w:val="22"/>
+        </w:rPr>
+        <w:t xml:space="preserve"> </w:t>
+      </w:r>
+      <w:proofErr w:type="spellStart"/>
+      <w:r>
+        <w:rPr>
+          <w:rFonts w:ascii="Arial" w:hAnsi="Arial" w:cs="Arial"/>
+          <w:sz w:val="22"/>
+          <w:szCs w:val="22"/>
+        </w:rPr>
+        <w:t>başarıyla</w:t>
+      </w:r>
+      <w:proofErr w:type="spellEnd"/>
+      <w:r>
+        <w:rPr>
+          <w:rFonts w:ascii="Arial" w:hAnsi="Arial" w:cs="Arial"/>
+          <w:sz w:val="22"/>
+          <w:szCs w:val="22"/>
+        </w:rPr>
+        <w:t xml:space="preserve"> </w:t>
+      </w:r>
+      <w:proofErr w:type="spellStart"/>
+      <w:r>
+        <w:rPr>
+          <w:rFonts w:ascii="Arial" w:hAnsi="Arial" w:cs="Arial"/>
+          <w:sz w:val="22"/>
+          <w:szCs w:val="22"/>
+        </w:rPr>
+        <w:t>tamamlandı</w:t>
+      </w:r>
+      <w:proofErr w:type="spellEnd"/>
+    </w:p>
+    <w:p>
+      <w:pPr>
+        <w:jc w:val="both"/>
+        <w:rPr>
+          <w:rFonts w:ascii="Arial" w:hAnsi="Arial" w:cs="Arial"/>
           <w:b/>
           <w:bCs/>
           <w:sz w:val="22"/>
           <w:szCs w:val="22"/>
         </w:rPr>
-        <w:t>Unit Tests:</w:t>
-      </w:r>
-      <w:r>
-        <w:rPr>
-          <w:rFonts w:ascii="Arial" w:hAnsi="Arial" w:cs="Arial"/>
-          <w:sz w:val="22"/>
-          <w:szCs w:val="22"/>
-        </w:rPr>
-        <w:t xml:space="preserve"> Auth </w:t>
-      </w:r>
-      <w:proofErr w:type="spellStart"/>
-      <w:r>
-        <w:rPr>
-          <w:rFonts w:ascii="Arial" w:hAnsi="Arial" w:cs="Arial"/>
-          <w:sz w:val="22"/>
-          <w:szCs w:val="22"/>
-        </w:rPr>
-        <w:t>servisi</w:t>
-      </w:r>
-      <w:proofErr w:type="spellEnd"/>
-      <w:r>
-        <w:rPr>
-          <w:rFonts w:ascii="Arial" w:hAnsi="Arial" w:cs="Arial"/>
-          <w:sz w:val="22"/>
-          <w:szCs w:val="22"/>
-        </w:rPr>
-        <w:t xml:space="preserve"> (register, login, token generation) ve User </w:t>
-      </w:r>
-      <w:proofErr w:type="spellStart"/>
-      <w:r>
-        <w:rPr>
-          <w:rFonts w:ascii="Arial" w:hAnsi="Arial" w:cs="Arial"/>
-          <w:sz w:val="22"/>
-          <w:szCs w:val="22"/>
-        </w:rPr>
-        <w:t>servisi</w:t>
-      </w:r>
-      <w:proofErr w:type="spellEnd"/>
-      <w:r>
-        <w:rPr>
-          <w:rFonts w:ascii="Arial" w:hAnsi="Arial" w:cs="Arial"/>
-          <w:sz w:val="22"/>
-          <w:szCs w:val="22"/>
-        </w:rPr>
-        <w:t xml:space="preserve"> </w:t>
-      </w:r>
-      <w:proofErr w:type="spellStart"/>
-      <w:r>
-        <w:rPr>
-          <w:rFonts w:ascii="Arial" w:hAnsi="Arial" w:cs="Arial"/>
-          <w:sz w:val="22"/>
-          <w:szCs w:val="22"/>
-        </w:rPr>
-        <w:t>fonksiyonları</w:t>
-      </w:r>
-      <w:proofErr w:type="spellEnd"/>
-      <w:r>
-        <w:rPr>
-          <w:rFonts w:ascii="Arial" w:hAnsi="Arial" w:cs="Arial"/>
-          <w:sz w:val="22"/>
-          <w:szCs w:val="22"/>
-        </w:rPr>
-        <w:t xml:space="preserve"> </w:t>
-      </w:r>
-      <w:proofErr w:type="spellStart"/>
-      <w:r>
-        <w:rPr>
-          <w:rFonts w:ascii="Arial" w:hAnsi="Arial" w:cs="Arial"/>
-          <w:sz w:val="22"/>
-          <w:szCs w:val="22"/>
-        </w:rPr>
-        <w:t>için</w:t>
-      </w:r>
-      <w:proofErr w:type="spellEnd"/>
-      <w:r>
-        <w:rPr>
-          <w:rFonts w:ascii="Arial" w:hAnsi="Arial" w:cs="Arial"/>
-          <w:sz w:val="22"/>
-          <w:szCs w:val="22"/>
-        </w:rPr>
-        <w:t xml:space="preserve"> </w:t>
-      </w:r>
-      <w:proofErr w:type="spellStart"/>
-      <w:r>
-        <w:rPr>
-          <w:rFonts w:ascii="Arial" w:hAnsi="Arial" w:cs="Arial"/>
-          <w:sz w:val="22"/>
-          <w:szCs w:val="22"/>
-        </w:rPr>
-        <w:t>toplam</w:t>
-      </w:r>
-      <w:proofErr w:type="spellEnd"/>
-      <w:r>
-        <w:rPr>
-          <w:rFonts w:ascii="Arial" w:hAnsi="Arial" w:cs="Arial"/>
-          <w:sz w:val="22"/>
-          <w:szCs w:val="22"/>
-        </w:rPr>
-        <w:t> </w:t>
-      </w:r>
+      </w:pPr>
       <w:r>
         <w:rPr>
           <w:rFonts w:ascii="Arial" w:hAnsi="Arial" w:cs="Arial"/>
@@ -20526,7 +21671,7 @@
           <w:sz w:val="22"/>
           <w:szCs w:val="22"/>
         </w:rPr>
-        <w:t>68 </w:t>
+        <w:t xml:space="preserve">Backend Test </w:t>
       </w:r>
       <w:proofErr w:type="spellStart"/>
       <w:r>
@@ -20537,64 +21682,12 @@
           <w:sz w:val="22"/>
           <w:szCs w:val="22"/>
         </w:rPr>
-        <w:t>birim</w:t>
-      </w:r>
-      <w:proofErr w:type="spellEnd"/>
-      <w:r>
-        <w:rPr>
-          <w:rFonts w:ascii="Arial" w:hAnsi="Arial" w:cs="Arial"/>
-          <w:b/>
-          <w:bCs/>
-          <w:sz w:val="22"/>
-          <w:szCs w:val="22"/>
-        </w:rPr>
-        <w:t xml:space="preserve"> </w:t>
-      </w:r>
-      <w:proofErr w:type="spellStart"/>
-      <w:r>
-        <w:rPr>
-          <w:rFonts w:ascii="Arial" w:hAnsi="Arial" w:cs="Arial"/>
-          <w:b/>
-          <w:bCs/>
-          <w:sz w:val="22"/>
-          <w:szCs w:val="22"/>
-        </w:rPr>
-        <w:t>testi</w:t>
-      </w:r>
-      <w:proofErr w:type="spellEnd"/>
-      <w:r>
-        <w:rPr>
-          <w:rFonts w:ascii="Arial" w:hAnsi="Arial" w:cs="Arial"/>
-          <w:sz w:val="22"/>
-          <w:szCs w:val="22"/>
-        </w:rPr>
-        <w:t> </w:t>
-      </w:r>
-      <w:proofErr w:type="spellStart"/>
-      <w:r>
-        <w:rPr>
-          <w:rFonts w:ascii="Arial" w:hAnsi="Arial" w:cs="Arial"/>
-          <w:sz w:val="22"/>
-          <w:szCs w:val="22"/>
-        </w:rPr>
-        <w:t>yazılmıştır</w:t>
-      </w:r>
-      <w:proofErr w:type="spellEnd"/>
-      <w:r>
-        <w:rPr>
-          <w:rFonts w:ascii="Arial" w:hAnsi="Arial" w:cs="Arial"/>
-          <w:sz w:val="22"/>
-          <w:szCs w:val="22"/>
-        </w:rPr>
-        <w:t>.</w:t>
-      </w:r>
+        <w:t>Oranı</w:t>
+      </w:r>
+      <w:proofErr w:type="spellEnd"/>
     </w:p>
     <w:p>
       <w:pPr>
-        <w:numPr>
-          <w:ilvl w:val="0"/>
-          <w:numId w:val="30"/>
-        </w:numPr>
         <w:jc w:val="both"/>
         <w:rPr>
           <w:rFonts w:ascii="Arial" w:hAnsi="Arial" w:cs="Arial"/>
@@ -20605,1117 +21698,15 @@
       <w:r>
         <w:rPr>
           <w:rFonts w:ascii="Arial" w:hAnsi="Arial" w:cs="Arial"/>
-          <w:b/>
-          <w:bCs/>
-          <w:sz w:val="22"/>
-          <w:szCs w:val="22"/>
-        </w:rPr>
-        <w:t>Integration Tests:</w:t>
-      </w:r>
-      <w:r>
-        <w:rPr>
-          <w:rFonts w:ascii="Arial" w:hAnsi="Arial" w:cs="Arial"/>
-          <w:sz w:val="22"/>
-          <w:szCs w:val="22"/>
-        </w:rPr>
-        <w:t> Auth API (</w:t>
-      </w:r>
-      <w:proofErr w:type="spellStart"/>
-      <w:r>
-        <w:rPr>
-          <w:rFonts w:ascii="Arial" w:hAnsi="Arial" w:cs="Arial"/>
-          <w:sz w:val="22"/>
-          <w:szCs w:val="22"/>
-        </w:rPr>
-        <w:t>kayıt</w:t>
-      </w:r>
-      <w:proofErr w:type="spellEnd"/>
-      <w:r>
-        <w:rPr>
-          <w:rFonts w:ascii="Arial" w:hAnsi="Arial" w:cs="Arial"/>
-          <w:sz w:val="22"/>
-          <w:szCs w:val="22"/>
-        </w:rPr>
-        <w:t xml:space="preserve">, </w:t>
-      </w:r>
-      <w:proofErr w:type="spellStart"/>
-      <w:r>
-        <w:rPr>
-          <w:rFonts w:ascii="Arial" w:hAnsi="Arial" w:cs="Arial"/>
-          <w:sz w:val="22"/>
-          <w:szCs w:val="22"/>
-        </w:rPr>
-        <w:t>giriş</w:t>
-      </w:r>
-      <w:proofErr w:type="spellEnd"/>
-      <w:r>
-        <w:rPr>
-          <w:rFonts w:ascii="Arial" w:hAnsi="Arial" w:cs="Arial"/>
-          <w:sz w:val="22"/>
-          <w:szCs w:val="22"/>
-        </w:rPr>
-        <w:t xml:space="preserve">, token </w:t>
-      </w:r>
-      <w:proofErr w:type="spellStart"/>
-      <w:r>
-        <w:rPr>
-          <w:rFonts w:ascii="Arial" w:hAnsi="Arial" w:cs="Arial"/>
-          <w:sz w:val="22"/>
-          <w:szCs w:val="22"/>
-        </w:rPr>
-        <w:t>yenileme</w:t>
-      </w:r>
-      <w:proofErr w:type="spellEnd"/>
-      <w:r>
-        <w:rPr>
-          <w:rFonts w:ascii="Arial" w:hAnsi="Arial" w:cs="Arial"/>
-          <w:sz w:val="22"/>
-          <w:szCs w:val="22"/>
-        </w:rPr>
-        <w:t xml:space="preserve">, </w:t>
-      </w:r>
-      <w:proofErr w:type="spellStart"/>
-      <w:r>
-        <w:rPr>
-          <w:rFonts w:ascii="Arial" w:hAnsi="Arial" w:cs="Arial"/>
-          <w:sz w:val="22"/>
-          <w:szCs w:val="22"/>
-        </w:rPr>
-        <w:t>şifre</w:t>
-      </w:r>
-      <w:proofErr w:type="spellEnd"/>
-      <w:r>
-        <w:rPr>
-          <w:rFonts w:ascii="Arial" w:hAnsi="Arial" w:cs="Arial"/>
-          <w:sz w:val="22"/>
-          <w:szCs w:val="22"/>
-        </w:rPr>
-        <w:t xml:space="preserve"> </w:t>
-      </w:r>
-      <w:proofErr w:type="spellStart"/>
-      <w:r>
-        <w:rPr>
-          <w:rFonts w:ascii="Arial" w:hAnsi="Arial" w:cs="Arial"/>
-          <w:sz w:val="22"/>
-          <w:szCs w:val="22"/>
-        </w:rPr>
-        <w:t>sıfırlama</w:t>
-      </w:r>
-      <w:proofErr w:type="spellEnd"/>
-      <w:r>
-        <w:rPr>
-          <w:rFonts w:ascii="Arial" w:hAnsi="Arial" w:cs="Arial"/>
-          <w:sz w:val="22"/>
-          <w:szCs w:val="22"/>
-        </w:rPr>
-        <w:t> - 31 test) ve User API (</w:t>
-      </w:r>
-      <w:proofErr w:type="spellStart"/>
-      <w:r>
-        <w:rPr>
-          <w:rFonts w:ascii="Arial" w:hAnsi="Arial" w:cs="Arial"/>
-          <w:sz w:val="22"/>
-          <w:szCs w:val="22"/>
-        </w:rPr>
-        <w:t>profil</w:t>
-      </w:r>
-      <w:proofErr w:type="spellEnd"/>
-      <w:r>
-        <w:rPr>
-          <w:rFonts w:ascii="Arial" w:hAnsi="Arial" w:cs="Arial"/>
-          <w:sz w:val="22"/>
-          <w:szCs w:val="22"/>
-        </w:rPr>
-        <w:t xml:space="preserve">, admin </w:t>
-      </w:r>
-      <w:proofErr w:type="spellStart"/>
-      <w:r>
-        <w:rPr>
-          <w:rFonts w:ascii="Arial" w:hAnsi="Arial" w:cs="Arial"/>
-          <w:sz w:val="22"/>
-          <w:szCs w:val="22"/>
-        </w:rPr>
-        <w:t>işlemleri</w:t>
-      </w:r>
-      <w:proofErr w:type="spellEnd"/>
-      <w:r>
-        <w:rPr>
-          <w:rFonts w:ascii="Arial" w:hAnsi="Arial" w:cs="Arial"/>
-          <w:sz w:val="22"/>
-          <w:szCs w:val="22"/>
-        </w:rPr>
-        <w:t xml:space="preserve"> - 18 test) </w:t>
-      </w:r>
-      <w:proofErr w:type="spellStart"/>
-      <w:r>
-        <w:rPr>
-          <w:rFonts w:ascii="Arial" w:hAnsi="Arial" w:cs="Arial"/>
-          <w:sz w:val="22"/>
-          <w:szCs w:val="22"/>
-        </w:rPr>
-        <w:t>için</w:t>
-      </w:r>
-      <w:proofErr w:type="spellEnd"/>
-      <w:r>
-        <w:rPr>
-          <w:rFonts w:ascii="Arial" w:hAnsi="Arial" w:cs="Arial"/>
-          <w:sz w:val="22"/>
-          <w:szCs w:val="22"/>
-        </w:rPr>
-        <w:t xml:space="preserve"> </w:t>
-      </w:r>
-      <w:proofErr w:type="spellStart"/>
-      <w:r>
-        <w:rPr>
-          <w:rFonts w:ascii="Arial" w:hAnsi="Arial" w:cs="Arial"/>
-          <w:sz w:val="22"/>
-          <w:szCs w:val="22"/>
-        </w:rPr>
-        <w:t>toplam</w:t>
-      </w:r>
-      <w:proofErr w:type="spellEnd"/>
-      <w:r>
-        <w:rPr>
-          <w:rFonts w:ascii="Arial" w:hAnsi="Arial" w:cs="Arial"/>
-          <w:sz w:val="22"/>
-          <w:szCs w:val="22"/>
-        </w:rPr>
-        <w:t> </w:t>
-      </w:r>
-      <w:r>
-        <w:rPr>
-          <w:rFonts w:ascii="Arial" w:hAnsi="Arial" w:cs="Arial"/>
-          <w:b/>
-          <w:bCs/>
-          <w:sz w:val="22"/>
-          <w:szCs w:val="22"/>
-        </w:rPr>
-        <w:t xml:space="preserve">49 </w:t>
-      </w:r>
-      <w:proofErr w:type="spellStart"/>
-      <w:r>
-        <w:rPr>
-          <w:rFonts w:ascii="Arial" w:hAnsi="Arial" w:cs="Arial"/>
-          <w:b/>
-          <w:bCs/>
-          <w:sz w:val="22"/>
-          <w:szCs w:val="22"/>
-        </w:rPr>
-        <w:t>entegrasyon</w:t>
-      </w:r>
-      <w:proofErr w:type="spellEnd"/>
-      <w:r>
-        <w:rPr>
-          <w:rFonts w:ascii="Arial" w:hAnsi="Arial" w:cs="Arial"/>
-          <w:b/>
-          <w:bCs/>
-          <w:sz w:val="22"/>
-          <w:szCs w:val="22"/>
-        </w:rPr>
-        <w:t xml:space="preserve"> </w:t>
-      </w:r>
-      <w:proofErr w:type="spellStart"/>
-      <w:r>
-        <w:rPr>
-          <w:rFonts w:ascii="Arial" w:hAnsi="Arial" w:cs="Arial"/>
-          <w:b/>
-          <w:bCs/>
-          <w:sz w:val="22"/>
-          <w:szCs w:val="22"/>
-        </w:rPr>
-        <w:t>testi</w:t>
-      </w:r>
-      <w:proofErr w:type="spellEnd"/>
-      <w:r>
-        <w:rPr>
-          <w:rFonts w:ascii="Arial" w:hAnsi="Arial" w:cs="Arial"/>
-          <w:sz w:val="22"/>
-          <w:szCs w:val="22"/>
-        </w:rPr>
-        <w:t> </w:t>
-      </w:r>
-      <w:proofErr w:type="spellStart"/>
-      <w:r>
-        <w:rPr>
-          <w:rFonts w:ascii="Arial" w:hAnsi="Arial" w:cs="Arial"/>
-          <w:sz w:val="22"/>
-          <w:szCs w:val="22"/>
-        </w:rPr>
-        <w:t>yazılmıştır</w:t>
-      </w:r>
-      <w:proofErr w:type="spellEnd"/>
-      <w:r>
-        <w:rPr>
-          <w:rFonts w:ascii="Arial" w:hAnsi="Arial" w:cs="Arial"/>
-          <w:sz w:val="22"/>
-          <w:szCs w:val="22"/>
-        </w:rPr>
-        <w:t>.</w:t>
-      </w:r>
-    </w:p>
-    <w:p>
-      <w:pPr>
-        <w:jc w:val="both"/>
-        <w:rPr>
-          <w:rFonts w:ascii="Arial" w:hAnsi="Arial" w:cs="Arial"/>
-          <w:sz w:val="22"/>
-          <w:szCs w:val="22"/>
-        </w:rPr>
-      </w:pPr>
-      <w:r>
-        <w:rPr>
-          <w:rFonts w:ascii="Arial" w:hAnsi="Arial" w:cs="Arial"/>
-          <w:b/>
-          <w:bCs/>
-          <w:sz w:val="22"/>
-          <w:szCs w:val="22"/>
-        </w:rPr>
-        <w:t>Frontend:</w:t>
-      </w:r>
-    </w:p>
-    <w:p>
-      <w:pPr>
-        <w:numPr>
-          <w:ilvl w:val="0"/>
-          <w:numId w:val="31"/>
-        </w:numPr>
-        <w:jc w:val="both"/>
-        <w:rPr>
-          <w:rFonts w:ascii="Arial" w:hAnsi="Arial" w:cs="Arial"/>
-          <w:sz w:val="22"/>
-          <w:szCs w:val="22"/>
-        </w:rPr>
-      </w:pPr>
-      <w:r>
-        <w:rPr>
-          <w:rFonts w:ascii="Arial" w:hAnsi="Arial" w:cs="Arial"/>
-          <w:b/>
-          <w:bCs/>
-          <w:sz w:val="22"/>
-          <w:szCs w:val="22"/>
-        </w:rPr>
-        <w:t>Component Tests:</w:t>
-      </w:r>
-      <w:r>
-        <w:rPr>
-          <w:rFonts w:ascii="Arial" w:hAnsi="Arial" w:cs="Arial"/>
-          <w:sz w:val="22"/>
-          <w:szCs w:val="22"/>
-        </w:rPr>
-        <w:t xml:space="preserve"> Login form (27 test) ve Register form (31 test) </w:t>
-      </w:r>
-      <w:proofErr w:type="spellStart"/>
-      <w:r>
-        <w:rPr>
-          <w:rFonts w:ascii="Arial" w:hAnsi="Arial" w:cs="Arial"/>
-          <w:sz w:val="22"/>
-          <w:szCs w:val="22"/>
-        </w:rPr>
-        <w:t>bileşenleri</w:t>
-      </w:r>
-      <w:proofErr w:type="spellEnd"/>
-      <w:r>
-        <w:rPr>
-          <w:rFonts w:ascii="Arial" w:hAnsi="Arial" w:cs="Arial"/>
-          <w:sz w:val="22"/>
-          <w:szCs w:val="22"/>
-        </w:rPr>
-        <w:t xml:space="preserve"> </w:t>
-      </w:r>
-      <w:proofErr w:type="spellStart"/>
-      <w:r>
-        <w:rPr>
-          <w:rFonts w:ascii="Arial" w:hAnsi="Arial" w:cs="Arial"/>
-          <w:sz w:val="22"/>
-          <w:szCs w:val="22"/>
-        </w:rPr>
-        <w:t>için</w:t>
-      </w:r>
-      <w:proofErr w:type="spellEnd"/>
-      <w:r>
-        <w:rPr>
-          <w:rFonts w:ascii="Arial" w:hAnsi="Arial" w:cs="Arial"/>
-          <w:sz w:val="22"/>
-          <w:szCs w:val="22"/>
-        </w:rPr>
-        <w:t xml:space="preserve"> </w:t>
-      </w:r>
-      <w:proofErr w:type="spellStart"/>
-      <w:r>
-        <w:rPr>
-          <w:rFonts w:ascii="Arial" w:hAnsi="Arial" w:cs="Arial"/>
-          <w:sz w:val="22"/>
-          <w:szCs w:val="22"/>
-        </w:rPr>
-        <w:t>toplam</w:t>
-      </w:r>
-      <w:proofErr w:type="spellEnd"/>
-      <w:r>
-        <w:rPr>
-          <w:rFonts w:ascii="Arial" w:hAnsi="Arial" w:cs="Arial"/>
-          <w:sz w:val="22"/>
-          <w:szCs w:val="22"/>
-        </w:rPr>
-        <w:t> </w:t>
-      </w:r>
-      <w:r>
-        <w:rPr>
-          <w:rFonts w:ascii="Arial" w:hAnsi="Arial" w:cs="Arial"/>
-          <w:b/>
-          <w:bCs/>
-          <w:sz w:val="22"/>
-          <w:szCs w:val="22"/>
-        </w:rPr>
-        <w:t xml:space="preserve">58 </w:t>
-      </w:r>
-      <w:proofErr w:type="spellStart"/>
-      <w:r>
-        <w:rPr>
-          <w:rFonts w:ascii="Arial" w:hAnsi="Arial" w:cs="Arial"/>
-          <w:b/>
-          <w:bCs/>
-          <w:sz w:val="22"/>
-          <w:szCs w:val="22"/>
-        </w:rPr>
-        <w:t>bileşen</w:t>
-      </w:r>
-      <w:proofErr w:type="spellEnd"/>
-      <w:r>
-        <w:rPr>
-          <w:rFonts w:ascii="Arial" w:hAnsi="Arial" w:cs="Arial"/>
-          <w:b/>
-          <w:bCs/>
-          <w:sz w:val="22"/>
-          <w:szCs w:val="22"/>
-        </w:rPr>
-        <w:t xml:space="preserve"> </w:t>
-      </w:r>
-      <w:proofErr w:type="spellStart"/>
-      <w:r>
-        <w:rPr>
-          <w:rFonts w:ascii="Arial" w:hAnsi="Arial" w:cs="Arial"/>
-          <w:b/>
-          <w:bCs/>
-          <w:sz w:val="22"/>
-          <w:szCs w:val="22"/>
-        </w:rPr>
-        <w:t>testi</w:t>
-      </w:r>
-      <w:proofErr w:type="spellEnd"/>
-      <w:r>
-        <w:rPr>
-          <w:rFonts w:ascii="Arial" w:hAnsi="Arial" w:cs="Arial"/>
-          <w:sz w:val="22"/>
-          <w:szCs w:val="22"/>
-        </w:rPr>
-        <w:t> </w:t>
-      </w:r>
-      <w:proofErr w:type="spellStart"/>
-      <w:r>
-        <w:rPr>
-          <w:rFonts w:ascii="Arial" w:hAnsi="Arial" w:cs="Arial"/>
-          <w:sz w:val="22"/>
-          <w:szCs w:val="22"/>
-        </w:rPr>
-        <w:t>yazılmıştır</w:t>
-      </w:r>
-      <w:proofErr w:type="spellEnd"/>
-      <w:r>
-        <w:rPr>
-          <w:rFonts w:ascii="Arial" w:hAnsi="Arial" w:cs="Arial"/>
-          <w:sz w:val="22"/>
-          <w:szCs w:val="22"/>
-        </w:rPr>
-        <w:t>.</w:t>
-      </w:r>
-    </w:p>
-    <w:p>
-      <w:pPr>
-        <w:numPr>
-          <w:ilvl w:val="0"/>
-          <w:numId w:val="32"/>
-        </w:numPr>
-        <w:jc w:val="both"/>
-        <w:rPr>
-          <w:rFonts w:ascii="Arial" w:hAnsi="Arial" w:cs="Arial"/>
-          <w:sz w:val="22"/>
-          <w:szCs w:val="22"/>
-        </w:rPr>
-      </w:pPr>
-      <w:r>
-        <w:rPr>
-          <w:rFonts w:ascii="Arial" w:hAnsi="Arial" w:cs="Arial"/>
-          <w:b/>
-          <w:bCs/>
-          <w:sz w:val="22"/>
-          <w:szCs w:val="22"/>
-        </w:rPr>
-        <w:lastRenderedPageBreak/>
-        <w:t>Integration Tests:</w:t>
-      </w:r>
-      <w:r>
-        <w:rPr>
-          <w:rFonts w:ascii="Arial" w:hAnsi="Arial" w:cs="Arial"/>
-          <w:sz w:val="22"/>
-          <w:szCs w:val="22"/>
-        </w:rPr>
-        <w:t xml:space="preserve"> Auth flow (login, register, </w:t>
-      </w:r>
-      <w:proofErr w:type="spellStart"/>
-      <w:r>
-        <w:rPr>
-          <w:rFonts w:ascii="Arial" w:hAnsi="Arial" w:cs="Arial"/>
-          <w:sz w:val="22"/>
-          <w:szCs w:val="22"/>
-        </w:rPr>
-        <w:t>navigasyon</w:t>
-      </w:r>
-      <w:proofErr w:type="spellEnd"/>
-      <w:r>
-        <w:rPr>
-          <w:rFonts w:ascii="Arial" w:hAnsi="Arial" w:cs="Arial"/>
-          <w:sz w:val="22"/>
-          <w:szCs w:val="22"/>
-        </w:rPr>
-        <w:t xml:space="preserve">) </w:t>
-      </w:r>
-      <w:proofErr w:type="spellStart"/>
-      <w:r>
-        <w:rPr>
-          <w:rFonts w:ascii="Arial" w:hAnsi="Arial" w:cs="Arial"/>
-          <w:sz w:val="22"/>
-          <w:szCs w:val="22"/>
-        </w:rPr>
-        <w:t>için</w:t>
-      </w:r>
-      <w:proofErr w:type="spellEnd"/>
-      <w:r>
-        <w:rPr>
-          <w:rFonts w:ascii="Arial" w:hAnsi="Arial" w:cs="Arial"/>
-          <w:sz w:val="22"/>
-          <w:szCs w:val="22"/>
-        </w:rPr>
-        <w:t xml:space="preserve"> </w:t>
-      </w:r>
-      <w:proofErr w:type="spellStart"/>
-      <w:r>
-        <w:rPr>
-          <w:rFonts w:ascii="Arial" w:hAnsi="Arial" w:cs="Arial"/>
-          <w:sz w:val="22"/>
-          <w:szCs w:val="22"/>
-        </w:rPr>
-        <w:t>toplam</w:t>
-      </w:r>
-      <w:proofErr w:type="spellEnd"/>
-      <w:r>
-        <w:rPr>
-          <w:rFonts w:ascii="Arial" w:hAnsi="Arial" w:cs="Arial"/>
-          <w:sz w:val="22"/>
-          <w:szCs w:val="22"/>
-        </w:rPr>
-        <w:t> </w:t>
-      </w:r>
-      <w:r>
-        <w:rPr>
-          <w:rFonts w:ascii="Arial" w:hAnsi="Arial" w:cs="Arial"/>
-          <w:b/>
-          <w:bCs/>
-          <w:sz w:val="22"/>
-          <w:szCs w:val="22"/>
-        </w:rPr>
-        <w:t xml:space="preserve">24 </w:t>
-      </w:r>
-      <w:proofErr w:type="spellStart"/>
-      <w:r>
-        <w:rPr>
-          <w:rFonts w:ascii="Arial" w:hAnsi="Arial" w:cs="Arial"/>
-          <w:b/>
-          <w:bCs/>
-          <w:sz w:val="22"/>
-          <w:szCs w:val="22"/>
-        </w:rPr>
-        <w:t>entegrasyon</w:t>
-      </w:r>
-      <w:proofErr w:type="spellEnd"/>
-      <w:r>
-        <w:rPr>
-          <w:rFonts w:ascii="Arial" w:hAnsi="Arial" w:cs="Arial"/>
-          <w:b/>
-          <w:bCs/>
-          <w:sz w:val="22"/>
-          <w:szCs w:val="22"/>
-        </w:rPr>
-        <w:t xml:space="preserve"> </w:t>
-      </w:r>
-      <w:proofErr w:type="spellStart"/>
-      <w:r>
-        <w:rPr>
-          <w:rFonts w:ascii="Arial" w:hAnsi="Arial" w:cs="Arial"/>
-          <w:b/>
-          <w:bCs/>
-          <w:sz w:val="22"/>
-          <w:szCs w:val="22"/>
-        </w:rPr>
-        <w:t>testi</w:t>
-      </w:r>
-      <w:proofErr w:type="spellEnd"/>
-      <w:r>
-        <w:rPr>
-          <w:rFonts w:ascii="Arial" w:hAnsi="Arial" w:cs="Arial"/>
-          <w:sz w:val="22"/>
-          <w:szCs w:val="22"/>
-        </w:rPr>
-        <w:t> </w:t>
-      </w:r>
-      <w:proofErr w:type="spellStart"/>
-      <w:r>
-        <w:rPr>
-          <w:rFonts w:ascii="Arial" w:hAnsi="Arial" w:cs="Arial"/>
-          <w:sz w:val="22"/>
-          <w:szCs w:val="22"/>
-        </w:rPr>
-        <w:t>yazılmıştır</w:t>
-      </w:r>
-      <w:proofErr w:type="spellEnd"/>
-      <w:r>
-        <w:rPr>
-          <w:rFonts w:ascii="Arial" w:hAnsi="Arial" w:cs="Arial"/>
-          <w:sz w:val="22"/>
-          <w:szCs w:val="22"/>
-        </w:rPr>
-        <w:t>.</w:t>
-      </w:r>
-    </w:p>
-    <w:p>
-      <w:pPr>
-        <w:jc w:val="both"/>
-        <w:rPr>
-          <w:rFonts w:ascii="Arial" w:hAnsi="Arial" w:cs="Arial"/>
-          <w:b/>
-          <w:bCs/>
-          <w:sz w:val="22"/>
-          <w:szCs w:val="22"/>
-        </w:rPr>
-      </w:pPr>
-      <w:r>
-        <w:rPr>
-          <w:rFonts w:ascii="Arial" w:hAnsi="Arial" w:cs="Arial"/>
-          <w:b/>
-          <w:bCs/>
-          <w:sz w:val="22"/>
-          <w:szCs w:val="22"/>
-        </w:rPr>
-        <w:t xml:space="preserve">Manuel Test </w:t>
-      </w:r>
-      <w:proofErr w:type="spellStart"/>
-      <w:r>
-        <w:rPr>
-          <w:rFonts w:ascii="Arial" w:hAnsi="Arial" w:cs="Arial"/>
-          <w:b/>
-          <w:bCs/>
-          <w:sz w:val="22"/>
-          <w:szCs w:val="22"/>
-        </w:rPr>
-        <w:t>Sonuçları</w:t>
-      </w:r>
-      <w:proofErr w:type="spellEnd"/>
-    </w:p>
-    <w:p>
-      <w:pPr>
-        <w:jc w:val="both"/>
-        <w:rPr>
-          <w:rFonts w:ascii="Arial" w:hAnsi="Arial" w:cs="Arial"/>
-          <w:sz w:val="22"/>
-          <w:szCs w:val="22"/>
-        </w:rPr>
-      </w:pPr>
-      <w:proofErr w:type="spellStart"/>
-      <w:r>
-        <w:rPr>
-          <w:rFonts w:ascii="Arial" w:hAnsi="Arial" w:cs="Arial"/>
-          <w:sz w:val="22"/>
-          <w:szCs w:val="22"/>
-        </w:rPr>
-        <w:t>Tüm</w:t>
-      </w:r>
-      <w:proofErr w:type="spellEnd"/>
-      <w:r>
-        <w:rPr>
-          <w:rFonts w:ascii="Arial" w:hAnsi="Arial" w:cs="Arial"/>
-          <w:sz w:val="22"/>
-          <w:szCs w:val="22"/>
-        </w:rPr>
-        <w:t xml:space="preserve"> </w:t>
-      </w:r>
-      <w:proofErr w:type="spellStart"/>
-      <w:r>
-        <w:rPr>
-          <w:rFonts w:ascii="Arial" w:hAnsi="Arial" w:cs="Arial"/>
-          <w:sz w:val="22"/>
-          <w:szCs w:val="22"/>
-        </w:rPr>
-        <w:t>temel</w:t>
-      </w:r>
-      <w:proofErr w:type="spellEnd"/>
-      <w:r>
-        <w:rPr>
-          <w:rFonts w:ascii="Arial" w:hAnsi="Arial" w:cs="Arial"/>
-          <w:sz w:val="22"/>
-          <w:szCs w:val="22"/>
-        </w:rPr>
-        <w:t xml:space="preserve"> </w:t>
-      </w:r>
-      <w:proofErr w:type="spellStart"/>
-      <w:r>
-        <w:rPr>
-          <w:rFonts w:ascii="Arial" w:hAnsi="Arial" w:cs="Arial"/>
-          <w:sz w:val="22"/>
-          <w:szCs w:val="22"/>
-        </w:rPr>
-        <w:t>kullanıcı</w:t>
-      </w:r>
-      <w:proofErr w:type="spellEnd"/>
-      <w:r>
-        <w:rPr>
-          <w:rFonts w:ascii="Arial" w:hAnsi="Arial" w:cs="Arial"/>
-          <w:sz w:val="22"/>
-          <w:szCs w:val="22"/>
-        </w:rPr>
-        <w:t xml:space="preserve"> </w:t>
-      </w:r>
-      <w:proofErr w:type="spellStart"/>
-      <w:r>
-        <w:rPr>
-          <w:rFonts w:ascii="Arial" w:hAnsi="Arial" w:cs="Arial"/>
-          <w:sz w:val="22"/>
-          <w:szCs w:val="22"/>
-        </w:rPr>
-        <w:t>senaryoları</w:t>
-      </w:r>
-      <w:proofErr w:type="spellEnd"/>
-      <w:r>
-        <w:rPr>
-          <w:rFonts w:ascii="Arial" w:hAnsi="Arial" w:cs="Arial"/>
-          <w:sz w:val="22"/>
-          <w:szCs w:val="22"/>
-        </w:rPr>
-        <w:t xml:space="preserve"> </w:t>
-      </w:r>
-      <w:proofErr w:type="spellStart"/>
-      <w:r>
-        <w:rPr>
-          <w:rFonts w:ascii="Arial" w:hAnsi="Arial" w:cs="Arial"/>
-          <w:sz w:val="22"/>
-          <w:szCs w:val="22"/>
-        </w:rPr>
-        <w:t>manuel</w:t>
-      </w:r>
-      <w:proofErr w:type="spellEnd"/>
-      <w:r>
-        <w:rPr>
-          <w:rFonts w:ascii="Arial" w:hAnsi="Arial" w:cs="Arial"/>
-          <w:sz w:val="22"/>
-          <w:szCs w:val="22"/>
-        </w:rPr>
-        <w:t xml:space="preserve"> </w:t>
-      </w:r>
-      <w:proofErr w:type="spellStart"/>
-      <w:r>
-        <w:rPr>
-          <w:rFonts w:ascii="Arial" w:hAnsi="Arial" w:cs="Arial"/>
-          <w:sz w:val="22"/>
-          <w:szCs w:val="22"/>
-        </w:rPr>
-        <w:t>olarak</w:t>
-      </w:r>
-      <w:proofErr w:type="spellEnd"/>
-      <w:r>
-        <w:rPr>
-          <w:rFonts w:ascii="Arial" w:hAnsi="Arial" w:cs="Arial"/>
-          <w:sz w:val="22"/>
-          <w:szCs w:val="22"/>
-        </w:rPr>
-        <w:t xml:space="preserve"> test </w:t>
-      </w:r>
-      <w:proofErr w:type="spellStart"/>
-      <w:r>
-        <w:rPr>
-          <w:rFonts w:ascii="Arial" w:hAnsi="Arial" w:cs="Arial"/>
-          <w:sz w:val="22"/>
-          <w:szCs w:val="22"/>
-        </w:rPr>
-        <w:t>edilmiş</w:t>
-      </w:r>
-      <w:proofErr w:type="spellEnd"/>
-      <w:r>
-        <w:rPr>
-          <w:rFonts w:ascii="Arial" w:hAnsi="Arial" w:cs="Arial"/>
-          <w:sz w:val="22"/>
-          <w:szCs w:val="22"/>
-        </w:rPr>
-        <w:t xml:space="preserve"> ve </w:t>
-      </w:r>
-      <w:proofErr w:type="spellStart"/>
-      <w:r>
-        <w:rPr>
-          <w:rFonts w:ascii="Arial" w:hAnsi="Arial" w:cs="Arial"/>
-          <w:sz w:val="22"/>
-          <w:szCs w:val="22"/>
-        </w:rPr>
-        <w:t>başarılı</w:t>
-      </w:r>
-      <w:proofErr w:type="spellEnd"/>
-      <w:r>
-        <w:rPr>
-          <w:rFonts w:ascii="Arial" w:hAnsi="Arial" w:cs="Arial"/>
-          <w:sz w:val="22"/>
-          <w:szCs w:val="22"/>
-        </w:rPr>
-        <w:t xml:space="preserve"> </w:t>
-      </w:r>
-      <w:proofErr w:type="spellStart"/>
-      <w:r>
-        <w:rPr>
-          <w:rFonts w:ascii="Arial" w:hAnsi="Arial" w:cs="Arial"/>
-          <w:sz w:val="22"/>
-          <w:szCs w:val="22"/>
-        </w:rPr>
-        <w:t>sonuç</w:t>
-      </w:r>
-      <w:proofErr w:type="spellEnd"/>
-      <w:r>
-        <w:rPr>
-          <w:rFonts w:ascii="Arial" w:hAnsi="Arial" w:cs="Arial"/>
-          <w:sz w:val="22"/>
-          <w:szCs w:val="22"/>
-        </w:rPr>
-        <w:t xml:space="preserve"> </w:t>
-      </w:r>
-      <w:proofErr w:type="spellStart"/>
-      <w:r>
-        <w:rPr>
-          <w:rFonts w:ascii="Arial" w:hAnsi="Arial" w:cs="Arial"/>
-          <w:sz w:val="22"/>
-          <w:szCs w:val="22"/>
-        </w:rPr>
-        <w:t>alınmıştır</w:t>
-      </w:r>
-      <w:proofErr w:type="spellEnd"/>
-      <w:r>
-        <w:rPr>
-          <w:rFonts w:ascii="Arial" w:hAnsi="Arial" w:cs="Arial"/>
-          <w:sz w:val="22"/>
-          <w:szCs w:val="22"/>
-        </w:rPr>
-        <w:t xml:space="preserve">: </w:t>
-      </w:r>
-      <w:proofErr w:type="spellStart"/>
-      <w:r>
-        <w:rPr>
-          <w:rFonts w:ascii="Arial" w:hAnsi="Arial" w:cs="Arial"/>
-          <w:sz w:val="22"/>
-          <w:szCs w:val="22"/>
-        </w:rPr>
-        <w:t>kayıt</w:t>
-      </w:r>
-      <w:proofErr w:type="spellEnd"/>
-      <w:r>
-        <w:rPr>
-          <w:rFonts w:ascii="Arial" w:hAnsi="Arial" w:cs="Arial"/>
-          <w:sz w:val="22"/>
-          <w:szCs w:val="22"/>
-        </w:rPr>
-        <w:t>, e-</w:t>
-      </w:r>
-      <w:proofErr w:type="spellStart"/>
-      <w:r>
-        <w:rPr>
-          <w:rFonts w:ascii="Arial" w:hAnsi="Arial" w:cs="Arial"/>
-          <w:sz w:val="22"/>
-          <w:szCs w:val="22"/>
-        </w:rPr>
-        <w:t>posta</w:t>
-      </w:r>
-      <w:proofErr w:type="spellEnd"/>
-      <w:r>
-        <w:rPr>
-          <w:rFonts w:ascii="Arial" w:hAnsi="Arial" w:cs="Arial"/>
-          <w:sz w:val="22"/>
-          <w:szCs w:val="22"/>
-        </w:rPr>
-        <w:t> </w:t>
-      </w:r>
-      <w:proofErr w:type="spellStart"/>
-      <w:r>
-        <w:rPr>
-          <w:rFonts w:ascii="Arial" w:hAnsi="Arial" w:cs="Arial"/>
-          <w:sz w:val="22"/>
-          <w:szCs w:val="22"/>
-        </w:rPr>
-        <w:t>doğrulama</w:t>
-      </w:r>
-      <w:proofErr w:type="spellEnd"/>
-      <w:r>
-        <w:rPr>
-          <w:rFonts w:ascii="Arial" w:hAnsi="Arial" w:cs="Arial"/>
-          <w:sz w:val="22"/>
-          <w:szCs w:val="22"/>
-        </w:rPr>
-        <w:t xml:space="preserve">, </w:t>
-      </w:r>
-      <w:proofErr w:type="spellStart"/>
-      <w:r>
-        <w:rPr>
-          <w:rFonts w:ascii="Arial" w:hAnsi="Arial" w:cs="Arial"/>
-          <w:sz w:val="22"/>
-          <w:szCs w:val="22"/>
-        </w:rPr>
-        <w:t>giriş</w:t>
-      </w:r>
-      <w:proofErr w:type="spellEnd"/>
-      <w:r>
-        <w:rPr>
-          <w:rFonts w:ascii="Arial" w:hAnsi="Arial" w:cs="Arial"/>
-          <w:sz w:val="22"/>
-          <w:szCs w:val="22"/>
-        </w:rPr>
-        <w:t xml:space="preserve">, </w:t>
-      </w:r>
-      <w:proofErr w:type="spellStart"/>
-      <w:r>
-        <w:rPr>
-          <w:rFonts w:ascii="Arial" w:hAnsi="Arial" w:cs="Arial"/>
-          <w:sz w:val="22"/>
-          <w:szCs w:val="22"/>
-        </w:rPr>
-        <w:t>profil</w:t>
-      </w:r>
-      <w:proofErr w:type="spellEnd"/>
-      <w:r>
-        <w:rPr>
-          <w:rFonts w:ascii="Arial" w:hAnsi="Arial" w:cs="Arial"/>
-          <w:sz w:val="22"/>
-          <w:szCs w:val="22"/>
-        </w:rPr>
-        <w:t xml:space="preserve"> </w:t>
-      </w:r>
-      <w:proofErr w:type="spellStart"/>
-      <w:r>
-        <w:rPr>
-          <w:rFonts w:ascii="Arial" w:hAnsi="Arial" w:cs="Arial"/>
-          <w:sz w:val="22"/>
-          <w:szCs w:val="22"/>
-        </w:rPr>
-        <w:t>güncelleme</w:t>
-      </w:r>
-      <w:proofErr w:type="spellEnd"/>
-      <w:r>
-        <w:rPr>
-          <w:rFonts w:ascii="Arial" w:hAnsi="Arial" w:cs="Arial"/>
-          <w:sz w:val="22"/>
-          <w:szCs w:val="22"/>
-        </w:rPr>
-        <w:t xml:space="preserve">, </w:t>
-      </w:r>
-      <w:proofErr w:type="spellStart"/>
-      <w:r>
-        <w:rPr>
-          <w:rFonts w:ascii="Arial" w:hAnsi="Arial" w:cs="Arial"/>
-          <w:sz w:val="22"/>
-          <w:szCs w:val="22"/>
-        </w:rPr>
-        <w:t>fotoğraf</w:t>
-      </w:r>
-      <w:proofErr w:type="spellEnd"/>
-      <w:r>
-        <w:rPr>
-          <w:rFonts w:ascii="Arial" w:hAnsi="Arial" w:cs="Arial"/>
-          <w:sz w:val="22"/>
-          <w:szCs w:val="22"/>
-        </w:rPr>
-        <w:t xml:space="preserve"> </w:t>
-      </w:r>
-      <w:proofErr w:type="spellStart"/>
-      <w:r>
-        <w:rPr>
-          <w:rFonts w:ascii="Arial" w:hAnsi="Arial" w:cs="Arial"/>
-          <w:sz w:val="22"/>
-          <w:szCs w:val="22"/>
-        </w:rPr>
-        <w:t>yükleme</w:t>
-      </w:r>
-      <w:proofErr w:type="spellEnd"/>
-      <w:r>
-        <w:rPr>
-          <w:rFonts w:ascii="Arial" w:hAnsi="Arial" w:cs="Arial"/>
-          <w:sz w:val="22"/>
-          <w:szCs w:val="22"/>
-        </w:rPr>
-        <w:t xml:space="preserve">, </w:t>
-      </w:r>
-      <w:proofErr w:type="spellStart"/>
-      <w:r>
-        <w:rPr>
-          <w:rFonts w:ascii="Arial" w:hAnsi="Arial" w:cs="Arial"/>
-          <w:sz w:val="22"/>
-          <w:szCs w:val="22"/>
-        </w:rPr>
-        <w:t>şifre</w:t>
-      </w:r>
-      <w:proofErr w:type="spellEnd"/>
-      <w:r>
-        <w:rPr>
-          <w:rFonts w:ascii="Arial" w:hAnsi="Arial" w:cs="Arial"/>
-          <w:sz w:val="22"/>
-          <w:szCs w:val="22"/>
-        </w:rPr>
-        <w:t xml:space="preserve"> </w:t>
-      </w:r>
-      <w:proofErr w:type="spellStart"/>
-      <w:r>
-        <w:rPr>
-          <w:rFonts w:ascii="Arial" w:hAnsi="Arial" w:cs="Arial"/>
-          <w:sz w:val="22"/>
-          <w:szCs w:val="22"/>
-        </w:rPr>
-        <w:t>değiştirme</w:t>
-      </w:r>
-      <w:proofErr w:type="spellEnd"/>
-      <w:r>
-        <w:rPr>
-          <w:rFonts w:ascii="Arial" w:hAnsi="Arial" w:cs="Arial"/>
-          <w:sz w:val="22"/>
-          <w:szCs w:val="22"/>
-        </w:rPr>
-        <w:t xml:space="preserve">, </w:t>
-      </w:r>
-      <w:proofErr w:type="spellStart"/>
-      <w:r>
-        <w:rPr>
-          <w:rFonts w:ascii="Arial" w:hAnsi="Arial" w:cs="Arial"/>
-          <w:sz w:val="22"/>
-          <w:szCs w:val="22"/>
-        </w:rPr>
-        <w:t>şifre</w:t>
-      </w:r>
-      <w:proofErr w:type="spellEnd"/>
-      <w:r>
-        <w:rPr>
-          <w:rFonts w:ascii="Arial" w:hAnsi="Arial" w:cs="Arial"/>
-          <w:sz w:val="22"/>
-          <w:szCs w:val="22"/>
-        </w:rPr>
-        <w:t xml:space="preserve"> </w:t>
-      </w:r>
-      <w:proofErr w:type="spellStart"/>
-      <w:r>
-        <w:rPr>
-          <w:rFonts w:ascii="Arial" w:hAnsi="Arial" w:cs="Arial"/>
-          <w:sz w:val="22"/>
-          <w:szCs w:val="22"/>
-        </w:rPr>
-        <w:t>sıfırlama</w:t>
-      </w:r>
-      <w:proofErr w:type="spellEnd"/>
-      <w:r>
-        <w:rPr>
-          <w:rFonts w:ascii="Arial" w:hAnsi="Arial" w:cs="Arial"/>
-          <w:sz w:val="22"/>
-          <w:szCs w:val="22"/>
-        </w:rPr>
-        <w:t xml:space="preserve"> ve </w:t>
-      </w:r>
-      <w:proofErr w:type="spellStart"/>
-      <w:r>
-        <w:rPr>
-          <w:rFonts w:ascii="Arial" w:hAnsi="Arial" w:cs="Arial"/>
-          <w:sz w:val="22"/>
-          <w:szCs w:val="22"/>
-        </w:rPr>
-        <w:t>çıkış</w:t>
-      </w:r>
-      <w:proofErr w:type="spellEnd"/>
-      <w:r>
-        <w:rPr>
-          <w:rFonts w:ascii="Arial" w:hAnsi="Arial" w:cs="Arial"/>
-          <w:sz w:val="22"/>
-          <w:szCs w:val="22"/>
-        </w:rPr>
-        <w:t xml:space="preserve"> </w:t>
-      </w:r>
-      <w:proofErr w:type="spellStart"/>
-      <w:r>
-        <w:rPr>
-          <w:rFonts w:ascii="Arial" w:hAnsi="Arial" w:cs="Arial"/>
-          <w:sz w:val="22"/>
-          <w:szCs w:val="22"/>
-        </w:rPr>
-        <w:t>işlemleri</w:t>
-      </w:r>
-      <w:proofErr w:type="spellEnd"/>
-      <w:r>
-        <w:rPr>
-          <w:rFonts w:ascii="Arial" w:hAnsi="Arial" w:cs="Arial"/>
-          <w:sz w:val="22"/>
-          <w:szCs w:val="22"/>
-        </w:rPr>
-        <w:t>.</w:t>
-      </w:r>
-    </w:p>
-    <w:p>
-      <w:pPr>
-        <w:jc w:val="both"/>
-        <w:rPr>
-          <w:rFonts w:ascii="Arial" w:hAnsi="Arial" w:cs="Arial"/>
-          <w:b/>
-          <w:bCs/>
-          <w:sz w:val="22"/>
-          <w:szCs w:val="22"/>
-        </w:rPr>
-      </w:pPr>
-      <w:r>
-        <w:rPr>
-          <w:rFonts w:ascii="Arial" w:hAnsi="Arial" w:cs="Arial"/>
-          <w:b/>
-          <w:bCs/>
-          <w:sz w:val="22"/>
-          <w:szCs w:val="22"/>
-        </w:rPr>
-        <w:t xml:space="preserve">Backend Test </w:t>
-      </w:r>
-      <w:proofErr w:type="spellStart"/>
-      <w:r>
-        <w:rPr>
-          <w:rFonts w:ascii="Arial" w:hAnsi="Arial" w:cs="Arial"/>
-          <w:b/>
-          <w:bCs/>
-          <w:sz w:val="22"/>
-          <w:szCs w:val="22"/>
-        </w:rPr>
-        <w:t>Oranı</w:t>
-      </w:r>
-      <w:proofErr w:type="spellEnd"/>
-    </w:p>
-    <w:p>
-      <w:pPr>
-        <w:jc w:val="both"/>
-        <w:rPr>
-          <w:rFonts w:ascii="Arial" w:hAnsi="Arial" w:cs="Arial"/>
-          <w:sz w:val="22"/>
-          <w:szCs w:val="22"/>
-        </w:rPr>
-      </w:pPr>
-      <w:r>
-        <w:rPr>
-          <w:rFonts w:ascii="Arial" w:hAnsi="Arial" w:cs="Arial"/>
+          <w:noProof/>
           <w:sz w:val="22"/>
           <w:szCs w:val="22"/>
         </w:rPr>
         <w:drawing>
-          <wp:inline distT="0" distB="0" distL="0" distR="0" wp14:anchorId="58FB9472" wp14:editId="68DAF5E5">
-            <wp:extent cx="6567805" cy="1790546"/>
-            <wp:effectExtent l="0" t="0" r="4445" b="635"/>
-            <wp:docPr id="1280072419" name="Resim 1" descr="metin, ekran görüntüsü, sayı, numara, yazı tipi içeren bir resim&#10;&#10;Yapay zeka tarafından oluşturulmuş içerik yanlış olabilir."/>
+          <wp:inline distT="0" distB="0" distL="0" distR="0" wp14:anchorId="00E1FC3E" wp14:editId="26EAE102">
+            <wp:extent cx="5156085" cy="3645877"/>
+            <wp:effectExtent l="0" t="0" r="6985" b="0"/>
+            <wp:docPr id="832465253" name="Resim 1" descr="metin, ekran görüntüsü içeren bir resim&#10;&#10;Yapay zeka tarafından oluşturulmuş içerik yanlış olabilir."/>
             <wp:cNvGraphicFramePr>
               <a:graphicFrameLocks xmlns:a="http://schemas.openxmlformats.org/drawingml/2006/main" noChangeAspect="1"/>
             </wp:cNvGraphicFramePr>
@@ -21723,7 +21714,7 @@
               <a:graphicData uri="http://schemas.openxmlformats.org/drawingml/2006/picture">
                 <pic:pic xmlns:pic="http://schemas.openxmlformats.org/drawingml/2006/picture">
                   <pic:nvPicPr>
-                    <pic:cNvPr id="1280072419" name="Resim 1" descr="metin, ekran görüntüsü, sayı, numara, yazı tipi içeren bir resim&#10;&#10;Yapay zeka tarafından oluşturulmuş içerik yanlış olabilir."/>
+                    <pic:cNvPr id="832465253" name="Resim 1" descr="metin, ekran görüntüsü içeren bir resim&#10;&#10;Yapay zeka tarafından oluşturulmuş içerik yanlış olabilir."/>
                     <pic:cNvPicPr/>
                   </pic:nvPicPr>
                   <pic:blipFill>
@@ -21735,7 +21726,7 @@
                   <pic:spPr>
                     <a:xfrm>
                       <a:off x="0" y="0"/>
-                      <a:ext cx="6628616" cy="1807124"/>
+                      <a:ext cx="5182958" cy="3664879"/>
                     </a:xfrm>
                     <a:prstGeom prst="rect">
                       <a:avLst/>
@@ -21753,6 +21744,16 @@
         <w:jc w:val="both"/>
         <w:rPr>
           <w:rFonts w:ascii="Arial" w:hAnsi="Arial" w:cs="Arial"/>
+          <w:sz w:val="22"/>
+          <w:szCs w:val="22"/>
+        </w:rPr>
+      </w:pPr>
+    </w:p>
+    <w:p>
+      <w:pPr>
+        <w:jc w:val="both"/>
+        <w:rPr>
+          <w:rFonts w:ascii="Arial" w:hAnsi="Arial" w:cs="Arial"/>
           <w:b/>
           <w:bCs/>
           <w:sz w:val="22"/>
@@ -21794,27 +21795,21 @@
           <w:szCs w:val="22"/>
         </w:rPr>
       </w:pPr>
-    </w:p>
-    <w:p>
-      <w:pPr>
-        <w:jc w:val="both"/>
-        <w:rPr>
-          <w:rFonts w:ascii="Arial" w:hAnsi="Arial" w:cs="Arial"/>
-          <w:sz w:val="22"/>
-          <w:szCs w:val="22"/>
-        </w:rPr>
-      </w:pPr>
-      <w:r>
-        <w:rPr>
-          <w:rFonts w:ascii="Arial" w:hAnsi="Arial" w:cs="Arial"/>
-          <w:sz w:val="22"/>
-          <w:szCs w:val="22"/>
-        </w:rPr>
+      <w:r>
+        <w:rPr>
+          <w:rFonts w:ascii="Arial" w:hAnsi="Arial" w:cs="Arial"/>
+          <w:b/>
+          <w:bCs/>
+          <w:noProof/>
+          <w:sz w:val="22"/>
+          <w:szCs w:val="22"/>
+        </w:rPr>
+        <w:lastRenderedPageBreak/>
         <w:drawing>
-          <wp:inline distT="0" distB="0" distL="0" distR="0" wp14:anchorId="64797B57" wp14:editId="6831C4BA">
-            <wp:extent cx="6807781" cy="1485900"/>
-            <wp:effectExtent l="0" t="0" r="0" b="0"/>
-            <wp:docPr id="913083682" name="Resim 1" descr="metin, ekran görüntüsü, çizgi, sayı, numara içeren bir resim&#10;&#10;Yapay zeka tarafından oluşturulmuş içerik yanlış olabilir."/>
+          <wp:inline distT="0" distB="0" distL="0" distR="0" wp14:anchorId="4AA7FEF1" wp14:editId="322387FD">
+            <wp:extent cx="5196277" cy="4015154"/>
+            <wp:effectExtent l="0" t="0" r="4445" b="4445"/>
+            <wp:docPr id="916784359" name="Resim 1" descr="metin, ekran görüntüsü, yazılım, multimedya yazılımı içeren bir resim&#10;&#10;Yapay zeka tarafından oluşturulmuş içerik yanlış olabilir."/>
             <wp:cNvGraphicFramePr>
               <a:graphicFrameLocks xmlns:a="http://schemas.openxmlformats.org/drawingml/2006/main" noChangeAspect="1"/>
             </wp:cNvGraphicFramePr>
@@ -21822,7 +21817,7 @@
               <a:graphicData uri="http://schemas.openxmlformats.org/drawingml/2006/picture">
                 <pic:pic xmlns:pic="http://schemas.openxmlformats.org/drawingml/2006/picture">
                   <pic:nvPicPr>
-                    <pic:cNvPr id="913083682" name="Resim 1" descr="metin, ekran görüntüsü, çizgi, sayı, numara içeren bir resim&#10;&#10;Yapay zeka tarafından oluşturulmuş içerik yanlış olabilir."/>
+                    <pic:cNvPr id="916784359" name="Resim 1" descr="metin, ekran görüntüsü, yazılım, multimedya yazılımı içeren bir resim&#10;&#10;Yapay zeka tarafından oluşturulmuş içerik yanlış olabilir."/>
                     <pic:cNvPicPr/>
                   </pic:nvPicPr>
                   <pic:blipFill>
@@ -21834,7 +21829,7 @@
                   <pic:spPr>
                     <a:xfrm>
                       <a:off x="0" y="0"/>
-                      <a:ext cx="6820777" cy="1488737"/>
+                      <a:ext cx="5199847" cy="4017913"/>
                     </a:xfrm>
                     <a:prstGeom prst="rect">
                       <a:avLst/>
@@ -21846,6 +21841,16 @@
           </wp:inline>
         </w:drawing>
       </w:r>
+    </w:p>
+    <w:p>
+      <w:pPr>
+        <w:jc w:val="both"/>
+        <w:rPr>
+          <w:rFonts w:ascii="Arial" w:hAnsi="Arial" w:cs="Arial"/>
+          <w:sz w:val="22"/>
+          <w:szCs w:val="22"/>
+        </w:rPr>
+      </w:pPr>
     </w:p>
     <w:sectPr>
       <w:pgSz w:w="12240" w:h="15840"/>
@@ -22009,9 +22014,9 @@
     </w:lvl>
   </w:abstractNum>
   <w:abstractNum w:abstractNumId="1" w15:restartNumberingAfterBreak="0">
-    <w:nsid w:val="039F2173"/>
+    <w:nsid w:val="07E62069"/>
     <w:multiLevelType w:val="multilevel"/>
-    <w:tmpl w:val="CB1C928C"/>
+    <w:tmpl w:val="17DA8C1E"/>
     <w:lvl w:ilvl="0">
       <w:start w:val="1"/>
       <w:numFmt w:val="bullet"/>
@@ -22158,9 +22163,9 @@
     </w:lvl>
   </w:abstractNum>
   <w:abstractNum w:abstractNumId="2" w15:restartNumberingAfterBreak="0">
-    <w:nsid w:val="07E62069"/>
+    <w:nsid w:val="07E927F9"/>
     <w:multiLevelType w:val="multilevel"/>
-    <w:tmpl w:val="17DA8C1E"/>
+    <w:tmpl w:val="4FFAB5DC"/>
     <w:lvl w:ilvl="0">
       <w:start w:val="1"/>
       <w:numFmt w:val="bullet"/>
@@ -22307,9 +22312,9 @@
     </w:lvl>
   </w:abstractNum>
   <w:abstractNum w:abstractNumId="3" w15:restartNumberingAfterBreak="0">
-    <w:nsid w:val="07E927F9"/>
+    <w:nsid w:val="0F347665"/>
     <w:multiLevelType w:val="multilevel"/>
-    <w:tmpl w:val="4FFAB5DC"/>
+    <w:tmpl w:val="AB508BE4"/>
     <w:lvl w:ilvl="0">
       <w:start w:val="1"/>
       <w:numFmt w:val="bullet"/>
@@ -22456,9 +22461,9 @@
     </w:lvl>
   </w:abstractNum>
   <w:abstractNum w:abstractNumId="4" w15:restartNumberingAfterBreak="0">
-    <w:nsid w:val="0F347665"/>
+    <w:nsid w:val="0F4E4A1B"/>
     <w:multiLevelType w:val="multilevel"/>
-    <w:tmpl w:val="AB508BE4"/>
+    <w:tmpl w:val="83E09C86"/>
     <w:lvl w:ilvl="0">
       <w:start w:val="1"/>
       <w:numFmt w:val="bullet"/>
@@ -22605,9 +22610,9 @@
     </w:lvl>
   </w:abstractNum>
   <w:abstractNum w:abstractNumId="5" w15:restartNumberingAfterBreak="0">
-    <w:nsid w:val="0F4E4A1B"/>
+    <w:nsid w:val="194F1678"/>
     <w:multiLevelType w:val="multilevel"/>
-    <w:tmpl w:val="83E09C86"/>
+    <w:tmpl w:val="800EFF94"/>
     <w:lvl w:ilvl="0">
       <w:start w:val="1"/>
       <w:numFmt w:val="bullet"/>
@@ -22754,9 +22759,9 @@
     </w:lvl>
   </w:abstractNum>
   <w:abstractNum w:abstractNumId="6" w15:restartNumberingAfterBreak="0">
-    <w:nsid w:val="139B44B1"/>
+    <w:nsid w:val="19BF6016"/>
     <w:multiLevelType w:val="multilevel"/>
-    <w:tmpl w:val="1C04497A"/>
+    <w:tmpl w:val="E8047932"/>
     <w:lvl w:ilvl="0">
       <w:start w:val="1"/>
       <w:numFmt w:val="bullet"/>
@@ -22903,9 +22908,154 @@
     </w:lvl>
   </w:abstractNum>
   <w:abstractNum w:abstractNumId="7" w15:restartNumberingAfterBreak="0">
-    <w:nsid w:val="194F1678"/>
+    <w:nsid w:val="1CB61D06"/>
     <w:multiLevelType w:val="multilevel"/>
-    <w:tmpl w:val="800EFF94"/>
+    <w:tmpl w:val="79AC2EDE"/>
+    <w:lvl w:ilvl="0">
+      <w:start w:val="1"/>
+      <w:numFmt w:val="bullet"/>
+      <w:lvlText w:val=""/>
+      <w:lvlJc w:val="left"/>
+      <w:pPr>
+        <w:tabs>
+          <w:tab w:val="num" w:pos="720"/>
+        </w:tabs>
+        <w:ind w:left="720" w:hanging="360"/>
+      </w:pPr>
+      <w:rPr>
+        <w:rFonts w:ascii="Symbol" w:hAnsi="Symbol" w:hint="default"/>
+        <w:sz w:val="20"/>
+      </w:rPr>
+    </w:lvl>
+    <w:lvl w:ilvl="1">
+      <w:start w:val="1"/>
+      <w:numFmt w:val="decimal"/>
+      <w:lvlText w:val="%2."/>
+      <w:lvlJc w:val="left"/>
+      <w:pPr>
+        <w:ind w:left="1440" w:hanging="360"/>
+      </w:pPr>
+      <w:rPr>
+        <w:rFonts w:hint="default"/>
+      </w:rPr>
+    </w:lvl>
+    <w:lvl w:ilvl="2" w:tentative="1">
+      <w:start w:val="1"/>
+      <w:numFmt w:val="bullet"/>
+      <w:lvlText w:val=""/>
+      <w:lvlJc w:val="left"/>
+      <w:pPr>
+        <w:tabs>
+          <w:tab w:val="num" w:pos="2160"/>
+        </w:tabs>
+        <w:ind w:left="2160" w:hanging="360"/>
+      </w:pPr>
+      <w:rPr>
+        <w:rFonts w:ascii="Wingdings" w:hAnsi="Wingdings" w:hint="default"/>
+        <w:sz w:val="20"/>
+      </w:rPr>
+    </w:lvl>
+    <w:lvl w:ilvl="3" w:tentative="1">
+      <w:start w:val="1"/>
+      <w:numFmt w:val="bullet"/>
+      <w:lvlText w:val=""/>
+      <w:lvlJc w:val="left"/>
+      <w:pPr>
+        <w:tabs>
+          <w:tab w:val="num" w:pos="2880"/>
+        </w:tabs>
+        <w:ind w:left="2880" w:hanging="360"/>
+      </w:pPr>
+      <w:rPr>
+        <w:rFonts w:ascii="Wingdings" w:hAnsi="Wingdings" w:hint="default"/>
+        <w:sz w:val="20"/>
+      </w:rPr>
+    </w:lvl>
+    <w:lvl w:ilvl="4" w:tentative="1">
+      <w:start w:val="1"/>
+      <w:numFmt w:val="bullet"/>
+      <w:lvlText w:val=""/>
+      <w:lvlJc w:val="left"/>
+      <w:pPr>
+        <w:tabs>
+          <w:tab w:val="num" w:pos="3600"/>
+        </w:tabs>
+        <w:ind w:left="3600" w:hanging="360"/>
+      </w:pPr>
+      <w:rPr>
+        <w:rFonts w:ascii="Wingdings" w:hAnsi="Wingdings" w:hint="default"/>
+        <w:sz w:val="20"/>
+      </w:rPr>
+    </w:lvl>
+    <w:lvl w:ilvl="5" w:tentative="1">
+      <w:start w:val="1"/>
+      <w:numFmt w:val="bullet"/>
+      <w:lvlText w:val=""/>
+      <w:lvlJc w:val="left"/>
+      <w:pPr>
+        <w:tabs>
+          <w:tab w:val="num" w:pos="4320"/>
+        </w:tabs>
+        <w:ind w:left="4320" w:hanging="360"/>
+      </w:pPr>
+      <w:rPr>
+        <w:rFonts w:ascii="Wingdings" w:hAnsi="Wingdings" w:hint="default"/>
+        <w:sz w:val="20"/>
+      </w:rPr>
+    </w:lvl>
+    <w:lvl w:ilvl="6" w:tentative="1">
+      <w:start w:val="1"/>
+      <w:numFmt w:val="bullet"/>
+      <w:lvlText w:val=""/>
+      <w:lvlJc w:val="left"/>
+      <w:pPr>
+        <w:tabs>
+          <w:tab w:val="num" w:pos="5040"/>
+        </w:tabs>
+        <w:ind w:left="5040" w:hanging="360"/>
+      </w:pPr>
+      <w:rPr>
+        <w:rFonts w:ascii="Wingdings" w:hAnsi="Wingdings" w:hint="default"/>
+        <w:sz w:val="20"/>
+      </w:rPr>
+    </w:lvl>
+    <w:lvl w:ilvl="7" w:tentative="1">
+      <w:start w:val="1"/>
+      <w:numFmt w:val="bullet"/>
+      <w:lvlText w:val=""/>
+      <w:lvlJc w:val="left"/>
+      <w:pPr>
+        <w:tabs>
+          <w:tab w:val="num" w:pos="5760"/>
+        </w:tabs>
+        <w:ind w:left="5760" w:hanging="360"/>
+      </w:pPr>
+      <w:rPr>
+        <w:rFonts w:ascii="Wingdings" w:hAnsi="Wingdings" w:hint="default"/>
+        <w:sz w:val="20"/>
+      </w:rPr>
+    </w:lvl>
+    <w:lvl w:ilvl="8" w:tentative="1">
+      <w:start w:val="1"/>
+      <w:numFmt w:val="bullet"/>
+      <w:lvlText w:val=""/>
+      <w:lvlJc w:val="left"/>
+      <w:pPr>
+        <w:tabs>
+          <w:tab w:val="num" w:pos="6480"/>
+        </w:tabs>
+        <w:ind w:left="6480" w:hanging="360"/>
+      </w:pPr>
+      <w:rPr>
+        <w:rFonts w:ascii="Wingdings" w:hAnsi="Wingdings" w:hint="default"/>
+        <w:sz w:val="20"/>
+      </w:rPr>
+    </w:lvl>
+  </w:abstractNum>
+  <w:abstractNum w:abstractNumId="8" w15:restartNumberingAfterBreak="0">
+    <w:nsid w:val="24D401E1"/>
+    <w:multiLevelType w:val="multilevel"/>
+    <w:tmpl w:val="9BC0A24A"/>
     <w:lvl w:ilvl="0">
       <w:start w:val="1"/>
       <w:numFmt w:val="bullet"/>
@@ -23051,10 +23201,10 @@
       </w:rPr>
     </w:lvl>
   </w:abstractNum>
-  <w:abstractNum w:abstractNumId="8" w15:restartNumberingAfterBreak="0">
-    <w:nsid w:val="19BF6016"/>
+  <w:abstractNum w:abstractNumId="9" w15:restartNumberingAfterBreak="0">
+    <w:nsid w:val="2924120B"/>
     <w:multiLevelType w:val="multilevel"/>
-    <w:tmpl w:val="E8047932"/>
+    <w:tmpl w:val="E042CC90"/>
     <w:lvl w:ilvl="0">
       <w:start w:val="1"/>
       <w:numFmt w:val="bullet"/>
@@ -23200,10 +23350,10 @@
       </w:rPr>
     </w:lvl>
   </w:abstractNum>
-  <w:abstractNum w:abstractNumId="9" w15:restartNumberingAfterBreak="0">
-    <w:nsid w:val="1CB61D06"/>
+  <w:abstractNum w:abstractNumId="10" w15:restartNumberingAfterBreak="0">
+    <w:nsid w:val="2CD35766"/>
     <w:multiLevelType w:val="multilevel"/>
-    <w:tmpl w:val="79AC2EDE"/>
+    <w:tmpl w:val="5A2A9200"/>
     <w:lvl w:ilvl="0">
       <w:start w:val="1"/>
       <w:numFmt w:val="bullet"/>
@@ -23220,16 +23370,20 @@
         <w:sz w:val="20"/>
       </w:rPr>
     </w:lvl>
-    <w:lvl w:ilvl="1">
+    <w:lvl w:ilvl="1" w:tentative="1">
       <w:start w:val="1"/>
-      <w:numFmt w:val="decimal"/>
-      <w:lvlText w:val="%2."/>
+      <w:numFmt w:val="bullet"/>
+      <w:lvlText w:val="o"/>
       <w:lvlJc w:val="left"/>
       <w:pPr>
+        <w:tabs>
+          <w:tab w:val="num" w:pos="1440"/>
+        </w:tabs>
         <w:ind w:left="1440" w:hanging="360"/>
       </w:pPr>
       <w:rPr>
-        <w:rFonts w:hint="default"/>
+        <w:rFonts w:ascii="Courier New" w:hAnsi="Courier New" w:hint="default"/>
+        <w:sz w:val="20"/>
       </w:rPr>
     </w:lvl>
     <w:lvl w:ilvl="2" w:tentative="1">
@@ -23345,10 +23499,10 @@
       </w:rPr>
     </w:lvl>
   </w:abstractNum>
-  <w:abstractNum w:abstractNumId="10" w15:restartNumberingAfterBreak="0">
-    <w:nsid w:val="24D401E1"/>
+  <w:abstractNum w:abstractNumId="11" w15:restartNumberingAfterBreak="0">
+    <w:nsid w:val="2CF152A8"/>
     <w:multiLevelType w:val="multilevel"/>
-    <w:tmpl w:val="9BC0A24A"/>
+    <w:tmpl w:val="6688E3CA"/>
     <w:lvl w:ilvl="0">
       <w:start w:val="1"/>
       <w:numFmt w:val="bullet"/>
@@ -23494,10 +23648,99 @@
       </w:rPr>
     </w:lvl>
   </w:abstractNum>
-  <w:abstractNum w:abstractNumId="11" w15:restartNumberingAfterBreak="0">
-    <w:nsid w:val="2924120B"/>
+  <w:abstractNum w:abstractNumId="12" w15:restartNumberingAfterBreak="0">
+    <w:nsid w:val="2D6A6DB8"/>
+    <w:multiLevelType w:val="hybridMultilevel"/>
+    <w:tmpl w:val="526A1F10"/>
+    <w:lvl w:ilvl="0" w:tplc="987E98E6">
+      <w:start w:val="1"/>
+      <w:numFmt w:val="decimal"/>
+      <w:lvlText w:val="%1."/>
+      <w:lvlJc w:val="left"/>
+      <w:pPr>
+        <w:ind w:left="3192" w:hanging="360"/>
+      </w:pPr>
+      <w:rPr>
+        <w:rFonts w:hint="default"/>
+      </w:rPr>
+    </w:lvl>
+    <w:lvl w:ilvl="1" w:tplc="04090019" w:tentative="1">
+      <w:start w:val="1"/>
+      <w:numFmt w:val="lowerLetter"/>
+      <w:lvlText w:val="%2."/>
+      <w:lvlJc w:val="left"/>
+      <w:pPr>
+        <w:ind w:left="3912" w:hanging="360"/>
+      </w:pPr>
+    </w:lvl>
+    <w:lvl w:ilvl="2" w:tplc="0409001B" w:tentative="1">
+      <w:start w:val="1"/>
+      <w:numFmt w:val="lowerRoman"/>
+      <w:lvlText w:val="%3."/>
+      <w:lvlJc w:val="right"/>
+      <w:pPr>
+        <w:ind w:left="4632" w:hanging="180"/>
+      </w:pPr>
+    </w:lvl>
+    <w:lvl w:ilvl="3" w:tplc="0409000F" w:tentative="1">
+      <w:start w:val="1"/>
+      <w:numFmt w:val="decimal"/>
+      <w:lvlText w:val="%4."/>
+      <w:lvlJc w:val="left"/>
+      <w:pPr>
+        <w:ind w:left="5352" w:hanging="360"/>
+      </w:pPr>
+    </w:lvl>
+    <w:lvl w:ilvl="4" w:tplc="04090019" w:tentative="1">
+      <w:start w:val="1"/>
+      <w:numFmt w:val="lowerLetter"/>
+      <w:lvlText w:val="%5."/>
+      <w:lvlJc w:val="left"/>
+      <w:pPr>
+        <w:ind w:left="6072" w:hanging="360"/>
+      </w:pPr>
+    </w:lvl>
+    <w:lvl w:ilvl="5" w:tplc="0409001B" w:tentative="1">
+      <w:start w:val="1"/>
+      <w:numFmt w:val="lowerRoman"/>
+      <w:lvlText w:val="%6."/>
+      <w:lvlJc w:val="right"/>
+      <w:pPr>
+        <w:ind w:left="6792" w:hanging="180"/>
+      </w:pPr>
+    </w:lvl>
+    <w:lvl w:ilvl="6" w:tplc="0409000F" w:tentative="1">
+      <w:start w:val="1"/>
+      <w:numFmt w:val="decimal"/>
+      <w:lvlText w:val="%7."/>
+      <w:lvlJc w:val="left"/>
+      <w:pPr>
+        <w:ind w:left="7512" w:hanging="360"/>
+      </w:pPr>
+    </w:lvl>
+    <w:lvl w:ilvl="7" w:tplc="04090019" w:tentative="1">
+      <w:start w:val="1"/>
+      <w:numFmt w:val="lowerLetter"/>
+      <w:lvlText w:val="%8."/>
+      <w:lvlJc w:val="left"/>
+      <w:pPr>
+        <w:ind w:left="8232" w:hanging="360"/>
+      </w:pPr>
+    </w:lvl>
+    <w:lvl w:ilvl="8" w:tplc="0409001B" w:tentative="1">
+      <w:start w:val="1"/>
+      <w:numFmt w:val="lowerRoman"/>
+      <w:lvlText w:val="%9."/>
+      <w:lvlJc w:val="right"/>
+      <w:pPr>
+        <w:ind w:left="8952" w:hanging="180"/>
+      </w:pPr>
+    </w:lvl>
+  </w:abstractNum>
+  <w:abstractNum w:abstractNumId="13" w15:restartNumberingAfterBreak="0">
+    <w:nsid w:val="341D016F"/>
     <w:multiLevelType w:val="multilevel"/>
-    <w:tmpl w:val="E042CC90"/>
+    <w:tmpl w:val="3C6EA2AC"/>
     <w:lvl w:ilvl="0">
       <w:start w:val="1"/>
       <w:numFmt w:val="bullet"/>
@@ -23643,10 +23886,10 @@
       </w:rPr>
     </w:lvl>
   </w:abstractNum>
-  <w:abstractNum w:abstractNumId="12" w15:restartNumberingAfterBreak="0">
-    <w:nsid w:val="2CD35766"/>
+  <w:abstractNum w:abstractNumId="14" w15:restartNumberingAfterBreak="0">
+    <w:nsid w:val="38FE2458"/>
     <w:multiLevelType w:val="multilevel"/>
-    <w:tmpl w:val="5A2A9200"/>
+    <w:tmpl w:val="1A7C8F38"/>
     <w:lvl w:ilvl="0">
       <w:start w:val="1"/>
       <w:numFmt w:val="bullet"/>
@@ -23792,10 +24035,10 @@
       </w:rPr>
     </w:lvl>
   </w:abstractNum>
-  <w:abstractNum w:abstractNumId="13" w15:restartNumberingAfterBreak="0">
-    <w:nsid w:val="2CF152A8"/>
+  <w:abstractNum w:abstractNumId="15" w15:restartNumberingAfterBreak="0">
+    <w:nsid w:val="3DFF2727"/>
     <w:multiLevelType w:val="multilevel"/>
-    <w:tmpl w:val="6688E3CA"/>
+    <w:tmpl w:val="9B04735E"/>
     <w:lvl w:ilvl="0">
       <w:start w:val="1"/>
       <w:numFmt w:val="bullet"/>
@@ -23941,17 +24184,17 @@
       </w:rPr>
     </w:lvl>
   </w:abstractNum>
-  <w:abstractNum w:abstractNumId="14" w15:restartNumberingAfterBreak="0">
-    <w:nsid w:val="2D6A6DB8"/>
+  <w:abstractNum w:abstractNumId="16" w15:restartNumberingAfterBreak="0">
+    <w:nsid w:val="50BD3275"/>
     <w:multiLevelType w:val="hybridMultilevel"/>
-    <w:tmpl w:val="526A1F10"/>
-    <w:lvl w:ilvl="0" w:tplc="987E98E6">
+    <w:tmpl w:val="C5E8116E"/>
+    <w:lvl w:ilvl="0" w:tplc="0409000F">
       <w:start w:val="1"/>
       <w:numFmt w:val="decimal"/>
       <w:lvlText w:val="%1."/>
       <w:lvlJc w:val="left"/>
       <w:pPr>
-        <w:ind w:left="3192" w:hanging="360"/>
+        <w:ind w:left="720" w:hanging="360"/>
       </w:pPr>
       <w:rPr>
         <w:rFonts w:hint="default"/>
@@ -23963,7 +24206,7 @@
       <w:lvlText w:val="%2."/>
       <w:lvlJc w:val="left"/>
       <w:pPr>
-        <w:ind w:left="3912" w:hanging="360"/>
+        <w:ind w:left="1440" w:hanging="360"/>
       </w:pPr>
     </w:lvl>
     <w:lvl w:ilvl="2" w:tplc="0409001B" w:tentative="1">
@@ -23972,7 +24215,7 @@
       <w:lvlText w:val="%3."/>
       <w:lvlJc w:val="right"/>
       <w:pPr>
-        <w:ind w:left="4632" w:hanging="180"/>
+        <w:ind w:left="2160" w:hanging="180"/>
       </w:pPr>
     </w:lvl>
     <w:lvl w:ilvl="3" w:tplc="0409000F" w:tentative="1">
@@ -23981,7 +24224,7 @@
       <w:lvlText w:val="%4."/>
       <w:lvlJc w:val="left"/>
       <w:pPr>
-        <w:ind w:left="5352" w:hanging="360"/>
+        <w:ind w:left="2880" w:hanging="360"/>
       </w:pPr>
     </w:lvl>
     <w:lvl w:ilvl="4" w:tplc="04090019" w:tentative="1">
@@ -23990,7 +24233,7 @@
       <w:lvlText w:val="%5."/>
       <w:lvlJc w:val="left"/>
       <w:pPr>
-        <w:ind w:left="6072" w:hanging="360"/>
+        <w:ind w:left="3600" w:hanging="360"/>
       </w:pPr>
     </w:lvl>
     <w:lvl w:ilvl="5" w:tplc="0409001B" w:tentative="1">
@@ -23999,7 +24242,7 @@
       <w:lvlText w:val="%6."/>
       <w:lvlJc w:val="right"/>
       <w:pPr>
-        <w:ind w:left="6792" w:hanging="180"/>
+        <w:ind w:left="4320" w:hanging="180"/>
       </w:pPr>
     </w:lvl>
     <w:lvl w:ilvl="6" w:tplc="0409000F" w:tentative="1">
@@ -24008,7 +24251,7 @@
       <w:lvlText w:val="%7."/>
       <w:lvlJc w:val="left"/>
       <w:pPr>
-        <w:ind w:left="7512" w:hanging="360"/>
+        <w:ind w:left="5040" w:hanging="360"/>
       </w:pPr>
     </w:lvl>
     <w:lvl w:ilvl="7" w:tplc="04090019" w:tentative="1">
@@ -24017,7 +24260,7 @@
       <w:lvlText w:val="%8."/>
       <w:lvlJc w:val="left"/>
       <w:pPr>
-        <w:ind w:left="8232" w:hanging="360"/>
+        <w:ind w:left="5760" w:hanging="360"/>
       </w:pPr>
     </w:lvl>
     <w:lvl w:ilvl="8" w:tplc="0409001B" w:tentative="1">
@@ -24026,14 +24269,14 @@
       <w:lvlText w:val="%9."/>
       <w:lvlJc w:val="right"/>
       <w:pPr>
-        <w:ind w:left="8952" w:hanging="180"/>
+        <w:ind w:left="6480" w:hanging="180"/>
       </w:pPr>
     </w:lvl>
   </w:abstractNum>
-  <w:abstractNum w:abstractNumId="15" w15:restartNumberingAfterBreak="0">
-    <w:nsid w:val="341D016F"/>
+  <w:abstractNum w:abstractNumId="17" w15:restartNumberingAfterBreak="0">
+    <w:nsid w:val="519C0667"/>
     <w:multiLevelType w:val="multilevel"/>
-    <w:tmpl w:val="3C6EA2AC"/>
+    <w:tmpl w:val="BF8862A4"/>
     <w:lvl w:ilvl="0">
       <w:start w:val="1"/>
       <w:numFmt w:val="bullet"/>
@@ -24179,10 +24422,159 @@
       </w:rPr>
     </w:lvl>
   </w:abstractNum>
-  <w:abstractNum w:abstractNumId="16" w15:restartNumberingAfterBreak="0">
-    <w:nsid w:val="38FE2458"/>
+  <w:abstractNum w:abstractNumId="18" w15:restartNumberingAfterBreak="0">
+    <w:nsid w:val="535D4D3E"/>
     <w:multiLevelType w:val="multilevel"/>
-    <w:tmpl w:val="1A7C8F38"/>
+    <w:tmpl w:val="A1FCBBC2"/>
+    <w:lvl w:ilvl="0">
+      <w:start w:val="1"/>
+      <w:numFmt w:val="decimal"/>
+      <w:lvlText w:val="%1."/>
+      <w:lvlJc w:val="left"/>
+      <w:pPr>
+        <w:tabs>
+          <w:tab w:val="num" w:pos="720"/>
+        </w:tabs>
+        <w:ind w:left="720" w:hanging="360"/>
+      </w:pPr>
+      <w:rPr>
+        <w:rFonts w:hint="default"/>
+        <w:sz w:val="20"/>
+      </w:rPr>
+    </w:lvl>
+    <w:lvl w:ilvl="1" w:tentative="1">
+      <w:start w:val="1"/>
+      <w:numFmt w:val="bullet"/>
+      <w:lvlText w:val="o"/>
+      <w:lvlJc w:val="left"/>
+      <w:pPr>
+        <w:tabs>
+          <w:tab w:val="num" w:pos="1440"/>
+        </w:tabs>
+        <w:ind w:left="1440" w:hanging="360"/>
+      </w:pPr>
+      <w:rPr>
+        <w:rFonts w:ascii="Courier New" w:hAnsi="Courier New" w:hint="default"/>
+        <w:sz w:val="20"/>
+      </w:rPr>
+    </w:lvl>
+    <w:lvl w:ilvl="2" w:tentative="1">
+      <w:start w:val="1"/>
+      <w:numFmt w:val="bullet"/>
+      <w:lvlText w:val=""/>
+      <w:lvlJc w:val="left"/>
+      <w:pPr>
+        <w:tabs>
+          <w:tab w:val="num" w:pos="2160"/>
+        </w:tabs>
+        <w:ind w:left="2160" w:hanging="360"/>
+      </w:pPr>
+      <w:rPr>
+        <w:rFonts w:ascii="Wingdings" w:hAnsi="Wingdings" w:hint="default"/>
+        <w:sz w:val="20"/>
+      </w:rPr>
+    </w:lvl>
+    <w:lvl w:ilvl="3" w:tentative="1">
+      <w:start w:val="1"/>
+      <w:numFmt w:val="bullet"/>
+      <w:lvlText w:val=""/>
+      <w:lvlJc w:val="left"/>
+      <w:pPr>
+        <w:tabs>
+          <w:tab w:val="num" w:pos="2880"/>
+        </w:tabs>
+        <w:ind w:left="2880" w:hanging="360"/>
+      </w:pPr>
+      <w:rPr>
+        <w:rFonts w:ascii="Wingdings" w:hAnsi="Wingdings" w:hint="default"/>
+        <w:sz w:val="20"/>
+      </w:rPr>
+    </w:lvl>
+    <w:lvl w:ilvl="4" w:tentative="1">
+      <w:start w:val="1"/>
+      <w:numFmt w:val="bullet"/>
+      <w:lvlText w:val=""/>
+      <w:lvlJc w:val="left"/>
+      <w:pPr>
+        <w:tabs>
+          <w:tab w:val="num" w:pos="3600"/>
+        </w:tabs>
+        <w:ind w:left="3600" w:hanging="360"/>
+      </w:pPr>
+      <w:rPr>
+        <w:rFonts w:ascii="Wingdings" w:hAnsi="Wingdings" w:hint="default"/>
+        <w:sz w:val="20"/>
+      </w:rPr>
+    </w:lvl>
+    <w:lvl w:ilvl="5" w:tentative="1">
+      <w:start w:val="1"/>
+      <w:numFmt w:val="bullet"/>
+      <w:lvlText w:val=""/>
+      <w:lvlJc w:val="left"/>
+      <w:pPr>
+        <w:tabs>
+          <w:tab w:val="num" w:pos="4320"/>
+        </w:tabs>
+        <w:ind w:left="4320" w:hanging="360"/>
+      </w:pPr>
+      <w:rPr>
+        <w:rFonts w:ascii="Wingdings" w:hAnsi="Wingdings" w:hint="default"/>
+        <w:sz w:val="20"/>
+      </w:rPr>
+    </w:lvl>
+    <w:lvl w:ilvl="6" w:tentative="1">
+      <w:start w:val="1"/>
+      <w:numFmt w:val="bullet"/>
+      <w:lvlText w:val=""/>
+      <w:lvlJc w:val="left"/>
+      <w:pPr>
+        <w:tabs>
+          <w:tab w:val="num" w:pos="5040"/>
+        </w:tabs>
+        <w:ind w:left="5040" w:hanging="360"/>
+      </w:pPr>
+      <w:rPr>
+        <w:rFonts w:ascii="Wingdings" w:hAnsi="Wingdings" w:hint="default"/>
+        <w:sz w:val="20"/>
+      </w:rPr>
+    </w:lvl>
+    <w:lvl w:ilvl="7" w:tentative="1">
+      <w:start w:val="1"/>
+      <w:numFmt w:val="bullet"/>
+      <w:lvlText w:val=""/>
+      <w:lvlJc w:val="left"/>
+      <w:pPr>
+        <w:tabs>
+          <w:tab w:val="num" w:pos="5760"/>
+        </w:tabs>
+        <w:ind w:left="5760" w:hanging="360"/>
+      </w:pPr>
+      <w:rPr>
+        <w:rFonts w:ascii="Wingdings" w:hAnsi="Wingdings" w:hint="default"/>
+        <w:sz w:val="20"/>
+      </w:rPr>
+    </w:lvl>
+    <w:lvl w:ilvl="8" w:tentative="1">
+      <w:start w:val="1"/>
+      <w:numFmt w:val="bullet"/>
+      <w:lvlText w:val=""/>
+      <w:lvlJc w:val="left"/>
+      <w:pPr>
+        <w:tabs>
+          <w:tab w:val="num" w:pos="6480"/>
+        </w:tabs>
+        <w:ind w:left="6480" w:hanging="360"/>
+      </w:pPr>
+      <w:rPr>
+        <w:rFonts w:ascii="Wingdings" w:hAnsi="Wingdings" w:hint="default"/>
+        <w:sz w:val="20"/>
+      </w:rPr>
+    </w:lvl>
+  </w:abstractNum>
+  <w:abstractNum w:abstractNumId="19" w15:restartNumberingAfterBreak="0">
+    <w:nsid w:val="56DD22AB"/>
+    <w:multiLevelType w:val="multilevel"/>
+    <w:tmpl w:val="77DCA4B4"/>
     <w:lvl w:ilvl="0">
       <w:start w:val="1"/>
       <w:numFmt w:val="bullet"/>
@@ -24328,10 +24720,10 @@
       </w:rPr>
     </w:lvl>
   </w:abstractNum>
-  <w:abstractNum w:abstractNumId="17" w15:restartNumberingAfterBreak="0">
-    <w:nsid w:val="3DFF2727"/>
+  <w:abstractNum w:abstractNumId="20" w15:restartNumberingAfterBreak="0">
+    <w:nsid w:val="5BCF55D5"/>
     <w:multiLevelType w:val="multilevel"/>
-    <w:tmpl w:val="9B04735E"/>
+    <w:tmpl w:val="3F528D40"/>
     <w:lvl w:ilvl="0">
       <w:start w:val="1"/>
       <w:numFmt w:val="bullet"/>
@@ -24477,99 +24869,10 @@
       </w:rPr>
     </w:lvl>
   </w:abstractNum>
-  <w:abstractNum w:abstractNumId="18" w15:restartNumberingAfterBreak="0">
-    <w:nsid w:val="50BD3275"/>
-    <w:multiLevelType w:val="hybridMultilevel"/>
-    <w:tmpl w:val="C5E8116E"/>
-    <w:lvl w:ilvl="0" w:tplc="0409000F">
-      <w:start w:val="1"/>
-      <w:numFmt w:val="decimal"/>
-      <w:lvlText w:val="%1."/>
-      <w:lvlJc w:val="left"/>
-      <w:pPr>
-        <w:ind w:left="720" w:hanging="360"/>
-      </w:pPr>
-      <w:rPr>
-        <w:rFonts w:hint="default"/>
-      </w:rPr>
-    </w:lvl>
-    <w:lvl w:ilvl="1" w:tplc="04090019" w:tentative="1">
-      <w:start w:val="1"/>
-      <w:numFmt w:val="lowerLetter"/>
-      <w:lvlText w:val="%2."/>
-      <w:lvlJc w:val="left"/>
-      <w:pPr>
-        <w:ind w:left="1440" w:hanging="360"/>
-      </w:pPr>
-    </w:lvl>
-    <w:lvl w:ilvl="2" w:tplc="0409001B" w:tentative="1">
-      <w:start w:val="1"/>
-      <w:numFmt w:val="lowerRoman"/>
-      <w:lvlText w:val="%3."/>
-      <w:lvlJc w:val="right"/>
-      <w:pPr>
-        <w:ind w:left="2160" w:hanging="180"/>
-      </w:pPr>
-    </w:lvl>
-    <w:lvl w:ilvl="3" w:tplc="0409000F" w:tentative="1">
-      <w:start w:val="1"/>
-      <w:numFmt w:val="decimal"/>
-      <w:lvlText w:val="%4."/>
-      <w:lvlJc w:val="left"/>
-      <w:pPr>
-        <w:ind w:left="2880" w:hanging="360"/>
-      </w:pPr>
-    </w:lvl>
-    <w:lvl w:ilvl="4" w:tplc="04090019" w:tentative="1">
-      <w:start w:val="1"/>
-      <w:numFmt w:val="lowerLetter"/>
-      <w:lvlText w:val="%5."/>
-      <w:lvlJc w:val="left"/>
-      <w:pPr>
-        <w:ind w:left="3600" w:hanging="360"/>
-      </w:pPr>
-    </w:lvl>
-    <w:lvl w:ilvl="5" w:tplc="0409001B" w:tentative="1">
-      <w:start w:val="1"/>
-      <w:numFmt w:val="lowerRoman"/>
-      <w:lvlText w:val="%6."/>
-      <w:lvlJc w:val="right"/>
-      <w:pPr>
-        <w:ind w:left="4320" w:hanging="180"/>
-      </w:pPr>
-    </w:lvl>
-    <w:lvl w:ilvl="6" w:tplc="0409000F" w:tentative="1">
-      <w:start w:val="1"/>
-      <w:numFmt w:val="decimal"/>
-      <w:lvlText w:val="%7."/>
-      <w:lvlJc w:val="left"/>
-      <w:pPr>
-        <w:ind w:left="5040" w:hanging="360"/>
-      </w:pPr>
-    </w:lvl>
-    <w:lvl w:ilvl="7" w:tplc="04090019" w:tentative="1">
-      <w:start w:val="1"/>
-      <w:numFmt w:val="lowerLetter"/>
-      <w:lvlText w:val="%8."/>
-      <w:lvlJc w:val="left"/>
-      <w:pPr>
-        <w:ind w:left="5760" w:hanging="360"/>
-      </w:pPr>
-    </w:lvl>
-    <w:lvl w:ilvl="8" w:tplc="0409001B" w:tentative="1">
-      <w:start w:val="1"/>
-      <w:numFmt w:val="lowerRoman"/>
-      <w:lvlText w:val="%9."/>
-      <w:lvlJc w:val="right"/>
-      <w:pPr>
-        <w:ind w:left="6480" w:hanging="180"/>
-      </w:pPr>
-    </w:lvl>
-  </w:abstractNum>
-  <w:abstractNum w:abstractNumId="19" w15:restartNumberingAfterBreak="0">
-    <w:nsid w:val="519C0667"/>
+  <w:abstractNum w:abstractNumId="21" w15:restartNumberingAfterBreak="0">
+    <w:nsid w:val="5CE46300"/>
     <w:multiLevelType w:val="multilevel"/>
-    <w:tmpl w:val="BF8862A4"/>
+    <w:tmpl w:val="7096CA28"/>
     <w:lvl w:ilvl="0">
       <w:start w:val="1"/>
       <w:numFmt w:val="bullet"/>
@@ -24715,14 +25018,14 @@
       </w:rPr>
     </w:lvl>
   </w:abstractNum>
-  <w:abstractNum w:abstractNumId="20" w15:restartNumberingAfterBreak="0">
-    <w:nsid w:val="535D4D3E"/>
+  <w:abstractNum w:abstractNumId="22" w15:restartNumberingAfterBreak="0">
+    <w:nsid w:val="5E732CD2"/>
     <w:multiLevelType w:val="multilevel"/>
-    <w:tmpl w:val="A1FCBBC2"/>
+    <w:tmpl w:val="8410C9BA"/>
     <w:lvl w:ilvl="0">
       <w:start w:val="1"/>
-      <w:numFmt w:val="decimal"/>
-      <w:lvlText w:val="%1."/>
+      <w:numFmt w:val="bullet"/>
+      <w:lvlText w:val=""/>
       <w:lvlJc w:val="left"/>
       <w:pPr>
         <w:tabs>
@@ -24731,7 +25034,7 @@
         <w:ind w:left="720" w:hanging="360"/>
       </w:pPr>
       <w:rPr>
-        <w:rFonts w:hint="default"/>
+        <w:rFonts w:ascii="Symbol" w:hAnsi="Symbol" w:hint="default"/>
         <w:sz w:val="20"/>
       </w:rPr>
     </w:lvl>
@@ -24864,10 +25167,10 @@
       </w:rPr>
     </w:lvl>
   </w:abstractNum>
-  <w:abstractNum w:abstractNumId="21" w15:restartNumberingAfterBreak="0">
-    <w:nsid w:val="56DD22AB"/>
+  <w:abstractNum w:abstractNumId="23" w15:restartNumberingAfterBreak="0">
+    <w:nsid w:val="721B3FB4"/>
     <w:multiLevelType w:val="multilevel"/>
-    <w:tmpl w:val="77DCA4B4"/>
+    <w:tmpl w:val="2DF2F442"/>
     <w:lvl w:ilvl="0">
       <w:start w:val="1"/>
       <w:numFmt w:val="bullet"/>
@@ -25013,10 +25316,10 @@
       </w:rPr>
     </w:lvl>
   </w:abstractNum>
-  <w:abstractNum w:abstractNumId="22" w15:restartNumberingAfterBreak="0">
-    <w:nsid w:val="5B005D06"/>
+  <w:abstractNum w:abstractNumId="24" w15:restartNumberingAfterBreak="0">
+    <w:nsid w:val="76031A71"/>
     <w:multiLevelType w:val="multilevel"/>
-    <w:tmpl w:val="D97AC088"/>
+    <w:tmpl w:val="3A48579E"/>
     <w:lvl w:ilvl="0">
       <w:start w:val="1"/>
       <w:numFmt w:val="bullet"/>
@@ -25162,10 +25465,10 @@
       </w:rPr>
     </w:lvl>
   </w:abstractNum>
-  <w:abstractNum w:abstractNumId="23" w15:restartNumberingAfterBreak="0">
-    <w:nsid w:val="5BA21340"/>
+  <w:abstractNum w:abstractNumId="25" w15:restartNumberingAfterBreak="0">
+    <w:nsid w:val="7624163C"/>
     <w:multiLevelType w:val="multilevel"/>
-    <w:tmpl w:val="64940952"/>
+    <w:tmpl w:val="40FA2CE6"/>
     <w:lvl w:ilvl="0">
       <w:start w:val="1"/>
       <w:numFmt w:val="bullet"/>
@@ -25311,10 +25614,10 @@
       </w:rPr>
     </w:lvl>
   </w:abstractNum>
-  <w:abstractNum w:abstractNumId="24" w15:restartNumberingAfterBreak="0">
-    <w:nsid w:val="5BCF55D5"/>
+  <w:abstractNum w:abstractNumId="26" w15:restartNumberingAfterBreak="0">
+    <w:nsid w:val="78F75C2F"/>
     <w:multiLevelType w:val="multilevel"/>
-    <w:tmpl w:val="3F528D40"/>
+    <w:tmpl w:val="5DBEAB1C"/>
     <w:lvl w:ilvl="0">
       <w:start w:val="1"/>
       <w:numFmt w:val="bullet"/>
@@ -25460,10 +25763,10 @@
       </w:rPr>
     </w:lvl>
   </w:abstractNum>
-  <w:abstractNum w:abstractNumId="25" w15:restartNumberingAfterBreak="0">
-    <w:nsid w:val="5CE46300"/>
+  <w:abstractNum w:abstractNumId="27" w15:restartNumberingAfterBreak="0">
+    <w:nsid w:val="79F33187"/>
     <w:multiLevelType w:val="multilevel"/>
-    <w:tmpl w:val="7096CA28"/>
+    <w:tmpl w:val="AF9ED2AC"/>
     <w:lvl w:ilvl="0">
       <w:start w:val="1"/>
       <w:numFmt w:val="bullet"/>
@@ -25609,995 +25912,89 @@
       </w:rPr>
     </w:lvl>
   </w:abstractNum>
-  <w:abstractNum w:abstractNumId="26" w15:restartNumberingAfterBreak="0">
-    <w:nsid w:val="5E732CD2"/>
-    <w:multiLevelType w:val="multilevel"/>
-    <w:tmpl w:val="8410C9BA"/>
-    <w:lvl w:ilvl="0">
-      <w:start w:val="1"/>
-      <w:numFmt w:val="bullet"/>
-      <w:lvlText w:val=""/>
-      <w:lvlJc w:val="left"/>
-      <w:pPr>
-        <w:tabs>
-          <w:tab w:val="num" w:pos="720"/>
-        </w:tabs>
-        <w:ind w:left="720" w:hanging="360"/>
-      </w:pPr>
-      <w:rPr>
-        <w:rFonts w:ascii="Symbol" w:hAnsi="Symbol" w:hint="default"/>
-        <w:sz w:val="20"/>
-      </w:rPr>
-    </w:lvl>
-    <w:lvl w:ilvl="1" w:tentative="1">
-      <w:start w:val="1"/>
-      <w:numFmt w:val="bullet"/>
-      <w:lvlText w:val="o"/>
-      <w:lvlJc w:val="left"/>
-      <w:pPr>
-        <w:tabs>
-          <w:tab w:val="num" w:pos="1440"/>
-        </w:tabs>
-        <w:ind w:left="1440" w:hanging="360"/>
-      </w:pPr>
-      <w:rPr>
-        <w:rFonts w:ascii="Courier New" w:hAnsi="Courier New" w:hint="default"/>
-        <w:sz w:val="20"/>
-      </w:rPr>
-    </w:lvl>
-    <w:lvl w:ilvl="2" w:tentative="1">
-      <w:start w:val="1"/>
-      <w:numFmt w:val="bullet"/>
-      <w:lvlText w:val=""/>
-      <w:lvlJc w:val="left"/>
-      <w:pPr>
-        <w:tabs>
-          <w:tab w:val="num" w:pos="2160"/>
-        </w:tabs>
-        <w:ind w:left="2160" w:hanging="360"/>
-      </w:pPr>
-      <w:rPr>
-        <w:rFonts w:ascii="Wingdings" w:hAnsi="Wingdings" w:hint="default"/>
-        <w:sz w:val="20"/>
-      </w:rPr>
-    </w:lvl>
-    <w:lvl w:ilvl="3" w:tentative="1">
-      <w:start w:val="1"/>
-      <w:numFmt w:val="bullet"/>
-      <w:lvlText w:val=""/>
-      <w:lvlJc w:val="left"/>
-      <w:pPr>
-        <w:tabs>
-          <w:tab w:val="num" w:pos="2880"/>
-        </w:tabs>
-        <w:ind w:left="2880" w:hanging="360"/>
-      </w:pPr>
-      <w:rPr>
-        <w:rFonts w:ascii="Wingdings" w:hAnsi="Wingdings" w:hint="default"/>
-        <w:sz w:val="20"/>
-      </w:rPr>
-    </w:lvl>
-    <w:lvl w:ilvl="4" w:tentative="1">
-      <w:start w:val="1"/>
-      <w:numFmt w:val="bullet"/>
-      <w:lvlText w:val=""/>
-      <w:lvlJc w:val="left"/>
-      <w:pPr>
-        <w:tabs>
-          <w:tab w:val="num" w:pos="3600"/>
-        </w:tabs>
-        <w:ind w:left="3600" w:hanging="360"/>
-      </w:pPr>
-      <w:rPr>
-        <w:rFonts w:ascii="Wingdings" w:hAnsi="Wingdings" w:hint="default"/>
-        <w:sz w:val="20"/>
-      </w:rPr>
-    </w:lvl>
-    <w:lvl w:ilvl="5" w:tentative="1">
-      <w:start w:val="1"/>
-      <w:numFmt w:val="bullet"/>
-      <w:lvlText w:val=""/>
-      <w:lvlJc w:val="left"/>
-      <w:pPr>
-        <w:tabs>
-          <w:tab w:val="num" w:pos="4320"/>
-        </w:tabs>
-        <w:ind w:left="4320" w:hanging="360"/>
-      </w:pPr>
-      <w:rPr>
-        <w:rFonts w:ascii="Wingdings" w:hAnsi="Wingdings" w:hint="default"/>
-        <w:sz w:val="20"/>
-      </w:rPr>
-    </w:lvl>
-    <w:lvl w:ilvl="6" w:tentative="1">
-      <w:start w:val="1"/>
-      <w:numFmt w:val="bullet"/>
-      <w:lvlText w:val=""/>
-      <w:lvlJc w:val="left"/>
-      <w:pPr>
-        <w:tabs>
-          <w:tab w:val="num" w:pos="5040"/>
-        </w:tabs>
-        <w:ind w:left="5040" w:hanging="360"/>
-      </w:pPr>
-      <w:rPr>
-        <w:rFonts w:ascii="Wingdings" w:hAnsi="Wingdings" w:hint="default"/>
-        <w:sz w:val="20"/>
-      </w:rPr>
-    </w:lvl>
-    <w:lvl w:ilvl="7" w:tentative="1">
-      <w:start w:val="1"/>
-      <w:numFmt w:val="bullet"/>
-      <w:lvlText w:val=""/>
-      <w:lvlJc w:val="left"/>
-      <w:pPr>
-        <w:tabs>
-          <w:tab w:val="num" w:pos="5760"/>
-        </w:tabs>
-        <w:ind w:left="5760" w:hanging="360"/>
-      </w:pPr>
-      <w:rPr>
-        <w:rFonts w:ascii="Wingdings" w:hAnsi="Wingdings" w:hint="default"/>
-        <w:sz w:val="20"/>
-      </w:rPr>
-    </w:lvl>
-    <w:lvl w:ilvl="8" w:tentative="1">
-      <w:start w:val="1"/>
-      <w:numFmt w:val="bullet"/>
-      <w:lvlText w:val=""/>
-      <w:lvlJc w:val="left"/>
-      <w:pPr>
-        <w:tabs>
-          <w:tab w:val="num" w:pos="6480"/>
-        </w:tabs>
-        <w:ind w:left="6480" w:hanging="360"/>
-      </w:pPr>
-      <w:rPr>
-        <w:rFonts w:ascii="Wingdings" w:hAnsi="Wingdings" w:hint="default"/>
-        <w:sz w:val="20"/>
-      </w:rPr>
-    </w:lvl>
-  </w:abstractNum>
-  <w:abstractNum w:abstractNumId="27" w15:restartNumberingAfterBreak="0">
-    <w:nsid w:val="721B3FB4"/>
-    <w:multiLevelType w:val="multilevel"/>
-    <w:tmpl w:val="2DF2F442"/>
-    <w:lvl w:ilvl="0">
-      <w:start w:val="1"/>
-      <w:numFmt w:val="bullet"/>
-      <w:lvlText w:val=""/>
-      <w:lvlJc w:val="left"/>
-      <w:pPr>
-        <w:tabs>
-          <w:tab w:val="num" w:pos="720"/>
-        </w:tabs>
-        <w:ind w:left="720" w:hanging="360"/>
-      </w:pPr>
-      <w:rPr>
-        <w:rFonts w:ascii="Symbol" w:hAnsi="Symbol" w:hint="default"/>
-        <w:sz w:val="20"/>
-      </w:rPr>
-    </w:lvl>
-    <w:lvl w:ilvl="1" w:tentative="1">
-      <w:start w:val="1"/>
-      <w:numFmt w:val="bullet"/>
-      <w:lvlText w:val="o"/>
-      <w:lvlJc w:val="left"/>
-      <w:pPr>
-        <w:tabs>
-          <w:tab w:val="num" w:pos="1440"/>
-        </w:tabs>
-        <w:ind w:left="1440" w:hanging="360"/>
-      </w:pPr>
-      <w:rPr>
-        <w:rFonts w:ascii="Courier New" w:hAnsi="Courier New" w:hint="default"/>
-        <w:sz w:val="20"/>
-      </w:rPr>
-    </w:lvl>
-    <w:lvl w:ilvl="2" w:tentative="1">
-      <w:start w:val="1"/>
-      <w:numFmt w:val="bullet"/>
-      <w:lvlText w:val=""/>
-      <w:lvlJc w:val="left"/>
-      <w:pPr>
-        <w:tabs>
-          <w:tab w:val="num" w:pos="2160"/>
-        </w:tabs>
-        <w:ind w:left="2160" w:hanging="360"/>
-      </w:pPr>
-      <w:rPr>
-        <w:rFonts w:ascii="Wingdings" w:hAnsi="Wingdings" w:hint="default"/>
-        <w:sz w:val="20"/>
-      </w:rPr>
-    </w:lvl>
-    <w:lvl w:ilvl="3" w:tentative="1">
-      <w:start w:val="1"/>
-      <w:numFmt w:val="bullet"/>
-      <w:lvlText w:val=""/>
-      <w:lvlJc w:val="left"/>
-      <w:pPr>
-        <w:tabs>
-          <w:tab w:val="num" w:pos="2880"/>
-        </w:tabs>
-        <w:ind w:left="2880" w:hanging="360"/>
-      </w:pPr>
-      <w:rPr>
-        <w:rFonts w:ascii="Wingdings" w:hAnsi="Wingdings" w:hint="default"/>
-        <w:sz w:val="20"/>
-      </w:rPr>
-    </w:lvl>
-    <w:lvl w:ilvl="4" w:tentative="1">
-      <w:start w:val="1"/>
-      <w:numFmt w:val="bullet"/>
-      <w:lvlText w:val=""/>
-      <w:lvlJc w:val="left"/>
-      <w:pPr>
-        <w:tabs>
-          <w:tab w:val="num" w:pos="3600"/>
-        </w:tabs>
-        <w:ind w:left="3600" w:hanging="360"/>
-      </w:pPr>
-      <w:rPr>
-        <w:rFonts w:ascii="Wingdings" w:hAnsi="Wingdings" w:hint="default"/>
-        <w:sz w:val="20"/>
-      </w:rPr>
-    </w:lvl>
-    <w:lvl w:ilvl="5" w:tentative="1">
-      <w:start w:val="1"/>
-      <w:numFmt w:val="bullet"/>
-      <w:lvlText w:val=""/>
-      <w:lvlJc w:val="left"/>
-      <w:pPr>
-        <w:tabs>
-          <w:tab w:val="num" w:pos="4320"/>
-        </w:tabs>
-        <w:ind w:left="4320" w:hanging="360"/>
-      </w:pPr>
-      <w:rPr>
-        <w:rFonts w:ascii="Wingdings" w:hAnsi="Wingdings" w:hint="default"/>
-        <w:sz w:val="20"/>
-      </w:rPr>
-    </w:lvl>
-    <w:lvl w:ilvl="6" w:tentative="1">
-      <w:start w:val="1"/>
-      <w:numFmt w:val="bullet"/>
-      <w:lvlText w:val=""/>
-      <w:lvlJc w:val="left"/>
-      <w:pPr>
-        <w:tabs>
-          <w:tab w:val="num" w:pos="5040"/>
-        </w:tabs>
-        <w:ind w:left="5040" w:hanging="360"/>
-      </w:pPr>
-      <w:rPr>
-        <w:rFonts w:ascii="Wingdings" w:hAnsi="Wingdings" w:hint="default"/>
-        <w:sz w:val="20"/>
-      </w:rPr>
-    </w:lvl>
-    <w:lvl w:ilvl="7" w:tentative="1">
-      <w:start w:val="1"/>
-      <w:numFmt w:val="bullet"/>
-      <w:lvlText w:val=""/>
-      <w:lvlJc w:val="left"/>
-      <w:pPr>
-        <w:tabs>
-          <w:tab w:val="num" w:pos="5760"/>
-        </w:tabs>
-        <w:ind w:left="5760" w:hanging="360"/>
-      </w:pPr>
-      <w:rPr>
-        <w:rFonts w:ascii="Wingdings" w:hAnsi="Wingdings" w:hint="default"/>
-        <w:sz w:val="20"/>
-      </w:rPr>
-    </w:lvl>
-    <w:lvl w:ilvl="8" w:tentative="1">
-      <w:start w:val="1"/>
-      <w:numFmt w:val="bullet"/>
-      <w:lvlText w:val=""/>
-      <w:lvlJc w:val="left"/>
-      <w:pPr>
-        <w:tabs>
-          <w:tab w:val="num" w:pos="6480"/>
-        </w:tabs>
-        <w:ind w:left="6480" w:hanging="360"/>
-      </w:pPr>
-      <w:rPr>
-        <w:rFonts w:ascii="Wingdings" w:hAnsi="Wingdings" w:hint="default"/>
-        <w:sz w:val="20"/>
-      </w:rPr>
-    </w:lvl>
-  </w:abstractNum>
-  <w:abstractNum w:abstractNumId="28" w15:restartNumberingAfterBreak="0">
-    <w:nsid w:val="76031A71"/>
-    <w:multiLevelType w:val="multilevel"/>
-    <w:tmpl w:val="3A48579E"/>
-    <w:lvl w:ilvl="0">
-      <w:start w:val="1"/>
-      <w:numFmt w:val="bullet"/>
-      <w:lvlText w:val=""/>
-      <w:lvlJc w:val="left"/>
-      <w:pPr>
-        <w:tabs>
-          <w:tab w:val="num" w:pos="720"/>
-        </w:tabs>
-        <w:ind w:left="720" w:hanging="360"/>
-      </w:pPr>
-      <w:rPr>
-        <w:rFonts w:ascii="Symbol" w:hAnsi="Symbol" w:hint="default"/>
-        <w:sz w:val="20"/>
-      </w:rPr>
-    </w:lvl>
-    <w:lvl w:ilvl="1" w:tentative="1">
-      <w:start w:val="1"/>
-      <w:numFmt w:val="bullet"/>
-      <w:lvlText w:val="o"/>
-      <w:lvlJc w:val="left"/>
-      <w:pPr>
-        <w:tabs>
-          <w:tab w:val="num" w:pos="1440"/>
-        </w:tabs>
-        <w:ind w:left="1440" w:hanging="360"/>
-      </w:pPr>
-      <w:rPr>
-        <w:rFonts w:ascii="Courier New" w:hAnsi="Courier New" w:hint="default"/>
-        <w:sz w:val="20"/>
-      </w:rPr>
-    </w:lvl>
-    <w:lvl w:ilvl="2" w:tentative="1">
-      <w:start w:val="1"/>
-      <w:numFmt w:val="bullet"/>
-      <w:lvlText w:val=""/>
-      <w:lvlJc w:val="left"/>
-      <w:pPr>
-        <w:tabs>
-          <w:tab w:val="num" w:pos="2160"/>
-        </w:tabs>
-        <w:ind w:left="2160" w:hanging="360"/>
-      </w:pPr>
-      <w:rPr>
-        <w:rFonts w:ascii="Wingdings" w:hAnsi="Wingdings" w:hint="default"/>
-        <w:sz w:val="20"/>
-      </w:rPr>
-    </w:lvl>
-    <w:lvl w:ilvl="3" w:tentative="1">
-      <w:start w:val="1"/>
-      <w:numFmt w:val="bullet"/>
-      <w:lvlText w:val=""/>
-      <w:lvlJc w:val="left"/>
-      <w:pPr>
-        <w:tabs>
-          <w:tab w:val="num" w:pos="2880"/>
-        </w:tabs>
-        <w:ind w:left="2880" w:hanging="360"/>
-      </w:pPr>
-      <w:rPr>
-        <w:rFonts w:ascii="Wingdings" w:hAnsi="Wingdings" w:hint="default"/>
-        <w:sz w:val="20"/>
-      </w:rPr>
-    </w:lvl>
-    <w:lvl w:ilvl="4" w:tentative="1">
-      <w:start w:val="1"/>
-      <w:numFmt w:val="bullet"/>
-      <w:lvlText w:val=""/>
-      <w:lvlJc w:val="left"/>
-      <w:pPr>
-        <w:tabs>
-          <w:tab w:val="num" w:pos="3600"/>
-        </w:tabs>
-        <w:ind w:left="3600" w:hanging="360"/>
-      </w:pPr>
-      <w:rPr>
-        <w:rFonts w:ascii="Wingdings" w:hAnsi="Wingdings" w:hint="default"/>
-        <w:sz w:val="20"/>
-      </w:rPr>
-    </w:lvl>
-    <w:lvl w:ilvl="5" w:tentative="1">
-      <w:start w:val="1"/>
-      <w:numFmt w:val="bullet"/>
-      <w:lvlText w:val=""/>
-      <w:lvlJc w:val="left"/>
-      <w:pPr>
-        <w:tabs>
-          <w:tab w:val="num" w:pos="4320"/>
-        </w:tabs>
-        <w:ind w:left="4320" w:hanging="360"/>
-      </w:pPr>
-      <w:rPr>
-        <w:rFonts w:ascii="Wingdings" w:hAnsi="Wingdings" w:hint="default"/>
-        <w:sz w:val="20"/>
-      </w:rPr>
-    </w:lvl>
-    <w:lvl w:ilvl="6" w:tentative="1">
-      <w:start w:val="1"/>
-      <w:numFmt w:val="bullet"/>
-      <w:lvlText w:val=""/>
-      <w:lvlJc w:val="left"/>
-      <w:pPr>
-        <w:tabs>
-          <w:tab w:val="num" w:pos="5040"/>
-        </w:tabs>
-        <w:ind w:left="5040" w:hanging="360"/>
-      </w:pPr>
-      <w:rPr>
-        <w:rFonts w:ascii="Wingdings" w:hAnsi="Wingdings" w:hint="default"/>
-        <w:sz w:val="20"/>
-      </w:rPr>
-    </w:lvl>
-    <w:lvl w:ilvl="7" w:tentative="1">
-      <w:start w:val="1"/>
-      <w:numFmt w:val="bullet"/>
-      <w:lvlText w:val=""/>
-      <w:lvlJc w:val="left"/>
-      <w:pPr>
-        <w:tabs>
-          <w:tab w:val="num" w:pos="5760"/>
-        </w:tabs>
-        <w:ind w:left="5760" w:hanging="360"/>
-      </w:pPr>
-      <w:rPr>
-        <w:rFonts w:ascii="Wingdings" w:hAnsi="Wingdings" w:hint="default"/>
-        <w:sz w:val="20"/>
-      </w:rPr>
-    </w:lvl>
-    <w:lvl w:ilvl="8" w:tentative="1">
-      <w:start w:val="1"/>
-      <w:numFmt w:val="bullet"/>
-      <w:lvlText w:val=""/>
-      <w:lvlJc w:val="left"/>
-      <w:pPr>
-        <w:tabs>
-          <w:tab w:val="num" w:pos="6480"/>
-        </w:tabs>
-        <w:ind w:left="6480" w:hanging="360"/>
-      </w:pPr>
-      <w:rPr>
-        <w:rFonts w:ascii="Wingdings" w:hAnsi="Wingdings" w:hint="default"/>
-        <w:sz w:val="20"/>
-      </w:rPr>
-    </w:lvl>
-  </w:abstractNum>
-  <w:abstractNum w:abstractNumId="29" w15:restartNumberingAfterBreak="0">
-    <w:nsid w:val="7624163C"/>
-    <w:multiLevelType w:val="multilevel"/>
-    <w:tmpl w:val="40FA2CE6"/>
-    <w:lvl w:ilvl="0">
-      <w:start w:val="1"/>
-      <w:numFmt w:val="bullet"/>
-      <w:lvlText w:val=""/>
-      <w:lvlJc w:val="left"/>
-      <w:pPr>
-        <w:tabs>
-          <w:tab w:val="num" w:pos="720"/>
-        </w:tabs>
-        <w:ind w:left="720" w:hanging="360"/>
-      </w:pPr>
-      <w:rPr>
-        <w:rFonts w:ascii="Symbol" w:hAnsi="Symbol" w:hint="default"/>
-        <w:sz w:val="20"/>
-      </w:rPr>
-    </w:lvl>
-    <w:lvl w:ilvl="1" w:tentative="1">
-      <w:start w:val="1"/>
-      <w:numFmt w:val="bullet"/>
-      <w:lvlText w:val="o"/>
-      <w:lvlJc w:val="left"/>
-      <w:pPr>
-        <w:tabs>
-          <w:tab w:val="num" w:pos="1440"/>
-        </w:tabs>
-        <w:ind w:left="1440" w:hanging="360"/>
-      </w:pPr>
-      <w:rPr>
-        <w:rFonts w:ascii="Courier New" w:hAnsi="Courier New" w:hint="default"/>
-        <w:sz w:val="20"/>
-      </w:rPr>
-    </w:lvl>
-    <w:lvl w:ilvl="2" w:tentative="1">
-      <w:start w:val="1"/>
-      <w:numFmt w:val="bullet"/>
-      <w:lvlText w:val=""/>
-      <w:lvlJc w:val="left"/>
-      <w:pPr>
-        <w:tabs>
-          <w:tab w:val="num" w:pos="2160"/>
-        </w:tabs>
-        <w:ind w:left="2160" w:hanging="360"/>
-      </w:pPr>
-      <w:rPr>
-        <w:rFonts w:ascii="Wingdings" w:hAnsi="Wingdings" w:hint="default"/>
-        <w:sz w:val="20"/>
-      </w:rPr>
-    </w:lvl>
-    <w:lvl w:ilvl="3" w:tentative="1">
-      <w:start w:val="1"/>
-      <w:numFmt w:val="bullet"/>
-      <w:lvlText w:val=""/>
-      <w:lvlJc w:val="left"/>
-      <w:pPr>
-        <w:tabs>
-          <w:tab w:val="num" w:pos="2880"/>
-        </w:tabs>
-        <w:ind w:left="2880" w:hanging="360"/>
-      </w:pPr>
-      <w:rPr>
-        <w:rFonts w:ascii="Wingdings" w:hAnsi="Wingdings" w:hint="default"/>
-        <w:sz w:val="20"/>
-      </w:rPr>
-    </w:lvl>
-    <w:lvl w:ilvl="4" w:tentative="1">
-      <w:start w:val="1"/>
-      <w:numFmt w:val="bullet"/>
-      <w:lvlText w:val=""/>
-      <w:lvlJc w:val="left"/>
-      <w:pPr>
-        <w:tabs>
-          <w:tab w:val="num" w:pos="3600"/>
-        </w:tabs>
-        <w:ind w:left="3600" w:hanging="360"/>
-      </w:pPr>
-      <w:rPr>
-        <w:rFonts w:ascii="Wingdings" w:hAnsi="Wingdings" w:hint="default"/>
-        <w:sz w:val="20"/>
-      </w:rPr>
-    </w:lvl>
-    <w:lvl w:ilvl="5" w:tentative="1">
-      <w:start w:val="1"/>
-      <w:numFmt w:val="bullet"/>
-      <w:lvlText w:val=""/>
-      <w:lvlJc w:val="left"/>
-      <w:pPr>
-        <w:tabs>
-          <w:tab w:val="num" w:pos="4320"/>
-        </w:tabs>
-        <w:ind w:left="4320" w:hanging="360"/>
-      </w:pPr>
-      <w:rPr>
-        <w:rFonts w:ascii="Wingdings" w:hAnsi="Wingdings" w:hint="default"/>
-        <w:sz w:val="20"/>
-      </w:rPr>
-    </w:lvl>
-    <w:lvl w:ilvl="6" w:tentative="1">
-      <w:start w:val="1"/>
-      <w:numFmt w:val="bullet"/>
-      <w:lvlText w:val=""/>
-      <w:lvlJc w:val="left"/>
-      <w:pPr>
-        <w:tabs>
-          <w:tab w:val="num" w:pos="5040"/>
-        </w:tabs>
-        <w:ind w:left="5040" w:hanging="360"/>
-      </w:pPr>
-      <w:rPr>
-        <w:rFonts w:ascii="Wingdings" w:hAnsi="Wingdings" w:hint="default"/>
-        <w:sz w:val="20"/>
-      </w:rPr>
-    </w:lvl>
-    <w:lvl w:ilvl="7" w:tentative="1">
-      <w:start w:val="1"/>
-      <w:numFmt w:val="bullet"/>
-      <w:lvlText w:val=""/>
-      <w:lvlJc w:val="left"/>
-      <w:pPr>
-        <w:tabs>
-          <w:tab w:val="num" w:pos="5760"/>
-        </w:tabs>
-        <w:ind w:left="5760" w:hanging="360"/>
-      </w:pPr>
-      <w:rPr>
-        <w:rFonts w:ascii="Wingdings" w:hAnsi="Wingdings" w:hint="default"/>
-        <w:sz w:val="20"/>
-      </w:rPr>
-    </w:lvl>
-    <w:lvl w:ilvl="8" w:tentative="1">
-      <w:start w:val="1"/>
-      <w:numFmt w:val="bullet"/>
-      <w:lvlText w:val=""/>
-      <w:lvlJc w:val="left"/>
-      <w:pPr>
-        <w:tabs>
-          <w:tab w:val="num" w:pos="6480"/>
-        </w:tabs>
-        <w:ind w:left="6480" w:hanging="360"/>
-      </w:pPr>
-      <w:rPr>
-        <w:rFonts w:ascii="Wingdings" w:hAnsi="Wingdings" w:hint="default"/>
-        <w:sz w:val="20"/>
-      </w:rPr>
-    </w:lvl>
-  </w:abstractNum>
-  <w:abstractNum w:abstractNumId="30" w15:restartNumberingAfterBreak="0">
-    <w:nsid w:val="78F75C2F"/>
-    <w:multiLevelType w:val="multilevel"/>
-    <w:tmpl w:val="5DBEAB1C"/>
-    <w:lvl w:ilvl="0">
-      <w:start w:val="1"/>
-      <w:numFmt w:val="bullet"/>
-      <w:lvlText w:val=""/>
-      <w:lvlJc w:val="left"/>
-      <w:pPr>
-        <w:tabs>
-          <w:tab w:val="num" w:pos="720"/>
-        </w:tabs>
-        <w:ind w:left="720" w:hanging="360"/>
-      </w:pPr>
-      <w:rPr>
-        <w:rFonts w:ascii="Symbol" w:hAnsi="Symbol" w:hint="default"/>
-        <w:sz w:val="20"/>
-      </w:rPr>
-    </w:lvl>
-    <w:lvl w:ilvl="1" w:tentative="1">
-      <w:start w:val="1"/>
-      <w:numFmt w:val="bullet"/>
-      <w:lvlText w:val="o"/>
-      <w:lvlJc w:val="left"/>
-      <w:pPr>
-        <w:tabs>
-          <w:tab w:val="num" w:pos="1440"/>
-        </w:tabs>
-        <w:ind w:left="1440" w:hanging="360"/>
-      </w:pPr>
-      <w:rPr>
-        <w:rFonts w:ascii="Courier New" w:hAnsi="Courier New" w:hint="default"/>
-        <w:sz w:val="20"/>
-      </w:rPr>
-    </w:lvl>
-    <w:lvl w:ilvl="2" w:tentative="1">
-      <w:start w:val="1"/>
-      <w:numFmt w:val="bullet"/>
-      <w:lvlText w:val=""/>
-      <w:lvlJc w:val="left"/>
-      <w:pPr>
-        <w:tabs>
-          <w:tab w:val="num" w:pos="2160"/>
-        </w:tabs>
-        <w:ind w:left="2160" w:hanging="360"/>
-      </w:pPr>
-      <w:rPr>
-        <w:rFonts w:ascii="Wingdings" w:hAnsi="Wingdings" w:hint="default"/>
-        <w:sz w:val="20"/>
-      </w:rPr>
-    </w:lvl>
-    <w:lvl w:ilvl="3" w:tentative="1">
-      <w:start w:val="1"/>
-      <w:numFmt w:val="bullet"/>
-      <w:lvlText w:val=""/>
-      <w:lvlJc w:val="left"/>
-      <w:pPr>
-        <w:tabs>
-          <w:tab w:val="num" w:pos="2880"/>
-        </w:tabs>
-        <w:ind w:left="2880" w:hanging="360"/>
-      </w:pPr>
-      <w:rPr>
-        <w:rFonts w:ascii="Wingdings" w:hAnsi="Wingdings" w:hint="default"/>
-        <w:sz w:val="20"/>
-      </w:rPr>
-    </w:lvl>
-    <w:lvl w:ilvl="4" w:tentative="1">
-      <w:start w:val="1"/>
-      <w:numFmt w:val="bullet"/>
-      <w:lvlText w:val=""/>
-      <w:lvlJc w:val="left"/>
-      <w:pPr>
-        <w:tabs>
-          <w:tab w:val="num" w:pos="3600"/>
-        </w:tabs>
-        <w:ind w:left="3600" w:hanging="360"/>
-      </w:pPr>
-      <w:rPr>
-        <w:rFonts w:ascii="Wingdings" w:hAnsi="Wingdings" w:hint="default"/>
-        <w:sz w:val="20"/>
-      </w:rPr>
-    </w:lvl>
-    <w:lvl w:ilvl="5" w:tentative="1">
-      <w:start w:val="1"/>
-      <w:numFmt w:val="bullet"/>
-      <w:lvlText w:val=""/>
-      <w:lvlJc w:val="left"/>
-      <w:pPr>
-        <w:tabs>
-          <w:tab w:val="num" w:pos="4320"/>
-        </w:tabs>
-        <w:ind w:left="4320" w:hanging="360"/>
-      </w:pPr>
-      <w:rPr>
-        <w:rFonts w:ascii="Wingdings" w:hAnsi="Wingdings" w:hint="default"/>
-        <w:sz w:val="20"/>
-      </w:rPr>
-    </w:lvl>
-    <w:lvl w:ilvl="6" w:tentative="1">
-      <w:start w:val="1"/>
-      <w:numFmt w:val="bullet"/>
-      <w:lvlText w:val=""/>
-      <w:lvlJc w:val="left"/>
-      <w:pPr>
-        <w:tabs>
-          <w:tab w:val="num" w:pos="5040"/>
-        </w:tabs>
-        <w:ind w:left="5040" w:hanging="360"/>
-      </w:pPr>
-      <w:rPr>
-        <w:rFonts w:ascii="Wingdings" w:hAnsi="Wingdings" w:hint="default"/>
-        <w:sz w:val="20"/>
-      </w:rPr>
-    </w:lvl>
-    <w:lvl w:ilvl="7" w:tentative="1">
-      <w:start w:val="1"/>
-      <w:numFmt w:val="bullet"/>
-      <w:lvlText w:val=""/>
-      <w:lvlJc w:val="left"/>
-      <w:pPr>
-        <w:tabs>
-          <w:tab w:val="num" w:pos="5760"/>
-        </w:tabs>
-        <w:ind w:left="5760" w:hanging="360"/>
-      </w:pPr>
-      <w:rPr>
-        <w:rFonts w:ascii="Wingdings" w:hAnsi="Wingdings" w:hint="default"/>
-        <w:sz w:val="20"/>
-      </w:rPr>
-    </w:lvl>
-    <w:lvl w:ilvl="8" w:tentative="1">
-      <w:start w:val="1"/>
-      <w:numFmt w:val="bullet"/>
-      <w:lvlText w:val=""/>
-      <w:lvlJc w:val="left"/>
-      <w:pPr>
-        <w:tabs>
-          <w:tab w:val="num" w:pos="6480"/>
-        </w:tabs>
-        <w:ind w:left="6480" w:hanging="360"/>
-      </w:pPr>
-      <w:rPr>
-        <w:rFonts w:ascii="Wingdings" w:hAnsi="Wingdings" w:hint="default"/>
-        <w:sz w:val="20"/>
-      </w:rPr>
-    </w:lvl>
-  </w:abstractNum>
-  <w:abstractNum w:abstractNumId="31" w15:restartNumberingAfterBreak="0">
-    <w:nsid w:val="79F33187"/>
-    <w:multiLevelType w:val="multilevel"/>
-    <w:tmpl w:val="AF9ED2AC"/>
-    <w:lvl w:ilvl="0">
-      <w:start w:val="1"/>
-      <w:numFmt w:val="bullet"/>
-      <w:lvlText w:val=""/>
-      <w:lvlJc w:val="left"/>
-      <w:pPr>
-        <w:tabs>
-          <w:tab w:val="num" w:pos="720"/>
-        </w:tabs>
-        <w:ind w:left="720" w:hanging="360"/>
-      </w:pPr>
-      <w:rPr>
-        <w:rFonts w:ascii="Symbol" w:hAnsi="Symbol" w:hint="default"/>
-        <w:sz w:val="20"/>
-      </w:rPr>
-    </w:lvl>
-    <w:lvl w:ilvl="1" w:tentative="1">
-      <w:start w:val="1"/>
-      <w:numFmt w:val="bullet"/>
-      <w:lvlText w:val="o"/>
-      <w:lvlJc w:val="left"/>
-      <w:pPr>
-        <w:tabs>
-          <w:tab w:val="num" w:pos="1440"/>
-        </w:tabs>
-        <w:ind w:left="1440" w:hanging="360"/>
-      </w:pPr>
-      <w:rPr>
-        <w:rFonts w:ascii="Courier New" w:hAnsi="Courier New" w:hint="default"/>
-        <w:sz w:val="20"/>
-      </w:rPr>
-    </w:lvl>
-    <w:lvl w:ilvl="2" w:tentative="1">
-      <w:start w:val="1"/>
-      <w:numFmt w:val="bullet"/>
-      <w:lvlText w:val=""/>
-      <w:lvlJc w:val="left"/>
-      <w:pPr>
-        <w:tabs>
-          <w:tab w:val="num" w:pos="2160"/>
-        </w:tabs>
-        <w:ind w:left="2160" w:hanging="360"/>
-      </w:pPr>
-      <w:rPr>
-        <w:rFonts w:ascii="Wingdings" w:hAnsi="Wingdings" w:hint="default"/>
-        <w:sz w:val="20"/>
-      </w:rPr>
-    </w:lvl>
-    <w:lvl w:ilvl="3" w:tentative="1">
-      <w:start w:val="1"/>
-      <w:numFmt w:val="bullet"/>
-      <w:lvlText w:val=""/>
-      <w:lvlJc w:val="left"/>
-      <w:pPr>
-        <w:tabs>
-          <w:tab w:val="num" w:pos="2880"/>
-        </w:tabs>
-        <w:ind w:left="2880" w:hanging="360"/>
-      </w:pPr>
-      <w:rPr>
-        <w:rFonts w:ascii="Wingdings" w:hAnsi="Wingdings" w:hint="default"/>
-        <w:sz w:val="20"/>
-      </w:rPr>
-    </w:lvl>
-    <w:lvl w:ilvl="4" w:tentative="1">
-      <w:start w:val="1"/>
-      <w:numFmt w:val="bullet"/>
-      <w:lvlText w:val=""/>
-      <w:lvlJc w:val="left"/>
-      <w:pPr>
-        <w:tabs>
-          <w:tab w:val="num" w:pos="3600"/>
-        </w:tabs>
-        <w:ind w:left="3600" w:hanging="360"/>
-      </w:pPr>
-      <w:rPr>
-        <w:rFonts w:ascii="Wingdings" w:hAnsi="Wingdings" w:hint="default"/>
-        <w:sz w:val="20"/>
-      </w:rPr>
-    </w:lvl>
-    <w:lvl w:ilvl="5" w:tentative="1">
-      <w:start w:val="1"/>
-      <w:numFmt w:val="bullet"/>
-      <w:lvlText w:val=""/>
-      <w:lvlJc w:val="left"/>
-      <w:pPr>
-        <w:tabs>
-          <w:tab w:val="num" w:pos="4320"/>
-        </w:tabs>
-        <w:ind w:left="4320" w:hanging="360"/>
-      </w:pPr>
-      <w:rPr>
-        <w:rFonts w:ascii="Wingdings" w:hAnsi="Wingdings" w:hint="default"/>
-        <w:sz w:val="20"/>
-      </w:rPr>
-    </w:lvl>
-    <w:lvl w:ilvl="6" w:tentative="1">
-      <w:start w:val="1"/>
-      <w:numFmt w:val="bullet"/>
-      <w:lvlText w:val=""/>
-      <w:lvlJc w:val="left"/>
-      <w:pPr>
-        <w:tabs>
-          <w:tab w:val="num" w:pos="5040"/>
-        </w:tabs>
-        <w:ind w:left="5040" w:hanging="360"/>
-      </w:pPr>
-      <w:rPr>
-        <w:rFonts w:ascii="Wingdings" w:hAnsi="Wingdings" w:hint="default"/>
-        <w:sz w:val="20"/>
-      </w:rPr>
-    </w:lvl>
-    <w:lvl w:ilvl="7" w:tentative="1">
-      <w:start w:val="1"/>
-      <w:numFmt w:val="bullet"/>
-      <w:lvlText w:val=""/>
-      <w:lvlJc w:val="left"/>
-      <w:pPr>
-        <w:tabs>
-          <w:tab w:val="num" w:pos="5760"/>
-        </w:tabs>
-        <w:ind w:left="5760" w:hanging="360"/>
-      </w:pPr>
-      <w:rPr>
-        <w:rFonts w:ascii="Wingdings" w:hAnsi="Wingdings" w:hint="default"/>
-        <w:sz w:val="20"/>
-      </w:rPr>
-    </w:lvl>
-    <w:lvl w:ilvl="8" w:tentative="1">
-      <w:start w:val="1"/>
-      <w:numFmt w:val="bullet"/>
-      <w:lvlText w:val=""/>
-      <w:lvlJc w:val="left"/>
-      <w:pPr>
-        <w:tabs>
-          <w:tab w:val="num" w:pos="6480"/>
-        </w:tabs>
-        <w:ind w:left="6480" w:hanging="360"/>
-      </w:pPr>
-      <w:rPr>
-        <w:rFonts w:ascii="Wingdings" w:hAnsi="Wingdings" w:hint="default"/>
-        <w:sz w:val="20"/>
-      </w:rPr>
-    </w:lvl>
-  </w:abstractNum>
   <w:num w:numId="1" w16cid:durableId="835266221">
+    <w:abstractNumId w:val="16"/>
+  </w:num>
+  <w:num w:numId="2" w16cid:durableId="258220789">
+    <w:abstractNumId w:val="12"/>
+  </w:num>
+  <w:num w:numId="3" w16cid:durableId="836730274">
+    <w:abstractNumId w:val="9"/>
+  </w:num>
+  <w:num w:numId="4" w16cid:durableId="427700993">
+    <w:abstractNumId w:val="3"/>
+  </w:num>
+  <w:num w:numId="5" w16cid:durableId="1758791481">
+    <w:abstractNumId w:val="24"/>
+  </w:num>
+  <w:num w:numId="6" w16cid:durableId="222716997">
+    <w:abstractNumId w:val="13"/>
+  </w:num>
+  <w:num w:numId="7" w16cid:durableId="174733695">
+    <w:abstractNumId w:val="23"/>
+  </w:num>
+  <w:num w:numId="8" w16cid:durableId="485433529">
+    <w:abstractNumId w:val="2"/>
+  </w:num>
+  <w:num w:numId="9" w16cid:durableId="1579293626">
+    <w:abstractNumId w:val="7"/>
+  </w:num>
+  <w:num w:numId="10" w16cid:durableId="1315182194">
+    <w:abstractNumId w:val="22"/>
+  </w:num>
+  <w:num w:numId="11" w16cid:durableId="1308901816">
     <w:abstractNumId w:val="18"/>
   </w:num>
-  <w:num w:numId="2" w16cid:durableId="258220789">
+  <w:num w:numId="12" w16cid:durableId="748504009">
+    <w:abstractNumId w:val="8"/>
+  </w:num>
+  <w:num w:numId="13" w16cid:durableId="1549490051">
     <w:abstractNumId w:val="14"/>
   </w:num>
-  <w:num w:numId="3" w16cid:durableId="836730274">
+  <w:num w:numId="14" w16cid:durableId="1673293567">
+    <w:abstractNumId w:val="1"/>
+  </w:num>
+  <w:num w:numId="15" w16cid:durableId="1853109507">
+    <w:abstractNumId w:val="26"/>
+  </w:num>
+  <w:num w:numId="16" w16cid:durableId="1691641741">
+    <w:abstractNumId w:val="25"/>
+  </w:num>
+  <w:num w:numId="17" w16cid:durableId="830219691">
+    <w:abstractNumId w:val="20"/>
+  </w:num>
+  <w:num w:numId="18" w16cid:durableId="422185308">
+    <w:abstractNumId w:val="19"/>
+  </w:num>
+  <w:num w:numId="19" w16cid:durableId="519049258">
+    <w:abstractNumId w:val="15"/>
+  </w:num>
+  <w:num w:numId="20" w16cid:durableId="238444260">
+    <w:abstractNumId w:val="21"/>
+  </w:num>
+  <w:num w:numId="21" w16cid:durableId="1032540238">
+    <w:abstractNumId w:val="10"/>
+  </w:num>
+  <w:num w:numId="22" w16cid:durableId="778528365">
+    <w:abstractNumId w:val="5"/>
+  </w:num>
+  <w:num w:numId="23" w16cid:durableId="534387733">
     <w:abstractNumId w:val="11"/>
   </w:num>
-  <w:num w:numId="4" w16cid:durableId="427700993">
+  <w:num w:numId="24" w16cid:durableId="790440523">
     <w:abstractNumId w:val="4"/>
   </w:num>
-  <w:num w:numId="5" w16cid:durableId="1758791481">
-    <w:abstractNumId w:val="28"/>
-  </w:num>
-  <w:num w:numId="6" w16cid:durableId="222716997">
-    <w:abstractNumId w:val="15"/>
-  </w:num>
-  <w:num w:numId="7" w16cid:durableId="174733695">
+  <w:num w:numId="25" w16cid:durableId="1707025218">
     <w:abstractNumId w:val="27"/>
   </w:num>
-  <w:num w:numId="8" w16cid:durableId="485433529">
-    <w:abstractNumId w:val="3"/>
-  </w:num>
-  <w:num w:numId="9" w16cid:durableId="1579293626">
-    <w:abstractNumId w:val="9"/>
-  </w:num>
-  <w:num w:numId="10" w16cid:durableId="1315182194">
-    <w:abstractNumId w:val="26"/>
-  </w:num>
-  <w:num w:numId="11" w16cid:durableId="1308901816">
-    <w:abstractNumId w:val="20"/>
-  </w:num>
-  <w:num w:numId="12" w16cid:durableId="748504009">
-    <w:abstractNumId w:val="10"/>
-  </w:num>
-  <w:num w:numId="13" w16cid:durableId="1549490051">
-    <w:abstractNumId w:val="16"/>
-  </w:num>
-  <w:num w:numId="14" w16cid:durableId="1673293567">
-    <w:abstractNumId w:val="2"/>
-  </w:num>
-  <w:num w:numId="15" w16cid:durableId="1853109507">
-    <w:abstractNumId w:val="30"/>
-  </w:num>
-  <w:num w:numId="16" w16cid:durableId="1691641741">
-    <w:abstractNumId w:val="29"/>
-  </w:num>
-  <w:num w:numId="17" w16cid:durableId="830219691">
-    <w:abstractNumId w:val="24"/>
-  </w:num>
-  <w:num w:numId="18" w16cid:durableId="422185308">
-    <w:abstractNumId w:val="21"/>
-  </w:num>
-  <w:num w:numId="19" w16cid:durableId="519049258">
+  <w:num w:numId="26" w16cid:durableId="1162700974">
     <w:abstractNumId w:val="17"/>
   </w:num>
-  <w:num w:numId="20" w16cid:durableId="238444260">
-    <w:abstractNumId w:val="25"/>
-  </w:num>
-  <w:num w:numId="21" w16cid:durableId="1032540238">
-    <w:abstractNumId w:val="12"/>
-  </w:num>
-  <w:num w:numId="22" w16cid:durableId="778528365">
-    <w:abstractNumId w:val="7"/>
-  </w:num>
-  <w:num w:numId="23" w16cid:durableId="534387733">
-    <w:abstractNumId w:val="13"/>
-  </w:num>
-  <w:num w:numId="24" w16cid:durableId="790440523">
-    <w:abstractNumId w:val="5"/>
-  </w:num>
-  <w:num w:numId="25" w16cid:durableId="1707025218">
-    <w:abstractNumId w:val="31"/>
-  </w:num>
-  <w:num w:numId="26" w16cid:durableId="1162700974">
-    <w:abstractNumId w:val="19"/>
-  </w:num>
   <w:num w:numId="27" w16cid:durableId="1731533398">
-    <w:abstractNumId w:val="8"/>
+    <w:abstractNumId w:val="6"/>
   </w:num>
   <w:num w:numId="28" w16cid:durableId="1018234756">
     <w:abstractNumId w:val="0"/>
-  </w:num>
-  <w:num w:numId="29" w16cid:durableId="1304047384">
-    <w:abstractNumId w:val="1"/>
-  </w:num>
-  <w:num w:numId="30" w16cid:durableId="1949851706">
-    <w:abstractNumId w:val="23"/>
-  </w:num>
-  <w:num w:numId="31" w16cid:durableId="1838182337">
-    <w:abstractNumId w:val="22"/>
-  </w:num>
-  <w:num w:numId="32" w16cid:durableId="768042276">
-    <w:abstractNumId w:val="6"/>
   </w:num>
 </w:numbering>
 </file>

</xml_diff>

<commit_message>
Revert "email doğrulama hatası çözümü"
This reverts commit 945555995ee1cadea269adb4021b623d7f04236f.
</commit_message>
<xml_diff>
--- a/İlk Hafta Proje Raporu.docx
+++ b/İlk Hafta Proje Raporu.docx
@@ -1414,7 +1414,7 @@
           <w:noProof/>
         </w:rPr>
         <w:drawing>
-          <wp:inline distT="0" distB="0" distL="0" distR="0" wp14:anchorId="0587B689" wp14:editId="26D19B23">
+          <wp:inline distT="0" distB="0" distL="0" distR="0" wp14:anchorId="0587B689" wp14:editId="6909D92E">
             <wp:extent cx="4287157" cy="1928446"/>
             <wp:effectExtent l="0" t="0" r="0" b="0"/>
             <wp:docPr id="508972819" name="Resim 1" descr="metin, ekran görüntüsü, yazı tipi içeren bir resim&#10;&#10;Yapay zeka tarafından oluşturulmuş içerik yanlış olabilir."/>
@@ -11452,7 +11452,7 @@
           <w:noProof/>
         </w:rPr>
         <w:drawing>
-          <wp:inline distT="0" distB="0" distL="0" distR="0" wp14:anchorId="199A01A8" wp14:editId="78A32BBB">
+          <wp:inline distT="0" distB="0" distL="0" distR="0" wp14:anchorId="199A01A8" wp14:editId="180A952F">
             <wp:extent cx="5972810" cy="1091565"/>
             <wp:effectExtent l="0" t="0" r="8890" b="0"/>
             <wp:docPr id="1896121904" name="Resim 3" descr="metin, ekran görüntüsü içeren bir resim&#10;&#10;Yapay zeka tarafından oluşturulmuş içerik yanlış olabilir."/>
@@ -12175,7 +12175,7 @@
           <w:noProof/>
         </w:rPr>
         <w:drawing>
-          <wp:inline distT="0" distB="0" distL="0" distR="0" wp14:anchorId="33C091D6" wp14:editId="1BAA8AFF">
+          <wp:inline distT="0" distB="0" distL="0" distR="0" wp14:anchorId="33C091D6" wp14:editId="51F3FBAA">
             <wp:extent cx="5972810" cy="1188085"/>
             <wp:effectExtent l="0" t="0" r="8890" b="0"/>
             <wp:docPr id="287060533" name="Resim 4" descr="metin, ekran görüntüsü, yazı tipi içeren bir resim&#10;&#10;Yapay zeka tarafından oluşturulmuş içerik yanlış olabilir."/>
@@ -13770,7 +13770,7 @@
           <w:noProof/>
         </w:rPr>
         <w:drawing>
-          <wp:inline distT="0" distB="0" distL="0" distR="0" wp14:anchorId="6A2D095C" wp14:editId="011EF506">
+          <wp:inline distT="0" distB="0" distL="0" distR="0" wp14:anchorId="6A2D095C" wp14:editId="7A02A154">
             <wp:extent cx="5972810" cy="761365"/>
             <wp:effectExtent l="0" t="0" r="8890" b="635"/>
             <wp:docPr id="1878269361" name="Resim 1"/>
@@ -14130,7 +14130,7 @@
           <w:noProof/>
         </w:rPr>
         <w:drawing>
-          <wp:inline distT="0" distB="0" distL="0" distR="0" wp14:anchorId="1BCD5F77" wp14:editId="61D69BAC">
+          <wp:inline distT="0" distB="0" distL="0" distR="0" wp14:anchorId="1BCD5F77" wp14:editId="3FFD7873">
             <wp:extent cx="5972810" cy="884555"/>
             <wp:effectExtent l="0" t="0" r="8890" b="0"/>
             <wp:docPr id="1368405768" name="Resim 2" descr="metin, ekran görüntüsü içeren bir resim&#10;&#10;Yapay zeka tarafından oluşturulmuş içerik yanlış olabilir."/>
@@ -14364,25 +14364,7 @@
           <w:sz w:val="22"/>
           <w:szCs w:val="22"/>
         </w:rPr>
-        <w:t xml:space="preserve"> - </w:t>
-      </w:r>
-      <w:proofErr w:type="spellStart"/>
-      <w:r>
-        <w:rPr>
-          <w:rFonts w:ascii="Arial" w:hAnsi="Arial" w:cs="Arial"/>
-          <w:sz w:val="22"/>
-          <w:szCs w:val="22"/>
-        </w:rPr>
-        <w:t>Bölüme</w:t>
-      </w:r>
-      <w:proofErr w:type="spellEnd"/>
-      <w:r>
-        <w:rPr>
-          <w:rFonts w:ascii="Arial" w:hAnsi="Arial" w:cs="Arial"/>
-          <w:sz w:val="22"/>
-          <w:szCs w:val="22"/>
-        </w:rPr>
-        <w:t> </w:t>
+        <w:t xml:space="preserve"> - Bölüme </w:t>
       </w:r>
       <w:proofErr w:type="spellStart"/>
       <w:r>
@@ -14783,25 +14765,7 @@
           <w:sz w:val="22"/>
           <w:szCs w:val="22"/>
         </w:rPr>
-        <w:t xml:space="preserve"> - </w:t>
-      </w:r>
-      <w:proofErr w:type="spellStart"/>
-      <w:r>
-        <w:rPr>
-          <w:rFonts w:ascii="Arial" w:hAnsi="Arial" w:cs="Arial"/>
-          <w:sz w:val="22"/>
-          <w:szCs w:val="22"/>
-        </w:rPr>
-        <w:t>Bölüme</w:t>
-      </w:r>
-      <w:proofErr w:type="spellEnd"/>
-      <w:r>
-        <w:rPr>
-          <w:rFonts w:ascii="Arial" w:hAnsi="Arial" w:cs="Arial"/>
-          <w:sz w:val="22"/>
-          <w:szCs w:val="22"/>
-        </w:rPr>
-        <w:t xml:space="preserve"> </w:t>
+        <w:t xml:space="preserve"> - Bölüme </w:t>
       </w:r>
       <w:proofErr w:type="spellStart"/>
       <w:r>
@@ -20364,13 +20328,24 @@
         <w:jc w:val="both"/>
         <w:rPr>
           <w:rFonts w:ascii="Arial" w:hAnsi="Arial" w:cs="Arial"/>
+          <w:sz w:val="22"/>
+          <w:szCs w:val="22"/>
+        </w:rPr>
+      </w:pPr>
+      <w:r>
+        <w:rPr>
+          <w:rFonts w:ascii="Arial" w:hAnsi="Arial" w:cs="Arial"/>
           <w:b/>
           <w:bCs/>
           <w:sz w:val="22"/>
           <w:szCs w:val="22"/>
         </w:rPr>
-      </w:pPr>
-      <w:r>
+        <w:t>5. TEST_REPORT_PART1.md</w:t>
+      </w:r>
+    </w:p>
+    <w:p>
+      <w:pPr>
+        <w:jc w:val="both"/>
         <w:rPr>
           <w:rFonts w:ascii="Arial" w:hAnsi="Arial" w:cs="Arial"/>
           <w:b/>
@@ -20378,19 +20353,62 @@
           <w:sz w:val="22"/>
           <w:szCs w:val="22"/>
         </w:rPr>
-        <w:t>5. TEST_REPORT_PART1.md</w:t>
-      </w:r>
+      </w:pPr>
+      <w:r>
+        <w:rPr>
+          <w:rFonts w:ascii="Arial" w:hAnsi="Arial" w:cs="Arial"/>
+          <w:b/>
+          <w:bCs/>
+          <w:sz w:val="22"/>
+          <w:szCs w:val="22"/>
+        </w:rPr>
+        <w:t>Test </w:t>
+      </w:r>
+      <w:proofErr w:type="spellStart"/>
+      <w:r>
+        <w:rPr>
+          <w:rFonts w:ascii="Arial" w:hAnsi="Arial" w:cs="Arial"/>
+          <w:b/>
+          <w:bCs/>
+          <w:sz w:val="22"/>
+          <w:szCs w:val="22"/>
+        </w:rPr>
+        <w:t>Kategorileri</w:t>
+      </w:r>
+      <w:proofErr w:type="spellEnd"/>
     </w:p>
     <w:p>
       <w:pPr>
         <w:jc w:val="both"/>
         <w:rPr>
           <w:rFonts w:ascii="Arial" w:hAnsi="Arial" w:cs="Arial"/>
+          <w:sz w:val="22"/>
+          <w:szCs w:val="22"/>
+        </w:rPr>
+      </w:pPr>
+      <w:r>
+        <w:rPr>
+          <w:rFonts w:ascii="Arial" w:hAnsi="Arial" w:cs="Arial"/>
           <w:b/>
           <w:bCs/>
           <w:sz w:val="22"/>
           <w:szCs w:val="22"/>
         </w:rPr>
+        <w:t>Backend:</w:t>
+      </w:r>
+    </w:p>
+    <w:p>
+      <w:pPr>
+        <w:numPr>
+          <w:ilvl w:val="0"/>
+          <w:numId w:val="29"/>
+        </w:numPr>
+        <w:jc w:val="both"/>
+        <w:rPr>
+          <w:rFonts w:ascii="Arial" w:hAnsi="Arial" w:cs="Arial"/>
+          <w:sz w:val="22"/>
+          <w:szCs w:val="22"/>
+        </w:rPr>
       </w:pPr>
       <w:r>
         <w:rPr>
@@ -20400,9 +20418,106 @@
           <w:sz w:val="22"/>
           <w:szCs w:val="22"/>
         </w:rPr>
-        <w:t xml:space="preserve">Test </w:t>
-      </w:r>
-      <w:proofErr w:type="spellStart"/>
+        <w:t>Unit Tests:</w:t>
+      </w:r>
+      <w:r>
+        <w:rPr>
+          <w:rFonts w:ascii="Arial" w:hAnsi="Arial" w:cs="Arial"/>
+          <w:sz w:val="22"/>
+          <w:szCs w:val="22"/>
+        </w:rPr>
+        <w:t xml:space="preserve"> Auth </w:t>
+      </w:r>
+      <w:proofErr w:type="spellStart"/>
+      <w:r>
+        <w:rPr>
+          <w:rFonts w:ascii="Arial" w:hAnsi="Arial" w:cs="Arial"/>
+          <w:sz w:val="22"/>
+          <w:szCs w:val="22"/>
+        </w:rPr>
+        <w:t>servisi</w:t>
+      </w:r>
+      <w:proofErr w:type="spellEnd"/>
+      <w:r>
+        <w:rPr>
+          <w:rFonts w:ascii="Arial" w:hAnsi="Arial" w:cs="Arial"/>
+          <w:sz w:val="22"/>
+          <w:szCs w:val="22"/>
+        </w:rPr>
+        <w:t xml:space="preserve"> (register, login, token generation) ve User </w:t>
+      </w:r>
+      <w:proofErr w:type="spellStart"/>
+      <w:r>
+        <w:rPr>
+          <w:rFonts w:ascii="Arial" w:hAnsi="Arial" w:cs="Arial"/>
+          <w:sz w:val="22"/>
+          <w:szCs w:val="22"/>
+        </w:rPr>
+        <w:t>servisi</w:t>
+      </w:r>
+      <w:proofErr w:type="spellEnd"/>
+      <w:r>
+        <w:rPr>
+          <w:rFonts w:ascii="Arial" w:hAnsi="Arial" w:cs="Arial"/>
+          <w:sz w:val="22"/>
+          <w:szCs w:val="22"/>
+        </w:rPr>
+        <w:t xml:space="preserve"> </w:t>
+      </w:r>
+      <w:proofErr w:type="spellStart"/>
+      <w:r>
+        <w:rPr>
+          <w:rFonts w:ascii="Arial" w:hAnsi="Arial" w:cs="Arial"/>
+          <w:sz w:val="22"/>
+          <w:szCs w:val="22"/>
+        </w:rPr>
+        <w:t>fonksiyonları</w:t>
+      </w:r>
+      <w:proofErr w:type="spellEnd"/>
+      <w:r>
+        <w:rPr>
+          <w:rFonts w:ascii="Arial" w:hAnsi="Arial" w:cs="Arial"/>
+          <w:sz w:val="22"/>
+          <w:szCs w:val="22"/>
+        </w:rPr>
+        <w:t xml:space="preserve"> </w:t>
+      </w:r>
+      <w:proofErr w:type="spellStart"/>
+      <w:r>
+        <w:rPr>
+          <w:rFonts w:ascii="Arial" w:hAnsi="Arial" w:cs="Arial"/>
+          <w:sz w:val="22"/>
+          <w:szCs w:val="22"/>
+        </w:rPr>
+        <w:t>için</w:t>
+      </w:r>
+      <w:proofErr w:type="spellEnd"/>
+      <w:r>
+        <w:rPr>
+          <w:rFonts w:ascii="Arial" w:hAnsi="Arial" w:cs="Arial"/>
+          <w:sz w:val="22"/>
+          <w:szCs w:val="22"/>
+        </w:rPr>
+        <w:t xml:space="preserve"> </w:t>
+      </w:r>
+      <w:proofErr w:type="spellStart"/>
+      <w:r>
+        <w:rPr>
+          <w:rFonts w:ascii="Arial" w:hAnsi="Arial" w:cs="Arial"/>
+          <w:sz w:val="22"/>
+          <w:szCs w:val="22"/>
+        </w:rPr>
+        <w:t>toplam</w:t>
+      </w:r>
+      <w:proofErr w:type="spellEnd"/>
+      <w:r>
+        <w:rPr>
+          <w:rFonts w:ascii="Arial" w:hAnsi="Arial" w:cs="Arial"/>
+          <w:sz w:val="22"/>
+          <w:szCs w:val="22"/>
+        </w:rPr>
+        <w:t> </w:t>
+      </w:r>
       <w:r>
         <w:rPr>
           <w:rFonts w:ascii="Arial" w:hAnsi="Arial" w:cs="Arial"/>
@@ -20411,12 +20526,75 @@
           <w:sz w:val="22"/>
           <w:szCs w:val="22"/>
         </w:rPr>
-        <w:t>Kategorileri</w:t>
-      </w:r>
-      <w:proofErr w:type="spellEnd"/>
+        <w:t>68 </w:t>
+      </w:r>
+      <w:proofErr w:type="spellStart"/>
+      <w:r>
+        <w:rPr>
+          <w:rFonts w:ascii="Arial" w:hAnsi="Arial" w:cs="Arial"/>
+          <w:b/>
+          <w:bCs/>
+          <w:sz w:val="22"/>
+          <w:szCs w:val="22"/>
+        </w:rPr>
+        <w:t>birim</w:t>
+      </w:r>
+      <w:proofErr w:type="spellEnd"/>
+      <w:r>
+        <w:rPr>
+          <w:rFonts w:ascii="Arial" w:hAnsi="Arial" w:cs="Arial"/>
+          <w:b/>
+          <w:bCs/>
+          <w:sz w:val="22"/>
+          <w:szCs w:val="22"/>
+        </w:rPr>
+        <w:t xml:space="preserve"> </w:t>
+      </w:r>
+      <w:proofErr w:type="spellStart"/>
+      <w:r>
+        <w:rPr>
+          <w:rFonts w:ascii="Arial" w:hAnsi="Arial" w:cs="Arial"/>
+          <w:b/>
+          <w:bCs/>
+          <w:sz w:val="22"/>
+          <w:szCs w:val="22"/>
+        </w:rPr>
+        <w:t>testi</w:t>
+      </w:r>
+      <w:proofErr w:type="spellEnd"/>
+      <w:r>
+        <w:rPr>
+          <w:rFonts w:ascii="Arial" w:hAnsi="Arial" w:cs="Arial"/>
+          <w:sz w:val="22"/>
+          <w:szCs w:val="22"/>
+        </w:rPr>
+        <w:t> </w:t>
+      </w:r>
+      <w:proofErr w:type="spellStart"/>
+      <w:r>
+        <w:rPr>
+          <w:rFonts w:ascii="Arial" w:hAnsi="Arial" w:cs="Arial"/>
+          <w:sz w:val="22"/>
+          <w:szCs w:val="22"/>
+        </w:rPr>
+        <w:t>yazılmıştır</w:t>
+      </w:r>
+      <w:proofErr w:type="spellEnd"/>
+      <w:r>
+        <w:rPr>
+          <w:rFonts w:ascii="Arial" w:hAnsi="Arial" w:cs="Arial"/>
+          <w:sz w:val="22"/>
+          <w:szCs w:val="22"/>
+        </w:rPr>
+        <w:t>.</w:t>
+      </w:r>
     </w:p>
     <w:p>
       <w:pPr>
+        <w:numPr>
+          <w:ilvl w:val="0"/>
+          <w:numId w:val="30"/>
+        </w:numPr>
         <w:jc w:val="both"/>
         <w:rPr>
           <w:rFonts w:ascii="Arial" w:hAnsi="Arial" w:cs="Arial"/>
@@ -20432,33 +20610,123 @@
           <w:sz w:val="22"/>
           <w:szCs w:val="22"/>
         </w:rPr>
-        <w:t>Unit Tests:</w:t>
-      </w:r>
-      <w:r>
-        <w:rPr>
-          <w:rFonts w:ascii="Arial" w:hAnsi="Arial" w:cs="Arial"/>
-          <w:sz w:val="22"/>
-          <w:szCs w:val="22"/>
-        </w:rPr>
-        <w:t xml:space="preserve"> Password </w:t>
-      </w:r>
-      <w:proofErr w:type="spellStart"/>
-      <w:r>
-        <w:rPr>
-          <w:rFonts w:ascii="Arial" w:hAnsi="Arial" w:cs="Arial"/>
-          <w:sz w:val="22"/>
-          <w:szCs w:val="22"/>
-        </w:rPr>
-        <w:t>hashleme</w:t>
-      </w:r>
-      <w:proofErr w:type="spellEnd"/>
-      <w:r>
-        <w:rPr>
-          <w:rFonts w:ascii="Arial" w:hAnsi="Arial" w:cs="Arial"/>
-          <w:sz w:val="22"/>
-          <w:szCs w:val="22"/>
-        </w:rPr>
-        <w:t>, JWT token </w:t>
+        <w:t>Integration Tests:</w:t>
+      </w:r>
+      <w:r>
+        <w:rPr>
+          <w:rFonts w:ascii="Arial" w:hAnsi="Arial" w:cs="Arial"/>
+          <w:sz w:val="22"/>
+          <w:szCs w:val="22"/>
+        </w:rPr>
+        <w:t> Auth API (</w:t>
+      </w:r>
+      <w:proofErr w:type="spellStart"/>
+      <w:r>
+        <w:rPr>
+          <w:rFonts w:ascii="Arial" w:hAnsi="Arial" w:cs="Arial"/>
+          <w:sz w:val="22"/>
+          <w:szCs w:val="22"/>
+        </w:rPr>
+        <w:t>kayıt</w:t>
+      </w:r>
+      <w:proofErr w:type="spellEnd"/>
+      <w:r>
+        <w:rPr>
+          <w:rFonts w:ascii="Arial" w:hAnsi="Arial" w:cs="Arial"/>
+          <w:sz w:val="22"/>
+          <w:szCs w:val="22"/>
+        </w:rPr>
+        <w:t xml:space="preserve">, </w:t>
+      </w:r>
+      <w:proofErr w:type="spellStart"/>
+      <w:r>
+        <w:rPr>
+          <w:rFonts w:ascii="Arial" w:hAnsi="Arial" w:cs="Arial"/>
+          <w:sz w:val="22"/>
+          <w:szCs w:val="22"/>
+        </w:rPr>
+        <w:t>giriş</w:t>
+      </w:r>
+      <w:proofErr w:type="spellEnd"/>
+      <w:r>
+        <w:rPr>
+          <w:rFonts w:ascii="Arial" w:hAnsi="Arial" w:cs="Arial"/>
+          <w:sz w:val="22"/>
+          <w:szCs w:val="22"/>
+        </w:rPr>
+        <w:t xml:space="preserve">, token </w:t>
+      </w:r>
+      <w:proofErr w:type="spellStart"/>
+      <w:r>
+        <w:rPr>
+          <w:rFonts w:ascii="Arial" w:hAnsi="Arial" w:cs="Arial"/>
+          <w:sz w:val="22"/>
+          <w:szCs w:val="22"/>
+        </w:rPr>
+        <w:t>yenileme</w:t>
+      </w:r>
+      <w:proofErr w:type="spellEnd"/>
+      <w:r>
+        <w:rPr>
+          <w:rFonts w:ascii="Arial" w:hAnsi="Arial" w:cs="Arial"/>
+          <w:sz w:val="22"/>
+          <w:szCs w:val="22"/>
+        </w:rPr>
+        <w:t xml:space="preserve">, </w:t>
+      </w:r>
+      <w:proofErr w:type="spellStart"/>
+      <w:r>
+        <w:rPr>
+          <w:rFonts w:ascii="Arial" w:hAnsi="Arial" w:cs="Arial"/>
+          <w:sz w:val="22"/>
+          <w:szCs w:val="22"/>
+        </w:rPr>
+        <w:t>şifre</w:t>
+      </w:r>
+      <w:proofErr w:type="spellEnd"/>
+      <w:r>
+        <w:rPr>
+          <w:rFonts w:ascii="Arial" w:hAnsi="Arial" w:cs="Arial"/>
+          <w:sz w:val="22"/>
+          <w:szCs w:val="22"/>
+        </w:rPr>
+        <w:t xml:space="preserve"> </w:t>
+      </w:r>
+      <w:proofErr w:type="spellStart"/>
+      <w:r>
+        <w:rPr>
+          <w:rFonts w:ascii="Arial" w:hAnsi="Arial" w:cs="Arial"/>
+          <w:sz w:val="22"/>
+          <w:szCs w:val="22"/>
+        </w:rPr>
+        <w:t>sıfırlama</w:t>
+      </w:r>
+      <w:proofErr w:type="spellEnd"/>
+      <w:r>
+        <w:rPr>
+          <w:rFonts w:ascii="Arial" w:hAnsi="Arial" w:cs="Arial"/>
+          <w:sz w:val="22"/>
+          <w:szCs w:val="22"/>
+        </w:rPr>
+        <w:t> - 31 test) ve User API (</w:t>
+      </w:r>
+      <w:proofErr w:type="spellStart"/>
+      <w:r>
+        <w:rPr>
+          <w:rFonts w:ascii="Arial" w:hAnsi="Arial" w:cs="Arial"/>
+          <w:sz w:val="22"/>
+          <w:szCs w:val="22"/>
+        </w:rPr>
+        <w:t>profil</w:t>
+      </w:r>
+      <w:proofErr w:type="spellEnd"/>
+      <w:r>
+        <w:rPr>
+          <w:rFonts w:ascii="Arial" w:hAnsi="Arial" w:cs="Arial"/>
+          <w:sz w:val="22"/>
+          <w:szCs w:val="22"/>
+        </w:rPr>
+        <w:t xml:space="preserve">, admin </w:t>
       </w:r>
       <w:proofErr w:type="spellStart"/>
       <w:r>
@@ -20476,115 +20744,7 @@
           <w:sz w:val="22"/>
           <w:szCs w:val="22"/>
         </w:rPr>
-        <w:t xml:space="preserve">, </w:t>
-      </w:r>
-      <w:proofErr w:type="spellStart"/>
-      <w:r>
-        <w:rPr>
-          <w:rFonts w:ascii="Arial" w:hAnsi="Arial" w:cs="Arial"/>
-          <w:sz w:val="22"/>
-          <w:szCs w:val="22"/>
-        </w:rPr>
-        <w:t>validasyon</w:t>
-      </w:r>
-      <w:proofErr w:type="spellEnd"/>
-      <w:r>
-        <w:rPr>
-          <w:rFonts w:ascii="Arial" w:hAnsi="Arial" w:cs="Arial"/>
-          <w:sz w:val="22"/>
-          <w:szCs w:val="22"/>
-        </w:rPr>
-        <w:t xml:space="preserve"> </w:t>
-      </w:r>
-      <w:proofErr w:type="spellStart"/>
-      <w:r>
-        <w:rPr>
-          <w:rFonts w:ascii="Arial" w:hAnsi="Arial" w:cs="Arial"/>
-          <w:sz w:val="22"/>
-          <w:szCs w:val="22"/>
-        </w:rPr>
-        <w:t>şemaları</w:t>
-      </w:r>
-      <w:proofErr w:type="spellEnd"/>
-      <w:r>
-        <w:rPr>
-          <w:rFonts w:ascii="Arial" w:hAnsi="Arial" w:cs="Arial"/>
-          <w:sz w:val="22"/>
-          <w:szCs w:val="22"/>
-        </w:rPr>
-        <w:t xml:space="preserve">, </w:t>
-      </w:r>
-      <w:proofErr w:type="spellStart"/>
-      <w:r>
-        <w:rPr>
-          <w:rFonts w:ascii="Arial" w:hAnsi="Arial" w:cs="Arial"/>
-          <w:sz w:val="22"/>
-          <w:szCs w:val="22"/>
-        </w:rPr>
-        <w:t>kullanıcı</w:t>
-      </w:r>
-      <w:proofErr w:type="spellEnd"/>
-      <w:r>
-        <w:rPr>
-          <w:rFonts w:ascii="Arial" w:hAnsi="Arial" w:cs="Arial"/>
-          <w:sz w:val="22"/>
-          <w:szCs w:val="22"/>
-        </w:rPr>
-        <w:t xml:space="preserve"> </w:t>
-      </w:r>
-      <w:proofErr w:type="spellStart"/>
-      <w:r>
-        <w:rPr>
-          <w:rFonts w:ascii="Arial" w:hAnsi="Arial" w:cs="Arial"/>
-          <w:sz w:val="22"/>
-          <w:szCs w:val="22"/>
-        </w:rPr>
-        <w:t>servisi</w:t>
-      </w:r>
-      <w:proofErr w:type="spellEnd"/>
-      <w:r>
-        <w:rPr>
-          <w:rFonts w:ascii="Arial" w:hAnsi="Arial" w:cs="Arial"/>
-          <w:sz w:val="22"/>
-          <w:szCs w:val="22"/>
-        </w:rPr>
-        <w:t xml:space="preserve"> ve auth </w:t>
-      </w:r>
-      <w:proofErr w:type="spellStart"/>
-      <w:r>
-        <w:rPr>
-          <w:rFonts w:ascii="Arial" w:hAnsi="Arial" w:cs="Arial"/>
-          <w:sz w:val="22"/>
-          <w:szCs w:val="22"/>
-        </w:rPr>
-        <w:t>servisi</w:t>
-      </w:r>
-      <w:proofErr w:type="spellEnd"/>
-      <w:r>
-        <w:rPr>
-          <w:rFonts w:ascii="Arial" w:hAnsi="Arial" w:cs="Arial"/>
-          <w:sz w:val="22"/>
-          <w:szCs w:val="22"/>
-        </w:rPr>
-        <w:t xml:space="preserve"> </w:t>
-      </w:r>
-      <w:proofErr w:type="spellStart"/>
-      <w:r>
-        <w:rPr>
-          <w:rFonts w:ascii="Arial" w:hAnsi="Arial" w:cs="Arial"/>
-          <w:sz w:val="22"/>
-          <w:szCs w:val="22"/>
-        </w:rPr>
-        <w:t>fonksiyonları</w:t>
-      </w:r>
-      <w:proofErr w:type="spellEnd"/>
-      <w:r>
-        <w:rPr>
-          <w:rFonts w:ascii="Arial" w:hAnsi="Arial" w:cs="Arial"/>
-          <w:sz w:val="22"/>
-          <w:szCs w:val="22"/>
-        </w:rPr>
-        <w:t xml:space="preserve"> </w:t>
+        <w:t xml:space="preserve"> - 18 test) </w:t>
       </w:r>
       <w:proofErr w:type="spellStart"/>
       <w:r>
@@ -20602,71 +20762,25 @@
           <w:sz w:val="22"/>
           <w:szCs w:val="22"/>
         </w:rPr>
+        <w:t xml:space="preserve"> </w:t>
+      </w:r>
+      <w:proofErr w:type="spellStart"/>
+      <w:r>
+        <w:rPr>
+          <w:rFonts w:ascii="Arial" w:hAnsi="Arial" w:cs="Arial"/>
+          <w:sz w:val="22"/>
+          <w:szCs w:val="22"/>
+        </w:rPr>
+        <w:t>toplam</w:t>
+      </w:r>
+      <w:proofErr w:type="spellEnd"/>
+      <w:r>
+        <w:rPr>
+          <w:rFonts w:ascii="Arial" w:hAnsi="Arial" w:cs="Arial"/>
+          <w:sz w:val="22"/>
+          <w:szCs w:val="22"/>
+        </w:rPr>
         <w:t> </w:t>
-      </w:r>
-      <w:proofErr w:type="spellStart"/>
-      <w:r>
-        <w:rPr>
-          <w:rFonts w:ascii="Arial" w:hAnsi="Arial" w:cs="Arial"/>
-          <w:sz w:val="22"/>
-          <w:szCs w:val="22"/>
-        </w:rPr>
-        <w:t>toplam</w:t>
-      </w:r>
-      <w:proofErr w:type="spellEnd"/>
-      <w:r>
-        <w:rPr>
-          <w:rFonts w:ascii="Arial" w:hAnsi="Arial" w:cs="Arial"/>
-          <w:sz w:val="22"/>
-          <w:szCs w:val="22"/>
-        </w:rPr>
-        <w:t xml:space="preserve"> 95 </w:t>
-      </w:r>
-      <w:proofErr w:type="spellStart"/>
-      <w:r>
-        <w:rPr>
-          <w:rFonts w:ascii="Arial" w:hAnsi="Arial" w:cs="Arial"/>
-          <w:sz w:val="22"/>
-          <w:szCs w:val="22"/>
-        </w:rPr>
-        <w:t>birim</w:t>
-      </w:r>
-      <w:proofErr w:type="spellEnd"/>
-      <w:r>
-        <w:rPr>
-          <w:rFonts w:ascii="Arial" w:hAnsi="Arial" w:cs="Arial"/>
-          <w:sz w:val="22"/>
-          <w:szCs w:val="22"/>
-        </w:rPr>
-        <w:t xml:space="preserve"> </w:t>
-      </w:r>
-      <w:proofErr w:type="spellStart"/>
-      <w:r>
-        <w:rPr>
-          <w:rFonts w:ascii="Arial" w:hAnsi="Arial" w:cs="Arial"/>
-          <w:sz w:val="22"/>
-          <w:szCs w:val="22"/>
-        </w:rPr>
-        <w:t>testi</w:t>
-      </w:r>
-      <w:proofErr w:type="spellEnd"/>
-      <w:r>
-        <w:rPr>
-          <w:rFonts w:ascii="Arial" w:hAnsi="Arial" w:cs="Arial"/>
-          <w:sz w:val="22"/>
-          <w:szCs w:val="22"/>
-        </w:rPr>
-        <w:t xml:space="preserve"> </w:t>
-      </w:r>
-      <w:proofErr w:type="spellStart"/>
-      <w:proofErr w:type="gramStart"/>
-      <w:r>
-        <w:rPr>
-          <w:rFonts w:ascii="Arial" w:hAnsi="Arial" w:cs="Arial"/>
-          <w:sz w:val="22"/>
-          <w:szCs w:val="22"/>
-        </w:rPr>
-        <w:t>yazılmıştır.</w:t>
       </w:r>
       <w:r>
         <w:rPr>
@@ -20676,10 +20790,9 @@
           <w:sz w:val="22"/>
           <w:szCs w:val="22"/>
         </w:rPr>
-        <w:t>Integration</w:t>
-      </w:r>
-      <w:proofErr w:type="spellEnd"/>
-      <w:proofErr w:type="gramEnd"/>
+        <w:t xml:space="preserve">49 </w:t>
+      </w:r>
+      <w:proofErr w:type="spellStart"/>
       <w:r>
         <w:rPr>
           <w:rFonts w:ascii="Arial" w:hAnsi="Arial" w:cs="Arial"/>
@@ -20688,132 +20801,29 @@
           <w:sz w:val="22"/>
           <w:szCs w:val="22"/>
         </w:rPr>
-        <w:t xml:space="preserve"> Tests:</w:t>
-      </w:r>
-      <w:r>
-        <w:rPr>
-          <w:rFonts w:ascii="Arial" w:hAnsi="Arial" w:cs="Arial"/>
-          <w:sz w:val="22"/>
-          <w:szCs w:val="22"/>
-        </w:rPr>
-        <w:t> Auth API (</w:t>
-      </w:r>
-      <w:proofErr w:type="spellStart"/>
-      <w:r>
-        <w:rPr>
-          <w:rFonts w:ascii="Arial" w:hAnsi="Arial" w:cs="Arial"/>
-          <w:sz w:val="22"/>
-          <w:szCs w:val="22"/>
-        </w:rPr>
-        <w:t>kayıt</w:t>
-      </w:r>
-      <w:proofErr w:type="spellEnd"/>
-      <w:r>
-        <w:rPr>
-          <w:rFonts w:ascii="Arial" w:hAnsi="Arial" w:cs="Arial"/>
-          <w:sz w:val="22"/>
-          <w:szCs w:val="22"/>
-        </w:rPr>
-        <w:t xml:space="preserve">, </w:t>
-      </w:r>
-      <w:proofErr w:type="spellStart"/>
-      <w:r>
-        <w:rPr>
-          <w:rFonts w:ascii="Arial" w:hAnsi="Arial" w:cs="Arial"/>
-          <w:sz w:val="22"/>
-          <w:szCs w:val="22"/>
-        </w:rPr>
-        <w:t>giriş</w:t>
-      </w:r>
-      <w:proofErr w:type="spellEnd"/>
-      <w:r>
-        <w:rPr>
-          <w:rFonts w:ascii="Arial" w:hAnsi="Arial" w:cs="Arial"/>
-          <w:sz w:val="22"/>
-          <w:szCs w:val="22"/>
-        </w:rPr>
-        <w:t xml:space="preserve">, token, </w:t>
-      </w:r>
-      <w:proofErr w:type="spellStart"/>
-      <w:r>
-        <w:rPr>
-          <w:rFonts w:ascii="Arial" w:hAnsi="Arial" w:cs="Arial"/>
-          <w:sz w:val="22"/>
-          <w:szCs w:val="22"/>
-        </w:rPr>
-        <w:t>şifre</w:t>
-      </w:r>
-      <w:proofErr w:type="spellEnd"/>
-      <w:r>
-        <w:rPr>
-          <w:rFonts w:ascii="Arial" w:hAnsi="Arial" w:cs="Arial"/>
-          <w:sz w:val="22"/>
-          <w:szCs w:val="22"/>
-        </w:rPr>
-        <w:t xml:space="preserve"> </w:t>
-      </w:r>
-      <w:proofErr w:type="spellStart"/>
-      <w:r>
-        <w:rPr>
-          <w:rFonts w:ascii="Arial" w:hAnsi="Arial" w:cs="Arial"/>
-          <w:sz w:val="22"/>
-          <w:szCs w:val="22"/>
-        </w:rPr>
-        <w:t>sıfırlama</w:t>
-      </w:r>
-      <w:proofErr w:type="spellEnd"/>
-      <w:r>
-        <w:rPr>
-          <w:rFonts w:ascii="Arial" w:hAnsi="Arial" w:cs="Arial"/>
-          <w:sz w:val="22"/>
-          <w:szCs w:val="22"/>
-        </w:rPr>
-        <w:t>) ve User API (</w:t>
-      </w:r>
-      <w:proofErr w:type="spellStart"/>
-      <w:r>
-        <w:rPr>
-          <w:rFonts w:ascii="Arial" w:hAnsi="Arial" w:cs="Arial"/>
-          <w:sz w:val="22"/>
-          <w:szCs w:val="22"/>
-        </w:rPr>
-        <w:t>profil</w:t>
-      </w:r>
-      <w:proofErr w:type="spellEnd"/>
-      <w:r>
-        <w:rPr>
-          <w:rFonts w:ascii="Arial" w:hAnsi="Arial" w:cs="Arial"/>
-          <w:sz w:val="22"/>
-          <w:szCs w:val="22"/>
-        </w:rPr>
-        <w:t xml:space="preserve">, admin </w:t>
-      </w:r>
-      <w:proofErr w:type="spellStart"/>
-      <w:r>
-        <w:rPr>
-          <w:rFonts w:ascii="Arial" w:hAnsi="Arial" w:cs="Arial"/>
-          <w:sz w:val="22"/>
-          <w:szCs w:val="22"/>
-        </w:rPr>
-        <w:t>işlemleri</w:t>
-      </w:r>
-      <w:proofErr w:type="spellEnd"/>
-      <w:r>
-        <w:rPr>
-          <w:rFonts w:ascii="Arial" w:hAnsi="Arial" w:cs="Arial"/>
-          <w:sz w:val="22"/>
-          <w:szCs w:val="22"/>
-        </w:rPr>
-        <w:t xml:space="preserve">) </w:t>
-      </w:r>
-      <w:proofErr w:type="spellStart"/>
-      <w:r>
-        <w:rPr>
-          <w:rFonts w:ascii="Arial" w:hAnsi="Arial" w:cs="Arial"/>
-          <w:sz w:val="22"/>
-          <w:szCs w:val="22"/>
-        </w:rPr>
-        <w:t>için</w:t>
+        <w:t>entegrasyon</w:t>
+      </w:r>
+      <w:proofErr w:type="spellEnd"/>
+      <w:r>
+        <w:rPr>
+          <w:rFonts w:ascii="Arial" w:hAnsi="Arial" w:cs="Arial"/>
+          <w:b/>
+          <w:bCs/>
+          <w:sz w:val="22"/>
+          <w:szCs w:val="22"/>
+        </w:rPr>
+        <w:t xml:space="preserve"> </w:t>
+      </w:r>
+      <w:proofErr w:type="spellStart"/>
+      <w:r>
+        <w:rPr>
+          <w:rFonts w:ascii="Arial" w:hAnsi="Arial" w:cs="Arial"/>
+          <w:b/>
+          <w:bCs/>
+          <w:sz w:val="22"/>
+          <w:szCs w:val="22"/>
+        </w:rPr>
+        <w:t>testi</w:t>
       </w:r>
       <w:proofErr w:type="spellEnd"/>
       <w:r>
@@ -20823,60 +20833,6 @@
           <w:szCs w:val="22"/>
         </w:rPr>
         <w:t> </w:t>
-      </w:r>
-      <w:proofErr w:type="spellStart"/>
-      <w:r>
-        <w:rPr>
-          <w:rFonts w:ascii="Arial" w:hAnsi="Arial" w:cs="Arial"/>
-          <w:sz w:val="22"/>
-          <w:szCs w:val="22"/>
-        </w:rPr>
-        <w:t>toplam</w:t>
-      </w:r>
-      <w:proofErr w:type="spellEnd"/>
-      <w:r>
-        <w:rPr>
-          <w:rFonts w:ascii="Arial" w:hAnsi="Arial" w:cs="Arial"/>
-          <w:sz w:val="22"/>
-          <w:szCs w:val="22"/>
-        </w:rPr>
-        <w:t xml:space="preserve"> 54 </w:t>
-      </w:r>
-      <w:proofErr w:type="spellStart"/>
-      <w:r>
-        <w:rPr>
-          <w:rFonts w:ascii="Arial" w:hAnsi="Arial" w:cs="Arial"/>
-          <w:sz w:val="22"/>
-          <w:szCs w:val="22"/>
-        </w:rPr>
-        <w:t>entegrasyon</w:t>
-      </w:r>
-      <w:proofErr w:type="spellEnd"/>
-      <w:r>
-        <w:rPr>
-          <w:rFonts w:ascii="Arial" w:hAnsi="Arial" w:cs="Arial"/>
-          <w:sz w:val="22"/>
-          <w:szCs w:val="22"/>
-        </w:rPr>
-        <w:t xml:space="preserve"> </w:t>
-      </w:r>
-      <w:proofErr w:type="spellStart"/>
-      <w:r>
-        <w:rPr>
-          <w:rFonts w:ascii="Arial" w:hAnsi="Arial" w:cs="Arial"/>
-          <w:sz w:val="22"/>
-          <w:szCs w:val="22"/>
-        </w:rPr>
-        <w:t>testi</w:t>
-      </w:r>
-      <w:proofErr w:type="spellEnd"/>
-      <w:r>
-        <w:rPr>
-          <w:rFonts w:ascii="Arial" w:hAnsi="Arial" w:cs="Arial"/>
-          <w:sz w:val="22"/>
-          <w:szCs w:val="22"/>
-        </w:rPr>
-        <w:t xml:space="preserve"> </w:t>
       </w:r>
       <w:proofErr w:type="spellStart"/>
       <w:r>
@@ -20902,11 +20858,33 @@
         <w:jc w:val="both"/>
         <w:rPr>
           <w:rFonts w:ascii="Arial" w:hAnsi="Arial" w:cs="Arial"/>
+          <w:sz w:val="22"/>
+          <w:szCs w:val="22"/>
+        </w:rPr>
+      </w:pPr>
+      <w:r>
+        <w:rPr>
+          <w:rFonts w:ascii="Arial" w:hAnsi="Arial" w:cs="Arial"/>
           <w:b/>
           <w:bCs/>
           <w:sz w:val="22"/>
           <w:szCs w:val="22"/>
         </w:rPr>
+        <w:t>Frontend:</w:t>
+      </w:r>
+    </w:p>
+    <w:p>
+      <w:pPr>
+        <w:numPr>
+          <w:ilvl w:val="0"/>
+          <w:numId w:val="31"/>
+        </w:numPr>
+        <w:jc w:val="both"/>
+        <w:rPr>
+          <w:rFonts w:ascii="Arial" w:hAnsi="Arial" w:cs="Arial"/>
+          <w:sz w:val="22"/>
+          <w:szCs w:val="22"/>
+        </w:rPr>
       </w:pPr>
       <w:r>
         <w:rPr>
@@ -20916,9 +20894,70 @@
           <w:sz w:val="22"/>
           <w:szCs w:val="22"/>
         </w:rPr>
-        <w:t xml:space="preserve">Manuel Test </w:t>
-      </w:r>
-      <w:proofErr w:type="spellStart"/>
+        <w:t>Component Tests:</w:t>
+      </w:r>
+      <w:r>
+        <w:rPr>
+          <w:rFonts w:ascii="Arial" w:hAnsi="Arial" w:cs="Arial"/>
+          <w:sz w:val="22"/>
+          <w:szCs w:val="22"/>
+        </w:rPr>
+        <w:t xml:space="preserve"> Login form (27 test) ve Register form (31 test) </w:t>
+      </w:r>
+      <w:proofErr w:type="spellStart"/>
+      <w:r>
+        <w:rPr>
+          <w:rFonts w:ascii="Arial" w:hAnsi="Arial" w:cs="Arial"/>
+          <w:sz w:val="22"/>
+          <w:szCs w:val="22"/>
+        </w:rPr>
+        <w:t>bileşenleri</w:t>
+      </w:r>
+      <w:proofErr w:type="spellEnd"/>
+      <w:r>
+        <w:rPr>
+          <w:rFonts w:ascii="Arial" w:hAnsi="Arial" w:cs="Arial"/>
+          <w:sz w:val="22"/>
+          <w:szCs w:val="22"/>
+        </w:rPr>
+        <w:t xml:space="preserve"> </w:t>
+      </w:r>
+      <w:proofErr w:type="spellStart"/>
+      <w:r>
+        <w:rPr>
+          <w:rFonts w:ascii="Arial" w:hAnsi="Arial" w:cs="Arial"/>
+          <w:sz w:val="22"/>
+          <w:szCs w:val="22"/>
+        </w:rPr>
+        <w:t>için</w:t>
+      </w:r>
+      <w:proofErr w:type="spellEnd"/>
+      <w:r>
+        <w:rPr>
+          <w:rFonts w:ascii="Arial" w:hAnsi="Arial" w:cs="Arial"/>
+          <w:sz w:val="22"/>
+          <w:szCs w:val="22"/>
+        </w:rPr>
+        <w:t xml:space="preserve"> </w:t>
+      </w:r>
+      <w:proofErr w:type="spellStart"/>
+      <w:r>
+        <w:rPr>
+          <w:rFonts w:ascii="Arial" w:hAnsi="Arial" w:cs="Arial"/>
+          <w:sz w:val="22"/>
+          <w:szCs w:val="22"/>
+        </w:rPr>
+        <w:t>toplam</w:t>
+      </w:r>
+      <w:proofErr w:type="spellEnd"/>
+      <w:r>
+        <w:rPr>
+          <w:rFonts w:ascii="Arial" w:hAnsi="Arial" w:cs="Arial"/>
+          <w:sz w:val="22"/>
+          <w:szCs w:val="22"/>
+        </w:rPr>
+        <w:t> </w:t>
+      </w:r>
       <w:r>
         <w:rPr>
           <w:rFonts w:ascii="Arial" w:hAnsi="Arial" w:cs="Arial"/>
@@ -20927,12 +20966,75 @@
           <w:sz w:val="22"/>
           <w:szCs w:val="22"/>
         </w:rPr>
-        <w:t>Sonuçları</w:t>
-      </w:r>
-      <w:proofErr w:type="spellEnd"/>
+        <w:t xml:space="preserve">58 </w:t>
+      </w:r>
+      <w:proofErr w:type="spellStart"/>
+      <w:r>
+        <w:rPr>
+          <w:rFonts w:ascii="Arial" w:hAnsi="Arial" w:cs="Arial"/>
+          <w:b/>
+          <w:bCs/>
+          <w:sz w:val="22"/>
+          <w:szCs w:val="22"/>
+        </w:rPr>
+        <w:t>bileşen</w:t>
+      </w:r>
+      <w:proofErr w:type="spellEnd"/>
+      <w:r>
+        <w:rPr>
+          <w:rFonts w:ascii="Arial" w:hAnsi="Arial" w:cs="Arial"/>
+          <w:b/>
+          <w:bCs/>
+          <w:sz w:val="22"/>
+          <w:szCs w:val="22"/>
+        </w:rPr>
+        <w:t xml:space="preserve"> </w:t>
+      </w:r>
+      <w:proofErr w:type="spellStart"/>
+      <w:r>
+        <w:rPr>
+          <w:rFonts w:ascii="Arial" w:hAnsi="Arial" w:cs="Arial"/>
+          <w:b/>
+          <w:bCs/>
+          <w:sz w:val="22"/>
+          <w:szCs w:val="22"/>
+        </w:rPr>
+        <w:t>testi</w:t>
+      </w:r>
+      <w:proofErr w:type="spellEnd"/>
+      <w:r>
+        <w:rPr>
+          <w:rFonts w:ascii="Arial" w:hAnsi="Arial" w:cs="Arial"/>
+          <w:sz w:val="22"/>
+          <w:szCs w:val="22"/>
+        </w:rPr>
+        <w:t> </w:t>
+      </w:r>
+      <w:proofErr w:type="spellStart"/>
+      <w:r>
+        <w:rPr>
+          <w:rFonts w:ascii="Arial" w:hAnsi="Arial" w:cs="Arial"/>
+          <w:sz w:val="22"/>
+          <w:szCs w:val="22"/>
+        </w:rPr>
+        <w:t>yazılmıştır</w:t>
+      </w:r>
+      <w:proofErr w:type="spellEnd"/>
+      <w:r>
+        <w:rPr>
+          <w:rFonts w:ascii="Arial" w:hAnsi="Arial" w:cs="Arial"/>
+          <w:sz w:val="22"/>
+          <w:szCs w:val="22"/>
+        </w:rPr>
+        <w:t>.</w:t>
+      </w:r>
     </w:p>
     <w:p>
       <w:pPr>
+        <w:numPr>
+          <w:ilvl w:val="0"/>
+          <w:numId w:val="32"/>
+        </w:numPr>
         <w:jc w:val="both"/>
         <w:rPr>
           <w:rFonts w:ascii="Arial" w:hAnsi="Arial" w:cs="Arial"/>
@@ -20940,86 +21042,69 @@
           <w:szCs w:val="22"/>
         </w:rPr>
       </w:pPr>
-      <w:proofErr w:type="spellStart"/>
-      <w:r>
-        <w:rPr>
-          <w:rFonts w:ascii="Arial" w:hAnsi="Arial" w:cs="Arial"/>
-          <w:sz w:val="22"/>
-          <w:szCs w:val="22"/>
-        </w:rPr>
-        <w:t>Tüm</w:t>
-      </w:r>
-      <w:proofErr w:type="spellEnd"/>
-      <w:r>
-        <w:rPr>
-          <w:rFonts w:ascii="Arial" w:hAnsi="Arial" w:cs="Arial"/>
-          <w:sz w:val="22"/>
-          <w:szCs w:val="22"/>
-        </w:rPr>
-        <w:t xml:space="preserve"> </w:t>
-      </w:r>
-      <w:proofErr w:type="spellStart"/>
-      <w:r>
-        <w:rPr>
-          <w:rFonts w:ascii="Arial" w:hAnsi="Arial" w:cs="Arial"/>
-          <w:sz w:val="22"/>
-          <w:szCs w:val="22"/>
-        </w:rPr>
-        <w:t>temel</w:t>
-      </w:r>
-      <w:proofErr w:type="spellEnd"/>
-      <w:r>
-        <w:rPr>
-          <w:rFonts w:ascii="Arial" w:hAnsi="Arial" w:cs="Arial"/>
-          <w:sz w:val="22"/>
-          <w:szCs w:val="22"/>
-        </w:rPr>
-        <w:t xml:space="preserve"> </w:t>
-      </w:r>
-      <w:proofErr w:type="spellStart"/>
-      <w:r>
-        <w:rPr>
-          <w:rFonts w:ascii="Arial" w:hAnsi="Arial" w:cs="Arial"/>
-          <w:sz w:val="22"/>
-          <w:szCs w:val="22"/>
-        </w:rPr>
-        <w:t>kullanıcı</w:t>
-      </w:r>
-      <w:proofErr w:type="spellEnd"/>
-      <w:r>
-        <w:rPr>
-          <w:rFonts w:ascii="Arial" w:hAnsi="Arial" w:cs="Arial"/>
-          <w:sz w:val="22"/>
-          <w:szCs w:val="22"/>
-        </w:rPr>
-        <w:t xml:space="preserve"> </w:t>
-      </w:r>
-      <w:proofErr w:type="spellStart"/>
-      <w:r>
-        <w:rPr>
-          <w:rFonts w:ascii="Arial" w:hAnsi="Arial" w:cs="Arial"/>
-          <w:sz w:val="22"/>
-          <w:szCs w:val="22"/>
-        </w:rPr>
-        <w:t>senaryoları</w:t>
-      </w:r>
-      <w:proofErr w:type="spellEnd"/>
-      <w:r>
-        <w:rPr>
-          <w:rFonts w:ascii="Arial" w:hAnsi="Arial" w:cs="Arial"/>
-          <w:sz w:val="22"/>
-          <w:szCs w:val="22"/>
-        </w:rPr>
-        <w:t xml:space="preserve"> </w:t>
-      </w:r>
-      <w:proofErr w:type="spellStart"/>
-      <w:r>
-        <w:rPr>
-          <w:rFonts w:ascii="Arial" w:hAnsi="Arial" w:cs="Arial"/>
-          <w:sz w:val="22"/>
-          <w:szCs w:val="22"/>
-        </w:rPr>
-        <w:t>manuel</w:t>
+      <w:r>
+        <w:rPr>
+          <w:rFonts w:ascii="Arial" w:hAnsi="Arial" w:cs="Arial"/>
+          <w:b/>
+          <w:bCs/>
+          <w:sz w:val="22"/>
+          <w:szCs w:val="22"/>
+        </w:rPr>
+        <w:lastRenderedPageBreak/>
+        <w:t>Integration Tests:</w:t>
+      </w:r>
+      <w:r>
+        <w:rPr>
+          <w:rFonts w:ascii="Arial" w:hAnsi="Arial" w:cs="Arial"/>
+          <w:sz w:val="22"/>
+          <w:szCs w:val="22"/>
+        </w:rPr>
+        <w:t xml:space="preserve"> Auth flow (login, register, </w:t>
+      </w:r>
+      <w:proofErr w:type="spellStart"/>
+      <w:r>
+        <w:rPr>
+          <w:rFonts w:ascii="Arial" w:hAnsi="Arial" w:cs="Arial"/>
+          <w:sz w:val="22"/>
+          <w:szCs w:val="22"/>
+        </w:rPr>
+        <w:t>navigasyon</w:t>
+      </w:r>
+      <w:proofErr w:type="spellEnd"/>
+      <w:r>
+        <w:rPr>
+          <w:rFonts w:ascii="Arial" w:hAnsi="Arial" w:cs="Arial"/>
+          <w:sz w:val="22"/>
+          <w:szCs w:val="22"/>
+        </w:rPr>
+        <w:t xml:space="preserve">) </w:t>
+      </w:r>
+      <w:proofErr w:type="spellStart"/>
+      <w:r>
+        <w:rPr>
+          <w:rFonts w:ascii="Arial" w:hAnsi="Arial" w:cs="Arial"/>
+          <w:sz w:val="22"/>
+          <w:szCs w:val="22"/>
+        </w:rPr>
+        <w:t>için</w:t>
+      </w:r>
+      <w:proofErr w:type="spellEnd"/>
+      <w:r>
+        <w:rPr>
+          <w:rFonts w:ascii="Arial" w:hAnsi="Arial" w:cs="Arial"/>
+          <w:sz w:val="22"/>
+          <w:szCs w:val="22"/>
+        </w:rPr>
+        <w:t xml:space="preserve"> </w:t>
+      </w:r>
+      <w:proofErr w:type="spellStart"/>
+      <w:r>
+        <w:rPr>
+          <w:rFonts w:ascii="Arial" w:hAnsi="Arial" w:cs="Arial"/>
+          <w:sz w:val="22"/>
+          <w:szCs w:val="22"/>
+        </w:rPr>
+        <w:t>toplam</w:t>
       </w:r>
       <w:proofErr w:type="spellEnd"/>
       <w:r>
@@ -21030,68 +21115,48 @@
         </w:rPr>
         <w:t> </w:t>
       </w:r>
-      <w:proofErr w:type="spellStart"/>
-      <w:r>
-        <w:rPr>
-          <w:rFonts w:ascii="Arial" w:hAnsi="Arial" w:cs="Arial"/>
-          <w:sz w:val="22"/>
-          <w:szCs w:val="22"/>
-        </w:rPr>
-        <w:t>olarak</w:t>
-      </w:r>
-      <w:proofErr w:type="spellEnd"/>
-      <w:r>
-        <w:rPr>
-          <w:rFonts w:ascii="Arial" w:hAnsi="Arial" w:cs="Arial"/>
-          <w:sz w:val="22"/>
-          <w:szCs w:val="22"/>
-        </w:rPr>
-        <w:t xml:space="preserve"> test </w:t>
-      </w:r>
-      <w:proofErr w:type="spellStart"/>
-      <w:r>
-        <w:rPr>
-          <w:rFonts w:ascii="Arial" w:hAnsi="Arial" w:cs="Arial"/>
-          <w:sz w:val="22"/>
-          <w:szCs w:val="22"/>
-        </w:rPr>
-        <w:t>edilmiş</w:t>
-      </w:r>
-      <w:proofErr w:type="spellEnd"/>
-      <w:r>
-        <w:rPr>
-          <w:rFonts w:ascii="Arial" w:hAnsi="Arial" w:cs="Arial"/>
-          <w:sz w:val="22"/>
-          <w:szCs w:val="22"/>
-        </w:rPr>
-        <w:t xml:space="preserve"> ve </w:t>
-      </w:r>
-      <w:proofErr w:type="spellStart"/>
-      <w:r>
-        <w:rPr>
-          <w:rFonts w:ascii="Arial" w:hAnsi="Arial" w:cs="Arial"/>
-          <w:sz w:val="22"/>
-          <w:szCs w:val="22"/>
-        </w:rPr>
-        <w:t>başarılı</w:t>
-      </w:r>
-      <w:proofErr w:type="spellEnd"/>
-      <w:r>
-        <w:rPr>
-          <w:rFonts w:ascii="Arial" w:hAnsi="Arial" w:cs="Arial"/>
-          <w:sz w:val="22"/>
-          <w:szCs w:val="22"/>
-        </w:rPr>
-        <w:t xml:space="preserve"> </w:t>
-      </w:r>
-      <w:proofErr w:type="spellStart"/>
-      <w:r>
-        <w:rPr>
-          <w:rFonts w:ascii="Arial" w:hAnsi="Arial" w:cs="Arial"/>
-          <w:sz w:val="22"/>
-          <w:szCs w:val="22"/>
-        </w:rPr>
-        <w:t>sonuç</w:t>
+      <w:r>
+        <w:rPr>
+          <w:rFonts w:ascii="Arial" w:hAnsi="Arial" w:cs="Arial"/>
+          <w:b/>
+          <w:bCs/>
+          <w:sz w:val="22"/>
+          <w:szCs w:val="22"/>
+        </w:rPr>
+        <w:t xml:space="preserve">24 </w:t>
+      </w:r>
+      <w:proofErr w:type="spellStart"/>
+      <w:r>
+        <w:rPr>
+          <w:rFonts w:ascii="Arial" w:hAnsi="Arial" w:cs="Arial"/>
+          <w:b/>
+          <w:bCs/>
+          <w:sz w:val="22"/>
+          <w:szCs w:val="22"/>
+        </w:rPr>
+        <w:t>entegrasyon</w:t>
+      </w:r>
+      <w:proofErr w:type="spellEnd"/>
+      <w:r>
+        <w:rPr>
+          <w:rFonts w:ascii="Arial" w:hAnsi="Arial" w:cs="Arial"/>
+          <w:b/>
+          <w:bCs/>
+          <w:sz w:val="22"/>
+          <w:szCs w:val="22"/>
+        </w:rPr>
+        <w:t xml:space="preserve"> </w:t>
+      </w:r>
+      <w:proofErr w:type="spellStart"/>
+      <w:r>
+        <w:rPr>
+          <w:rFonts w:ascii="Arial" w:hAnsi="Arial" w:cs="Arial"/>
+          <w:b/>
+          <w:bCs/>
+          <w:sz w:val="22"/>
+          <w:szCs w:val="22"/>
+        </w:rPr>
+        <w:t>testi</w:t>
       </w:r>
       <w:proofErr w:type="spellEnd"/>
       <w:r>
@@ -21109,259 +21174,7 @@
           <w:sz w:val="22"/>
           <w:szCs w:val="22"/>
         </w:rPr>
-        <w:t>alınmıştır</w:t>
-      </w:r>
-      <w:proofErr w:type="spellEnd"/>
-      <w:r>
-        <w:rPr>
-          <w:rFonts w:ascii="Arial" w:hAnsi="Arial" w:cs="Arial"/>
-          <w:sz w:val="22"/>
-          <w:szCs w:val="22"/>
-        </w:rPr>
-        <w:t xml:space="preserve">: </w:t>
-      </w:r>
-      <w:proofErr w:type="spellStart"/>
-      <w:r>
-        <w:rPr>
-          <w:rFonts w:ascii="Arial" w:hAnsi="Arial" w:cs="Arial"/>
-          <w:sz w:val="22"/>
-          <w:szCs w:val="22"/>
-        </w:rPr>
-        <w:t>kayıt</w:t>
-      </w:r>
-      <w:proofErr w:type="spellEnd"/>
-      <w:r>
-        <w:rPr>
-          <w:rFonts w:ascii="Arial" w:hAnsi="Arial" w:cs="Arial"/>
-          <w:sz w:val="22"/>
-          <w:szCs w:val="22"/>
-        </w:rPr>
-        <w:t>, e-</w:t>
-      </w:r>
-      <w:proofErr w:type="spellStart"/>
-      <w:r>
-        <w:rPr>
-          <w:rFonts w:ascii="Arial" w:hAnsi="Arial" w:cs="Arial"/>
-          <w:sz w:val="22"/>
-          <w:szCs w:val="22"/>
-        </w:rPr>
-        <w:t>posta</w:t>
-      </w:r>
-      <w:proofErr w:type="spellEnd"/>
-      <w:r>
-        <w:rPr>
-          <w:rFonts w:ascii="Arial" w:hAnsi="Arial" w:cs="Arial"/>
-          <w:sz w:val="22"/>
-          <w:szCs w:val="22"/>
-        </w:rPr>
-        <w:t xml:space="preserve"> </w:t>
-      </w:r>
-      <w:proofErr w:type="spellStart"/>
-      <w:r>
-        <w:rPr>
-          <w:rFonts w:ascii="Arial" w:hAnsi="Arial" w:cs="Arial"/>
-          <w:sz w:val="22"/>
-          <w:szCs w:val="22"/>
-        </w:rPr>
-        <w:t>doğrulama</w:t>
-      </w:r>
-      <w:proofErr w:type="spellEnd"/>
-      <w:r>
-        <w:rPr>
-          <w:rFonts w:ascii="Arial" w:hAnsi="Arial" w:cs="Arial"/>
-          <w:sz w:val="22"/>
-          <w:szCs w:val="22"/>
-        </w:rPr>
-        <w:t xml:space="preserve">, </w:t>
-      </w:r>
-      <w:proofErr w:type="spellStart"/>
-      <w:r>
-        <w:rPr>
-          <w:rFonts w:ascii="Arial" w:hAnsi="Arial" w:cs="Arial"/>
-          <w:sz w:val="22"/>
-          <w:szCs w:val="22"/>
-        </w:rPr>
-        <w:t>giriş</w:t>
-      </w:r>
-      <w:proofErr w:type="spellEnd"/>
-      <w:r>
-        <w:rPr>
-          <w:rFonts w:ascii="Arial" w:hAnsi="Arial" w:cs="Arial"/>
-          <w:sz w:val="22"/>
-          <w:szCs w:val="22"/>
-        </w:rPr>
-        <w:t xml:space="preserve">, </w:t>
-      </w:r>
-      <w:proofErr w:type="spellStart"/>
-      <w:r>
-        <w:rPr>
-          <w:rFonts w:ascii="Arial" w:hAnsi="Arial" w:cs="Arial"/>
-          <w:sz w:val="22"/>
-          <w:szCs w:val="22"/>
-        </w:rPr>
-        <w:t>profil</w:t>
-      </w:r>
-      <w:proofErr w:type="spellEnd"/>
-      <w:r>
-        <w:rPr>
-          <w:rFonts w:ascii="Arial" w:hAnsi="Arial" w:cs="Arial"/>
-          <w:sz w:val="22"/>
-          <w:szCs w:val="22"/>
-        </w:rPr>
-        <w:t xml:space="preserve"> </w:t>
-      </w:r>
-      <w:proofErr w:type="spellStart"/>
-      <w:r>
-        <w:rPr>
-          <w:rFonts w:ascii="Arial" w:hAnsi="Arial" w:cs="Arial"/>
-          <w:sz w:val="22"/>
-          <w:szCs w:val="22"/>
-        </w:rPr>
-        <w:t>güncelleme</w:t>
-      </w:r>
-      <w:proofErr w:type="spellEnd"/>
-      <w:r>
-        <w:rPr>
-          <w:rFonts w:ascii="Arial" w:hAnsi="Arial" w:cs="Arial"/>
-          <w:sz w:val="22"/>
-          <w:szCs w:val="22"/>
-        </w:rPr>
-        <w:t xml:space="preserve">, </w:t>
-      </w:r>
-      <w:proofErr w:type="spellStart"/>
-      <w:r>
-        <w:rPr>
-          <w:rFonts w:ascii="Arial" w:hAnsi="Arial" w:cs="Arial"/>
-          <w:sz w:val="22"/>
-          <w:szCs w:val="22"/>
-        </w:rPr>
-        <w:t>fotoğraf</w:t>
-      </w:r>
-      <w:proofErr w:type="spellEnd"/>
-      <w:r>
-        <w:rPr>
-          <w:rFonts w:ascii="Arial" w:hAnsi="Arial" w:cs="Arial"/>
-          <w:sz w:val="22"/>
-          <w:szCs w:val="22"/>
-        </w:rPr>
-        <w:t xml:space="preserve"> </w:t>
-      </w:r>
-      <w:proofErr w:type="spellStart"/>
-      <w:r>
-        <w:rPr>
-          <w:rFonts w:ascii="Arial" w:hAnsi="Arial" w:cs="Arial"/>
-          <w:sz w:val="22"/>
-          <w:szCs w:val="22"/>
-        </w:rPr>
-        <w:t>yükleme</w:t>
-      </w:r>
-      <w:proofErr w:type="spellEnd"/>
-      <w:r>
-        <w:rPr>
-          <w:rFonts w:ascii="Arial" w:hAnsi="Arial" w:cs="Arial"/>
-          <w:sz w:val="22"/>
-          <w:szCs w:val="22"/>
-        </w:rPr>
-        <w:t xml:space="preserve">, </w:t>
-      </w:r>
-      <w:proofErr w:type="spellStart"/>
-      <w:r>
-        <w:rPr>
-          <w:rFonts w:ascii="Arial" w:hAnsi="Arial" w:cs="Arial"/>
-          <w:sz w:val="22"/>
-          <w:szCs w:val="22"/>
-        </w:rPr>
-        <w:t>şifre</w:t>
-      </w:r>
-      <w:proofErr w:type="spellEnd"/>
-      <w:r>
-        <w:rPr>
-          <w:rFonts w:ascii="Arial" w:hAnsi="Arial" w:cs="Arial"/>
-          <w:sz w:val="22"/>
-          <w:szCs w:val="22"/>
-        </w:rPr>
-        <w:t xml:space="preserve"> </w:t>
-      </w:r>
-      <w:proofErr w:type="spellStart"/>
-      <w:r>
-        <w:rPr>
-          <w:rFonts w:ascii="Arial" w:hAnsi="Arial" w:cs="Arial"/>
-          <w:sz w:val="22"/>
-          <w:szCs w:val="22"/>
-        </w:rPr>
-        <w:t>değiştirme</w:t>
-      </w:r>
-      <w:proofErr w:type="spellEnd"/>
-      <w:r>
-        <w:rPr>
-          <w:rFonts w:ascii="Arial" w:hAnsi="Arial" w:cs="Arial"/>
-          <w:sz w:val="22"/>
-          <w:szCs w:val="22"/>
-        </w:rPr>
-        <w:t xml:space="preserve">, </w:t>
-      </w:r>
-      <w:proofErr w:type="spellStart"/>
-      <w:r>
-        <w:rPr>
-          <w:rFonts w:ascii="Arial" w:hAnsi="Arial" w:cs="Arial"/>
-          <w:sz w:val="22"/>
-          <w:szCs w:val="22"/>
-        </w:rPr>
-        <w:t>şifre</w:t>
-      </w:r>
-      <w:proofErr w:type="spellEnd"/>
-      <w:r>
-        <w:rPr>
-          <w:rFonts w:ascii="Arial" w:hAnsi="Arial" w:cs="Arial"/>
-          <w:sz w:val="22"/>
-          <w:szCs w:val="22"/>
-        </w:rPr>
-        <w:t xml:space="preserve"> </w:t>
-      </w:r>
-      <w:proofErr w:type="spellStart"/>
-      <w:r>
-        <w:rPr>
-          <w:rFonts w:ascii="Arial" w:hAnsi="Arial" w:cs="Arial"/>
-          <w:sz w:val="22"/>
-          <w:szCs w:val="22"/>
-        </w:rPr>
-        <w:t>sıfırlama</w:t>
-      </w:r>
-      <w:proofErr w:type="spellEnd"/>
-      <w:r>
-        <w:rPr>
-          <w:rFonts w:ascii="Arial" w:hAnsi="Arial" w:cs="Arial"/>
-          <w:sz w:val="22"/>
-          <w:szCs w:val="22"/>
-        </w:rPr>
-        <w:t> ve </w:t>
-      </w:r>
-      <w:proofErr w:type="spellStart"/>
-      <w:r>
-        <w:rPr>
-          <w:rFonts w:ascii="Arial" w:hAnsi="Arial" w:cs="Arial"/>
-          <w:sz w:val="22"/>
-          <w:szCs w:val="22"/>
-        </w:rPr>
-        <w:t>çıkış</w:t>
-      </w:r>
-      <w:proofErr w:type="spellEnd"/>
-      <w:r>
-        <w:rPr>
-          <w:rFonts w:ascii="Arial" w:hAnsi="Arial" w:cs="Arial"/>
-          <w:sz w:val="22"/>
-          <w:szCs w:val="22"/>
-        </w:rPr>
-        <w:t xml:space="preserve"> </w:t>
-      </w:r>
-      <w:proofErr w:type="spellStart"/>
-      <w:r>
-        <w:rPr>
-          <w:rFonts w:ascii="Arial" w:hAnsi="Arial" w:cs="Arial"/>
-          <w:sz w:val="22"/>
-          <w:szCs w:val="22"/>
-        </w:rPr>
-        <w:t>işlemleri</w:t>
+        <w:t>yazılmıştır</w:t>
       </w:r>
       <w:proofErr w:type="spellEnd"/>
       <w:r>
@@ -21384,7 +21197,6 @@
           <w:szCs w:val="22"/>
         </w:rPr>
       </w:pPr>
-      <w:proofErr w:type="spellStart"/>
       <w:r>
         <w:rPr>
           <w:rFonts w:ascii="Arial" w:hAnsi="Arial" w:cs="Arial"/>
@@ -21393,16 +21205,23 @@
           <w:sz w:val="22"/>
           <w:szCs w:val="22"/>
         </w:rPr>
-        <w:t>Sonuç</w:t>
+        <w:t xml:space="preserve">Manuel Test </w:t>
+      </w:r>
+      <w:proofErr w:type="spellStart"/>
+      <w:r>
+        <w:rPr>
+          <w:rFonts w:ascii="Arial" w:hAnsi="Arial" w:cs="Arial"/>
+          <w:b/>
+          <w:bCs/>
+          <w:sz w:val="22"/>
+          <w:szCs w:val="22"/>
+        </w:rPr>
+        <w:t>Sonuçları</w:t>
       </w:r>
       <w:proofErr w:type="spellEnd"/>
     </w:p>
     <w:p>
       <w:pPr>
-        <w:numPr>
-          <w:ilvl w:val="0"/>
-          <w:numId w:val="25"/>
-        </w:numPr>
         <w:jc w:val="both"/>
         <w:rPr>
           <w:rFonts w:ascii="Arial" w:hAnsi="Arial" w:cs="Arial"/>
@@ -21410,136 +21229,475 @@
           <w:szCs w:val="22"/>
         </w:rPr>
       </w:pPr>
-      <w:r>
-        <w:rPr>
-          <w:rFonts w:ascii="Arial" w:hAnsi="Arial" w:cs="Arial"/>
-          <w:sz w:val="22"/>
-          <w:szCs w:val="22"/>
-        </w:rPr>
-        <w:t xml:space="preserve">149 test </w:t>
-      </w:r>
-      <w:proofErr w:type="spellStart"/>
-      <w:r>
-        <w:rPr>
-          <w:rFonts w:ascii="Arial" w:hAnsi="Arial" w:cs="Arial"/>
-          <w:sz w:val="22"/>
-          <w:szCs w:val="22"/>
-        </w:rPr>
-        <w:t>senaryosu</w:t>
-      </w:r>
-      <w:proofErr w:type="spellEnd"/>
-      <w:r>
-        <w:rPr>
-          <w:rFonts w:ascii="Arial" w:hAnsi="Arial" w:cs="Arial"/>
-          <w:sz w:val="22"/>
-          <w:szCs w:val="22"/>
-        </w:rPr>
-        <w:t xml:space="preserve">, %92 </w:t>
-      </w:r>
-      <w:proofErr w:type="spellStart"/>
-      <w:r>
-        <w:rPr>
-          <w:rFonts w:ascii="Arial" w:hAnsi="Arial" w:cs="Arial"/>
-          <w:sz w:val="22"/>
-          <w:szCs w:val="22"/>
-        </w:rPr>
-        <w:t>başarı</w:t>
-      </w:r>
-      <w:proofErr w:type="spellEnd"/>
-      <w:r>
-        <w:rPr>
-          <w:rFonts w:ascii="Arial" w:hAnsi="Arial" w:cs="Arial"/>
-          <w:sz w:val="22"/>
-          <w:szCs w:val="22"/>
-        </w:rPr>
-        <w:t xml:space="preserve"> </w:t>
-      </w:r>
-      <w:proofErr w:type="spellStart"/>
-      <w:r>
-        <w:rPr>
-          <w:rFonts w:ascii="Arial" w:hAnsi="Arial" w:cs="Arial"/>
-          <w:sz w:val="22"/>
-          <w:szCs w:val="22"/>
-        </w:rPr>
-        <w:t>oranı</w:t>
-      </w:r>
-      <w:proofErr w:type="spellEnd"/>
+      <w:proofErr w:type="spellStart"/>
+      <w:r>
+        <w:rPr>
+          <w:rFonts w:ascii="Arial" w:hAnsi="Arial" w:cs="Arial"/>
+          <w:sz w:val="22"/>
+          <w:szCs w:val="22"/>
+        </w:rPr>
+        <w:t>Tüm</w:t>
+      </w:r>
+      <w:proofErr w:type="spellEnd"/>
+      <w:r>
+        <w:rPr>
+          <w:rFonts w:ascii="Arial" w:hAnsi="Arial" w:cs="Arial"/>
+          <w:sz w:val="22"/>
+          <w:szCs w:val="22"/>
+        </w:rPr>
+        <w:t xml:space="preserve"> </w:t>
+      </w:r>
+      <w:proofErr w:type="spellStart"/>
+      <w:r>
+        <w:rPr>
+          <w:rFonts w:ascii="Arial" w:hAnsi="Arial" w:cs="Arial"/>
+          <w:sz w:val="22"/>
+          <w:szCs w:val="22"/>
+        </w:rPr>
+        <w:t>temel</w:t>
+      </w:r>
+      <w:proofErr w:type="spellEnd"/>
+      <w:r>
+        <w:rPr>
+          <w:rFonts w:ascii="Arial" w:hAnsi="Arial" w:cs="Arial"/>
+          <w:sz w:val="22"/>
+          <w:szCs w:val="22"/>
+        </w:rPr>
+        <w:t xml:space="preserve"> </w:t>
+      </w:r>
+      <w:proofErr w:type="spellStart"/>
+      <w:r>
+        <w:rPr>
+          <w:rFonts w:ascii="Arial" w:hAnsi="Arial" w:cs="Arial"/>
+          <w:sz w:val="22"/>
+          <w:szCs w:val="22"/>
+        </w:rPr>
+        <w:t>kullanıcı</w:t>
+      </w:r>
+      <w:proofErr w:type="spellEnd"/>
+      <w:r>
+        <w:rPr>
+          <w:rFonts w:ascii="Arial" w:hAnsi="Arial" w:cs="Arial"/>
+          <w:sz w:val="22"/>
+          <w:szCs w:val="22"/>
+        </w:rPr>
+        <w:t xml:space="preserve"> </w:t>
+      </w:r>
+      <w:proofErr w:type="spellStart"/>
+      <w:r>
+        <w:rPr>
+          <w:rFonts w:ascii="Arial" w:hAnsi="Arial" w:cs="Arial"/>
+          <w:sz w:val="22"/>
+          <w:szCs w:val="22"/>
+        </w:rPr>
+        <w:t>senaryoları</w:t>
+      </w:r>
+      <w:proofErr w:type="spellEnd"/>
+      <w:r>
+        <w:rPr>
+          <w:rFonts w:ascii="Arial" w:hAnsi="Arial" w:cs="Arial"/>
+          <w:sz w:val="22"/>
+          <w:szCs w:val="22"/>
+        </w:rPr>
+        <w:t xml:space="preserve"> </w:t>
+      </w:r>
+      <w:proofErr w:type="spellStart"/>
+      <w:r>
+        <w:rPr>
+          <w:rFonts w:ascii="Arial" w:hAnsi="Arial" w:cs="Arial"/>
+          <w:sz w:val="22"/>
+          <w:szCs w:val="22"/>
+        </w:rPr>
+        <w:t>manuel</w:t>
+      </w:r>
+      <w:proofErr w:type="spellEnd"/>
+      <w:r>
+        <w:rPr>
+          <w:rFonts w:ascii="Arial" w:hAnsi="Arial" w:cs="Arial"/>
+          <w:sz w:val="22"/>
+          <w:szCs w:val="22"/>
+        </w:rPr>
+        <w:t xml:space="preserve"> </w:t>
+      </w:r>
+      <w:proofErr w:type="spellStart"/>
+      <w:r>
+        <w:rPr>
+          <w:rFonts w:ascii="Arial" w:hAnsi="Arial" w:cs="Arial"/>
+          <w:sz w:val="22"/>
+          <w:szCs w:val="22"/>
+        </w:rPr>
+        <w:t>olarak</w:t>
+      </w:r>
+      <w:proofErr w:type="spellEnd"/>
+      <w:r>
+        <w:rPr>
+          <w:rFonts w:ascii="Arial" w:hAnsi="Arial" w:cs="Arial"/>
+          <w:sz w:val="22"/>
+          <w:szCs w:val="22"/>
+        </w:rPr>
+        <w:t xml:space="preserve"> test </w:t>
+      </w:r>
+      <w:proofErr w:type="spellStart"/>
+      <w:r>
+        <w:rPr>
+          <w:rFonts w:ascii="Arial" w:hAnsi="Arial" w:cs="Arial"/>
+          <w:sz w:val="22"/>
+          <w:szCs w:val="22"/>
+        </w:rPr>
+        <w:t>edilmiş</w:t>
+      </w:r>
+      <w:proofErr w:type="spellEnd"/>
+      <w:r>
+        <w:rPr>
+          <w:rFonts w:ascii="Arial" w:hAnsi="Arial" w:cs="Arial"/>
+          <w:sz w:val="22"/>
+          <w:szCs w:val="22"/>
+        </w:rPr>
+        <w:t xml:space="preserve"> ve </w:t>
+      </w:r>
+      <w:proofErr w:type="spellStart"/>
+      <w:r>
+        <w:rPr>
+          <w:rFonts w:ascii="Arial" w:hAnsi="Arial" w:cs="Arial"/>
+          <w:sz w:val="22"/>
+          <w:szCs w:val="22"/>
+        </w:rPr>
+        <w:t>başarılı</w:t>
+      </w:r>
+      <w:proofErr w:type="spellEnd"/>
+      <w:r>
+        <w:rPr>
+          <w:rFonts w:ascii="Arial" w:hAnsi="Arial" w:cs="Arial"/>
+          <w:sz w:val="22"/>
+          <w:szCs w:val="22"/>
+        </w:rPr>
+        <w:t xml:space="preserve"> </w:t>
+      </w:r>
+      <w:proofErr w:type="spellStart"/>
+      <w:r>
+        <w:rPr>
+          <w:rFonts w:ascii="Arial" w:hAnsi="Arial" w:cs="Arial"/>
+          <w:sz w:val="22"/>
+          <w:szCs w:val="22"/>
+        </w:rPr>
+        <w:t>sonuç</w:t>
+      </w:r>
+      <w:proofErr w:type="spellEnd"/>
+      <w:r>
+        <w:rPr>
+          <w:rFonts w:ascii="Arial" w:hAnsi="Arial" w:cs="Arial"/>
+          <w:sz w:val="22"/>
+          <w:szCs w:val="22"/>
+        </w:rPr>
+        <w:t xml:space="preserve"> </w:t>
+      </w:r>
+      <w:proofErr w:type="spellStart"/>
+      <w:r>
+        <w:rPr>
+          <w:rFonts w:ascii="Arial" w:hAnsi="Arial" w:cs="Arial"/>
+          <w:sz w:val="22"/>
+          <w:szCs w:val="22"/>
+        </w:rPr>
+        <w:t>alınmıştır</w:t>
+      </w:r>
+      <w:proofErr w:type="spellEnd"/>
+      <w:r>
+        <w:rPr>
+          <w:rFonts w:ascii="Arial" w:hAnsi="Arial" w:cs="Arial"/>
+          <w:sz w:val="22"/>
+          <w:szCs w:val="22"/>
+        </w:rPr>
+        <w:t xml:space="preserve">: </w:t>
+      </w:r>
+      <w:proofErr w:type="spellStart"/>
+      <w:r>
+        <w:rPr>
+          <w:rFonts w:ascii="Arial" w:hAnsi="Arial" w:cs="Arial"/>
+          <w:sz w:val="22"/>
+          <w:szCs w:val="22"/>
+        </w:rPr>
+        <w:t>kayıt</w:t>
+      </w:r>
+      <w:proofErr w:type="spellEnd"/>
+      <w:r>
+        <w:rPr>
+          <w:rFonts w:ascii="Arial" w:hAnsi="Arial" w:cs="Arial"/>
+          <w:sz w:val="22"/>
+          <w:szCs w:val="22"/>
+        </w:rPr>
+        <w:t>, e-</w:t>
+      </w:r>
+      <w:proofErr w:type="spellStart"/>
+      <w:r>
+        <w:rPr>
+          <w:rFonts w:ascii="Arial" w:hAnsi="Arial" w:cs="Arial"/>
+          <w:sz w:val="22"/>
+          <w:szCs w:val="22"/>
+        </w:rPr>
+        <w:t>posta</w:t>
+      </w:r>
+      <w:proofErr w:type="spellEnd"/>
+      <w:r>
+        <w:rPr>
+          <w:rFonts w:ascii="Arial" w:hAnsi="Arial" w:cs="Arial"/>
+          <w:sz w:val="22"/>
+          <w:szCs w:val="22"/>
+        </w:rPr>
+        <w:t> </w:t>
+      </w:r>
+      <w:proofErr w:type="spellStart"/>
+      <w:r>
+        <w:rPr>
+          <w:rFonts w:ascii="Arial" w:hAnsi="Arial" w:cs="Arial"/>
+          <w:sz w:val="22"/>
+          <w:szCs w:val="22"/>
+        </w:rPr>
+        <w:t>doğrulama</w:t>
+      </w:r>
+      <w:proofErr w:type="spellEnd"/>
+      <w:r>
+        <w:rPr>
+          <w:rFonts w:ascii="Arial" w:hAnsi="Arial" w:cs="Arial"/>
+          <w:sz w:val="22"/>
+          <w:szCs w:val="22"/>
+        </w:rPr>
+        <w:t xml:space="preserve">, </w:t>
+      </w:r>
+      <w:proofErr w:type="spellStart"/>
+      <w:r>
+        <w:rPr>
+          <w:rFonts w:ascii="Arial" w:hAnsi="Arial" w:cs="Arial"/>
+          <w:sz w:val="22"/>
+          <w:szCs w:val="22"/>
+        </w:rPr>
+        <w:t>giriş</w:t>
+      </w:r>
+      <w:proofErr w:type="spellEnd"/>
+      <w:r>
+        <w:rPr>
+          <w:rFonts w:ascii="Arial" w:hAnsi="Arial" w:cs="Arial"/>
+          <w:sz w:val="22"/>
+          <w:szCs w:val="22"/>
+        </w:rPr>
+        <w:t xml:space="preserve">, </w:t>
+      </w:r>
+      <w:proofErr w:type="spellStart"/>
+      <w:r>
+        <w:rPr>
+          <w:rFonts w:ascii="Arial" w:hAnsi="Arial" w:cs="Arial"/>
+          <w:sz w:val="22"/>
+          <w:szCs w:val="22"/>
+        </w:rPr>
+        <w:t>profil</w:t>
+      </w:r>
+      <w:proofErr w:type="spellEnd"/>
+      <w:r>
+        <w:rPr>
+          <w:rFonts w:ascii="Arial" w:hAnsi="Arial" w:cs="Arial"/>
+          <w:sz w:val="22"/>
+          <w:szCs w:val="22"/>
+        </w:rPr>
+        <w:t xml:space="preserve"> </w:t>
+      </w:r>
+      <w:proofErr w:type="spellStart"/>
+      <w:r>
+        <w:rPr>
+          <w:rFonts w:ascii="Arial" w:hAnsi="Arial" w:cs="Arial"/>
+          <w:sz w:val="22"/>
+          <w:szCs w:val="22"/>
+        </w:rPr>
+        <w:t>güncelleme</w:t>
+      </w:r>
+      <w:proofErr w:type="spellEnd"/>
+      <w:r>
+        <w:rPr>
+          <w:rFonts w:ascii="Arial" w:hAnsi="Arial" w:cs="Arial"/>
+          <w:sz w:val="22"/>
+          <w:szCs w:val="22"/>
+        </w:rPr>
+        <w:t xml:space="preserve">, </w:t>
+      </w:r>
+      <w:proofErr w:type="spellStart"/>
+      <w:r>
+        <w:rPr>
+          <w:rFonts w:ascii="Arial" w:hAnsi="Arial" w:cs="Arial"/>
+          <w:sz w:val="22"/>
+          <w:szCs w:val="22"/>
+        </w:rPr>
+        <w:t>fotoğraf</w:t>
+      </w:r>
+      <w:proofErr w:type="spellEnd"/>
+      <w:r>
+        <w:rPr>
+          <w:rFonts w:ascii="Arial" w:hAnsi="Arial" w:cs="Arial"/>
+          <w:sz w:val="22"/>
+          <w:szCs w:val="22"/>
+        </w:rPr>
+        <w:t xml:space="preserve"> </w:t>
+      </w:r>
+      <w:proofErr w:type="spellStart"/>
+      <w:r>
+        <w:rPr>
+          <w:rFonts w:ascii="Arial" w:hAnsi="Arial" w:cs="Arial"/>
+          <w:sz w:val="22"/>
+          <w:szCs w:val="22"/>
+        </w:rPr>
+        <w:t>yükleme</w:t>
+      </w:r>
+      <w:proofErr w:type="spellEnd"/>
+      <w:r>
+        <w:rPr>
+          <w:rFonts w:ascii="Arial" w:hAnsi="Arial" w:cs="Arial"/>
+          <w:sz w:val="22"/>
+          <w:szCs w:val="22"/>
+        </w:rPr>
+        <w:t xml:space="preserve">, </w:t>
+      </w:r>
+      <w:proofErr w:type="spellStart"/>
+      <w:r>
+        <w:rPr>
+          <w:rFonts w:ascii="Arial" w:hAnsi="Arial" w:cs="Arial"/>
+          <w:sz w:val="22"/>
+          <w:szCs w:val="22"/>
+        </w:rPr>
+        <w:t>şifre</w:t>
+      </w:r>
+      <w:proofErr w:type="spellEnd"/>
+      <w:r>
+        <w:rPr>
+          <w:rFonts w:ascii="Arial" w:hAnsi="Arial" w:cs="Arial"/>
+          <w:sz w:val="22"/>
+          <w:szCs w:val="22"/>
+        </w:rPr>
+        <w:t xml:space="preserve"> </w:t>
+      </w:r>
+      <w:proofErr w:type="spellStart"/>
+      <w:r>
+        <w:rPr>
+          <w:rFonts w:ascii="Arial" w:hAnsi="Arial" w:cs="Arial"/>
+          <w:sz w:val="22"/>
+          <w:szCs w:val="22"/>
+        </w:rPr>
+        <w:t>değiştirme</w:t>
+      </w:r>
+      <w:proofErr w:type="spellEnd"/>
+      <w:r>
+        <w:rPr>
+          <w:rFonts w:ascii="Arial" w:hAnsi="Arial" w:cs="Arial"/>
+          <w:sz w:val="22"/>
+          <w:szCs w:val="22"/>
+        </w:rPr>
+        <w:t xml:space="preserve">, </w:t>
+      </w:r>
+      <w:proofErr w:type="spellStart"/>
+      <w:r>
+        <w:rPr>
+          <w:rFonts w:ascii="Arial" w:hAnsi="Arial" w:cs="Arial"/>
+          <w:sz w:val="22"/>
+          <w:szCs w:val="22"/>
+        </w:rPr>
+        <w:t>şifre</w:t>
+      </w:r>
+      <w:proofErr w:type="spellEnd"/>
+      <w:r>
+        <w:rPr>
+          <w:rFonts w:ascii="Arial" w:hAnsi="Arial" w:cs="Arial"/>
+          <w:sz w:val="22"/>
+          <w:szCs w:val="22"/>
+        </w:rPr>
+        <w:t xml:space="preserve"> </w:t>
+      </w:r>
+      <w:proofErr w:type="spellStart"/>
+      <w:r>
+        <w:rPr>
+          <w:rFonts w:ascii="Arial" w:hAnsi="Arial" w:cs="Arial"/>
+          <w:sz w:val="22"/>
+          <w:szCs w:val="22"/>
+        </w:rPr>
+        <w:t>sıfırlama</w:t>
+      </w:r>
+      <w:proofErr w:type="spellEnd"/>
+      <w:r>
+        <w:rPr>
+          <w:rFonts w:ascii="Arial" w:hAnsi="Arial" w:cs="Arial"/>
+          <w:sz w:val="22"/>
+          <w:szCs w:val="22"/>
+        </w:rPr>
+        <w:t xml:space="preserve"> ve </w:t>
+      </w:r>
+      <w:proofErr w:type="spellStart"/>
+      <w:r>
+        <w:rPr>
+          <w:rFonts w:ascii="Arial" w:hAnsi="Arial" w:cs="Arial"/>
+          <w:sz w:val="22"/>
+          <w:szCs w:val="22"/>
+        </w:rPr>
+        <w:t>çıkış</w:t>
+      </w:r>
+      <w:proofErr w:type="spellEnd"/>
+      <w:r>
+        <w:rPr>
+          <w:rFonts w:ascii="Arial" w:hAnsi="Arial" w:cs="Arial"/>
+          <w:sz w:val="22"/>
+          <w:szCs w:val="22"/>
+        </w:rPr>
+        <w:t xml:space="preserve"> </w:t>
+      </w:r>
+      <w:proofErr w:type="spellStart"/>
+      <w:r>
+        <w:rPr>
+          <w:rFonts w:ascii="Arial" w:hAnsi="Arial" w:cs="Arial"/>
+          <w:sz w:val="22"/>
+          <w:szCs w:val="22"/>
+        </w:rPr>
+        <w:t>işlemleri</w:t>
+      </w:r>
+      <w:proofErr w:type="spellEnd"/>
+      <w:r>
+        <w:rPr>
+          <w:rFonts w:ascii="Arial" w:hAnsi="Arial" w:cs="Arial"/>
+          <w:sz w:val="22"/>
+          <w:szCs w:val="22"/>
+        </w:rPr>
+        <w:t>.</w:t>
+      </w:r>
     </w:p>
     <w:p>
       <w:pPr>
-        <w:numPr>
-          <w:ilvl w:val="0"/>
-          <w:numId w:val="26"/>
-        </w:numPr>
         <w:jc w:val="both"/>
         <w:rPr>
           <w:rFonts w:ascii="Arial" w:hAnsi="Arial" w:cs="Arial"/>
-          <w:sz w:val="22"/>
-          <w:szCs w:val="22"/>
-        </w:rPr>
-      </w:pPr>
-      <w:r>
-        <w:rPr>
-          <w:rFonts w:ascii="Arial" w:hAnsi="Arial" w:cs="Arial"/>
-          <w:sz w:val="22"/>
-          <w:szCs w:val="22"/>
-        </w:rPr>
-        <w:lastRenderedPageBreak/>
-        <w:t xml:space="preserve"> %76+ </w:t>
-      </w:r>
-      <w:proofErr w:type="spellStart"/>
-      <w:r>
-        <w:rPr>
-          <w:rFonts w:ascii="Arial" w:hAnsi="Arial" w:cs="Arial"/>
-          <w:sz w:val="22"/>
-          <w:szCs w:val="22"/>
-        </w:rPr>
-        <w:t>kod</w:t>
-      </w:r>
-      <w:proofErr w:type="spellEnd"/>
-      <w:r>
-        <w:rPr>
-          <w:rFonts w:ascii="Arial" w:hAnsi="Arial" w:cs="Arial"/>
-          <w:sz w:val="22"/>
-          <w:szCs w:val="22"/>
-        </w:rPr>
-        <w:t xml:space="preserve"> </w:t>
-      </w:r>
-      <w:proofErr w:type="spellStart"/>
-      <w:r>
-        <w:rPr>
-          <w:rFonts w:ascii="Arial" w:hAnsi="Arial" w:cs="Arial"/>
-          <w:sz w:val="22"/>
-          <w:szCs w:val="22"/>
-        </w:rPr>
-        <w:t>kapsama</w:t>
-      </w:r>
-      <w:proofErr w:type="spellEnd"/>
-      <w:r>
-        <w:rPr>
-          <w:rFonts w:ascii="Arial" w:hAnsi="Arial" w:cs="Arial"/>
-          <w:sz w:val="22"/>
-          <w:szCs w:val="22"/>
-        </w:rPr>
-        <w:t xml:space="preserve"> </w:t>
-      </w:r>
-      <w:proofErr w:type="spellStart"/>
-      <w:r>
-        <w:rPr>
-          <w:rFonts w:ascii="Arial" w:hAnsi="Arial" w:cs="Arial"/>
-          <w:sz w:val="22"/>
-          <w:szCs w:val="22"/>
-        </w:rPr>
-        <w:t>oranı</w:t>
+          <w:b/>
+          <w:bCs/>
+          <w:sz w:val="22"/>
+          <w:szCs w:val="22"/>
+        </w:rPr>
+      </w:pPr>
+      <w:r>
+        <w:rPr>
+          <w:rFonts w:ascii="Arial" w:hAnsi="Arial" w:cs="Arial"/>
+          <w:b/>
+          <w:bCs/>
+          <w:sz w:val="22"/>
+          <w:szCs w:val="22"/>
+        </w:rPr>
+        <w:t xml:space="preserve">Backend Test </w:t>
+      </w:r>
+      <w:proofErr w:type="spellStart"/>
+      <w:r>
+        <w:rPr>
+          <w:rFonts w:ascii="Arial" w:hAnsi="Arial" w:cs="Arial"/>
+          <w:b/>
+          <w:bCs/>
+          <w:sz w:val="22"/>
+          <w:szCs w:val="22"/>
+        </w:rPr>
+        <w:t>Oranı</w:t>
       </w:r>
       <w:proofErr w:type="spellEnd"/>
     </w:p>
     <w:p>
       <w:pPr>
-        <w:numPr>
-          <w:ilvl w:val="0"/>
-          <w:numId w:val="27"/>
-        </w:numPr>
         <w:jc w:val="both"/>
         <w:rPr>
           <w:rFonts w:ascii="Arial" w:hAnsi="Arial" w:cs="Arial"/>
@@ -21553,160 +21711,11 @@
           <w:sz w:val="22"/>
           <w:szCs w:val="22"/>
         </w:rPr>
-        <w:t xml:space="preserve"> Authentication ve User Management </w:t>
-      </w:r>
-      <w:proofErr w:type="spellStart"/>
-      <w:r>
-        <w:rPr>
-          <w:rFonts w:ascii="Arial" w:hAnsi="Arial" w:cs="Arial"/>
-          <w:sz w:val="22"/>
-          <w:szCs w:val="22"/>
-        </w:rPr>
-        <w:t>endpoint'leri</w:t>
-      </w:r>
-      <w:proofErr w:type="spellEnd"/>
-      <w:r>
-        <w:rPr>
-          <w:rFonts w:ascii="Arial" w:hAnsi="Arial" w:cs="Arial"/>
-          <w:sz w:val="22"/>
-          <w:szCs w:val="22"/>
-        </w:rPr>
-        <w:t xml:space="preserve"> test </w:t>
-      </w:r>
-      <w:proofErr w:type="spellStart"/>
-      <w:r>
-        <w:rPr>
-          <w:rFonts w:ascii="Arial" w:hAnsi="Arial" w:cs="Arial"/>
-          <w:sz w:val="22"/>
-          <w:szCs w:val="22"/>
-        </w:rPr>
-        <w:t>edildi</w:t>
-      </w:r>
-      <w:proofErr w:type="spellEnd"/>
-    </w:p>
-    <w:p>
-      <w:pPr>
-        <w:numPr>
-          <w:ilvl w:val="0"/>
-          <w:numId w:val="28"/>
-        </w:numPr>
-        <w:jc w:val="both"/>
-        <w:rPr>
-          <w:rFonts w:ascii="Arial" w:hAnsi="Arial" w:cs="Arial"/>
-          <w:sz w:val="22"/>
-          <w:szCs w:val="22"/>
-        </w:rPr>
-      </w:pPr>
-      <w:r>
-        <w:rPr>
-          <w:rFonts w:ascii="Arial" w:hAnsi="Arial" w:cs="Arial"/>
-          <w:sz w:val="22"/>
-          <w:szCs w:val="22"/>
-        </w:rPr>
-        <w:t xml:space="preserve"> Manuel </w:t>
-      </w:r>
-      <w:proofErr w:type="spellStart"/>
-      <w:r>
-        <w:rPr>
-          <w:rFonts w:ascii="Arial" w:hAnsi="Arial" w:cs="Arial"/>
-          <w:sz w:val="22"/>
-          <w:szCs w:val="22"/>
-        </w:rPr>
-        <w:t>testler</w:t>
-      </w:r>
-      <w:proofErr w:type="spellEnd"/>
-      <w:r>
-        <w:rPr>
-          <w:rFonts w:ascii="Arial" w:hAnsi="Arial" w:cs="Arial"/>
-          <w:sz w:val="22"/>
-          <w:szCs w:val="22"/>
-        </w:rPr>
-        <w:t xml:space="preserve"> </w:t>
-      </w:r>
-      <w:proofErr w:type="spellStart"/>
-      <w:r>
-        <w:rPr>
-          <w:rFonts w:ascii="Arial" w:hAnsi="Arial" w:cs="Arial"/>
-          <w:sz w:val="22"/>
-          <w:szCs w:val="22"/>
-        </w:rPr>
-        <w:t>başarıyla</w:t>
-      </w:r>
-      <w:proofErr w:type="spellEnd"/>
-      <w:r>
-        <w:rPr>
-          <w:rFonts w:ascii="Arial" w:hAnsi="Arial" w:cs="Arial"/>
-          <w:sz w:val="22"/>
-          <w:szCs w:val="22"/>
-        </w:rPr>
-        <w:t xml:space="preserve"> </w:t>
-      </w:r>
-      <w:proofErr w:type="spellStart"/>
-      <w:r>
-        <w:rPr>
-          <w:rFonts w:ascii="Arial" w:hAnsi="Arial" w:cs="Arial"/>
-          <w:sz w:val="22"/>
-          <w:szCs w:val="22"/>
-        </w:rPr>
-        <w:t>tamamlandı</w:t>
-      </w:r>
-      <w:proofErr w:type="spellEnd"/>
-    </w:p>
-    <w:p>
-      <w:pPr>
-        <w:jc w:val="both"/>
-        <w:rPr>
-          <w:rFonts w:ascii="Arial" w:hAnsi="Arial" w:cs="Arial"/>
-          <w:b/>
-          <w:bCs/>
-          <w:sz w:val="22"/>
-          <w:szCs w:val="22"/>
-        </w:rPr>
-      </w:pPr>
-      <w:r>
-        <w:rPr>
-          <w:rFonts w:ascii="Arial" w:hAnsi="Arial" w:cs="Arial"/>
-          <w:b/>
-          <w:bCs/>
-          <w:sz w:val="22"/>
-          <w:szCs w:val="22"/>
-        </w:rPr>
-        <w:t xml:space="preserve">Backend Test </w:t>
-      </w:r>
-      <w:proofErr w:type="spellStart"/>
-      <w:r>
-        <w:rPr>
-          <w:rFonts w:ascii="Arial" w:hAnsi="Arial" w:cs="Arial"/>
-          <w:b/>
-          <w:bCs/>
-          <w:sz w:val="22"/>
-          <w:szCs w:val="22"/>
-        </w:rPr>
-        <w:t>Oranı</w:t>
-      </w:r>
-      <w:proofErr w:type="spellEnd"/>
-    </w:p>
-    <w:p>
-      <w:pPr>
-        <w:jc w:val="both"/>
-        <w:rPr>
-          <w:rFonts w:ascii="Arial" w:hAnsi="Arial" w:cs="Arial"/>
-          <w:sz w:val="22"/>
-          <w:szCs w:val="22"/>
-        </w:rPr>
-      </w:pPr>
-      <w:r>
-        <w:rPr>
-          <w:rFonts w:ascii="Arial" w:hAnsi="Arial" w:cs="Arial"/>
-          <w:noProof/>
-          <w:sz w:val="22"/>
-          <w:szCs w:val="22"/>
-        </w:rPr>
         <w:drawing>
-          <wp:inline distT="0" distB="0" distL="0" distR="0" wp14:anchorId="00E1FC3E" wp14:editId="26EAE102">
-            <wp:extent cx="5156085" cy="3645877"/>
-            <wp:effectExtent l="0" t="0" r="6985" b="0"/>
-            <wp:docPr id="832465253" name="Resim 1" descr="metin, ekran görüntüsü içeren bir resim&#10;&#10;Yapay zeka tarafından oluşturulmuş içerik yanlış olabilir."/>
+          <wp:inline distT="0" distB="0" distL="0" distR="0" wp14:anchorId="58FB9472" wp14:editId="68DAF5E5">
+            <wp:extent cx="6567805" cy="1790546"/>
+            <wp:effectExtent l="0" t="0" r="4445" b="635"/>
+            <wp:docPr id="1280072419" name="Resim 1" descr="metin, ekran görüntüsü, sayı, numara, yazı tipi içeren bir resim&#10;&#10;Yapay zeka tarafından oluşturulmuş içerik yanlış olabilir."/>
             <wp:cNvGraphicFramePr>
               <a:graphicFrameLocks xmlns:a="http://schemas.openxmlformats.org/drawingml/2006/main" noChangeAspect="1"/>
             </wp:cNvGraphicFramePr>
@@ -21714,7 +21723,7 @@
               <a:graphicData uri="http://schemas.openxmlformats.org/drawingml/2006/picture">
                 <pic:pic xmlns:pic="http://schemas.openxmlformats.org/drawingml/2006/picture">
                   <pic:nvPicPr>
-                    <pic:cNvPr id="832465253" name="Resim 1" descr="metin, ekran görüntüsü içeren bir resim&#10;&#10;Yapay zeka tarafından oluşturulmuş içerik yanlış olabilir."/>
+                    <pic:cNvPr id="1280072419" name="Resim 1" descr="metin, ekran görüntüsü, sayı, numara, yazı tipi içeren bir resim&#10;&#10;Yapay zeka tarafından oluşturulmuş içerik yanlış olabilir."/>
                     <pic:cNvPicPr/>
                   </pic:nvPicPr>
                   <pic:blipFill>
@@ -21726,7 +21735,7 @@
                   <pic:spPr>
                     <a:xfrm>
                       <a:off x="0" y="0"/>
-                      <a:ext cx="5182958" cy="3664879"/>
+                      <a:ext cx="6628616" cy="1807124"/>
                     </a:xfrm>
                     <a:prstGeom prst="rect">
                       <a:avLst/>
@@ -21744,13 +21753,38 @@
         <w:jc w:val="both"/>
         <w:rPr>
           <w:rFonts w:ascii="Arial" w:hAnsi="Arial" w:cs="Arial"/>
-          <w:sz w:val="22"/>
-          <w:szCs w:val="22"/>
-        </w:rPr>
-      </w:pPr>
+          <w:b/>
+          <w:bCs/>
+          <w:sz w:val="22"/>
+          <w:szCs w:val="22"/>
+        </w:rPr>
+      </w:pPr>
+      <w:r>
+        <w:rPr>
+          <w:rFonts w:ascii="Arial" w:hAnsi="Arial" w:cs="Arial"/>
+          <w:b/>
+          <w:bCs/>
+          <w:sz w:val="22"/>
+          <w:szCs w:val="22"/>
+        </w:rPr>
+        <w:t xml:space="preserve">Frontend Test </w:t>
+      </w:r>
+      <w:proofErr w:type="spellStart"/>
+      <w:r>
+        <w:rPr>
+          <w:rFonts w:ascii="Arial" w:hAnsi="Arial" w:cs="Arial"/>
+          <w:b/>
+          <w:bCs/>
+          <w:sz w:val="22"/>
+          <w:szCs w:val="22"/>
+        </w:rPr>
+        <w:t>Oranı</w:t>
+      </w:r>
+      <w:proofErr w:type="spellEnd"/>
     </w:p>
     <w:p>
       <w:pPr>
+        <w:ind w:left="360"/>
         <w:jc w:val="both"/>
         <w:rPr>
           <w:rFonts w:ascii="Arial" w:hAnsi="Arial" w:cs="Arial"/>
@@ -21760,56 +21794,27 @@
           <w:szCs w:val="22"/>
         </w:rPr>
       </w:pPr>
-      <w:r>
-        <w:rPr>
-          <w:rFonts w:ascii="Arial" w:hAnsi="Arial" w:cs="Arial"/>
-          <w:b/>
-          <w:bCs/>
-          <w:sz w:val="22"/>
-          <w:szCs w:val="22"/>
-        </w:rPr>
-        <w:t xml:space="preserve">Frontend Test </w:t>
-      </w:r>
-      <w:proofErr w:type="spellStart"/>
-      <w:r>
-        <w:rPr>
-          <w:rFonts w:ascii="Arial" w:hAnsi="Arial" w:cs="Arial"/>
-          <w:b/>
-          <w:bCs/>
-          <w:sz w:val="22"/>
-          <w:szCs w:val="22"/>
-        </w:rPr>
-        <w:t>Oranı</w:t>
-      </w:r>
-      <w:proofErr w:type="spellEnd"/>
     </w:p>
     <w:p>
       <w:pPr>
-        <w:ind w:left="360"/>
         <w:jc w:val="both"/>
         <w:rPr>
           <w:rFonts w:ascii="Arial" w:hAnsi="Arial" w:cs="Arial"/>
-          <w:b/>
-          <w:bCs/>
-          <w:sz w:val="22"/>
-          <w:szCs w:val="22"/>
-        </w:rPr>
-      </w:pPr>
-      <w:r>
-        <w:rPr>
-          <w:rFonts w:ascii="Arial" w:hAnsi="Arial" w:cs="Arial"/>
-          <w:b/>
-          <w:bCs/>
-          <w:noProof/>
-          <w:sz w:val="22"/>
-          <w:szCs w:val="22"/>
-        </w:rPr>
-        <w:lastRenderedPageBreak/>
+          <w:sz w:val="22"/>
+          <w:szCs w:val="22"/>
+        </w:rPr>
+      </w:pPr>
+      <w:r>
+        <w:rPr>
+          <w:rFonts w:ascii="Arial" w:hAnsi="Arial" w:cs="Arial"/>
+          <w:sz w:val="22"/>
+          <w:szCs w:val="22"/>
+        </w:rPr>
         <w:drawing>
-          <wp:inline distT="0" distB="0" distL="0" distR="0" wp14:anchorId="4AA7FEF1" wp14:editId="322387FD">
-            <wp:extent cx="5196277" cy="4015154"/>
-            <wp:effectExtent l="0" t="0" r="4445" b="4445"/>
-            <wp:docPr id="916784359" name="Resim 1" descr="metin, ekran görüntüsü, yazılım, multimedya yazılımı içeren bir resim&#10;&#10;Yapay zeka tarafından oluşturulmuş içerik yanlış olabilir."/>
+          <wp:inline distT="0" distB="0" distL="0" distR="0" wp14:anchorId="64797B57" wp14:editId="6831C4BA">
+            <wp:extent cx="6807781" cy="1485900"/>
+            <wp:effectExtent l="0" t="0" r="0" b="0"/>
+            <wp:docPr id="913083682" name="Resim 1" descr="metin, ekran görüntüsü, çizgi, sayı, numara içeren bir resim&#10;&#10;Yapay zeka tarafından oluşturulmuş içerik yanlış olabilir."/>
             <wp:cNvGraphicFramePr>
               <a:graphicFrameLocks xmlns:a="http://schemas.openxmlformats.org/drawingml/2006/main" noChangeAspect="1"/>
             </wp:cNvGraphicFramePr>
@@ -21817,7 +21822,7 @@
               <a:graphicData uri="http://schemas.openxmlformats.org/drawingml/2006/picture">
                 <pic:pic xmlns:pic="http://schemas.openxmlformats.org/drawingml/2006/picture">
                   <pic:nvPicPr>
-                    <pic:cNvPr id="916784359" name="Resim 1" descr="metin, ekran görüntüsü, yazılım, multimedya yazılımı içeren bir resim&#10;&#10;Yapay zeka tarafından oluşturulmuş içerik yanlış olabilir."/>
+                    <pic:cNvPr id="913083682" name="Resim 1" descr="metin, ekran görüntüsü, çizgi, sayı, numara içeren bir resim&#10;&#10;Yapay zeka tarafından oluşturulmuş içerik yanlış olabilir."/>
                     <pic:cNvPicPr/>
                   </pic:nvPicPr>
                   <pic:blipFill>
@@ -21829,7 +21834,7 @@
                   <pic:spPr>
                     <a:xfrm>
                       <a:off x="0" y="0"/>
-                      <a:ext cx="5199847" cy="4017913"/>
+                      <a:ext cx="6820777" cy="1488737"/>
                     </a:xfrm>
                     <a:prstGeom prst="rect">
                       <a:avLst/>
@@ -21841,16 +21846,6 @@
           </wp:inline>
         </w:drawing>
       </w:r>
-    </w:p>
-    <w:p>
-      <w:pPr>
-        <w:jc w:val="both"/>
-        <w:rPr>
-          <w:rFonts w:ascii="Arial" w:hAnsi="Arial" w:cs="Arial"/>
-          <w:sz w:val="22"/>
-          <w:szCs w:val="22"/>
-        </w:rPr>
-      </w:pPr>
     </w:p>
     <w:sectPr>
       <w:pgSz w:w="12240" w:h="15840"/>
@@ -22014,6 +22009,155 @@
     </w:lvl>
   </w:abstractNum>
   <w:abstractNum w:abstractNumId="1" w15:restartNumberingAfterBreak="0">
+    <w:nsid w:val="039F2173"/>
+    <w:multiLevelType w:val="multilevel"/>
+    <w:tmpl w:val="CB1C928C"/>
+    <w:lvl w:ilvl="0">
+      <w:start w:val="1"/>
+      <w:numFmt w:val="bullet"/>
+      <w:lvlText w:val=""/>
+      <w:lvlJc w:val="left"/>
+      <w:pPr>
+        <w:tabs>
+          <w:tab w:val="num" w:pos="720"/>
+        </w:tabs>
+        <w:ind w:left="720" w:hanging="360"/>
+      </w:pPr>
+      <w:rPr>
+        <w:rFonts w:ascii="Symbol" w:hAnsi="Symbol" w:hint="default"/>
+        <w:sz w:val="20"/>
+      </w:rPr>
+    </w:lvl>
+    <w:lvl w:ilvl="1" w:tentative="1">
+      <w:start w:val="1"/>
+      <w:numFmt w:val="bullet"/>
+      <w:lvlText w:val="o"/>
+      <w:lvlJc w:val="left"/>
+      <w:pPr>
+        <w:tabs>
+          <w:tab w:val="num" w:pos="1440"/>
+        </w:tabs>
+        <w:ind w:left="1440" w:hanging="360"/>
+      </w:pPr>
+      <w:rPr>
+        <w:rFonts w:ascii="Courier New" w:hAnsi="Courier New" w:hint="default"/>
+        <w:sz w:val="20"/>
+      </w:rPr>
+    </w:lvl>
+    <w:lvl w:ilvl="2" w:tentative="1">
+      <w:start w:val="1"/>
+      <w:numFmt w:val="bullet"/>
+      <w:lvlText w:val=""/>
+      <w:lvlJc w:val="left"/>
+      <w:pPr>
+        <w:tabs>
+          <w:tab w:val="num" w:pos="2160"/>
+        </w:tabs>
+        <w:ind w:left="2160" w:hanging="360"/>
+      </w:pPr>
+      <w:rPr>
+        <w:rFonts w:ascii="Wingdings" w:hAnsi="Wingdings" w:hint="default"/>
+        <w:sz w:val="20"/>
+      </w:rPr>
+    </w:lvl>
+    <w:lvl w:ilvl="3" w:tentative="1">
+      <w:start w:val="1"/>
+      <w:numFmt w:val="bullet"/>
+      <w:lvlText w:val=""/>
+      <w:lvlJc w:val="left"/>
+      <w:pPr>
+        <w:tabs>
+          <w:tab w:val="num" w:pos="2880"/>
+        </w:tabs>
+        <w:ind w:left="2880" w:hanging="360"/>
+      </w:pPr>
+      <w:rPr>
+        <w:rFonts w:ascii="Wingdings" w:hAnsi="Wingdings" w:hint="default"/>
+        <w:sz w:val="20"/>
+      </w:rPr>
+    </w:lvl>
+    <w:lvl w:ilvl="4" w:tentative="1">
+      <w:start w:val="1"/>
+      <w:numFmt w:val="bullet"/>
+      <w:lvlText w:val=""/>
+      <w:lvlJc w:val="left"/>
+      <w:pPr>
+        <w:tabs>
+          <w:tab w:val="num" w:pos="3600"/>
+        </w:tabs>
+        <w:ind w:left="3600" w:hanging="360"/>
+      </w:pPr>
+      <w:rPr>
+        <w:rFonts w:ascii="Wingdings" w:hAnsi="Wingdings" w:hint="default"/>
+        <w:sz w:val="20"/>
+      </w:rPr>
+    </w:lvl>
+    <w:lvl w:ilvl="5" w:tentative="1">
+      <w:start w:val="1"/>
+      <w:numFmt w:val="bullet"/>
+      <w:lvlText w:val=""/>
+      <w:lvlJc w:val="left"/>
+      <w:pPr>
+        <w:tabs>
+          <w:tab w:val="num" w:pos="4320"/>
+        </w:tabs>
+        <w:ind w:left="4320" w:hanging="360"/>
+      </w:pPr>
+      <w:rPr>
+        <w:rFonts w:ascii="Wingdings" w:hAnsi="Wingdings" w:hint="default"/>
+        <w:sz w:val="20"/>
+      </w:rPr>
+    </w:lvl>
+    <w:lvl w:ilvl="6" w:tentative="1">
+      <w:start w:val="1"/>
+      <w:numFmt w:val="bullet"/>
+      <w:lvlText w:val=""/>
+      <w:lvlJc w:val="left"/>
+      <w:pPr>
+        <w:tabs>
+          <w:tab w:val="num" w:pos="5040"/>
+        </w:tabs>
+        <w:ind w:left="5040" w:hanging="360"/>
+      </w:pPr>
+      <w:rPr>
+        <w:rFonts w:ascii="Wingdings" w:hAnsi="Wingdings" w:hint="default"/>
+        <w:sz w:val="20"/>
+      </w:rPr>
+    </w:lvl>
+    <w:lvl w:ilvl="7" w:tentative="1">
+      <w:start w:val="1"/>
+      <w:numFmt w:val="bullet"/>
+      <w:lvlText w:val=""/>
+      <w:lvlJc w:val="left"/>
+      <w:pPr>
+        <w:tabs>
+          <w:tab w:val="num" w:pos="5760"/>
+        </w:tabs>
+        <w:ind w:left="5760" w:hanging="360"/>
+      </w:pPr>
+      <w:rPr>
+        <w:rFonts w:ascii="Wingdings" w:hAnsi="Wingdings" w:hint="default"/>
+        <w:sz w:val="20"/>
+      </w:rPr>
+    </w:lvl>
+    <w:lvl w:ilvl="8" w:tentative="1">
+      <w:start w:val="1"/>
+      <w:numFmt w:val="bullet"/>
+      <w:lvlText w:val=""/>
+      <w:lvlJc w:val="left"/>
+      <w:pPr>
+        <w:tabs>
+          <w:tab w:val="num" w:pos="6480"/>
+        </w:tabs>
+        <w:ind w:left="6480" w:hanging="360"/>
+      </w:pPr>
+      <w:rPr>
+        <w:rFonts w:ascii="Wingdings" w:hAnsi="Wingdings" w:hint="default"/>
+        <w:sz w:val="20"/>
+      </w:rPr>
+    </w:lvl>
+  </w:abstractNum>
+  <w:abstractNum w:abstractNumId="2" w15:restartNumberingAfterBreak="0">
     <w:nsid w:val="07E62069"/>
     <w:multiLevelType w:val="multilevel"/>
     <w:tmpl w:val="17DA8C1E"/>
@@ -22162,7 +22306,7 @@
       </w:rPr>
     </w:lvl>
   </w:abstractNum>
-  <w:abstractNum w:abstractNumId="2" w15:restartNumberingAfterBreak="0">
+  <w:abstractNum w:abstractNumId="3" w15:restartNumberingAfterBreak="0">
     <w:nsid w:val="07E927F9"/>
     <w:multiLevelType w:val="multilevel"/>
     <w:tmpl w:val="4FFAB5DC"/>
@@ -22311,7 +22455,7 @@
       </w:rPr>
     </w:lvl>
   </w:abstractNum>
-  <w:abstractNum w:abstractNumId="3" w15:restartNumberingAfterBreak="0">
+  <w:abstractNum w:abstractNumId="4" w15:restartNumberingAfterBreak="0">
     <w:nsid w:val="0F347665"/>
     <w:multiLevelType w:val="multilevel"/>
     <w:tmpl w:val="AB508BE4"/>
@@ -22460,7 +22604,7 @@
       </w:rPr>
     </w:lvl>
   </w:abstractNum>
-  <w:abstractNum w:abstractNumId="4" w15:restartNumberingAfterBreak="0">
+  <w:abstractNum w:abstractNumId="5" w15:restartNumberingAfterBreak="0">
     <w:nsid w:val="0F4E4A1B"/>
     <w:multiLevelType w:val="multilevel"/>
     <w:tmpl w:val="83E09C86"/>
@@ -22609,7 +22753,156 @@
       </w:rPr>
     </w:lvl>
   </w:abstractNum>
-  <w:abstractNum w:abstractNumId="5" w15:restartNumberingAfterBreak="0">
+  <w:abstractNum w:abstractNumId="6" w15:restartNumberingAfterBreak="0">
+    <w:nsid w:val="139B44B1"/>
+    <w:multiLevelType w:val="multilevel"/>
+    <w:tmpl w:val="1C04497A"/>
+    <w:lvl w:ilvl="0">
+      <w:start w:val="1"/>
+      <w:numFmt w:val="bullet"/>
+      <w:lvlText w:val=""/>
+      <w:lvlJc w:val="left"/>
+      <w:pPr>
+        <w:tabs>
+          <w:tab w:val="num" w:pos="720"/>
+        </w:tabs>
+        <w:ind w:left="720" w:hanging="360"/>
+      </w:pPr>
+      <w:rPr>
+        <w:rFonts w:ascii="Symbol" w:hAnsi="Symbol" w:hint="default"/>
+        <w:sz w:val="20"/>
+      </w:rPr>
+    </w:lvl>
+    <w:lvl w:ilvl="1" w:tentative="1">
+      <w:start w:val="1"/>
+      <w:numFmt w:val="bullet"/>
+      <w:lvlText w:val="o"/>
+      <w:lvlJc w:val="left"/>
+      <w:pPr>
+        <w:tabs>
+          <w:tab w:val="num" w:pos="1440"/>
+        </w:tabs>
+        <w:ind w:left="1440" w:hanging="360"/>
+      </w:pPr>
+      <w:rPr>
+        <w:rFonts w:ascii="Courier New" w:hAnsi="Courier New" w:hint="default"/>
+        <w:sz w:val="20"/>
+      </w:rPr>
+    </w:lvl>
+    <w:lvl w:ilvl="2" w:tentative="1">
+      <w:start w:val="1"/>
+      <w:numFmt w:val="bullet"/>
+      <w:lvlText w:val=""/>
+      <w:lvlJc w:val="left"/>
+      <w:pPr>
+        <w:tabs>
+          <w:tab w:val="num" w:pos="2160"/>
+        </w:tabs>
+        <w:ind w:left="2160" w:hanging="360"/>
+      </w:pPr>
+      <w:rPr>
+        <w:rFonts w:ascii="Wingdings" w:hAnsi="Wingdings" w:hint="default"/>
+        <w:sz w:val="20"/>
+      </w:rPr>
+    </w:lvl>
+    <w:lvl w:ilvl="3" w:tentative="1">
+      <w:start w:val="1"/>
+      <w:numFmt w:val="bullet"/>
+      <w:lvlText w:val=""/>
+      <w:lvlJc w:val="left"/>
+      <w:pPr>
+        <w:tabs>
+          <w:tab w:val="num" w:pos="2880"/>
+        </w:tabs>
+        <w:ind w:left="2880" w:hanging="360"/>
+      </w:pPr>
+      <w:rPr>
+        <w:rFonts w:ascii="Wingdings" w:hAnsi="Wingdings" w:hint="default"/>
+        <w:sz w:val="20"/>
+      </w:rPr>
+    </w:lvl>
+    <w:lvl w:ilvl="4" w:tentative="1">
+      <w:start w:val="1"/>
+      <w:numFmt w:val="bullet"/>
+      <w:lvlText w:val=""/>
+      <w:lvlJc w:val="left"/>
+      <w:pPr>
+        <w:tabs>
+          <w:tab w:val="num" w:pos="3600"/>
+        </w:tabs>
+        <w:ind w:left="3600" w:hanging="360"/>
+      </w:pPr>
+      <w:rPr>
+        <w:rFonts w:ascii="Wingdings" w:hAnsi="Wingdings" w:hint="default"/>
+        <w:sz w:val="20"/>
+      </w:rPr>
+    </w:lvl>
+    <w:lvl w:ilvl="5" w:tentative="1">
+      <w:start w:val="1"/>
+      <w:numFmt w:val="bullet"/>
+      <w:lvlText w:val=""/>
+      <w:lvlJc w:val="left"/>
+      <w:pPr>
+        <w:tabs>
+          <w:tab w:val="num" w:pos="4320"/>
+        </w:tabs>
+        <w:ind w:left="4320" w:hanging="360"/>
+      </w:pPr>
+      <w:rPr>
+        <w:rFonts w:ascii="Wingdings" w:hAnsi="Wingdings" w:hint="default"/>
+        <w:sz w:val="20"/>
+      </w:rPr>
+    </w:lvl>
+    <w:lvl w:ilvl="6" w:tentative="1">
+      <w:start w:val="1"/>
+      <w:numFmt w:val="bullet"/>
+      <w:lvlText w:val=""/>
+      <w:lvlJc w:val="left"/>
+      <w:pPr>
+        <w:tabs>
+          <w:tab w:val="num" w:pos="5040"/>
+        </w:tabs>
+        <w:ind w:left="5040" w:hanging="360"/>
+      </w:pPr>
+      <w:rPr>
+        <w:rFonts w:ascii="Wingdings" w:hAnsi="Wingdings" w:hint="default"/>
+        <w:sz w:val="20"/>
+      </w:rPr>
+    </w:lvl>
+    <w:lvl w:ilvl="7" w:tentative="1">
+      <w:start w:val="1"/>
+      <w:numFmt w:val="bullet"/>
+      <w:lvlText w:val=""/>
+      <w:lvlJc w:val="left"/>
+      <w:pPr>
+        <w:tabs>
+          <w:tab w:val="num" w:pos="5760"/>
+        </w:tabs>
+        <w:ind w:left="5760" w:hanging="360"/>
+      </w:pPr>
+      <w:rPr>
+        <w:rFonts w:ascii="Wingdings" w:hAnsi="Wingdings" w:hint="default"/>
+        <w:sz w:val="20"/>
+      </w:rPr>
+    </w:lvl>
+    <w:lvl w:ilvl="8" w:tentative="1">
+      <w:start w:val="1"/>
+      <w:numFmt w:val="bullet"/>
+      <w:lvlText w:val=""/>
+      <w:lvlJc w:val="left"/>
+      <w:pPr>
+        <w:tabs>
+          <w:tab w:val="num" w:pos="6480"/>
+        </w:tabs>
+        <w:ind w:left="6480" w:hanging="360"/>
+      </w:pPr>
+      <w:rPr>
+        <w:rFonts w:ascii="Wingdings" w:hAnsi="Wingdings" w:hint="default"/>
+        <w:sz w:val="20"/>
+      </w:rPr>
+    </w:lvl>
+  </w:abstractNum>
+  <w:abstractNum w:abstractNumId="7" w15:restartNumberingAfterBreak="0">
     <w:nsid w:val="194F1678"/>
     <w:multiLevelType w:val="multilevel"/>
     <w:tmpl w:val="800EFF94"/>
@@ -22758,7 +23051,7 @@
       </w:rPr>
     </w:lvl>
   </w:abstractNum>
-  <w:abstractNum w:abstractNumId="6" w15:restartNumberingAfterBreak="0">
+  <w:abstractNum w:abstractNumId="8" w15:restartNumberingAfterBreak="0">
     <w:nsid w:val="19BF6016"/>
     <w:multiLevelType w:val="multilevel"/>
     <w:tmpl w:val="E8047932"/>
@@ -22907,7 +23200,7 @@
       </w:rPr>
     </w:lvl>
   </w:abstractNum>
-  <w:abstractNum w:abstractNumId="7" w15:restartNumberingAfterBreak="0">
+  <w:abstractNum w:abstractNumId="9" w15:restartNumberingAfterBreak="0">
     <w:nsid w:val="1CB61D06"/>
     <w:multiLevelType w:val="multilevel"/>
     <w:tmpl w:val="79AC2EDE"/>
@@ -23052,7 +23345,7 @@
       </w:rPr>
     </w:lvl>
   </w:abstractNum>
-  <w:abstractNum w:abstractNumId="8" w15:restartNumberingAfterBreak="0">
+  <w:abstractNum w:abstractNumId="10" w15:restartNumberingAfterBreak="0">
     <w:nsid w:val="24D401E1"/>
     <w:multiLevelType w:val="multilevel"/>
     <w:tmpl w:val="9BC0A24A"/>
@@ -23201,7 +23494,7 @@
       </w:rPr>
     </w:lvl>
   </w:abstractNum>
-  <w:abstractNum w:abstractNumId="9" w15:restartNumberingAfterBreak="0">
+  <w:abstractNum w:abstractNumId="11" w15:restartNumberingAfterBreak="0">
     <w:nsid w:val="2924120B"/>
     <w:multiLevelType w:val="multilevel"/>
     <w:tmpl w:val="E042CC90"/>
@@ -23350,7 +23643,7 @@
       </w:rPr>
     </w:lvl>
   </w:abstractNum>
-  <w:abstractNum w:abstractNumId="10" w15:restartNumberingAfterBreak="0">
+  <w:abstractNum w:abstractNumId="12" w15:restartNumberingAfterBreak="0">
     <w:nsid w:val="2CD35766"/>
     <w:multiLevelType w:val="multilevel"/>
     <w:tmpl w:val="5A2A9200"/>
@@ -23499,7 +23792,7 @@
       </w:rPr>
     </w:lvl>
   </w:abstractNum>
-  <w:abstractNum w:abstractNumId="11" w15:restartNumberingAfterBreak="0">
+  <w:abstractNum w:abstractNumId="13" w15:restartNumberingAfterBreak="0">
     <w:nsid w:val="2CF152A8"/>
     <w:multiLevelType w:val="multilevel"/>
     <w:tmpl w:val="6688E3CA"/>
@@ -23648,7 +23941,7 @@
       </w:rPr>
     </w:lvl>
   </w:abstractNum>
-  <w:abstractNum w:abstractNumId="12" w15:restartNumberingAfterBreak="0">
+  <w:abstractNum w:abstractNumId="14" w15:restartNumberingAfterBreak="0">
     <w:nsid w:val="2D6A6DB8"/>
     <w:multiLevelType w:val="hybridMultilevel"/>
     <w:tmpl w:val="526A1F10"/>
@@ -23737,7 +24030,7 @@
       </w:pPr>
     </w:lvl>
   </w:abstractNum>
-  <w:abstractNum w:abstractNumId="13" w15:restartNumberingAfterBreak="0">
+  <w:abstractNum w:abstractNumId="15" w15:restartNumberingAfterBreak="0">
     <w:nsid w:val="341D016F"/>
     <w:multiLevelType w:val="multilevel"/>
     <w:tmpl w:val="3C6EA2AC"/>
@@ -23886,7 +24179,7 @@
       </w:rPr>
     </w:lvl>
   </w:abstractNum>
-  <w:abstractNum w:abstractNumId="14" w15:restartNumberingAfterBreak="0">
+  <w:abstractNum w:abstractNumId="16" w15:restartNumberingAfterBreak="0">
     <w:nsid w:val="38FE2458"/>
     <w:multiLevelType w:val="multilevel"/>
     <w:tmpl w:val="1A7C8F38"/>
@@ -24035,7 +24328,7 @@
       </w:rPr>
     </w:lvl>
   </w:abstractNum>
-  <w:abstractNum w:abstractNumId="15" w15:restartNumberingAfterBreak="0">
+  <w:abstractNum w:abstractNumId="17" w15:restartNumberingAfterBreak="0">
     <w:nsid w:val="3DFF2727"/>
     <w:multiLevelType w:val="multilevel"/>
     <w:tmpl w:val="9B04735E"/>
@@ -24184,7 +24477,7 @@
       </w:rPr>
     </w:lvl>
   </w:abstractNum>
-  <w:abstractNum w:abstractNumId="16" w15:restartNumberingAfterBreak="0">
+  <w:abstractNum w:abstractNumId="18" w15:restartNumberingAfterBreak="0">
     <w:nsid w:val="50BD3275"/>
     <w:multiLevelType w:val="hybridMultilevel"/>
     <w:tmpl w:val="C5E8116E"/>
@@ -24273,7 +24566,7 @@
       </w:pPr>
     </w:lvl>
   </w:abstractNum>
-  <w:abstractNum w:abstractNumId="17" w15:restartNumberingAfterBreak="0">
+  <w:abstractNum w:abstractNumId="19" w15:restartNumberingAfterBreak="0">
     <w:nsid w:val="519C0667"/>
     <w:multiLevelType w:val="multilevel"/>
     <w:tmpl w:val="BF8862A4"/>
@@ -24422,7 +24715,7 @@
       </w:rPr>
     </w:lvl>
   </w:abstractNum>
-  <w:abstractNum w:abstractNumId="18" w15:restartNumberingAfterBreak="0">
+  <w:abstractNum w:abstractNumId="20" w15:restartNumberingAfterBreak="0">
     <w:nsid w:val="535D4D3E"/>
     <w:multiLevelType w:val="multilevel"/>
     <w:tmpl w:val="A1FCBBC2"/>
@@ -24571,7 +24864,7 @@
       </w:rPr>
     </w:lvl>
   </w:abstractNum>
-  <w:abstractNum w:abstractNumId="19" w15:restartNumberingAfterBreak="0">
+  <w:abstractNum w:abstractNumId="21" w15:restartNumberingAfterBreak="0">
     <w:nsid w:val="56DD22AB"/>
     <w:multiLevelType w:val="multilevel"/>
     <w:tmpl w:val="77DCA4B4"/>
@@ -24720,7 +25013,305 @@
       </w:rPr>
     </w:lvl>
   </w:abstractNum>
-  <w:abstractNum w:abstractNumId="20" w15:restartNumberingAfterBreak="0">
+  <w:abstractNum w:abstractNumId="22" w15:restartNumberingAfterBreak="0">
+    <w:nsid w:val="5B005D06"/>
+    <w:multiLevelType w:val="multilevel"/>
+    <w:tmpl w:val="D97AC088"/>
+    <w:lvl w:ilvl="0">
+      <w:start w:val="1"/>
+      <w:numFmt w:val="bullet"/>
+      <w:lvlText w:val=""/>
+      <w:lvlJc w:val="left"/>
+      <w:pPr>
+        <w:tabs>
+          <w:tab w:val="num" w:pos="720"/>
+        </w:tabs>
+        <w:ind w:left="720" w:hanging="360"/>
+      </w:pPr>
+      <w:rPr>
+        <w:rFonts w:ascii="Symbol" w:hAnsi="Symbol" w:hint="default"/>
+        <w:sz w:val="20"/>
+      </w:rPr>
+    </w:lvl>
+    <w:lvl w:ilvl="1" w:tentative="1">
+      <w:start w:val="1"/>
+      <w:numFmt w:val="bullet"/>
+      <w:lvlText w:val="o"/>
+      <w:lvlJc w:val="left"/>
+      <w:pPr>
+        <w:tabs>
+          <w:tab w:val="num" w:pos="1440"/>
+        </w:tabs>
+        <w:ind w:left="1440" w:hanging="360"/>
+      </w:pPr>
+      <w:rPr>
+        <w:rFonts w:ascii="Courier New" w:hAnsi="Courier New" w:hint="default"/>
+        <w:sz w:val="20"/>
+      </w:rPr>
+    </w:lvl>
+    <w:lvl w:ilvl="2" w:tentative="1">
+      <w:start w:val="1"/>
+      <w:numFmt w:val="bullet"/>
+      <w:lvlText w:val=""/>
+      <w:lvlJc w:val="left"/>
+      <w:pPr>
+        <w:tabs>
+          <w:tab w:val="num" w:pos="2160"/>
+        </w:tabs>
+        <w:ind w:left="2160" w:hanging="360"/>
+      </w:pPr>
+      <w:rPr>
+        <w:rFonts w:ascii="Wingdings" w:hAnsi="Wingdings" w:hint="default"/>
+        <w:sz w:val="20"/>
+      </w:rPr>
+    </w:lvl>
+    <w:lvl w:ilvl="3" w:tentative="1">
+      <w:start w:val="1"/>
+      <w:numFmt w:val="bullet"/>
+      <w:lvlText w:val=""/>
+      <w:lvlJc w:val="left"/>
+      <w:pPr>
+        <w:tabs>
+          <w:tab w:val="num" w:pos="2880"/>
+        </w:tabs>
+        <w:ind w:left="2880" w:hanging="360"/>
+      </w:pPr>
+      <w:rPr>
+        <w:rFonts w:ascii="Wingdings" w:hAnsi="Wingdings" w:hint="default"/>
+        <w:sz w:val="20"/>
+      </w:rPr>
+    </w:lvl>
+    <w:lvl w:ilvl="4" w:tentative="1">
+      <w:start w:val="1"/>
+      <w:numFmt w:val="bullet"/>
+      <w:lvlText w:val=""/>
+      <w:lvlJc w:val="left"/>
+      <w:pPr>
+        <w:tabs>
+          <w:tab w:val="num" w:pos="3600"/>
+        </w:tabs>
+        <w:ind w:left="3600" w:hanging="360"/>
+      </w:pPr>
+      <w:rPr>
+        <w:rFonts w:ascii="Wingdings" w:hAnsi="Wingdings" w:hint="default"/>
+        <w:sz w:val="20"/>
+      </w:rPr>
+    </w:lvl>
+    <w:lvl w:ilvl="5" w:tentative="1">
+      <w:start w:val="1"/>
+      <w:numFmt w:val="bullet"/>
+      <w:lvlText w:val=""/>
+      <w:lvlJc w:val="left"/>
+      <w:pPr>
+        <w:tabs>
+          <w:tab w:val="num" w:pos="4320"/>
+        </w:tabs>
+        <w:ind w:left="4320" w:hanging="360"/>
+      </w:pPr>
+      <w:rPr>
+        <w:rFonts w:ascii="Wingdings" w:hAnsi="Wingdings" w:hint="default"/>
+        <w:sz w:val="20"/>
+      </w:rPr>
+    </w:lvl>
+    <w:lvl w:ilvl="6" w:tentative="1">
+      <w:start w:val="1"/>
+      <w:numFmt w:val="bullet"/>
+      <w:lvlText w:val=""/>
+      <w:lvlJc w:val="left"/>
+      <w:pPr>
+        <w:tabs>
+          <w:tab w:val="num" w:pos="5040"/>
+        </w:tabs>
+        <w:ind w:left="5040" w:hanging="360"/>
+      </w:pPr>
+      <w:rPr>
+        <w:rFonts w:ascii="Wingdings" w:hAnsi="Wingdings" w:hint="default"/>
+        <w:sz w:val="20"/>
+      </w:rPr>
+    </w:lvl>
+    <w:lvl w:ilvl="7" w:tentative="1">
+      <w:start w:val="1"/>
+      <w:numFmt w:val="bullet"/>
+      <w:lvlText w:val=""/>
+      <w:lvlJc w:val="left"/>
+      <w:pPr>
+        <w:tabs>
+          <w:tab w:val="num" w:pos="5760"/>
+        </w:tabs>
+        <w:ind w:left="5760" w:hanging="360"/>
+      </w:pPr>
+      <w:rPr>
+        <w:rFonts w:ascii="Wingdings" w:hAnsi="Wingdings" w:hint="default"/>
+        <w:sz w:val="20"/>
+      </w:rPr>
+    </w:lvl>
+    <w:lvl w:ilvl="8" w:tentative="1">
+      <w:start w:val="1"/>
+      <w:numFmt w:val="bullet"/>
+      <w:lvlText w:val=""/>
+      <w:lvlJc w:val="left"/>
+      <w:pPr>
+        <w:tabs>
+          <w:tab w:val="num" w:pos="6480"/>
+        </w:tabs>
+        <w:ind w:left="6480" w:hanging="360"/>
+      </w:pPr>
+      <w:rPr>
+        <w:rFonts w:ascii="Wingdings" w:hAnsi="Wingdings" w:hint="default"/>
+        <w:sz w:val="20"/>
+      </w:rPr>
+    </w:lvl>
+  </w:abstractNum>
+  <w:abstractNum w:abstractNumId="23" w15:restartNumberingAfterBreak="0">
+    <w:nsid w:val="5BA21340"/>
+    <w:multiLevelType w:val="multilevel"/>
+    <w:tmpl w:val="64940952"/>
+    <w:lvl w:ilvl="0">
+      <w:start w:val="1"/>
+      <w:numFmt w:val="bullet"/>
+      <w:lvlText w:val=""/>
+      <w:lvlJc w:val="left"/>
+      <w:pPr>
+        <w:tabs>
+          <w:tab w:val="num" w:pos="720"/>
+        </w:tabs>
+        <w:ind w:left="720" w:hanging="360"/>
+      </w:pPr>
+      <w:rPr>
+        <w:rFonts w:ascii="Symbol" w:hAnsi="Symbol" w:hint="default"/>
+        <w:sz w:val="20"/>
+      </w:rPr>
+    </w:lvl>
+    <w:lvl w:ilvl="1" w:tentative="1">
+      <w:start w:val="1"/>
+      <w:numFmt w:val="bullet"/>
+      <w:lvlText w:val="o"/>
+      <w:lvlJc w:val="left"/>
+      <w:pPr>
+        <w:tabs>
+          <w:tab w:val="num" w:pos="1440"/>
+        </w:tabs>
+        <w:ind w:left="1440" w:hanging="360"/>
+      </w:pPr>
+      <w:rPr>
+        <w:rFonts w:ascii="Courier New" w:hAnsi="Courier New" w:hint="default"/>
+        <w:sz w:val="20"/>
+      </w:rPr>
+    </w:lvl>
+    <w:lvl w:ilvl="2" w:tentative="1">
+      <w:start w:val="1"/>
+      <w:numFmt w:val="bullet"/>
+      <w:lvlText w:val=""/>
+      <w:lvlJc w:val="left"/>
+      <w:pPr>
+        <w:tabs>
+          <w:tab w:val="num" w:pos="2160"/>
+        </w:tabs>
+        <w:ind w:left="2160" w:hanging="360"/>
+      </w:pPr>
+      <w:rPr>
+        <w:rFonts w:ascii="Wingdings" w:hAnsi="Wingdings" w:hint="default"/>
+        <w:sz w:val="20"/>
+      </w:rPr>
+    </w:lvl>
+    <w:lvl w:ilvl="3" w:tentative="1">
+      <w:start w:val="1"/>
+      <w:numFmt w:val="bullet"/>
+      <w:lvlText w:val=""/>
+      <w:lvlJc w:val="left"/>
+      <w:pPr>
+        <w:tabs>
+          <w:tab w:val="num" w:pos="2880"/>
+        </w:tabs>
+        <w:ind w:left="2880" w:hanging="360"/>
+      </w:pPr>
+      <w:rPr>
+        <w:rFonts w:ascii="Wingdings" w:hAnsi="Wingdings" w:hint="default"/>
+        <w:sz w:val="20"/>
+      </w:rPr>
+    </w:lvl>
+    <w:lvl w:ilvl="4" w:tentative="1">
+      <w:start w:val="1"/>
+      <w:numFmt w:val="bullet"/>
+      <w:lvlText w:val=""/>
+      <w:lvlJc w:val="left"/>
+      <w:pPr>
+        <w:tabs>
+          <w:tab w:val="num" w:pos="3600"/>
+        </w:tabs>
+        <w:ind w:left="3600" w:hanging="360"/>
+      </w:pPr>
+      <w:rPr>
+        <w:rFonts w:ascii="Wingdings" w:hAnsi="Wingdings" w:hint="default"/>
+        <w:sz w:val="20"/>
+      </w:rPr>
+    </w:lvl>
+    <w:lvl w:ilvl="5" w:tentative="1">
+      <w:start w:val="1"/>
+      <w:numFmt w:val="bullet"/>
+      <w:lvlText w:val=""/>
+      <w:lvlJc w:val="left"/>
+      <w:pPr>
+        <w:tabs>
+          <w:tab w:val="num" w:pos="4320"/>
+        </w:tabs>
+        <w:ind w:left="4320" w:hanging="360"/>
+      </w:pPr>
+      <w:rPr>
+        <w:rFonts w:ascii="Wingdings" w:hAnsi="Wingdings" w:hint="default"/>
+        <w:sz w:val="20"/>
+      </w:rPr>
+    </w:lvl>
+    <w:lvl w:ilvl="6" w:tentative="1">
+      <w:start w:val="1"/>
+      <w:numFmt w:val="bullet"/>
+      <w:lvlText w:val=""/>
+      <w:lvlJc w:val="left"/>
+      <w:pPr>
+        <w:tabs>
+          <w:tab w:val="num" w:pos="5040"/>
+        </w:tabs>
+        <w:ind w:left="5040" w:hanging="360"/>
+      </w:pPr>
+      <w:rPr>
+        <w:rFonts w:ascii="Wingdings" w:hAnsi="Wingdings" w:hint="default"/>
+        <w:sz w:val="20"/>
+      </w:rPr>
+    </w:lvl>
+    <w:lvl w:ilvl="7" w:tentative="1">
+      <w:start w:val="1"/>
+      <w:numFmt w:val="bullet"/>
+      <w:lvlText w:val=""/>
+      <w:lvlJc w:val="left"/>
+      <w:pPr>
+        <w:tabs>
+          <w:tab w:val="num" w:pos="5760"/>
+        </w:tabs>
+        <w:ind w:left="5760" w:hanging="360"/>
+      </w:pPr>
+      <w:rPr>
+        <w:rFonts w:ascii="Wingdings" w:hAnsi="Wingdings" w:hint="default"/>
+        <w:sz w:val="20"/>
+      </w:rPr>
+    </w:lvl>
+    <w:lvl w:ilvl="8" w:tentative="1">
+      <w:start w:val="1"/>
+      <w:numFmt w:val="bullet"/>
+      <w:lvlText w:val=""/>
+      <w:lvlJc w:val="left"/>
+      <w:pPr>
+        <w:tabs>
+          <w:tab w:val="num" w:pos="6480"/>
+        </w:tabs>
+        <w:ind w:left="6480" w:hanging="360"/>
+      </w:pPr>
+      <w:rPr>
+        <w:rFonts w:ascii="Wingdings" w:hAnsi="Wingdings" w:hint="default"/>
+        <w:sz w:val="20"/>
+      </w:rPr>
+    </w:lvl>
+  </w:abstractNum>
+  <w:abstractNum w:abstractNumId="24" w15:restartNumberingAfterBreak="0">
     <w:nsid w:val="5BCF55D5"/>
     <w:multiLevelType w:val="multilevel"/>
     <w:tmpl w:val="3F528D40"/>
@@ -24869,7 +25460,7 @@
       </w:rPr>
     </w:lvl>
   </w:abstractNum>
-  <w:abstractNum w:abstractNumId="21" w15:restartNumberingAfterBreak="0">
+  <w:abstractNum w:abstractNumId="25" w15:restartNumberingAfterBreak="0">
     <w:nsid w:val="5CE46300"/>
     <w:multiLevelType w:val="multilevel"/>
     <w:tmpl w:val="7096CA28"/>
@@ -25018,7 +25609,7 @@
       </w:rPr>
     </w:lvl>
   </w:abstractNum>
-  <w:abstractNum w:abstractNumId="22" w15:restartNumberingAfterBreak="0">
+  <w:abstractNum w:abstractNumId="26" w15:restartNumberingAfterBreak="0">
     <w:nsid w:val="5E732CD2"/>
     <w:multiLevelType w:val="multilevel"/>
     <w:tmpl w:val="8410C9BA"/>
@@ -25167,7 +25758,7 @@
       </w:rPr>
     </w:lvl>
   </w:abstractNum>
-  <w:abstractNum w:abstractNumId="23" w15:restartNumberingAfterBreak="0">
+  <w:abstractNum w:abstractNumId="27" w15:restartNumberingAfterBreak="0">
     <w:nsid w:val="721B3FB4"/>
     <w:multiLevelType w:val="multilevel"/>
     <w:tmpl w:val="2DF2F442"/>
@@ -25316,7 +25907,7 @@
       </w:rPr>
     </w:lvl>
   </w:abstractNum>
-  <w:abstractNum w:abstractNumId="24" w15:restartNumberingAfterBreak="0">
+  <w:abstractNum w:abstractNumId="28" w15:restartNumberingAfterBreak="0">
     <w:nsid w:val="76031A71"/>
     <w:multiLevelType w:val="multilevel"/>
     <w:tmpl w:val="3A48579E"/>
@@ -25465,7 +26056,7 @@
       </w:rPr>
     </w:lvl>
   </w:abstractNum>
-  <w:abstractNum w:abstractNumId="25" w15:restartNumberingAfterBreak="0">
+  <w:abstractNum w:abstractNumId="29" w15:restartNumberingAfterBreak="0">
     <w:nsid w:val="7624163C"/>
     <w:multiLevelType w:val="multilevel"/>
     <w:tmpl w:val="40FA2CE6"/>
@@ -25614,7 +26205,7 @@
       </w:rPr>
     </w:lvl>
   </w:abstractNum>
-  <w:abstractNum w:abstractNumId="26" w15:restartNumberingAfterBreak="0">
+  <w:abstractNum w:abstractNumId="30" w15:restartNumberingAfterBreak="0">
     <w:nsid w:val="78F75C2F"/>
     <w:multiLevelType w:val="multilevel"/>
     <w:tmpl w:val="5DBEAB1C"/>
@@ -25763,7 +26354,7 @@
       </w:rPr>
     </w:lvl>
   </w:abstractNum>
-  <w:abstractNum w:abstractNumId="27" w15:restartNumberingAfterBreak="0">
+  <w:abstractNum w:abstractNumId="31" w15:restartNumberingAfterBreak="0">
     <w:nsid w:val="79F33187"/>
     <w:multiLevelType w:val="multilevel"/>
     <w:tmpl w:val="AF9ED2AC"/>
@@ -25913,88 +26504,100 @@
     </w:lvl>
   </w:abstractNum>
   <w:num w:numId="1" w16cid:durableId="835266221">
+    <w:abstractNumId w:val="18"/>
+  </w:num>
+  <w:num w:numId="2" w16cid:durableId="258220789">
+    <w:abstractNumId w:val="14"/>
+  </w:num>
+  <w:num w:numId="3" w16cid:durableId="836730274">
+    <w:abstractNumId w:val="11"/>
+  </w:num>
+  <w:num w:numId="4" w16cid:durableId="427700993">
+    <w:abstractNumId w:val="4"/>
+  </w:num>
+  <w:num w:numId="5" w16cid:durableId="1758791481">
+    <w:abstractNumId w:val="28"/>
+  </w:num>
+  <w:num w:numId="6" w16cid:durableId="222716997">
+    <w:abstractNumId w:val="15"/>
+  </w:num>
+  <w:num w:numId="7" w16cid:durableId="174733695">
+    <w:abstractNumId w:val="27"/>
+  </w:num>
+  <w:num w:numId="8" w16cid:durableId="485433529">
+    <w:abstractNumId w:val="3"/>
+  </w:num>
+  <w:num w:numId="9" w16cid:durableId="1579293626">
+    <w:abstractNumId w:val="9"/>
+  </w:num>
+  <w:num w:numId="10" w16cid:durableId="1315182194">
+    <w:abstractNumId w:val="26"/>
+  </w:num>
+  <w:num w:numId="11" w16cid:durableId="1308901816">
+    <w:abstractNumId w:val="20"/>
+  </w:num>
+  <w:num w:numId="12" w16cid:durableId="748504009">
+    <w:abstractNumId w:val="10"/>
+  </w:num>
+  <w:num w:numId="13" w16cid:durableId="1549490051">
     <w:abstractNumId w:val="16"/>
   </w:num>
-  <w:num w:numId="2" w16cid:durableId="258220789">
+  <w:num w:numId="14" w16cid:durableId="1673293567">
+    <w:abstractNumId w:val="2"/>
+  </w:num>
+  <w:num w:numId="15" w16cid:durableId="1853109507">
+    <w:abstractNumId w:val="30"/>
+  </w:num>
+  <w:num w:numId="16" w16cid:durableId="1691641741">
+    <w:abstractNumId w:val="29"/>
+  </w:num>
+  <w:num w:numId="17" w16cid:durableId="830219691">
+    <w:abstractNumId w:val="24"/>
+  </w:num>
+  <w:num w:numId="18" w16cid:durableId="422185308">
+    <w:abstractNumId w:val="21"/>
+  </w:num>
+  <w:num w:numId="19" w16cid:durableId="519049258">
+    <w:abstractNumId w:val="17"/>
+  </w:num>
+  <w:num w:numId="20" w16cid:durableId="238444260">
+    <w:abstractNumId w:val="25"/>
+  </w:num>
+  <w:num w:numId="21" w16cid:durableId="1032540238">
     <w:abstractNumId w:val="12"/>
   </w:num>
-  <w:num w:numId="3" w16cid:durableId="836730274">
-    <w:abstractNumId w:val="9"/>
+  <w:num w:numId="22" w16cid:durableId="778528365">
+    <w:abstractNumId w:val="7"/>
   </w:num>
-  <w:num w:numId="4" w16cid:durableId="427700993">
-    <w:abstractNumId w:val="3"/>
-  </w:num>
-  <w:num w:numId="5" w16cid:durableId="1758791481">
-    <w:abstractNumId w:val="24"/>
-  </w:num>
-  <w:num w:numId="6" w16cid:durableId="222716997">
+  <w:num w:numId="23" w16cid:durableId="534387733">
     <w:abstractNumId w:val="13"/>
   </w:num>
-  <w:num w:numId="7" w16cid:durableId="174733695">
-    <w:abstractNumId w:val="23"/>
+  <w:num w:numId="24" w16cid:durableId="790440523">
+    <w:abstractNumId w:val="5"/>
   </w:num>
-  <w:num w:numId="8" w16cid:durableId="485433529">
-    <w:abstractNumId w:val="2"/>
+  <w:num w:numId="25" w16cid:durableId="1707025218">
+    <w:abstractNumId w:val="31"/>
   </w:num>
-  <w:num w:numId="9" w16cid:durableId="1579293626">
-    <w:abstractNumId w:val="7"/>
-  </w:num>
-  <w:num w:numId="10" w16cid:durableId="1315182194">
-    <w:abstractNumId w:val="22"/>
-  </w:num>
-  <w:num w:numId="11" w16cid:durableId="1308901816">
-    <w:abstractNumId w:val="18"/>
-  </w:num>
-  <w:num w:numId="12" w16cid:durableId="748504009">
-    <w:abstractNumId w:val="8"/>
-  </w:num>
-  <w:num w:numId="13" w16cid:durableId="1549490051">
-    <w:abstractNumId w:val="14"/>
-  </w:num>
-  <w:num w:numId="14" w16cid:durableId="1673293567">
-    <w:abstractNumId w:val="1"/>
-  </w:num>
-  <w:num w:numId="15" w16cid:durableId="1853109507">
-    <w:abstractNumId w:val="26"/>
-  </w:num>
-  <w:num w:numId="16" w16cid:durableId="1691641741">
-    <w:abstractNumId w:val="25"/>
-  </w:num>
-  <w:num w:numId="17" w16cid:durableId="830219691">
-    <w:abstractNumId w:val="20"/>
-  </w:num>
-  <w:num w:numId="18" w16cid:durableId="422185308">
+  <w:num w:numId="26" w16cid:durableId="1162700974">
     <w:abstractNumId w:val="19"/>
   </w:num>
-  <w:num w:numId="19" w16cid:durableId="519049258">
-    <w:abstractNumId w:val="15"/>
-  </w:num>
-  <w:num w:numId="20" w16cid:durableId="238444260">
-    <w:abstractNumId w:val="21"/>
-  </w:num>
-  <w:num w:numId="21" w16cid:durableId="1032540238">
-    <w:abstractNumId w:val="10"/>
-  </w:num>
-  <w:num w:numId="22" w16cid:durableId="778528365">
-    <w:abstractNumId w:val="5"/>
-  </w:num>
-  <w:num w:numId="23" w16cid:durableId="534387733">
-    <w:abstractNumId w:val="11"/>
-  </w:num>
-  <w:num w:numId="24" w16cid:durableId="790440523">
-    <w:abstractNumId w:val="4"/>
-  </w:num>
-  <w:num w:numId="25" w16cid:durableId="1707025218">
-    <w:abstractNumId w:val="27"/>
-  </w:num>
-  <w:num w:numId="26" w16cid:durableId="1162700974">
-    <w:abstractNumId w:val="17"/>
-  </w:num>
   <w:num w:numId="27" w16cid:durableId="1731533398">
-    <w:abstractNumId w:val="6"/>
+    <w:abstractNumId w:val="8"/>
   </w:num>
   <w:num w:numId="28" w16cid:durableId="1018234756">
     <w:abstractNumId w:val="0"/>
+  </w:num>
+  <w:num w:numId="29" w16cid:durableId="1304047384">
+    <w:abstractNumId w:val="1"/>
+  </w:num>
+  <w:num w:numId="30" w16cid:durableId="1949851706">
+    <w:abstractNumId w:val="23"/>
+  </w:num>
+  <w:num w:numId="31" w16cid:durableId="1838182337">
+    <w:abstractNumId w:val="22"/>
+  </w:num>
+  <w:num w:numId="32" w16cid:durableId="768042276">
+    <w:abstractNumId w:val="6"/>
   </w:num>
 </w:numbering>
 </file>

</xml_diff>